<commit_message>
Se agrego el nombre Javier Barillas, su carné y el nombre del proyecto
</commit_message>
<xml_diff>
--- a/Orden.docx
+++ b/Orden.docx
@@ -544,9 +544,129 @@
           <w:tab w:val="left" w:pos="5670"/>
         </w:tabs>
         <w:spacing w:line="276" w:lineRule="auto"/>
-      </w:pPr>
+        <w:rPr>
+          <w:rFonts w:ascii="Arial" w:hAnsi="Arial" w:cs="Arial"/>
+          <w:sz w:val="24"/>
+        </w:rPr>
+      </w:pPr>
+    </w:p>
+    <w:p>
+      <w:pPr>
+        <w:pStyle w:val="Sinespaciado"/>
+        <w:tabs>
+          <w:tab w:val="left" w:pos="5670"/>
+        </w:tabs>
+        <w:spacing w:line="276" w:lineRule="auto"/>
+        <w:rPr>
+          <w:rFonts w:ascii="Arial" w:hAnsi="Arial" w:cs="Arial"/>
+          <w:sz w:val="24"/>
+        </w:rPr>
+      </w:pPr>
+      <w:r>
+        <w:rPr>
+          <w:rFonts w:ascii="Arial" w:hAnsi="Arial" w:cs="Arial"/>
+          <w:sz w:val="24"/>
+        </w:rPr>
+        <w:lastRenderedPageBreak/>
+        <w:t>SCRUM MASTER:</w:t>
+      </w:r>
+    </w:p>
+    <w:p>
+      <w:pPr>
+        <w:pStyle w:val="Sinespaciado"/>
+        <w:tabs>
+          <w:tab w:val="left" w:pos="5670"/>
+        </w:tabs>
+        <w:spacing w:line="276" w:lineRule="auto"/>
+        <w:rPr>
+          <w:rFonts w:ascii="Arial" w:hAnsi="Arial" w:cs="Arial"/>
+          <w:sz w:val="24"/>
+        </w:rPr>
+      </w:pPr>
+      <w:r>
+        <w:rPr>
+          <w:rFonts w:ascii="Arial" w:hAnsi="Arial" w:cs="Arial"/>
+          <w:sz w:val="24"/>
+        </w:rPr>
+        <w:t>Javier Alejandro Barillas González   2017174</w:t>
+      </w:r>
+    </w:p>
+    <w:p>
+      <w:pPr>
+        <w:pStyle w:val="Sinespaciado"/>
+        <w:tabs>
+          <w:tab w:val="left" w:pos="5670"/>
+        </w:tabs>
+        <w:spacing w:line="276" w:lineRule="auto"/>
+        <w:rPr>
+          <w:rFonts w:ascii="Arial" w:hAnsi="Arial" w:cs="Arial"/>
+          <w:sz w:val="24"/>
+        </w:rPr>
+      </w:pPr>
+    </w:p>
+    <w:p>
+      <w:pPr>
+        <w:pStyle w:val="Sinespaciado"/>
+        <w:tabs>
+          <w:tab w:val="left" w:pos="5670"/>
+        </w:tabs>
+        <w:spacing w:line="276" w:lineRule="auto"/>
+        <w:rPr>
+          <w:rFonts w:ascii="Arial" w:hAnsi="Arial" w:cs="Arial"/>
+          <w:sz w:val="24"/>
+        </w:rPr>
+      </w:pPr>
+      <w:r>
+        <w:rPr>
+          <w:rFonts w:ascii="Arial" w:hAnsi="Arial" w:cs="Arial"/>
+          <w:sz w:val="24"/>
+        </w:rPr>
+        <w:t>NOMBRE DEL PROYECTO:</w:t>
+      </w:r>
+    </w:p>
+    <w:p>
+      <w:pPr>
+        <w:pStyle w:val="Sinespaciado"/>
+        <w:tabs>
+          <w:tab w:val="left" w:pos="5670"/>
+        </w:tabs>
+        <w:spacing w:line="276" w:lineRule="auto"/>
+        <w:rPr>
+          <w:rFonts w:ascii="Arial" w:hAnsi="Arial" w:cs="Arial"/>
+          <w:sz w:val="24"/>
+        </w:rPr>
+      </w:pPr>
+      <w:r>
+        <w:rPr>
+          <w:rFonts w:ascii="Arial" w:hAnsi="Arial" w:cs="Arial"/>
+          <w:sz w:val="24"/>
+        </w:rPr>
+        <w:t>SkyNet</w:t>
+      </w:r>
       <w:bookmarkStart w:id="0" w:name="_GoBack"/>
       <w:bookmarkEnd w:id="0"/>
+    </w:p>
+    <w:p>
+      <w:pPr>
+        <w:pStyle w:val="Sinespaciado"/>
+        <w:tabs>
+          <w:tab w:val="left" w:pos="5670"/>
+        </w:tabs>
+        <w:spacing w:line="276" w:lineRule="auto"/>
+        <w:rPr>
+          <w:rFonts w:ascii="Arial" w:hAnsi="Arial" w:cs="Arial"/>
+          <w:sz w:val="24"/>
+        </w:rPr>
+      </w:pPr>
+    </w:p>
+    <w:p>
+      <w:pPr>
+        <w:pStyle w:val="Sinespaciado"/>
+        <w:tabs>
+          <w:tab w:val="left" w:pos="5670"/>
+        </w:tabs>
+        <w:spacing w:line="276" w:lineRule="auto"/>
+      </w:pPr>
     </w:p>
     <w:sectPr>
       <w:pgSz w:w="12240" w:h="15840"/>

</xml_diff>

<commit_message>
Se agrego el nombre Oscar Delcid, su carné y lo que le toca hacer -Oscar Delcíd
</commit_message>
<xml_diff>
--- a/Orden.docx
+++ b/Orden.docx
@@ -1,6 +1,6 @@
 
 <file path=word/document.xml><?xml version="1.0" encoding="utf-8"?>
-<w:document xmlns:wpc="http://schemas.microsoft.com/office/word/2010/wordprocessingCanvas" xmlns:cx="http://schemas.microsoft.com/office/drawing/2014/chartex" xmlns:cx1="http://schemas.microsoft.com/office/drawing/2015/9/8/chartex" xmlns:cx2="http://schemas.microsoft.com/office/drawing/2015/10/21/chartex" xmlns:cx3="http://schemas.microsoft.com/office/drawing/2016/5/9/chartex" xmlns:cx4="http://schemas.microsoft.com/office/drawing/2016/5/10/chartex" xmlns:cx5="http://schemas.microsoft.com/office/drawing/2016/5/11/chartex" xmlns:cx6="http://schemas.microsoft.com/office/drawing/2016/5/12/chartex" xmlns:cx7="http://schemas.microsoft.com/office/drawing/2016/5/13/chartex" xmlns:cx8="http://schemas.microsoft.com/office/drawing/2016/5/14/chartex" xmlns:mc="http://schemas.openxmlformats.org/markup-compatibility/2006" xmlns:aink="http://schemas.microsoft.com/office/drawing/2016/ink" xmlns:am3d="http://schemas.microsoft.com/office/drawing/2017/model3d" xmlns:o="urn:schemas-microsoft-com:office:office" xmlns:r="http://schemas.openxmlformats.org/officeDocument/2006/relationships" xmlns:m="http://schemas.openxmlformats.org/officeDocument/2006/math" xmlns:v="urn:schemas-microsoft-com:vml" xmlns:wp14="http://schemas.microsoft.com/office/word/2010/wordprocessingDrawing" xmlns:wp="http://schemas.openxmlformats.org/drawingml/2006/wordprocessingDrawing" xmlns:w10="urn:schemas-microsoft-com:office:word" xmlns:w="http://schemas.openxmlformats.org/wordprocessingml/2006/main" xmlns:w14="http://schemas.microsoft.com/office/word/2010/wordml" xmlns:w15="http://schemas.microsoft.com/office/word/2012/wordml" xmlns:w16cid="http://schemas.microsoft.com/office/word/2016/wordml/cid" xmlns:w16se="http://schemas.microsoft.com/office/word/2015/wordml/symex" xmlns:wpg="http://schemas.microsoft.com/office/word/2010/wordprocessingGroup" xmlns:wpi="http://schemas.microsoft.com/office/word/2010/wordprocessingInk" xmlns:wne="http://schemas.microsoft.com/office/word/2006/wordml" xmlns:wps="http://schemas.microsoft.com/office/word/2010/wordprocessingShape" mc:Ignorable="w14 w15 w16se w16cid wp14">
+<w:document xmlns:wpc="http://schemas.microsoft.com/office/word/2010/wordprocessingCanvas" xmlns:cx="http://schemas.microsoft.com/office/drawing/2014/chartex" xmlns:cx1="http://schemas.microsoft.com/office/drawing/2015/9/8/chartex" xmlns:cx2="http://schemas.microsoft.com/office/drawing/2015/10/21/chartex" xmlns:cx3="http://schemas.microsoft.com/office/drawing/2016/5/9/chartex" xmlns:cx4="http://schemas.microsoft.com/office/drawing/2016/5/10/chartex" xmlns:cx5="http://schemas.microsoft.com/office/drawing/2016/5/11/chartex" xmlns:cx6="http://schemas.microsoft.com/office/drawing/2016/5/12/chartex" xmlns:cx7="http://schemas.microsoft.com/office/drawing/2016/5/13/chartex" xmlns:cx8="http://schemas.microsoft.com/office/drawing/2016/5/14/chartex" xmlns:mc="http://schemas.openxmlformats.org/markup-compatibility/2006" xmlns:aink="http://schemas.microsoft.com/office/drawing/2016/ink" xmlns:am3d="http://schemas.microsoft.com/office/drawing/2017/model3d" xmlns:o="urn:schemas-microsoft-com:office:office" xmlns:r="http://schemas.openxmlformats.org/officeDocument/2006/relationships" xmlns:m="http://schemas.openxmlformats.org/officeDocument/2006/math" xmlns:v="urn:schemas-microsoft-com:vml" xmlns:wp14="http://schemas.microsoft.com/office/word/2010/wordprocessingDrawing" xmlns:wp="http://schemas.openxmlformats.org/drawingml/2006/wordprocessingDrawing" xmlns:w10="urn:schemas-microsoft-com:office:word" xmlns:w="http://schemas.openxmlformats.org/wordprocessingml/2006/main" xmlns:w14="http://schemas.microsoft.com/office/word/2010/wordml" xmlns:w15="http://schemas.microsoft.com/office/word/2012/wordml" xmlns:w16cex="http://schemas.microsoft.com/office/word/2018/wordml/cex" xmlns:w16cid="http://schemas.microsoft.com/office/word/2016/wordml/cid" xmlns:w16="http://schemas.microsoft.com/office/word/2018/wordml" xmlns:w16sdtdh="http://schemas.microsoft.com/office/word/2020/wordml/sdtdatahash" xmlns:w16se="http://schemas.microsoft.com/office/word/2015/wordml/symex" xmlns:wpg="http://schemas.microsoft.com/office/word/2010/wordprocessingGroup" xmlns:wpi="http://schemas.microsoft.com/office/word/2010/wordprocessingInk" xmlns:wne="http://schemas.microsoft.com/office/word/2006/wordml" xmlns:wps="http://schemas.microsoft.com/office/word/2010/wordprocessingShape" mc:Ignorable="w14 w15 w16se w16cid w16 w16cex w16sdtdh wp14">
   <w:body>
     <w:p>
       <w:pPr>
@@ -643,8 +643,6 @@
         </w:rPr>
         <w:t>SkyNet</w:t>
       </w:r>
-      <w:bookmarkStart w:id="0" w:name="_GoBack"/>
-      <w:bookmarkEnd w:id="0"/>
     </w:p>
     <w:p>
       <w:pPr>
@@ -658,6 +656,26 @@
           <w:sz w:val="24"/>
         </w:rPr>
       </w:pPr>
+    </w:p>
+    <w:p>
+      <w:pPr>
+        <w:pStyle w:val="Sinespaciado"/>
+        <w:tabs>
+          <w:tab w:val="left" w:pos="5670"/>
+        </w:tabs>
+        <w:spacing w:line="276" w:lineRule="auto"/>
+        <w:rPr>
+          <w:rFonts w:ascii="Arial" w:hAnsi="Arial" w:cs="Arial"/>
+          <w:sz w:val="24"/>
+        </w:rPr>
+      </w:pPr>
+      <w:r>
+        <w:rPr>
+          <w:rFonts w:ascii="Arial" w:hAnsi="Arial" w:cs="Arial"/>
+          <w:sz w:val="24"/>
+        </w:rPr>
+        <w:t>Programador 1: Oscar Joel Delcíd Revolorio 2017173: Modelo ER y Modelo Entidad</w:t>
+      </w:r>
     </w:p>
     <w:p>
       <w:pPr>
@@ -679,7 +697,7 @@
 </file>
 
 <file path=word/styles.xml><?xml version="1.0" encoding="utf-8"?>
-<w:styles xmlns:mc="http://schemas.openxmlformats.org/markup-compatibility/2006" xmlns:r="http://schemas.openxmlformats.org/officeDocument/2006/relationships" xmlns:w="http://schemas.openxmlformats.org/wordprocessingml/2006/main" xmlns:w14="http://schemas.microsoft.com/office/word/2010/wordml" xmlns:w15="http://schemas.microsoft.com/office/word/2012/wordml" xmlns:w16cid="http://schemas.microsoft.com/office/word/2016/wordml/cid" xmlns:w16se="http://schemas.microsoft.com/office/word/2015/wordml/symex" mc:Ignorable="w14 w15 w16se w16cid">
+<w:styles xmlns:mc="http://schemas.openxmlformats.org/markup-compatibility/2006" xmlns:r="http://schemas.openxmlformats.org/officeDocument/2006/relationships" xmlns:w="http://schemas.openxmlformats.org/wordprocessingml/2006/main" xmlns:w14="http://schemas.microsoft.com/office/word/2010/wordml" xmlns:w15="http://schemas.microsoft.com/office/word/2012/wordml" xmlns:w16cex="http://schemas.microsoft.com/office/word/2018/wordml/cex" xmlns:w16cid="http://schemas.microsoft.com/office/word/2016/wordml/cid" xmlns:w16="http://schemas.microsoft.com/office/word/2018/wordml" xmlns:w16sdtdh="http://schemas.microsoft.com/office/word/2020/wordml/sdtdatahash" xmlns:w16se="http://schemas.microsoft.com/office/word/2015/wordml/symex" mc:Ignorable="w14 w15 w16se w16cid w16 w16cex w16sdtdh">
   <w:docDefaults>
     <w:rPrDefault>
       <w:rPr>
@@ -1125,10 +1143,10 @@
   <a:themeElements>
     <a:clrScheme name="Office">
       <a:dk1>
-        <a:sysClr val="windowText" lastClr="383838"/>
+        <a:sysClr val="windowText" lastClr="000000"/>
       </a:dk1>
       <a:lt1>
-        <a:sysClr val="window" lastClr="F9F9F9"/>
+        <a:sysClr val="window" lastClr="FFFFFF"/>
       </a:lt1>
       <a:dk2>
         <a:srgbClr val="44546A"/>

</xml_diff>

<commit_message>
Se agrego el nombre Gary Garcia,su carné y lo que le toca hacer -Gary Garcia
</commit_message>
<xml_diff>
--- a/Orden.docx
+++ b/Orden.docx
@@ -1,6 +1,6 @@
 
 <file path=word/document.xml><?xml version="1.0" encoding="utf-8"?>
-<w:document xmlns:wpc="http://schemas.microsoft.com/office/word/2010/wordprocessingCanvas" xmlns:cx="http://schemas.microsoft.com/office/drawing/2014/chartex" xmlns:cx1="http://schemas.microsoft.com/office/drawing/2015/9/8/chartex" xmlns:cx2="http://schemas.microsoft.com/office/drawing/2015/10/21/chartex" xmlns:cx3="http://schemas.microsoft.com/office/drawing/2016/5/9/chartex" xmlns:cx4="http://schemas.microsoft.com/office/drawing/2016/5/10/chartex" xmlns:cx5="http://schemas.microsoft.com/office/drawing/2016/5/11/chartex" xmlns:cx6="http://schemas.microsoft.com/office/drawing/2016/5/12/chartex" xmlns:cx7="http://schemas.microsoft.com/office/drawing/2016/5/13/chartex" xmlns:cx8="http://schemas.microsoft.com/office/drawing/2016/5/14/chartex" xmlns:mc="http://schemas.openxmlformats.org/markup-compatibility/2006" xmlns:aink="http://schemas.microsoft.com/office/drawing/2016/ink" xmlns:am3d="http://schemas.microsoft.com/office/drawing/2017/model3d" xmlns:o="urn:schemas-microsoft-com:office:office" xmlns:r="http://schemas.openxmlformats.org/officeDocument/2006/relationships" xmlns:m="http://schemas.openxmlformats.org/officeDocument/2006/math" xmlns:v="urn:schemas-microsoft-com:vml" xmlns:wp14="http://schemas.microsoft.com/office/word/2010/wordprocessingDrawing" xmlns:wp="http://schemas.openxmlformats.org/drawingml/2006/wordprocessingDrawing" xmlns:w10="urn:schemas-microsoft-com:office:word" xmlns:w="http://schemas.openxmlformats.org/wordprocessingml/2006/main" xmlns:w14="http://schemas.microsoft.com/office/word/2010/wordml" xmlns:w15="http://schemas.microsoft.com/office/word/2012/wordml" xmlns:w16cex="http://schemas.microsoft.com/office/word/2018/wordml/cex" xmlns:w16cid="http://schemas.microsoft.com/office/word/2016/wordml/cid" xmlns:w16="http://schemas.microsoft.com/office/word/2018/wordml" xmlns:w16sdtdh="http://schemas.microsoft.com/office/word/2020/wordml/sdtdatahash" xmlns:w16se="http://schemas.microsoft.com/office/word/2015/wordml/symex" xmlns:wpg="http://schemas.microsoft.com/office/word/2010/wordprocessingGroup" xmlns:wpi="http://schemas.microsoft.com/office/word/2010/wordprocessingInk" xmlns:wne="http://schemas.microsoft.com/office/word/2006/wordml" xmlns:wps="http://schemas.microsoft.com/office/word/2010/wordprocessingShape" mc:Ignorable="w14 w15 w16se w16cid w16 w16cex w16sdtdh wp14">
+<w:document xmlns:wpc="http://schemas.microsoft.com/office/word/2010/wordprocessingCanvas" xmlns:cx="http://schemas.microsoft.com/office/drawing/2014/chartex" xmlns:mc="http://schemas.openxmlformats.org/markup-compatibility/2006" xmlns:o="urn:schemas-microsoft-com:office:office" xmlns:r="http://schemas.openxmlformats.org/officeDocument/2006/relationships" xmlns:m="http://schemas.openxmlformats.org/officeDocument/2006/math" xmlns:v="urn:schemas-microsoft-com:vml" xmlns:wp14="http://schemas.microsoft.com/office/word/2010/wordprocessingDrawing" xmlns:wp="http://schemas.openxmlformats.org/drawingml/2006/wordprocessingDrawing" xmlns:w10="urn:schemas-microsoft-com:office:word" xmlns:w="http://schemas.openxmlformats.org/wordprocessingml/2006/main" xmlns:w14="http://schemas.microsoft.com/office/word/2010/wordml" xmlns:w15="http://schemas.microsoft.com/office/word/2012/wordml" xmlns:w16se="http://schemas.microsoft.com/office/word/2015/wordml/symex" xmlns:wpg="http://schemas.microsoft.com/office/word/2010/wordprocessingGroup" xmlns:wpi="http://schemas.microsoft.com/office/word/2010/wordprocessingInk" xmlns:wne="http://schemas.microsoft.com/office/word/2006/wordml" xmlns:wps="http://schemas.microsoft.com/office/word/2010/wordprocessingShape" mc:Ignorable="w14 w15 w16se wp14">
   <w:body>
     <w:p>
       <w:pPr>
@@ -16,6 +16,7 @@
           <w:rFonts w:ascii="Arial" w:hAnsi="Arial" w:cs="Arial"/>
           <w:b/>
           <w:noProof/>
+          <w:lang w:val="en-US"/>
         </w:rPr>
         <w:drawing>
           <wp:inline distT="0" distB="0" distL="0" distR="0" wp14:anchorId="61DA3BD1" wp14:editId="0C35A376">
@@ -686,6 +687,30 @@
         <w:spacing w:line="276" w:lineRule="auto"/>
       </w:pPr>
     </w:p>
+    <w:p>
+      <w:pPr>
+        <w:pStyle w:val="Sinespaciado"/>
+        <w:tabs>
+          <w:tab w:val="left" w:pos="5670"/>
+        </w:tabs>
+        <w:spacing w:line="276" w:lineRule="auto"/>
+        <w:rPr>
+          <w:rFonts w:ascii="Arial" w:hAnsi="Arial" w:cs="Arial"/>
+          <w:sz w:val="24"/>
+          <w:szCs w:val="24"/>
+        </w:rPr>
+      </w:pPr>
+      <w:r>
+        <w:rPr>
+          <w:rFonts w:ascii="Arial" w:hAnsi="Arial" w:cs="Arial"/>
+          <w:sz w:val="24"/>
+          <w:szCs w:val="24"/>
+        </w:rPr>
+        <w:t>Programador 2: Gary Sebastian Garcia Rodas 2017070: Base de Datos e Inserción de Datos</w:t>
+      </w:r>
+      <w:bookmarkStart w:id="0" w:name="_GoBack"/>
+      <w:bookmarkEnd w:id="0"/>
+    </w:p>
     <w:sectPr>
       <w:pgSz w:w="12240" w:h="15840"/>
       <w:pgMar w:top="1417" w:right="1701" w:bottom="1417" w:left="1701" w:header="708" w:footer="708" w:gutter="0"/>
@@ -697,7 +722,7 @@
 </file>
 
 <file path=word/styles.xml><?xml version="1.0" encoding="utf-8"?>
-<w:styles xmlns:mc="http://schemas.openxmlformats.org/markup-compatibility/2006" xmlns:r="http://schemas.openxmlformats.org/officeDocument/2006/relationships" xmlns:w="http://schemas.openxmlformats.org/wordprocessingml/2006/main" xmlns:w14="http://schemas.microsoft.com/office/word/2010/wordml" xmlns:w15="http://schemas.microsoft.com/office/word/2012/wordml" xmlns:w16cex="http://schemas.microsoft.com/office/word/2018/wordml/cex" xmlns:w16cid="http://schemas.microsoft.com/office/word/2016/wordml/cid" xmlns:w16="http://schemas.microsoft.com/office/word/2018/wordml" xmlns:w16sdtdh="http://schemas.microsoft.com/office/word/2020/wordml/sdtdatahash" xmlns:w16se="http://schemas.microsoft.com/office/word/2015/wordml/symex" mc:Ignorable="w14 w15 w16se w16cid w16 w16cex w16sdtdh">
+<w:styles xmlns:mc="http://schemas.openxmlformats.org/markup-compatibility/2006" xmlns:r="http://schemas.openxmlformats.org/officeDocument/2006/relationships" xmlns:w="http://schemas.openxmlformats.org/wordprocessingml/2006/main" xmlns:w14="http://schemas.microsoft.com/office/word/2010/wordml" xmlns:w15="http://schemas.microsoft.com/office/word/2012/wordml" xmlns:w16se="http://schemas.microsoft.com/office/word/2015/wordml/symex" mc:Ignorable="w14 w15 w16se">
   <w:docDefaults>
     <w:rPrDefault>
       <w:rPr>
@@ -713,7 +738,7 @@
       </w:pPr>
     </w:pPrDefault>
   </w:docDefaults>
-  <w:latentStyles w:defLockedState="0" w:defUIPriority="99" w:defSemiHidden="0" w:defUnhideWhenUsed="0" w:defQFormat="0" w:count="376">
+  <w:latentStyles w:defLockedState="0" w:defUIPriority="99" w:defSemiHidden="0" w:defUnhideWhenUsed="0" w:defQFormat="0" w:count="371">
     <w:lsdException w:name="Normal" w:uiPriority="0" w:qFormat="1"/>
     <w:lsdException w:name="heading 1" w:uiPriority="9" w:qFormat="1"/>
     <w:lsdException w:name="heading 2" w:semiHidden="1" w:uiPriority="9" w:unhideWhenUsed="1" w:qFormat="1"/>
@@ -1085,11 +1110,6 @@
     <w:lsdException w:name="List Table 5 Dark Accent 6" w:uiPriority="50"/>
     <w:lsdException w:name="List Table 6 Colorful Accent 6" w:uiPriority="51"/>
     <w:lsdException w:name="List Table 7 Colorful Accent 6" w:uiPriority="52"/>
-    <w:lsdException w:name="Mention" w:semiHidden="1" w:unhideWhenUsed="1"/>
-    <w:lsdException w:name="Smart Hyperlink" w:semiHidden="1" w:unhideWhenUsed="1"/>
-    <w:lsdException w:name="Hashtag" w:semiHidden="1" w:unhideWhenUsed="1"/>
-    <w:lsdException w:name="Unresolved Mention" w:semiHidden="1" w:unhideWhenUsed="1"/>
-    <w:lsdException w:name="Smart Link" w:semiHidden="1" w:unhideWhenUsed="1"/>
   </w:latentStyles>
   <w:style w:type="paragraph" w:default="1" w:styleId="Normal">
     <w:name w:val="Normal"/>

</xml_diff>

<commit_message>
Se agrego el nombre Andy Cuyuch 2017403 : lo que le toca hacer
</commit_message>
<xml_diff>
--- a/Orden.docx
+++ b/Orden.docx
@@ -1,6 +1,6 @@
 
 <file path=word/document.xml><?xml version="1.0" encoding="utf-8"?>
-<w:document xmlns:wpc="http://schemas.microsoft.com/office/word/2010/wordprocessingCanvas" xmlns:cx="http://schemas.microsoft.com/office/drawing/2014/chartex" xmlns:mc="http://schemas.openxmlformats.org/markup-compatibility/2006" xmlns:o="urn:schemas-microsoft-com:office:office" xmlns:r="http://schemas.openxmlformats.org/officeDocument/2006/relationships" xmlns:m="http://schemas.openxmlformats.org/officeDocument/2006/math" xmlns:v="urn:schemas-microsoft-com:vml" xmlns:wp14="http://schemas.microsoft.com/office/word/2010/wordprocessingDrawing" xmlns:wp="http://schemas.openxmlformats.org/drawingml/2006/wordprocessingDrawing" xmlns:w10="urn:schemas-microsoft-com:office:word" xmlns:w="http://schemas.openxmlformats.org/wordprocessingml/2006/main" xmlns:w14="http://schemas.microsoft.com/office/word/2010/wordml" xmlns:w15="http://schemas.microsoft.com/office/word/2012/wordml" xmlns:w16se="http://schemas.microsoft.com/office/word/2015/wordml/symex" xmlns:wpg="http://schemas.microsoft.com/office/word/2010/wordprocessingGroup" xmlns:wpi="http://schemas.microsoft.com/office/word/2010/wordprocessingInk" xmlns:wne="http://schemas.microsoft.com/office/word/2006/wordml" xmlns:wps="http://schemas.microsoft.com/office/word/2010/wordprocessingShape" mc:Ignorable="w14 w15 w16se wp14">
+<w:document xmlns:wpc="http://schemas.microsoft.com/office/word/2010/wordprocessingCanvas" xmlns:cx="http://schemas.microsoft.com/office/drawing/2014/chartex" xmlns:cx1="http://schemas.microsoft.com/office/drawing/2015/9/8/chartex" xmlns:cx2="http://schemas.microsoft.com/office/drawing/2015/10/21/chartex" xmlns:cx3="http://schemas.microsoft.com/office/drawing/2016/5/9/chartex" xmlns:cx4="http://schemas.microsoft.com/office/drawing/2016/5/10/chartex" xmlns:cx5="http://schemas.microsoft.com/office/drawing/2016/5/11/chartex" xmlns:cx6="http://schemas.microsoft.com/office/drawing/2016/5/12/chartex" xmlns:cx7="http://schemas.microsoft.com/office/drawing/2016/5/13/chartex" xmlns:cx8="http://schemas.microsoft.com/office/drawing/2016/5/14/chartex" xmlns:mc="http://schemas.openxmlformats.org/markup-compatibility/2006" xmlns:aink="http://schemas.microsoft.com/office/drawing/2016/ink" xmlns:am3d="http://schemas.microsoft.com/office/drawing/2017/model3d" xmlns:o="urn:schemas-microsoft-com:office:office" xmlns:r="http://schemas.openxmlformats.org/officeDocument/2006/relationships" xmlns:m="http://schemas.openxmlformats.org/officeDocument/2006/math" xmlns:v="urn:schemas-microsoft-com:vml" xmlns:wp14="http://schemas.microsoft.com/office/word/2010/wordprocessingDrawing" xmlns:wp="http://schemas.openxmlformats.org/drawingml/2006/wordprocessingDrawing" xmlns:w10="urn:schemas-microsoft-com:office:word" xmlns:w="http://schemas.openxmlformats.org/wordprocessingml/2006/main" xmlns:w14="http://schemas.microsoft.com/office/word/2010/wordml" xmlns:w15="http://schemas.microsoft.com/office/word/2012/wordml" xmlns:w16cex="http://schemas.microsoft.com/office/word/2018/wordml/cex" xmlns:w16cid="http://schemas.microsoft.com/office/word/2016/wordml/cid" xmlns:w16="http://schemas.microsoft.com/office/word/2018/wordml" xmlns:w16sdtdh="http://schemas.microsoft.com/office/word/2020/wordml/sdtdatahash" xmlns:w16se="http://schemas.microsoft.com/office/word/2015/wordml/symex" xmlns:wpg="http://schemas.microsoft.com/office/word/2010/wordprocessingGroup" xmlns:wpi="http://schemas.microsoft.com/office/word/2010/wordprocessingInk" xmlns:wne="http://schemas.microsoft.com/office/word/2006/wordml" xmlns:wps="http://schemas.microsoft.com/office/word/2010/wordprocessingShape" mc:Ignorable="w14 w15 w16se w16cid w16 w16cex w16sdtdh wp14">
   <w:body>
     <w:p>
       <w:pPr>
@@ -675,7 +675,7 @@
           <w:rFonts w:ascii="Arial" w:hAnsi="Arial" w:cs="Arial"/>
           <w:sz w:val="24"/>
         </w:rPr>
-        <w:t>Programador 1: Oscar Joel Delcíd Revolorio 2017173: Modelo ER y Modelo Entidad</w:t>
+        <w:t xml:space="preserve">Programador 1: </w:t>
       </w:r>
     </w:p>
     <w:p>
@@ -685,7 +685,34 @@
           <w:tab w:val="left" w:pos="5670"/>
         </w:tabs>
         <w:spacing w:line="276" w:lineRule="auto"/>
-      </w:pPr>
+        <w:rPr>
+          <w:rFonts w:ascii="Arial" w:hAnsi="Arial" w:cs="Arial"/>
+          <w:sz w:val="24"/>
+        </w:rPr>
+      </w:pPr>
+      <w:r>
+        <w:rPr>
+          <w:rFonts w:ascii="Arial" w:hAnsi="Arial" w:cs="Arial"/>
+          <w:sz w:val="24"/>
+        </w:rPr>
+        <w:t xml:space="preserve">Oscar Joel </w:t>
+      </w:r>
+      <w:proofErr w:type="spellStart"/>
+      <w:r>
+        <w:rPr>
+          <w:rFonts w:ascii="Arial" w:hAnsi="Arial" w:cs="Arial"/>
+          <w:sz w:val="24"/>
+        </w:rPr>
+        <w:t>Delcíd</w:t>
+      </w:r>
+      <w:proofErr w:type="spellEnd"/>
+      <w:r>
+        <w:rPr>
+          <w:rFonts w:ascii="Arial" w:hAnsi="Arial" w:cs="Arial"/>
+          <w:sz w:val="24"/>
+        </w:rPr>
+        <w:t xml:space="preserve"> Revolorio 2017173: Modelo ER y Modelo Entidad</w:t>
+      </w:r>
     </w:p>
     <w:p>
       <w:pPr>
@@ -694,6 +721,15 @@
           <w:tab w:val="left" w:pos="5670"/>
         </w:tabs>
         <w:spacing w:line="276" w:lineRule="auto"/>
+      </w:pPr>
+    </w:p>
+    <w:p>
+      <w:pPr>
+        <w:pStyle w:val="Sinespaciado"/>
+        <w:tabs>
+          <w:tab w:val="left" w:pos="5670"/>
+        </w:tabs>
+        <w:spacing w:line="276" w:lineRule="auto"/>
         <w:rPr>
           <w:rFonts w:ascii="Arial" w:hAnsi="Arial" w:cs="Arial"/>
           <w:sz w:val="24"/>
@@ -706,10 +742,124 @@
           <w:sz w:val="24"/>
           <w:szCs w:val="24"/>
         </w:rPr>
-        <w:t>Programador 2: Gary Sebastian Garcia Rodas 2017070: Base de Datos e Inserción de Datos</w:t>
-      </w:r>
-      <w:bookmarkStart w:id="0" w:name="_GoBack"/>
-      <w:bookmarkEnd w:id="0"/>
+        <w:t xml:space="preserve">Programador 2: </w:t>
+      </w:r>
+    </w:p>
+    <w:p>
+      <w:pPr>
+        <w:pStyle w:val="Sinespaciado"/>
+        <w:tabs>
+          <w:tab w:val="left" w:pos="5670"/>
+        </w:tabs>
+        <w:spacing w:line="276" w:lineRule="auto"/>
+        <w:rPr>
+          <w:rFonts w:ascii="Arial" w:hAnsi="Arial" w:cs="Arial"/>
+          <w:sz w:val="24"/>
+          <w:szCs w:val="24"/>
+        </w:rPr>
+      </w:pPr>
+      <w:r>
+        <w:rPr>
+          <w:rFonts w:ascii="Arial" w:hAnsi="Arial" w:cs="Arial"/>
+          <w:sz w:val="24"/>
+          <w:szCs w:val="24"/>
+        </w:rPr>
+        <w:t xml:space="preserve">Gary </w:t>
+      </w:r>
+      <w:proofErr w:type="spellStart"/>
+      <w:r>
+        <w:rPr>
+          <w:rFonts w:ascii="Arial" w:hAnsi="Arial" w:cs="Arial"/>
+          <w:sz w:val="24"/>
+          <w:szCs w:val="24"/>
+        </w:rPr>
+        <w:t>Sebastian</w:t>
+      </w:r>
+      <w:proofErr w:type="spellEnd"/>
+      <w:r>
+        <w:rPr>
+          <w:rFonts w:ascii="Arial" w:hAnsi="Arial" w:cs="Arial"/>
+          <w:sz w:val="24"/>
+          <w:szCs w:val="24"/>
+        </w:rPr>
+        <w:t xml:space="preserve"> </w:t>
+      </w:r>
+      <w:proofErr w:type="spellStart"/>
+      <w:r>
+        <w:rPr>
+          <w:rFonts w:ascii="Arial" w:hAnsi="Arial" w:cs="Arial"/>
+          <w:sz w:val="24"/>
+          <w:szCs w:val="24"/>
+        </w:rPr>
+        <w:t>Garcia</w:t>
+      </w:r>
+      <w:proofErr w:type="spellEnd"/>
+      <w:r>
+        <w:rPr>
+          <w:rFonts w:ascii="Arial" w:hAnsi="Arial" w:cs="Arial"/>
+          <w:sz w:val="24"/>
+          <w:szCs w:val="24"/>
+        </w:rPr>
+        <w:t xml:space="preserve"> Rodas 2017070: Base de Datos e Inserción de Datos</w:t>
+      </w:r>
+    </w:p>
+    <w:p>
+      <w:pPr>
+        <w:pStyle w:val="Sinespaciado"/>
+        <w:tabs>
+          <w:tab w:val="left" w:pos="5670"/>
+        </w:tabs>
+        <w:spacing w:line="276" w:lineRule="auto"/>
+        <w:rPr>
+          <w:rFonts w:ascii="Arial" w:hAnsi="Arial" w:cs="Arial"/>
+          <w:sz w:val="24"/>
+          <w:szCs w:val="24"/>
+        </w:rPr>
+      </w:pPr>
+    </w:p>
+    <w:p>
+      <w:pPr>
+        <w:pStyle w:val="Sinespaciado"/>
+        <w:tabs>
+          <w:tab w:val="left" w:pos="5670"/>
+        </w:tabs>
+        <w:spacing w:line="276" w:lineRule="auto"/>
+        <w:rPr>
+          <w:rFonts w:ascii="Arial" w:hAnsi="Arial" w:cs="Arial"/>
+          <w:sz w:val="24"/>
+          <w:szCs w:val="24"/>
+        </w:rPr>
+      </w:pPr>
+      <w:r>
+        <w:rPr>
+          <w:rFonts w:ascii="Arial" w:hAnsi="Arial" w:cs="Arial"/>
+          <w:sz w:val="24"/>
+          <w:szCs w:val="24"/>
+        </w:rPr>
+        <w:t xml:space="preserve">Programador 3: </w:t>
+      </w:r>
+    </w:p>
+    <w:p>
+      <w:pPr>
+        <w:pStyle w:val="Sinespaciado"/>
+        <w:tabs>
+          <w:tab w:val="left" w:pos="5670"/>
+        </w:tabs>
+        <w:spacing w:line="276" w:lineRule="auto"/>
+        <w:rPr>
+          <w:rFonts w:ascii="Arial" w:hAnsi="Arial" w:cs="Arial"/>
+          <w:sz w:val="24"/>
+          <w:szCs w:val="24"/>
+        </w:rPr>
+      </w:pPr>
+      <w:r>
+        <w:rPr>
+          <w:rFonts w:ascii="Arial" w:hAnsi="Arial" w:cs="Arial"/>
+          <w:sz w:val="24"/>
+          <w:szCs w:val="24"/>
+        </w:rPr>
+        <w:t xml:space="preserve">Andy Daniel Cuyuch Chitay 2017403: Creación del Proyecto </w:t>
+      </w:r>
     </w:p>
     <w:sectPr>
       <w:pgSz w:w="12240" w:h="15840"/>
@@ -722,7 +872,7 @@
 </file>
 
 <file path=word/styles.xml><?xml version="1.0" encoding="utf-8"?>
-<w:styles xmlns:mc="http://schemas.openxmlformats.org/markup-compatibility/2006" xmlns:r="http://schemas.openxmlformats.org/officeDocument/2006/relationships" xmlns:w="http://schemas.openxmlformats.org/wordprocessingml/2006/main" xmlns:w14="http://schemas.microsoft.com/office/word/2010/wordml" xmlns:w15="http://schemas.microsoft.com/office/word/2012/wordml" xmlns:w16se="http://schemas.microsoft.com/office/word/2015/wordml/symex" mc:Ignorable="w14 w15 w16se">
+<w:styles xmlns:mc="http://schemas.openxmlformats.org/markup-compatibility/2006" xmlns:r="http://schemas.openxmlformats.org/officeDocument/2006/relationships" xmlns:w="http://schemas.openxmlformats.org/wordprocessingml/2006/main" xmlns:w14="http://schemas.microsoft.com/office/word/2010/wordml" xmlns:w15="http://schemas.microsoft.com/office/word/2012/wordml" xmlns:w16cex="http://schemas.microsoft.com/office/word/2018/wordml/cex" xmlns:w16cid="http://schemas.microsoft.com/office/word/2016/wordml/cid" xmlns:w16="http://schemas.microsoft.com/office/word/2018/wordml" xmlns:w16sdtdh="http://schemas.microsoft.com/office/word/2020/wordml/sdtdatahash" xmlns:w16se="http://schemas.microsoft.com/office/word/2015/wordml/symex" mc:Ignorable="w14 w15 w16se w16cid w16 w16cex w16sdtdh">
   <w:docDefaults>
     <w:rPrDefault>
       <w:rPr>
@@ -738,7 +888,7 @@
       </w:pPr>
     </w:pPrDefault>
   </w:docDefaults>
-  <w:latentStyles w:defLockedState="0" w:defUIPriority="99" w:defSemiHidden="0" w:defUnhideWhenUsed="0" w:defQFormat="0" w:count="371">
+  <w:latentStyles w:defLockedState="0" w:defUIPriority="99" w:defSemiHidden="0" w:defUnhideWhenUsed="0" w:defQFormat="0" w:count="376">
     <w:lsdException w:name="Normal" w:uiPriority="0" w:qFormat="1"/>
     <w:lsdException w:name="heading 1" w:uiPriority="9" w:qFormat="1"/>
     <w:lsdException w:name="heading 2" w:semiHidden="1" w:uiPriority="9" w:unhideWhenUsed="1" w:qFormat="1"/>
@@ -844,7 +994,6 @@
     <w:lsdException w:name="HTML Sample" w:semiHidden="1" w:unhideWhenUsed="1"/>
     <w:lsdException w:name="HTML Typewriter" w:semiHidden="1" w:unhideWhenUsed="1"/>
     <w:lsdException w:name="HTML Variable" w:semiHidden="1" w:unhideWhenUsed="1"/>
-    <w:lsdException w:name="Normal Table" w:semiHidden="1" w:unhideWhenUsed="1"/>
     <w:lsdException w:name="annotation subject" w:semiHidden="1" w:unhideWhenUsed="1"/>
     <w:lsdException w:name="No List" w:semiHidden="1" w:unhideWhenUsed="1"/>
     <w:lsdException w:name="Outline List 1" w:semiHidden="1" w:unhideWhenUsed="1"/>
@@ -887,11 +1036,8 @@
     <w:lsdException w:name="Table Contemporary" w:semiHidden="1" w:unhideWhenUsed="1"/>
     <w:lsdException w:name="Table Elegant" w:semiHidden="1" w:unhideWhenUsed="1"/>
     <w:lsdException w:name="Table Professional" w:semiHidden="1" w:unhideWhenUsed="1"/>
-    <w:lsdException w:name="Table Subtle 1" w:semiHidden="1" w:unhideWhenUsed="1"/>
     <w:lsdException w:name="Table Subtle 2" w:semiHidden="1" w:unhideWhenUsed="1"/>
     <w:lsdException w:name="Table Web 1" w:semiHidden="1" w:unhideWhenUsed="1"/>
-    <w:lsdException w:name="Table Web 2" w:semiHidden="1" w:unhideWhenUsed="1"/>
-    <w:lsdException w:name="Table Web 3" w:semiHidden="1" w:unhideWhenUsed="1"/>
     <w:lsdException w:name="Balloon Text" w:semiHidden="1" w:unhideWhenUsed="1"/>
     <w:lsdException w:name="Table Grid" w:uiPriority="39"/>
     <w:lsdException w:name="Table Theme" w:semiHidden="1" w:unhideWhenUsed="1"/>
@@ -1110,6 +1256,11 @@
     <w:lsdException w:name="List Table 5 Dark Accent 6" w:uiPriority="50"/>
     <w:lsdException w:name="List Table 6 Colorful Accent 6" w:uiPriority="51"/>
     <w:lsdException w:name="List Table 7 Colorful Accent 6" w:uiPriority="52"/>
+    <w:lsdException w:name="Mention" w:semiHidden="1" w:unhideWhenUsed="1"/>
+    <w:lsdException w:name="Smart Hyperlink" w:semiHidden="1" w:unhideWhenUsed="1"/>
+    <w:lsdException w:name="Hashtag" w:semiHidden="1" w:unhideWhenUsed="1"/>
+    <w:lsdException w:name="Unresolved Mention" w:semiHidden="1" w:unhideWhenUsed="1"/>
+    <w:lsdException w:name="Smart Link" w:semiHidden="1" w:unhideWhenUsed="1"/>
   </w:latentStyles>
   <w:style w:type="paragraph" w:default="1" w:styleId="Normal">
     <w:name w:val="Normal"/>

</xml_diff>

<commit_message>
Se agregó a Fernando Diaz 2017264 y su parte del proyecto
</commit_message>
<xml_diff>
--- a/Orden.docx
+++ b/Orden.docx
@@ -1,6 +1,6 @@
 
 <file path=word/document.xml><?xml version="1.0" encoding="utf-8"?>
-<w:document xmlns:wpc="http://schemas.microsoft.com/office/word/2010/wordprocessingCanvas" xmlns:cx="http://schemas.microsoft.com/office/drawing/2014/chartex" xmlns:cx1="http://schemas.microsoft.com/office/drawing/2015/9/8/chartex" xmlns:cx2="http://schemas.microsoft.com/office/drawing/2015/10/21/chartex" xmlns:cx3="http://schemas.microsoft.com/office/drawing/2016/5/9/chartex" xmlns:cx4="http://schemas.microsoft.com/office/drawing/2016/5/10/chartex" xmlns:cx5="http://schemas.microsoft.com/office/drawing/2016/5/11/chartex" xmlns:cx6="http://schemas.microsoft.com/office/drawing/2016/5/12/chartex" xmlns:cx7="http://schemas.microsoft.com/office/drawing/2016/5/13/chartex" xmlns:cx8="http://schemas.microsoft.com/office/drawing/2016/5/14/chartex" xmlns:mc="http://schemas.openxmlformats.org/markup-compatibility/2006" xmlns:aink="http://schemas.microsoft.com/office/drawing/2016/ink" xmlns:am3d="http://schemas.microsoft.com/office/drawing/2017/model3d" xmlns:o="urn:schemas-microsoft-com:office:office" xmlns:r="http://schemas.openxmlformats.org/officeDocument/2006/relationships" xmlns:m="http://schemas.openxmlformats.org/officeDocument/2006/math" xmlns:v="urn:schemas-microsoft-com:vml" xmlns:wp14="http://schemas.microsoft.com/office/word/2010/wordprocessingDrawing" xmlns:wp="http://schemas.openxmlformats.org/drawingml/2006/wordprocessingDrawing" xmlns:w10="urn:schemas-microsoft-com:office:word" xmlns:w="http://schemas.openxmlformats.org/wordprocessingml/2006/main" xmlns:w14="http://schemas.microsoft.com/office/word/2010/wordml" xmlns:w15="http://schemas.microsoft.com/office/word/2012/wordml" xmlns:w16cex="http://schemas.microsoft.com/office/word/2018/wordml/cex" xmlns:w16cid="http://schemas.microsoft.com/office/word/2016/wordml/cid" xmlns:w16="http://schemas.microsoft.com/office/word/2018/wordml" xmlns:w16sdtdh="http://schemas.microsoft.com/office/word/2020/wordml/sdtdatahash" xmlns:w16se="http://schemas.microsoft.com/office/word/2015/wordml/symex" xmlns:wpg="http://schemas.microsoft.com/office/word/2010/wordprocessingGroup" xmlns:wpi="http://schemas.microsoft.com/office/word/2010/wordprocessingInk" xmlns:wne="http://schemas.microsoft.com/office/word/2006/wordml" xmlns:wps="http://schemas.microsoft.com/office/word/2010/wordprocessingShape" mc:Ignorable="w14 w15 w16se w16cid w16 w16cex w16sdtdh wp14">
+<w:document xmlns:wpc="http://schemas.microsoft.com/office/word/2010/wordprocessingCanvas" xmlns:cx="http://schemas.microsoft.com/office/drawing/2014/chartex" xmlns:mc="http://schemas.openxmlformats.org/markup-compatibility/2006" xmlns:o="urn:schemas-microsoft-com:office:office" xmlns:r="http://schemas.openxmlformats.org/officeDocument/2006/relationships" xmlns:m="http://schemas.openxmlformats.org/officeDocument/2006/math" xmlns:v="urn:schemas-microsoft-com:vml" xmlns:wp14="http://schemas.microsoft.com/office/word/2010/wordprocessingDrawing" xmlns:wp="http://schemas.openxmlformats.org/drawingml/2006/wordprocessingDrawing" xmlns:w10="urn:schemas-microsoft-com:office:word" xmlns:w="http://schemas.openxmlformats.org/wordprocessingml/2006/main" xmlns:w14="http://schemas.microsoft.com/office/word/2010/wordml" xmlns:w15="http://schemas.microsoft.com/office/word/2012/wordml" xmlns:w16se="http://schemas.microsoft.com/office/word/2015/wordml/symex" xmlns:wpg="http://schemas.microsoft.com/office/word/2010/wordprocessingGroup" xmlns:wpi="http://schemas.microsoft.com/office/word/2010/wordprocessingInk" xmlns:wne="http://schemas.microsoft.com/office/word/2006/wordml" xmlns:wps="http://schemas.microsoft.com/office/word/2010/wordprocessingShape" mc:Ignorable="w14 w15 w16se wp14">
   <w:body>
     <w:p>
       <w:pPr>
@@ -16,7 +16,7 @@
           <w:rFonts w:ascii="Arial" w:hAnsi="Arial" w:cs="Arial"/>
           <w:b/>
           <w:noProof/>
-          <w:lang w:val="en-US"/>
+          <w:lang w:val="es-MX" w:eastAsia="es-MX"/>
         </w:rPr>
         <w:drawing>
           <wp:inline distT="0" distB="0" distL="0" distR="0" wp14:anchorId="61DA3BD1" wp14:editId="0C35A376">
@@ -711,7 +711,30 @@
           <w:rFonts w:ascii="Arial" w:hAnsi="Arial" w:cs="Arial"/>
           <w:sz w:val="24"/>
         </w:rPr>
-        <w:t xml:space="preserve"> Revolorio 2017173: Modelo ER y Modelo Entidad</w:t>
+        <w:t xml:space="preserve"> </w:t>
+      </w:r>
+      <w:proofErr w:type="spellStart"/>
+      <w:r>
+        <w:rPr>
+          <w:rFonts w:ascii="Arial" w:hAnsi="Arial" w:cs="Arial"/>
+          <w:sz w:val="24"/>
+        </w:rPr>
+        <w:t>Revolorio</w:t>
+      </w:r>
+      <w:proofErr w:type="spellEnd"/>
+      <w:r>
+        <w:rPr>
+          <w:rFonts w:ascii="Arial" w:hAnsi="Arial" w:cs="Arial"/>
+          <w:sz w:val="24"/>
+        </w:rPr>
+        <w:t xml:space="preserve"> 2017173: Modelo ER y Modelo Entidad</w:t>
+      </w:r>
+      <w:r>
+        <w:rPr>
+          <w:rFonts w:ascii="Arial" w:hAnsi="Arial" w:cs="Arial"/>
+          <w:sz w:val="24"/>
+        </w:rPr>
+        <w:t>.</w:t>
       </w:r>
     </w:p>
     <w:p>
@@ -802,6 +825,14 @@
         </w:rPr>
         <w:t xml:space="preserve"> Rodas 2017070: Base de Datos e Inserción de Datos</w:t>
       </w:r>
+      <w:r>
+        <w:rPr>
+          <w:rFonts w:ascii="Arial" w:hAnsi="Arial" w:cs="Arial"/>
+          <w:sz w:val="24"/>
+          <w:szCs w:val="24"/>
+        </w:rPr>
+        <w:t>.</w:t>
+      </w:r>
     </w:p>
     <w:p>
       <w:pPr>
@@ -858,12 +889,110 @@
           <w:sz w:val="24"/>
           <w:szCs w:val="24"/>
         </w:rPr>
-        <w:t xml:space="preserve">Andy Daniel Cuyuch Chitay 2017403: Creación del Proyecto </w:t>
+        <w:t>Andy Daniel Cuyuch Chitay</w:t>
+      </w:r>
+      <w:r>
+        <w:rPr>
+          <w:rFonts w:ascii="Arial" w:hAnsi="Arial" w:cs="Arial"/>
+          <w:sz w:val="24"/>
+          <w:szCs w:val="24"/>
+        </w:rPr>
+        <w:t xml:space="preserve"> 2017403: Creación del Proyecto.</w:t>
+      </w:r>
+    </w:p>
+    <w:p>
+      <w:pPr>
+        <w:pStyle w:val="Sinespaciado"/>
+        <w:tabs>
+          <w:tab w:val="left" w:pos="5670"/>
+        </w:tabs>
+        <w:spacing w:line="276" w:lineRule="auto"/>
+        <w:rPr>
+          <w:rFonts w:ascii="Arial" w:hAnsi="Arial" w:cs="Arial"/>
+          <w:sz w:val="24"/>
+          <w:szCs w:val="24"/>
+        </w:rPr>
+      </w:pPr>
+    </w:p>
+    <w:p>
+      <w:pPr>
+        <w:pStyle w:val="Sinespaciado"/>
+        <w:tabs>
+          <w:tab w:val="left" w:pos="5670"/>
+        </w:tabs>
+        <w:spacing w:line="276" w:lineRule="auto"/>
+        <w:rPr>
+          <w:rFonts w:ascii="Arial" w:hAnsi="Arial" w:cs="Arial"/>
+          <w:sz w:val="24"/>
+          <w:szCs w:val="24"/>
+        </w:rPr>
+      </w:pPr>
+      <w:r>
+        <w:rPr>
+          <w:rFonts w:ascii="Arial" w:hAnsi="Arial" w:cs="Arial"/>
+          <w:sz w:val="24"/>
+          <w:szCs w:val="24"/>
+        </w:rPr>
+        <w:t>Programador 4:</w:t>
+      </w:r>
+    </w:p>
+    <w:p>
+      <w:pPr>
+        <w:pStyle w:val="Sinespaciado"/>
+        <w:tabs>
+          <w:tab w:val="left" w:pos="5670"/>
+        </w:tabs>
+        <w:spacing w:line="276" w:lineRule="auto"/>
+        <w:rPr>
+          <w:rFonts w:ascii="Arial" w:hAnsi="Arial" w:cs="Arial"/>
+          <w:sz w:val="24"/>
+          <w:szCs w:val="24"/>
+        </w:rPr>
+      </w:pPr>
+      <w:r>
+        <w:rPr>
+          <w:rFonts w:ascii="Arial" w:hAnsi="Arial" w:cs="Arial"/>
+          <w:sz w:val="24"/>
+          <w:szCs w:val="24"/>
+        </w:rPr>
+        <w:t>Fernando Emanuel Diaz Morales 2017264: Creación</w:t>
+      </w:r>
+      <w:r>
+        <w:rPr>
+          <w:rFonts w:ascii="Arial" w:hAnsi="Arial" w:cs="Arial"/>
+          <w:sz w:val="24"/>
+          <w:szCs w:val="24"/>
+        </w:rPr>
+        <w:t xml:space="preserve"> y di</w:t>
+      </w:r>
+      <w:r>
+        <w:rPr>
+          <w:rFonts w:ascii="Arial" w:hAnsi="Arial" w:cs="Arial"/>
+          <w:sz w:val="24"/>
+          <w:szCs w:val="24"/>
+        </w:rPr>
+        <w:t>seño</w:t>
+      </w:r>
+      <w:bookmarkStart w:id="0" w:name="_GoBack"/>
+      <w:bookmarkEnd w:id="0"/>
+      <w:r>
+        <w:rPr>
+          <w:rFonts w:ascii="Arial" w:hAnsi="Arial" w:cs="Arial"/>
+          <w:sz w:val="24"/>
+          <w:szCs w:val="24"/>
+        </w:rPr>
+        <w:t xml:space="preserve"> de vistas.</w:t>
       </w:r>
     </w:p>
     <w:sectPr>
       <w:pgSz w:w="12240" w:h="15840"/>
       <w:pgMar w:top="1417" w:right="1701" w:bottom="1417" w:left="1701" w:header="708" w:footer="708" w:gutter="0"/>
+      <w:pgBorders w:offsetFrom="page">
+        <w:top w:val="single" w:sz="4" w:space="24" w:color="auto"/>
+        <w:left w:val="single" w:sz="4" w:space="24" w:color="auto"/>
+        <w:bottom w:val="single" w:sz="4" w:space="24" w:color="auto"/>
+        <w:right w:val="single" w:sz="4" w:space="24" w:color="auto"/>
+      </w:pgBorders>
       <w:cols w:space="708"/>
       <w:docGrid w:linePitch="360"/>
     </w:sectPr>
@@ -872,7 +1001,7 @@
 </file>
 
 <file path=word/styles.xml><?xml version="1.0" encoding="utf-8"?>
-<w:styles xmlns:mc="http://schemas.openxmlformats.org/markup-compatibility/2006" xmlns:r="http://schemas.openxmlformats.org/officeDocument/2006/relationships" xmlns:w="http://schemas.openxmlformats.org/wordprocessingml/2006/main" xmlns:w14="http://schemas.microsoft.com/office/word/2010/wordml" xmlns:w15="http://schemas.microsoft.com/office/word/2012/wordml" xmlns:w16cex="http://schemas.microsoft.com/office/word/2018/wordml/cex" xmlns:w16cid="http://schemas.microsoft.com/office/word/2016/wordml/cid" xmlns:w16="http://schemas.microsoft.com/office/word/2018/wordml" xmlns:w16sdtdh="http://schemas.microsoft.com/office/word/2020/wordml/sdtdatahash" xmlns:w16se="http://schemas.microsoft.com/office/word/2015/wordml/symex" mc:Ignorable="w14 w15 w16se w16cid w16 w16cex w16sdtdh">
+<w:styles xmlns:mc="http://schemas.openxmlformats.org/markup-compatibility/2006" xmlns:r="http://schemas.openxmlformats.org/officeDocument/2006/relationships" xmlns:w="http://schemas.openxmlformats.org/wordprocessingml/2006/main" xmlns:w14="http://schemas.microsoft.com/office/word/2010/wordml" xmlns:w15="http://schemas.microsoft.com/office/word/2012/wordml" xmlns:w16se="http://schemas.microsoft.com/office/word/2015/wordml/symex" mc:Ignorable="w14 w15 w16se">
   <w:docDefaults>
     <w:rPrDefault>
       <w:rPr>
@@ -888,7 +1017,7 @@
       </w:pPr>
     </w:pPrDefault>
   </w:docDefaults>
-  <w:latentStyles w:defLockedState="0" w:defUIPriority="99" w:defSemiHidden="0" w:defUnhideWhenUsed="0" w:defQFormat="0" w:count="376">
+  <w:latentStyles w:defLockedState="0" w:defUIPriority="99" w:defSemiHidden="0" w:defUnhideWhenUsed="0" w:defQFormat="0" w:count="371">
     <w:lsdException w:name="Normal" w:uiPriority="0" w:qFormat="1"/>
     <w:lsdException w:name="heading 1" w:uiPriority="9" w:qFormat="1"/>
     <w:lsdException w:name="heading 2" w:semiHidden="1" w:uiPriority="9" w:unhideWhenUsed="1" w:qFormat="1"/>
@@ -994,6 +1123,7 @@
     <w:lsdException w:name="HTML Sample" w:semiHidden="1" w:unhideWhenUsed="1"/>
     <w:lsdException w:name="HTML Typewriter" w:semiHidden="1" w:unhideWhenUsed="1"/>
     <w:lsdException w:name="HTML Variable" w:semiHidden="1" w:unhideWhenUsed="1"/>
+    <w:lsdException w:name="Normal Table" w:semiHidden="1" w:unhideWhenUsed="1"/>
     <w:lsdException w:name="annotation subject" w:semiHidden="1" w:unhideWhenUsed="1"/>
     <w:lsdException w:name="No List" w:semiHidden="1" w:unhideWhenUsed="1"/>
     <w:lsdException w:name="Outline List 1" w:semiHidden="1" w:unhideWhenUsed="1"/>
@@ -1036,8 +1166,11 @@
     <w:lsdException w:name="Table Contemporary" w:semiHidden="1" w:unhideWhenUsed="1"/>
     <w:lsdException w:name="Table Elegant" w:semiHidden="1" w:unhideWhenUsed="1"/>
     <w:lsdException w:name="Table Professional" w:semiHidden="1" w:unhideWhenUsed="1"/>
+    <w:lsdException w:name="Table Subtle 1" w:semiHidden="1" w:unhideWhenUsed="1"/>
     <w:lsdException w:name="Table Subtle 2" w:semiHidden="1" w:unhideWhenUsed="1"/>
     <w:lsdException w:name="Table Web 1" w:semiHidden="1" w:unhideWhenUsed="1"/>
+    <w:lsdException w:name="Table Web 2" w:semiHidden="1" w:unhideWhenUsed="1"/>
+    <w:lsdException w:name="Table Web 3" w:semiHidden="1" w:unhideWhenUsed="1"/>
     <w:lsdException w:name="Balloon Text" w:semiHidden="1" w:unhideWhenUsed="1"/>
     <w:lsdException w:name="Table Grid" w:uiPriority="39"/>
     <w:lsdException w:name="Table Theme" w:semiHidden="1" w:unhideWhenUsed="1"/>
@@ -1256,11 +1389,6 @@
     <w:lsdException w:name="List Table 5 Dark Accent 6" w:uiPriority="50"/>
     <w:lsdException w:name="List Table 6 Colorful Accent 6" w:uiPriority="51"/>
     <w:lsdException w:name="List Table 7 Colorful Accent 6" w:uiPriority="52"/>
-    <w:lsdException w:name="Mention" w:semiHidden="1" w:unhideWhenUsed="1"/>
-    <w:lsdException w:name="Smart Hyperlink" w:semiHidden="1" w:unhideWhenUsed="1"/>
-    <w:lsdException w:name="Hashtag" w:semiHidden="1" w:unhideWhenUsed="1"/>
-    <w:lsdException w:name="Unresolved Mention" w:semiHidden="1" w:unhideWhenUsed="1"/>
-    <w:lsdException w:name="Smart Link" w:semiHidden="1" w:unhideWhenUsed="1"/>
   </w:latentStyles>
   <w:style w:type="paragraph" w:default="1" w:styleId="Normal">
     <w:name w:val="Normal"/>

</xml_diff>

<commit_message>
Se agrego el nombre Jose Flores, su carné, y la falta de participación en el proyecto
</commit_message>
<xml_diff>
--- a/Orden.docx
+++ b/Orden.docx
@@ -1,6 +1,6 @@
 
 <file path=word/document.xml><?xml version="1.0" encoding="utf-8"?>
-<w:document xmlns:wpc="http://schemas.microsoft.com/office/word/2010/wordprocessingCanvas" xmlns:cx="http://schemas.microsoft.com/office/drawing/2014/chartex" xmlns:mc="http://schemas.openxmlformats.org/markup-compatibility/2006" xmlns:o="urn:schemas-microsoft-com:office:office" xmlns:r="http://schemas.openxmlformats.org/officeDocument/2006/relationships" xmlns:m="http://schemas.openxmlformats.org/officeDocument/2006/math" xmlns:v="urn:schemas-microsoft-com:vml" xmlns:wp14="http://schemas.microsoft.com/office/word/2010/wordprocessingDrawing" xmlns:wp="http://schemas.openxmlformats.org/drawingml/2006/wordprocessingDrawing" xmlns:w10="urn:schemas-microsoft-com:office:word" xmlns:w="http://schemas.openxmlformats.org/wordprocessingml/2006/main" xmlns:w14="http://schemas.microsoft.com/office/word/2010/wordml" xmlns:w15="http://schemas.microsoft.com/office/word/2012/wordml" xmlns:w16se="http://schemas.microsoft.com/office/word/2015/wordml/symex" xmlns:wpg="http://schemas.microsoft.com/office/word/2010/wordprocessingGroup" xmlns:wpi="http://schemas.microsoft.com/office/word/2010/wordprocessingInk" xmlns:wne="http://schemas.microsoft.com/office/word/2006/wordml" xmlns:wps="http://schemas.microsoft.com/office/word/2010/wordprocessingShape" mc:Ignorable="w14 w15 w16se wp14">
+<w:document xmlns:wpc="http://schemas.microsoft.com/office/word/2010/wordprocessingCanvas" xmlns:cx="http://schemas.microsoft.com/office/drawing/2014/chartex" xmlns:cx1="http://schemas.microsoft.com/office/drawing/2015/9/8/chartex" xmlns:cx2="http://schemas.microsoft.com/office/drawing/2015/10/21/chartex" xmlns:cx3="http://schemas.microsoft.com/office/drawing/2016/5/9/chartex" xmlns:cx4="http://schemas.microsoft.com/office/drawing/2016/5/10/chartex" xmlns:cx5="http://schemas.microsoft.com/office/drawing/2016/5/11/chartex" xmlns:cx6="http://schemas.microsoft.com/office/drawing/2016/5/12/chartex" xmlns:cx7="http://schemas.microsoft.com/office/drawing/2016/5/13/chartex" xmlns:cx8="http://schemas.microsoft.com/office/drawing/2016/5/14/chartex" xmlns:mc="http://schemas.openxmlformats.org/markup-compatibility/2006" xmlns:aink="http://schemas.microsoft.com/office/drawing/2016/ink" xmlns:am3d="http://schemas.microsoft.com/office/drawing/2017/model3d" xmlns:o="urn:schemas-microsoft-com:office:office" xmlns:r="http://schemas.openxmlformats.org/officeDocument/2006/relationships" xmlns:m="http://schemas.openxmlformats.org/officeDocument/2006/math" xmlns:v="urn:schemas-microsoft-com:vml" xmlns:wp14="http://schemas.microsoft.com/office/word/2010/wordprocessingDrawing" xmlns:wp="http://schemas.openxmlformats.org/drawingml/2006/wordprocessingDrawing" xmlns:w10="urn:schemas-microsoft-com:office:word" xmlns:w="http://schemas.openxmlformats.org/wordprocessingml/2006/main" xmlns:w14="http://schemas.microsoft.com/office/word/2010/wordml" xmlns:w15="http://schemas.microsoft.com/office/word/2012/wordml" xmlns:w16cid="http://schemas.microsoft.com/office/word/2016/wordml/cid" xmlns:w16se="http://schemas.microsoft.com/office/word/2015/wordml/symex" xmlns:wpg="http://schemas.microsoft.com/office/word/2010/wordprocessingGroup" xmlns:wpi="http://schemas.microsoft.com/office/word/2010/wordprocessingInk" xmlns:wne="http://schemas.microsoft.com/office/word/2006/wordml" xmlns:wps="http://schemas.microsoft.com/office/word/2010/wordprocessingShape" mc:Ignorable="w14 w15 w16se w16cid wp14">
   <w:body>
     <w:p>
       <w:pPr>
@@ -711,28 +711,91 @@
           <w:rFonts w:ascii="Arial" w:hAnsi="Arial" w:cs="Arial"/>
           <w:sz w:val="24"/>
         </w:rPr>
-        <w:t xml:space="preserve"> </w:t>
+        <w:t xml:space="preserve"> Revolorio 2017173: Modelo ER y Modelo Entidad</w:t>
+      </w:r>
+      <w:r>
+        <w:rPr>
+          <w:rFonts w:ascii="Arial" w:hAnsi="Arial" w:cs="Arial"/>
+          <w:sz w:val="24"/>
+        </w:rPr>
+        <w:t>.</w:t>
+      </w:r>
+    </w:p>
+    <w:p>
+      <w:pPr>
+        <w:pStyle w:val="Sinespaciado"/>
+        <w:tabs>
+          <w:tab w:val="left" w:pos="5670"/>
+        </w:tabs>
+        <w:spacing w:line="276" w:lineRule="auto"/>
+      </w:pPr>
+    </w:p>
+    <w:p>
+      <w:pPr>
+        <w:pStyle w:val="Sinespaciado"/>
+        <w:tabs>
+          <w:tab w:val="left" w:pos="5670"/>
+        </w:tabs>
+        <w:spacing w:line="276" w:lineRule="auto"/>
+        <w:rPr>
+          <w:rFonts w:ascii="Arial" w:hAnsi="Arial" w:cs="Arial"/>
+          <w:sz w:val="24"/>
+          <w:szCs w:val="24"/>
+        </w:rPr>
+      </w:pPr>
+      <w:r>
+        <w:rPr>
+          <w:rFonts w:ascii="Arial" w:hAnsi="Arial" w:cs="Arial"/>
+          <w:sz w:val="24"/>
+          <w:szCs w:val="24"/>
+        </w:rPr>
+        <w:t xml:space="preserve">Programador 2: </w:t>
+      </w:r>
+    </w:p>
+    <w:p>
+      <w:pPr>
+        <w:pStyle w:val="Sinespaciado"/>
+        <w:tabs>
+          <w:tab w:val="left" w:pos="5670"/>
+        </w:tabs>
+        <w:spacing w:line="276" w:lineRule="auto"/>
+        <w:rPr>
+          <w:rFonts w:ascii="Arial" w:hAnsi="Arial" w:cs="Arial"/>
+          <w:sz w:val="24"/>
+          <w:szCs w:val="24"/>
+        </w:rPr>
+      </w:pPr>
+      <w:r>
+        <w:rPr>
+          <w:rFonts w:ascii="Arial" w:hAnsi="Arial" w:cs="Arial"/>
+          <w:sz w:val="24"/>
+          <w:szCs w:val="24"/>
+        </w:rPr>
+        <w:t xml:space="preserve">Gary </w:t>
       </w:r>
       <w:proofErr w:type="spellStart"/>
       <w:r>
         <w:rPr>
           <w:rFonts w:ascii="Arial" w:hAnsi="Arial" w:cs="Arial"/>
           <w:sz w:val="24"/>
-        </w:rPr>
-        <w:t>Revolorio</w:t>
+          <w:szCs w:val="24"/>
+        </w:rPr>
+        <w:t>Sebastian</w:t>
       </w:r>
       <w:proofErr w:type="spellEnd"/>
       <w:r>
         <w:rPr>
           <w:rFonts w:ascii="Arial" w:hAnsi="Arial" w:cs="Arial"/>
           <w:sz w:val="24"/>
-        </w:rPr>
-        <w:t xml:space="preserve"> 2017173: Modelo ER y Modelo Entidad</w:t>
-      </w:r>
-      <w:r>
-        <w:rPr>
-          <w:rFonts w:ascii="Arial" w:hAnsi="Arial" w:cs="Arial"/>
-          <w:sz w:val="24"/>
+          <w:szCs w:val="24"/>
+        </w:rPr>
+        <w:t xml:space="preserve"> Garcia Rodas 2017070: Base de Datos e Inserción de Datos</w:t>
+      </w:r>
+      <w:r>
+        <w:rPr>
+          <w:rFonts w:ascii="Arial" w:hAnsi="Arial" w:cs="Arial"/>
+          <w:sz w:val="24"/>
+          <w:szCs w:val="24"/>
         </w:rPr>
         <w:t>.</w:t>
       </w:r>
@@ -744,51 +807,196 @@
           <w:tab w:val="left" w:pos="5670"/>
         </w:tabs>
         <w:spacing w:line="276" w:lineRule="auto"/>
-      </w:pPr>
-    </w:p>
-    <w:p>
-      <w:pPr>
-        <w:pStyle w:val="Sinespaciado"/>
-        <w:tabs>
-          <w:tab w:val="left" w:pos="5670"/>
-        </w:tabs>
-        <w:spacing w:line="276" w:lineRule="auto"/>
-        <w:rPr>
-          <w:rFonts w:ascii="Arial" w:hAnsi="Arial" w:cs="Arial"/>
-          <w:sz w:val="24"/>
-          <w:szCs w:val="24"/>
-        </w:rPr>
-      </w:pPr>
-      <w:r>
-        <w:rPr>
-          <w:rFonts w:ascii="Arial" w:hAnsi="Arial" w:cs="Arial"/>
-          <w:sz w:val="24"/>
-          <w:szCs w:val="24"/>
-        </w:rPr>
-        <w:t xml:space="preserve">Programador 2: </w:t>
-      </w:r>
-    </w:p>
-    <w:p>
-      <w:pPr>
-        <w:pStyle w:val="Sinespaciado"/>
-        <w:tabs>
-          <w:tab w:val="left" w:pos="5670"/>
-        </w:tabs>
-        <w:spacing w:line="276" w:lineRule="auto"/>
-        <w:rPr>
-          <w:rFonts w:ascii="Arial" w:hAnsi="Arial" w:cs="Arial"/>
-          <w:sz w:val="24"/>
-          <w:szCs w:val="24"/>
-        </w:rPr>
-      </w:pPr>
-      <w:r>
-        <w:rPr>
-          <w:rFonts w:ascii="Arial" w:hAnsi="Arial" w:cs="Arial"/>
-          <w:sz w:val="24"/>
-          <w:szCs w:val="24"/>
-        </w:rPr>
-        <w:t xml:space="preserve">Gary </w:t>
-      </w:r>
+        <w:rPr>
+          <w:rFonts w:ascii="Arial" w:hAnsi="Arial" w:cs="Arial"/>
+          <w:sz w:val="24"/>
+          <w:szCs w:val="24"/>
+        </w:rPr>
+      </w:pPr>
+    </w:p>
+    <w:p>
+      <w:pPr>
+        <w:pStyle w:val="Sinespaciado"/>
+        <w:tabs>
+          <w:tab w:val="left" w:pos="5670"/>
+        </w:tabs>
+        <w:spacing w:line="276" w:lineRule="auto"/>
+        <w:rPr>
+          <w:rFonts w:ascii="Arial" w:hAnsi="Arial" w:cs="Arial"/>
+          <w:sz w:val="24"/>
+          <w:szCs w:val="24"/>
+        </w:rPr>
+      </w:pPr>
+      <w:r>
+        <w:rPr>
+          <w:rFonts w:ascii="Arial" w:hAnsi="Arial" w:cs="Arial"/>
+          <w:sz w:val="24"/>
+          <w:szCs w:val="24"/>
+        </w:rPr>
+        <w:t xml:space="preserve">Programador 3: </w:t>
+      </w:r>
+    </w:p>
+    <w:p>
+      <w:pPr>
+        <w:pStyle w:val="Sinespaciado"/>
+        <w:tabs>
+          <w:tab w:val="left" w:pos="5670"/>
+        </w:tabs>
+        <w:spacing w:line="276" w:lineRule="auto"/>
+        <w:rPr>
+          <w:rFonts w:ascii="Arial" w:hAnsi="Arial" w:cs="Arial"/>
+          <w:sz w:val="24"/>
+          <w:szCs w:val="24"/>
+        </w:rPr>
+      </w:pPr>
+      <w:r>
+        <w:rPr>
+          <w:rFonts w:ascii="Arial" w:hAnsi="Arial" w:cs="Arial"/>
+          <w:sz w:val="24"/>
+          <w:szCs w:val="24"/>
+        </w:rPr>
+        <w:t>Andy Daniel Cuyuch Chitay</w:t>
+      </w:r>
+      <w:r>
+        <w:rPr>
+          <w:rFonts w:ascii="Arial" w:hAnsi="Arial" w:cs="Arial"/>
+          <w:sz w:val="24"/>
+          <w:szCs w:val="24"/>
+        </w:rPr>
+        <w:t xml:space="preserve"> 2017403: Creación del Proyecto.</w:t>
+      </w:r>
+    </w:p>
+    <w:p>
+      <w:pPr>
+        <w:pStyle w:val="Sinespaciado"/>
+        <w:tabs>
+          <w:tab w:val="left" w:pos="5670"/>
+        </w:tabs>
+        <w:spacing w:line="276" w:lineRule="auto"/>
+        <w:rPr>
+          <w:rFonts w:ascii="Arial" w:hAnsi="Arial" w:cs="Arial"/>
+          <w:sz w:val="24"/>
+          <w:szCs w:val="24"/>
+        </w:rPr>
+      </w:pPr>
+    </w:p>
+    <w:p>
+      <w:pPr>
+        <w:pStyle w:val="Sinespaciado"/>
+        <w:tabs>
+          <w:tab w:val="left" w:pos="5670"/>
+        </w:tabs>
+        <w:spacing w:line="276" w:lineRule="auto"/>
+        <w:rPr>
+          <w:rFonts w:ascii="Arial" w:hAnsi="Arial" w:cs="Arial"/>
+          <w:sz w:val="24"/>
+          <w:szCs w:val="24"/>
+        </w:rPr>
+      </w:pPr>
+      <w:r>
+        <w:rPr>
+          <w:rFonts w:ascii="Arial" w:hAnsi="Arial" w:cs="Arial"/>
+          <w:sz w:val="24"/>
+          <w:szCs w:val="24"/>
+        </w:rPr>
+        <w:t>Programador 4:</w:t>
+      </w:r>
+    </w:p>
+    <w:p>
+      <w:pPr>
+        <w:pStyle w:val="Sinespaciado"/>
+        <w:tabs>
+          <w:tab w:val="left" w:pos="5670"/>
+        </w:tabs>
+        <w:spacing w:line="276" w:lineRule="auto"/>
+        <w:rPr>
+          <w:rFonts w:ascii="Arial" w:hAnsi="Arial" w:cs="Arial"/>
+          <w:sz w:val="24"/>
+          <w:szCs w:val="24"/>
+        </w:rPr>
+      </w:pPr>
+      <w:r>
+        <w:rPr>
+          <w:rFonts w:ascii="Arial" w:hAnsi="Arial" w:cs="Arial"/>
+          <w:sz w:val="24"/>
+          <w:szCs w:val="24"/>
+        </w:rPr>
+        <w:t>Fernando Emanuel Diaz Morales 2017264: Creación</w:t>
+      </w:r>
+      <w:r>
+        <w:rPr>
+          <w:rFonts w:ascii="Arial" w:hAnsi="Arial" w:cs="Arial"/>
+          <w:sz w:val="24"/>
+          <w:szCs w:val="24"/>
+        </w:rPr>
+        <w:t xml:space="preserve"> y di</w:t>
+      </w:r>
+      <w:r>
+        <w:rPr>
+          <w:rFonts w:ascii="Arial" w:hAnsi="Arial" w:cs="Arial"/>
+          <w:sz w:val="24"/>
+          <w:szCs w:val="24"/>
+        </w:rPr>
+        <w:t>seño</w:t>
+      </w:r>
+      <w:r>
+        <w:rPr>
+          <w:rFonts w:ascii="Arial" w:hAnsi="Arial" w:cs="Arial"/>
+          <w:sz w:val="24"/>
+          <w:szCs w:val="24"/>
+        </w:rPr>
+        <w:t xml:space="preserve"> de vistas.</w:t>
+      </w:r>
+    </w:p>
+    <w:p>
+      <w:pPr>
+        <w:pStyle w:val="Sinespaciado"/>
+        <w:tabs>
+          <w:tab w:val="left" w:pos="5670"/>
+        </w:tabs>
+        <w:spacing w:line="276" w:lineRule="auto"/>
+        <w:rPr>
+          <w:rFonts w:ascii="Arial" w:hAnsi="Arial" w:cs="Arial"/>
+          <w:sz w:val="24"/>
+          <w:szCs w:val="24"/>
+        </w:rPr>
+      </w:pPr>
+    </w:p>
+    <w:p>
+      <w:pPr>
+        <w:pStyle w:val="Sinespaciado"/>
+        <w:tabs>
+          <w:tab w:val="left" w:pos="5670"/>
+        </w:tabs>
+        <w:spacing w:line="276" w:lineRule="auto"/>
+        <w:rPr>
+          <w:rFonts w:ascii="Arial" w:hAnsi="Arial" w:cs="Arial"/>
+          <w:sz w:val="24"/>
+          <w:szCs w:val="24"/>
+        </w:rPr>
+      </w:pPr>
+      <w:r>
+        <w:rPr>
+          <w:rFonts w:ascii="Arial" w:hAnsi="Arial" w:cs="Arial"/>
+          <w:sz w:val="24"/>
+          <w:szCs w:val="24"/>
+        </w:rPr>
+        <w:t>Programador 5:</w:t>
+      </w:r>
+    </w:p>
+    <w:p>
+      <w:pPr>
+        <w:pStyle w:val="Sinespaciado"/>
+        <w:tabs>
+          <w:tab w:val="left" w:pos="5670"/>
+        </w:tabs>
+        <w:spacing w:line="276" w:lineRule="auto"/>
+        <w:rPr>
+          <w:rFonts w:ascii="Arial" w:hAnsi="Arial" w:cs="Arial"/>
+          <w:sz w:val="24"/>
+          <w:szCs w:val="24"/>
+        </w:rPr>
+      </w:pPr>
       <w:proofErr w:type="spellStart"/>
       <w:r>
         <w:rPr>
@@ -796,7 +1004,7 @@
           <w:sz w:val="24"/>
           <w:szCs w:val="24"/>
         </w:rPr>
-        <w:t>Sebastian</w:t>
+        <w:t>Jose</w:t>
       </w:r>
       <w:proofErr w:type="spellEnd"/>
       <w:r>
@@ -805,184 +1013,28 @@
           <w:sz w:val="24"/>
           <w:szCs w:val="24"/>
         </w:rPr>
-        <w:t xml:space="preserve"> </w:t>
-      </w:r>
-      <w:proofErr w:type="spellStart"/>
-      <w:r>
-        <w:rPr>
-          <w:rFonts w:ascii="Arial" w:hAnsi="Arial" w:cs="Arial"/>
-          <w:sz w:val="24"/>
-          <w:szCs w:val="24"/>
-        </w:rPr>
-        <w:t>Garcia</w:t>
-      </w:r>
-      <w:proofErr w:type="spellEnd"/>
-      <w:r>
-        <w:rPr>
-          <w:rFonts w:ascii="Arial" w:hAnsi="Arial" w:cs="Arial"/>
-          <w:sz w:val="24"/>
-          <w:szCs w:val="24"/>
-        </w:rPr>
-        <w:t xml:space="preserve"> Rodas 2017070: Base de Datos e Inserción de Datos</w:t>
-      </w:r>
-      <w:r>
-        <w:rPr>
-          <w:rFonts w:ascii="Arial" w:hAnsi="Arial" w:cs="Arial"/>
-          <w:sz w:val="24"/>
-          <w:szCs w:val="24"/>
-        </w:rPr>
-        <w:t>.</w:t>
-      </w:r>
-    </w:p>
-    <w:p>
-      <w:pPr>
-        <w:pStyle w:val="Sinespaciado"/>
-        <w:tabs>
-          <w:tab w:val="left" w:pos="5670"/>
-        </w:tabs>
-        <w:spacing w:line="276" w:lineRule="auto"/>
-        <w:rPr>
-          <w:rFonts w:ascii="Arial" w:hAnsi="Arial" w:cs="Arial"/>
-          <w:sz w:val="24"/>
-          <w:szCs w:val="24"/>
-        </w:rPr>
-      </w:pPr>
-    </w:p>
-    <w:p>
-      <w:pPr>
-        <w:pStyle w:val="Sinespaciado"/>
-        <w:tabs>
-          <w:tab w:val="left" w:pos="5670"/>
-        </w:tabs>
-        <w:spacing w:line="276" w:lineRule="auto"/>
-        <w:rPr>
-          <w:rFonts w:ascii="Arial" w:hAnsi="Arial" w:cs="Arial"/>
-          <w:sz w:val="24"/>
-          <w:szCs w:val="24"/>
-        </w:rPr>
-      </w:pPr>
-      <w:r>
-        <w:rPr>
-          <w:rFonts w:ascii="Arial" w:hAnsi="Arial" w:cs="Arial"/>
-          <w:sz w:val="24"/>
-          <w:szCs w:val="24"/>
-        </w:rPr>
-        <w:t xml:space="preserve">Programador 3: </w:t>
-      </w:r>
-    </w:p>
-    <w:p>
-      <w:pPr>
-        <w:pStyle w:val="Sinespaciado"/>
-        <w:tabs>
-          <w:tab w:val="left" w:pos="5670"/>
-        </w:tabs>
-        <w:spacing w:line="276" w:lineRule="auto"/>
-        <w:rPr>
-          <w:rFonts w:ascii="Arial" w:hAnsi="Arial" w:cs="Arial"/>
-          <w:sz w:val="24"/>
-          <w:szCs w:val="24"/>
-        </w:rPr>
-      </w:pPr>
-      <w:r>
-        <w:rPr>
-          <w:rFonts w:ascii="Arial" w:hAnsi="Arial" w:cs="Arial"/>
-          <w:sz w:val="24"/>
-          <w:szCs w:val="24"/>
-        </w:rPr>
-        <w:t>Andy Daniel Cuyuch Chitay</w:t>
-      </w:r>
-      <w:r>
-        <w:rPr>
-          <w:rFonts w:ascii="Arial" w:hAnsi="Arial" w:cs="Arial"/>
-          <w:sz w:val="24"/>
-          <w:szCs w:val="24"/>
-        </w:rPr>
-        <w:t xml:space="preserve"> 2017403: Creación del Proyecto.</w:t>
-      </w:r>
-    </w:p>
-    <w:p>
-      <w:pPr>
-        <w:pStyle w:val="Sinespaciado"/>
-        <w:tabs>
-          <w:tab w:val="left" w:pos="5670"/>
-        </w:tabs>
-        <w:spacing w:line="276" w:lineRule="auto"/>
-        <w:rPr>
-          <w:rFonts w:ascii="Arial" w:hAnsi="Arial" w:cs="Arial"/>
-          <w:sz w:val="24"/>
-          <w:szCs w:val="24"/>
-        </w:rPr>
-      </w:pPr>
-    </w:p>
-    <w:p>
-      <w:pPr>
-        <w:pStyle w:val="Sinespaciado"/>
-        <w:tabs>
-          <w:tab w:val="left" w:pos="5670"/>
-        </w:tabs>
-        <w:spacing w:line="276" w:lineRule="auto"/>
-        <w:rPr>
-          <w:rFonts w:ascii="Arial" w:hAnsi="Arial" w:cs="Arial"/>
-          <w:sz w:val="24"/>
-          <w:szCs w:val="24"/>
-        </w:rPr>
-      </w:pPr>
-      <w:r>
-        <w:rPr>
-          <w:rFonts w:ascii="Arial" w:hAnsi="Arial" w:cs="Arial"/>
-          <w:sz w:val="24"/>
-          <w:szCs w:val="24"/>
-        </w:rPr>
-        <w:t>Programador 4:</w:t>
-      </w:r>
-    </w:p>
-    <w:p>
-      <w:pPr>
-        <w:pStyle w:val="Sinespaciado"/>
-        <w:tabs>
-          <w:tab w:val="left" w:pos="5670"/>
-        </w:tabs>
-        <w:spacing w:line="276" w:lineRule="auto"/>
-        <w:rPr>
-          <w:rFonts w:ascii="Arial" w:hAnsi="Arial" w:cs="Arial"/>
-          <w:sz w:val="24"/>
-          <w:szCs w:val="24"/>
-        </w:rPr>
-      </w:pPr>
-      <w:r>
-        <w:rPr>
-          <w:rFonts w:ascii="Arial" w:hAnsi="Arial" w:cs="Arial"/>
-          <w:sz w:val="24"/>
-          <w:szCs w:val="24"/>
-        </w:rPr>
-        <w:t>Fernando Emanuel Diaz Morales 2017264: Creación</w:t>
-      </w:r>
-      <w:r>
-        <w:rPr>
-          <w:rFonts w:ascii="Arial" w:hAnsi="Arial" w:cs="Arial"/>
-          <w:sz w:val="24"/>
-          <w:szCs w:val="24"/>
-        </w:rPr>
-        <w:t xml:space="preserve"> y di</w:t>
-      </w:r>
-      <w:r>
-        <w:rPr>
-          <w:rFonts w:ascii="Arial" w:hAnsi="Arial" w:cs="Arial"/>
-          <w:sz w:val="24"/>
-          <w:szCs w:val="24"/>
-        </w:rPr>
-        <w:t>seño</w:t>
+        <w:t xml:space="preserve"> Ignacio Flores Paiz 2019424</w:t>
+      </w:r>
+      <w:r>
+        <w:rPr>
+          <w:rFonts w:ascii="Arial" w:hAnsi="Arial" w:cs="Arial"/>
+          <w:sz w:val="24"/>
+          <w:szCs w:val="24"/>
+        </w:rPr>
+        <w:t xml:space="preserve">: </w:t>
+      </w:r>
+      <w:r>
+        <w:rPr>
+          <w:rFonts w:ascii="Arial" w:hAnsi="Arial" w:cs="Arial"/>
+          <w:b/>
+          <w:bCs/>
+          <w:sz w:val="24"/>
+          <w:szCs w:val="24"/>
+        </w:rPr>
+        <w:t>No Participo en el proyecto.</w:t>
       </w:r>
       <w:bookmarkStart w:id="0" w:name="_GoBack"/>
       <w:bookmarkEnd w:id="0"/>
-      <w:r>
-        <w:rPr>
-          <w:rFonts w:ascii="Arial" w:hAnsi="Arial" w:cs="Arial"/>
-          <w:sz w:val="24"/>
-          <w:szCs w:val="24"/>
-        </w:rPr>
-        <w:t xml:space="preserve"> de vistas.</w:t>
-      </w:r>
     </w:p>
     <w:sectPr>
       <w:pgSz w:w="12240" w:h="15840"/>
@@ -1001,7 +1053,7 @@
 </file>
 
 <file path=word/styles.xml><?xml version="1.0" encoding="utf-8"?>
-<w:styles xmlns:mc="http://schemas.openxmlformats.org/markup-compatibility/2006" xmlns:r="http://schemas.openxmlformats.org/officeDocument/2006/relationships" xmlns:w="http://schemas.openxmlformats.org/wordprocessingml/2006/main" xmlns:w14="http://schemas.microsoft.com/office/word/2010/wordml" xmlns:w15="http://schemas.microsoft.com/office/word/2012/wordml" xmlns:w16se="http://schemas.microsoft.com/office/word/2015/wordml/symex" mc:Ignorable="w14 w15 w16se">
+<w:styles xmlns:mc="http://schemas.openxmlformats.org/markup-compatibility/2006" xmlns:r="http://schemas.openxmlformats.org/officeDocument/2006/relationships" xmlns:w="http://schemas.openxmlformats.org/wordprocessingml/2006/main" xmlns:w14="http://schemas.microsoft.com/office/word/2010/wordml" xmlns:w15="http://schemas.microsoft.com/office/word/2012/wordml" xmlns:w16cid="http://schemas.microsoft.com/office/word/2016/wordml/cid" xmlns:w16se="http://schemas.microsoft.com/office/word/2015/wordml/symex" mc:Ignorable="w14 w15 w16se w16cid">
   <w:docDefaults>
     <w:rPrDefault>
       <w:rPr>
@@ -1017,7 +1069,7 @@
       </w:pPr>
     </w:pPrDefault>
   </w:docDefaults>
-  <w:latentStyles w:defLockedState="0" w:defUIPriority="99" w:defSemiHidden="0" w:defUnhideWhenUsed="0" w:defQFormat="0" w:count="371">
+  <w:latentStyles w:defLockedState="0" w:defUIPriority="99" w:defSemiHidden="0" w:defUnhideWhenUsed="0" w:defQFormat="0" w:count="376">
     <w:lsdException w:name="Normal" w:uiPriority="0" w:qFormat="1"/>
     <w:lsdException w:name="heading 1" w:uiPriority="9" w:qFormat="1"/>
     <w:lsdException w:name="heading 2" w:semiHidden="1" w:uiPriority="9" w:unhideWhenUsed="1" w:qFormat="1"/>
@@ -1123,7 +1175,6 @@
     <w:lsdException w:name="HTML Sample" w:semiHidden="1" w:unhideWhenUsed="1"/>
     <w:lsdException w:name="HTML Typewriter" w:semiHidden="1" w:unhideWhenUsed="1"/>
     <w:lsdException w:name="HTML Variable" w:semiHidden="1" w:unhideWhenUsed="1"/>
-    <w:lsdException w:name="Normal Table" w:semiHidden="1" w:unhideWhenUsed="1"/>
     <w:lsdException w:name="annotation subject" w:semiHidden="1" w:unhideWhenUsed="1"/>
     <w:lsdException w:name="No List" w:semiHidden="1" w:unhideWhenUsed="1"/>
     <w:lsdException w:name="Outline List 1" w:semiHidden="1" w:unhideWhenUsed="1"/>
@@ -1166,11 +1217,8 @@
     <w:lsdException w:name="Table Contemporary" w:semiHidden="1" w:unhideWhenUsed="1"/>
     <w:lsdException w:name="Table Elegant" w:semiHidden="1" w:unhideWhenUsed="1"/>
     <w:lsdException w:name="Table Professional" w:semiHidden="1" w:unhideWhenUsed="1"/>
-    <w:lsdException w:name="Table Subtle 1" w:semiHidden="1" w:unhideWhenUsed="1"/>
     <w:lsdException w:name="Table Subtle 2" w:semiHidden="1" w:unhideWhenUsed="1"/>
     <w:lsdException w:name="Table Web 1" w:semiHidden="1" w:unhideWhenUsed="1"/>
-    <w:lsdException w:name="Table Web 2" w:semiHidden="1" w:unhideWhenUsed="1"/>
-    <w:lsdException w:name="Table Web 3" w:semiHidden="1" w:unhideWhenUsed="1"/>
     <w:lsdException w:name="Balloon Text" w:semiHidden="1" w:unhideWhenUsed="1"/>
     <w:lsdException w:name="Table Grid" w:uiPriority="39"/>
     <w:lsdException w:name="Table Theme" w:semiHidden="1" w:unhideWhenUsed="1"/>
@@ -1389,6 +1437,11 @@
     <w:lsdException w:name="List Table 5 Dark Accent 6" w:uiPriority="50"/>
     <w:lsdException w:name="List Table 6 Colorful Accent 6" w:uiPriority="51"/>
     <w:lsdException w:name="List Table 7 Colorful Accent 6" w:uiPriority="52"/>
+    <w:lsdException w:name="Mention" w:semiHidden="1" w:unhideWhenUsed="1"/>
+    <w:lsdException w:name="Smart Hyperlink" w:semiHidden="1" w:unhideWhenUsed="1"/>
+    <w:lsdException w:name="Hashtag" w:semiHidden="1" w:unhideWhenUsed="1"/>
+    <w:lsdException w:name="Unresolved Mention" w:semiHidden="1" w:unhideWhenUsed="1"/>
+    <w:lsdException w:name="Smart Link" w:semiHidden="1" w:unhideWhenUsed="1"/>
   </w:latentStyles>
   <w:style w:type="paragraph" w:default="1" w:styleId="Normal">
     <w:name w:val="Normal"/>
@@ -1442,10 +1495,10 @@
   <a:themeElements>
     <a:clrScheme name="Office">
       <a:dk1>
-        <a:sysClr val="windowText" lastClr="000000"/>
+        <a:sysClr val="windowText" lastClr="383838"/>
       </a:dk1>
       <a:lt1>
-        <a:sysClr val="window" lastClr="FFFFFF"/>
+        <a:sysClr val="window" lastClr="F9F9F9"/>
       </a:lt1>
       <a:dk2>
         <a:srgbClr val="44546A"/>

</xml_diff>

<commit_message>
Se agregó Esteban Castellanos 2017333 y su parte del prroyecto
</commit_message>
<xml_diff>
--- a/Orden.docx
+++ b/Orden.docx
@@ -1,6 +1,6 @@
 
 <file path=word/document.xml><?xml version="1.0" encoding="utf-8"?>
-<w:document xmlns:wpc="http://schemas.microsoft.com/office/word/2010/wordprocessingCanvas" xmlns:cx="http://schemas.microsoft.com/office/drawing/2014/chartex" xmlns:cx1="http://schemas.microsoft.com/office/drawing/2015/9/8/chartex" xmlns:cx2="http://schemas.microsoft.com/office/drawing/2015/10/21/chartex" xmlns:cx3="http://schemas.microsoft.com/office/drawing/2016/5/9/chartex" xmlns:cx4="http://schemas.microsoft.com/office/drawing/2016/5/10/chartex" xmlns:cx5="http://schemas.microsoft.com/office/drawing/2016/5/11/chartex" xmlns:cx6="http://schemas.microsoft.com/office/drawing/2016/5/12/chartex" xmlns:cx7="http://schemas.microsoft.com/office/drawing/2016/5/13/chartex" xmlns:cx8="http://schemas.microsoft.com/office/drawing/2016/5/14/chartex" xmlns:mc="http://schemas.openxmlformats.org/markup-compatibility/2006" xmlns:aink="http://schemas.microsoft.com/office/drawing/2016/ink" xmlns:am3d="http://schemas.microsoft.com/office/drawing/2017/model3d" xmlns:o="urn:schemas-microsoft-com:office:office" xmlns:r="http://schemas.openxmlformats.org/officeDocument/2006/relationships" xmlns:m="http://schemas.openxmlformats.org/officeDocument/2006/math" xmlns:v="urn:schemas-microsoft-com:vml" xmlns:wp14="http://schemas.microsoft.com/office/word/2010/wordprocessingDrawing" xmlns:wp="http://schemas.openxmlformats.org/drawingml/2006/wordprocessingDrawing" xmlns:w10="urn:schemas-microsoft-com:office:word" xmlns:w="http://schemas.openxmlformats.org/wordprocessingml/2006/main" xmlns:w14="http://schemas.microsoft.com/office/word/2010/wordml" xmlns:w15="http://schemas.microsoft.com/office/word/2012/wordml" xmlns:w16cid="http://schemas.microsoft.com/office/word/2016/wordml/cid" xmlns:w16se="http://schemas.microsoft.com/office/word/2015/wordml/symex" xmlns:wpg="http://schemas.microsoft.com/office/word/2010/wordprocessingGroup" xmlns:wpi="http://schemas.microsoft.com/office/word/2010/wordprocessingInk" xmlns:wne="http://schemas.microsoft.com/office/word/2006/wordml" xmlns:wps="http://schemas.microsoft.com/office/word/2010/wordprocessingShape" mc:Ignorable="w14 w15 w16se w16cid wp14">
+<w:document xmlns:wpc="http://schemas.microsoft.com/office/word/2010/wordprocessingCanvas" xmlns:mc="http://schemas.openxmlformats.org/markup-compatibility/2006" xmlns:o="urn:schemas-microsoft-com:office:office" xmlns:r="http://schemas.openxmlformats.org/officeDocument/2006/relationships" xmlns:m="http://schemas.openxmlformats.org/officeDocument/2006/math" xmlns:v="urn:schemas-microsoft-com:vml" xmlns:wp14="http://schemas.microsoft.com/office/word/2010/wordprocessingDrawing" xmlns:wp="http://schemas.openxmlformats.org/drawingml/2006/wordprocessingDrawing" xmlns:w10="urn:schemas-microsoft-com:office:word" xmlns:w="http://schemas.openxmlformats.org/wordprocessingml/2006/main" xmlns:w14="http://schemas.microsoft.com/office/word/2010/wordml" xmlns:wpg="http://schemas.microsoft.com/office/word/2010/wordprocessingGroup" xmlns:wpi="http://schemas.microsoft.com/office/word/2010/wordprocessingInk" xmlns:wne="http://schemas.microsoft.com/office/word/2006/wordml" xmlns:wps="http://schemas.microsoft.com/office/word/2010/wordprocessingShape" mc:Ignorable="w14 wp14">
   <w:body>
     <w:p>
       <w:pPr>
@@ -16,7 +16,7 @@
           <w:rFonts w:ascii="Arial" w:hAnsi="Arial" w:cs="Arial"/>
           <w:b/>
           <w:noProof/>
-          <w:lang w:val="es-MX" w:eastAsia="es-MX"/>
+          <w:lang w:val="es-ES" w:eastAsia="es-ES"/>
         </w:rPr>
         <w:drawing>
           <wp:inline distT="0" distB="0" distL="0" distR="0" wp14:anchorId="61DA3BD1" wp14:editId="0C35A376">
@@ -36,7 +36,7 @@
                     </pic:cNvPicPr>
                   </pic:nvPicPr>
                   <pic:blipFill>
-                    <a:blip r:embed="rId4" cstate="print">
+                    <a:blip r:embed="rId5" cstate="print">
                       <a:extLst>
                         <a:ext uri="{28A0092B-C50C-407E-A947-70E740481C1C}">
                           <a14:useLocalDpi xmlns:a14="http://schemas.microsoft.com/office/drawing/2010/main" val="0"/>
@@ -711,7 +711,23 @@
           <w:rFonts w:ascii="Arial" w:hAnsi="Arial" w:cs="Arial"/>
           <w:sz w:val="24"/>
         </w:rPr>
-        <w:t xml:space="preserve"> Revolorio 2017173: Modelo ER y Modelo Entidad</w:t>
+        <w:t xml:space="preserve"> </w:t>
+      </w:r>
+      <w:proofErr w:type="spellStart"/>
+      <w:r>
+        <w:rPr>
+          <w:rFonts w:ascii="Arial" w:hAnsi="Arial" w:cs="Arial"/>
+          <w:sz w:val="24"/>
+        </w:rPr>
+        <w:t>Revolorio</w:t>
+      </w:r>
+      <w:proofErr w:type="spellEnd"/>
+      <w:r>
+        <w:rPr>
+          <w:rFonts w:ascii="Arial" w:hAnsi="Arial" w:cs="Arial"/>
+          <w:sz w:val="24"/>
+        </w:rPr>
+        <w:t xml:space="preserve"> 2017173: Modelo ER y Modelo Entidad</w:t>
       </w:r>
       <w:r>
         <w:rPr>
@@ -789,7 +805,25 @@
           <w:sz w:val="24"/>
           <w:szCs w:val="24"/>
         </w:rPr>
-        <w:t xml:space="preserve"> Garcia Rodas 2017070: Base de Datos e Inserción de Datos</w:t>
+        <w:t xml:space="preserve"> </w:t>
+      </w:r>
+      <w:proofErr w:type="spellStart"/>
+      <w:r>
+        <w:rPr>
+          <w:rFonts w:ascii="Arial" w:hAnsi="Arial" w:cs="Arial"/>
+          <w:sz w:val="24"/>
+          <w:szCs w:val="24"/>
+        </w:rPr>
+        <w:t>Garcia</w:t>
+      </w:r>
+      <w:proofErr w:type="spellEnd"/>
+      <w:r>
+        <w:rPr>
+          <w:rFonts w:ascii="Arial" w:hAnsi="Arial" w:cs="Arial"/>
+          <w:sz w:val="24"/>
+          <w:szCs w:val="24"/>
+        </w:rPr>
+        <w:t xml:space="preserve"> Rodas 2017070: Base de Datos e Inserción de Datos</w:t>
       </w:r>
       <w:r>
         <w:rPr>
@@ -991,39 +1025,6 @@
           <w:tab w:val="left" w:pos="5670"/>
         </w:tabs>
         <w:spacing w:line="276" w:lineRule="auto"/>
-        <w:rPr>
-          <w:rFonts w:ascii="Arial" w:hAnsi="Arial" w:cs="Arial"/>
-          <w:sz w:val="24"/>
-          <w:szCs w:val="24"/>
-        </w:rPr>
-      </w:pPr>
-      <w:proofErr w:type="spellStart"/>
-      <w:r>
-        <w:rPr>
-          <w:rFonts w:ascii="Arial" w:hAnsi="Arial" w:cs="Arial"/>
-          <w:sz w:val="24"/>
-          <w:szCs w:val="24"/>
-        </w:rPr>
-        <w:t>Jose</w:t>
-      </w:r>
-      <w:proofErr w:type="spellEnd"/>
-      <w:r>
-        <w:rPr>
-          <w:rFonts w:ascii="Arial" w:hAnsi="Arial" w:cs="Arial"/>
-          <w:sz w:val="24"/>
-          <w:szCs w:val="24"/>
-        </w:rPr>
-        <w:t xml:space="preserve"> Ignacio Flores Paiz 2019424</w:t>
-      </w:r>
-      <w:r>
-        <w:rPr>
-          <w:rFonts w:ascii="Arial" w:hAnsi="Arial" w:cs="Arial"/>
-          <w:sz w:val="24"/>
-          <w:szCs w:val="24"/>
-        </w:rPr>
-        <w:t xml:space="preserve">: </w:t>
-      </w:r>
-      <w:r>
         <w:rPr>
           <w:rFonts w:ascii="Arial" w:hAnsi="Arial" w:cs="Arial"/>
           <w:b/>
@@ -1031,10 +1032,133 @@
           <w:sz w:val="24"/>
           <w:szCs w:val="24"/>
         </w:rPr>
+      </w:pPr>
+      <w:proofErr w:type="spellStart"/>
+      <w:r>
+        <w:rPr>
+          <w:rFonts w:ascii="Arial" w:hAnsi="Arial" w:cs="Arial"/>
+          <w:sz w:val="24"/>
+          <w:szCs w:val="24"/>
+        </w:rPr>
+        <w:t>Jose</w:t>
+      </w:r>
+      <w:proofErr w:type="spellEnd"/>
+      <w:r>
+        <w:rPr>
+          <w:rFonts w:ascii="Arial" w:hAnsi="Arial" w:cs="Arial"/>
+          <w:sz w:val="24"/>
+          <w:szCs w:val="24"/>
+        </w:rPr>
+        <w:t xml:space="preserve"> Ignacio Flores </w:t>
+      </w:r>
+      <w:proofErr w:type="spellStart"/>
+      <w:r>
+        <w:rPr>
+          <w:rFonts w:ascii="Arial" w:hAnsi="Arial" w:cs="Arial"/>
+          <w:sz w:val="24"/>
+          <w:szCs w:val="24"/>
+        </w:rPr>
+        <w:t>Paiz</w:t>
+      </w:r>
+      <w:proofErr w:type="spellEnd"/>
+      <w:r>
+        <w:rPr>
+          <w:rFonts w:ascii="Arial" w:hAnsi="Arial" w:cs="Arial"/>
+          <w:sz w:val="24"/>
+          <w:szCs w:val="24"/>
+        </w:rPr>
+        <w:t xml:space="preserve"> 2019424</w:t>
+      </w:r>
+      <w:r>
+        <w:rPr>
+          <w:rFonts w:ascii="Arial" w:hAnsi="Arial" w:cs="Arial"/>
+          <w:sz w:val="24"/>
+          <w:szCs w:val="24"/>
+        </w:rPr>
+        <w:t xml:space="preserve">: </w:t>
+      </w:r>
+      <w:r>
+        <w:rPr>
+          <w:rFonts w:ascii="Arial" w:hAnsi="Arial" w:cs="Arial"/>
+          <w:b/>
+          <w:bCs/>
+          <w:sz w:val="24"/>
+          <w:szCs w:val="24"/>
+        </w:rPr>
         <w:t>No Participo en el proyecto.</w:t>
+      </w:r>
+    </w:p>
+    <w:p>
+      <w:pPr>
+        <w:pStyle w:val="Sinespaciado"/>
+        <w:tabs>
+          <w:tab w:val="left" w:pos="5670"/>
+        </w:tabs>
+        <w:spacing w:line="276" w:lineRule="auto"/>
+        <w:rPr>
+          <w:rFonts w:ascii="Arial" w:hAnsi="Arial" w:cs="Arial"/>
+          <w:b/>
+          <w:bCs/>
+          <w:sz w:val="24"/>
+          <w:szCs w:val="24"/>
+        </w:rPr>
+      </w:pPr>
+    </w:p>
+    <w:p>
+      <w:pPr>
+        <w:pStyle w:val="Sinespaciado"/>
+        <w:tabs>
+          <w:tab w:val="left" w:pos="5670"/>
+        </w:tabs>
+        <w:spacing w:line="276" w:lineRule="auto"/>
+        <w:rPr>
+          <w:rFonts w:ascii="Arial" w:hAnsi="Arial" w:cs="Arial"/>
+          <w:sz w:val="24"/>
+          <w:szCs w:val="24"/>
+        </w:rPr>
+      </w:pPr>
+      <w:r>
+        <w:rPr>
+          <w:rFonts w:ascii="Arial" w:hAnsi="Arial" w:cs="Arial"/>
+          <w:sz w:val="24"/>
+          <w:szCs w:val="24"/>
+        </w:rPr>
+        <w:t>Programador 6:</w:t>
+      </w:r>
+    </w:p>
+    <w:p>
+      <w:pPr>
+        <w:pStyle w:val="Sinespaciado"/>
+        <w:tabs>
+          <w:tab w:val="left" w:pos="5670"/>
+        </w:tabs>
+        <w:spacing w:line="276" w:lineRule="auto"/>
+        <w:rPr>
+          <w:rFonts w:ascii="Arial" w:hAnsi="Arial" w:cs="Arial"/>
+          <w:sz w:val="24"/>
+          <w:szCs w:val="24"/>
+        </w:rPr>
+      </w:pPr>
+      <w:r>
+        <w:rPr>
+          <w:rFonts w:ascii="Arial" w:hAnsi="Arial" w:cs="Arial"/>
+          <w:sz w:val="24"/>
+          <w:szCs w:val="24"/>
+        </w:rPr>
+        <w:t xml:space="preserve">Esteban Manuel Castellanos Méndez: </w:t>
+      </w:r>
+      <w:proofErr w:type="spellStart"/>
+      <w:r>
+        <w:rPr>
+          <w:rFonts w:ascii="Arial" w:hAnsi="Arial" w:cs="Arial"/>
+          <w:sz w:val="24"/>
+          <w:szCs w:val="24"/>
+        </w:rPr>
+        <w:t>Servlets</w:t>
       </w:r>
       <w:bookmarkStart w:id="0" w:name="_GoBack"/>
       <w:bookmarkEnd w:id="0"/>
+      <w:proofErr w:type="spellEnd"/>
     </w:p>
     <w:sectPr>
       <w:pgSz w:w="12240" w:h="15840"/>
@@ -1053,7 +1177,7 @@
 </file>
 
 <file path=word/styles.xml><?xml version="1.0" encoding="utf-8"?>
-<w:styles xmlns:mc="http://schemas.openxmlformats.org/markup-compatibility/2006" xmlns:r="http://schemas.openxmlformats.org/officeDocument/2006/relationships" xmlns:w="http://schemas.openxmlformats.org/wordprocessingml/2006/main" xmlns:w14="http://schemas.microsoft.com/office/word/2010/wordml" xmlns:w15="http://schemas.microsoft.com/office/word/2012/wordml" xmlns:w16cid="http://schemas.microsoft.com/office/word/2016/wordml/cid" xmlns:w16se="http://schemas.microsoft.com/office/word/2015/wordml/symex" mc:Ignorable="w14 w15 w16se w16cid">
+<w:styles xmlns:mc="http://schemas.openxmlformats.org/markup-compatibility/2006" xmlns:r="http://schemas.openxmlformats.org/officeDocument/2006/relationships" xmlns:w="http://schemas.openxmlformats.org/wordprocessingml/2006/main" xmlns:w14="http://schemas.microsoft.com/office/word/2010/wordml" mc:Ignorable="w14">
   <w:docDefaults>
     <w:rPrDefault>
       <w:rPr>
@@ -1069,379 +1193,148 @@
       </w:pPr>
     </w:pPrDefault>
   </w:docDefaults>
-  <w:latentStyles w:defLockedState="0" w:defUIPriority="99" w:defSemiHidden="0" w:defUnhideWhenUsed="0" w:defQFormat="0" w:count="376">
-    <w:lsdException w:name="Normal" w:uiPriority="0" w:qFormat="1"/>
-    <w:lsdException w:name="heading 1" w:uiPriority="9" w:qFormat="1"/>
-    <w:lsdException w:name="heading 2" w:semiHidden="1" w:uiPriority="9" w:unhideWhenUsed="1" w:qFormat="1"/>
-    <w:lsdException w:name="heading 3" w:semiHidden="1" w:uiPriority="9" w:unhideWhenUsed="1" w:qFormat="1"/>
-    <w:lsdException w:name="heading 4" w:semiHidden="1" w:uiPriority="9" w:unhideWhenUsed="1" w:qFormat="1"/>
-    <w:lsdException w:name="heading 5" w:semiHidden="1" w:uiPriority="9" w:unhideWhenUsed="1" w:qFormat="1"/>
-    <w:lsdException w:name="heading 6" w:semiHidden="1" w:uiPriority="9" w:unhideWhenUsed="1" w:qFormat="1"/>
-    <w:lsdException w:name="heading 7" w:semiHidden="1" w:uiPriority="9" w:unhideWhenUsed="1" w:qFormat="1"/>
-    <w:lsdException w:name="heading 8" w:semiHidden="1" w:uiPriority="9" w:unhideWhenUsed="1" w:qFormat="1"/>
-    <w:lsdException w:name="heading 9" w:semiHidden="1" w:uiPriority="9" w:unhideWhenUsed="1" w:qFormat="1"/>
-    <w:lsdException w:name="index 1" w:semiHidden="1" w:unhideWhenUsed="1"/>
-    <w:lsdException w:name="index 2" w:semiHidden="1" w:unhideWhenUsed="1"/>
-    <w:lsdException w:name="index 3" w:semiHidden="1" w:unhideWhenUsed="1"/>
-    <w:lsdException w:name="index 4" w:semiHidden="1" w:unhideWhenUsed="1"/>
-    <w:lsdException w:name="index 5" w:semiHidden="1" w:unhideWhenUsed="1"/>
-    <w:lsdException w:name="index 6" w:semiHidden="1" w:unhideWhenUsed="1"/>
-    <w:lsdException w:name="index 7" w:semiHidden="1" w:unhideWhenUsed="1"/>
-    <w:lsdException w:name="index 8" w:semiHidden="1" w:unhideWhenUsed="1"/>
-    <w:lsdException w:name="index 9" w:semiHidden="1" w:unhideWhenUsed="1"/>
-    <w:lsdException w:name="toc 1" w:semiHidden="1" w:uiPriority="39" w:unhideWhenUsed="1"/>
-    <w:lsdException w:name="toc 2" w:semiHidden="1" w:uiPriority="39" w:unhideWhenUsed="1"/>
-    <w:lsdException w:name="toc 3" w:semiHidden="1" w:uiPriority="39" w:unhideWhenUsed="1"/>
-    <w:lsdException w:name="toc 4" w:semiHidden="1" w:uiPriority="39" w:unhideWhenUsed="1"/>
-    <w:lsdException w:name="toc 5" w:semiHidden="1" w:uiPriority="39" w:unhideWhenUsed="1"/>
-    <w:lsdException w:name="toc 6" w:semiHidden="1" w:uiPriority="39" w:unhideWhenUsed="1"/>
-    <w:lsdException w:name="toc 7" w:semiHidden="1" w:uiPriority="39" w:unhideWhenUsed="1"/>
-    <w:lsdException w:name="toc 8" w:semiHidden="1" w:uiPriority="39" w:unhideWhenUsed="1"/>
-    <w:lsdException w:name="toc 9" w:semiHidden="1" w:uiPriority="39" w:unhideWhenUsed="1"/>
-    <w:lsdException w:name="Normal Indent" w:semiHidden="1" w:unhideWhenUsed="1"/>
-    <w:lsdException w:name="footnote text" w:semiHidden="1" w:unhideWhenUsed="1"/>
-    <w:lsdException w:name="annotation text" w:semiHidden="1" w:unhideWhenUsed="1"/>
-    <w:lsdException w:name="header" w:semiHidden="1" w:unhideWhenUsed="1"/>
-    <w:lsdException w:name="footer" w:semiHidden="1" w:unhideWhenUsed="1"/>
-    <w:lsdException w:name="index heading" w:semiHidden="1" w:unhideWhenUsed="1"/>
-    <w:lsdException w:name="caption" w:semiHidden="1" w:uiPriority="35" w:unhideWhenUsed="1" w:qFormat="1"/>
-    <w:lsdException w:name="table of figures" w:semiHidden="1" w:unhideWhenUsed="1"/>
-    <w:lsdException w:name="envelope address" w:semiHidden="1" w:unhideWhenUsed="1"/>
-    <w:lsdException w:name="envelope return" w:semiHidden="1" w:unhideWhenUsed="1"/>
-    <w:lsdException w:name="footnote reference" w:semiHidden="1" w:unhideWhenUsed="1"/>
-    <w:lsdException w:name="annotation reference" w:semiHidden="1" w:unhideWhenUsed="1"/>
-    <w:lsdException w:name="line number" w:semiHidden="1" w:unhideWhenUsed="1"/>
-    <w:lsdException w:name="page number" w:semiHidden="1" w:unhideWhenUsed="1"/>
-    <w:lsdException w:name="endnote reference" w:semiHidden="1" w:unhideWhenUsed="1"/>
-    <w:lsdException w:name="endnote text" w:semiHidden="1" w:unhideWhenUsed="1"/>
-    <w:lsdException w:name="table of authorities" w:semiHidden="1" w:unhideWhenUsed="1"/>
-    <w:lsdException w:name="macro" w:semiHidden="1" w:unhideWhenUsed="1"/>
-    <w:lsdException w:name="toa heading" w:semiHidden="1" w:unhideWhenUsed="1"/>
-    <w:lsdException w:name="List" w:semiHidden="1" w:unhideWhenUsed="1"/>
-    <w:lsdException w:name="List Bullet" w:semiHidden="1" w:unhideWhenUsed="1"/>
-    <w:lsdException w:name="List Number" w:semiHidden="1" w:unhideWhenUsed="1"/>
-    <w:lsdException w:name="List 2" w:semiHidden="1" w:unhideWhenUsed="1"/>
-    <w:lsdException w:name="List 3" w:semiHidden="1" w:unhideWhenUsed="1"/>
-    <w:lsdException w:name="List 4" w:semiHidden="1" w:unhideWhenUsed="1"/>
-    <w:lsdException w:name="List 5" w:semiHidden="1" w:unhideWhenUsed="1"/>
-    <w:lsdException w:name="List Bullet 2" w:semiHidden="1" w:unhideWhenUsed="1"/>
-    <w:lsdException w:name="List Bullet 3" w:semiHidden="1" w:unhideWhenUsed="1"/>
-    <w:lsdException w:name="List Bullet 4" w:semiHidden="1" w:unhideWhenUsed="1"/>
-    <w:lsdException w:name="List Bullet 5" w:semiHidden="1" w:unhideWhenUsed="1"/>
-    <w:lsdException w:name="List Number 2" w:semiHidden="1" w:unhideWhenUsed="1"/>
-    <w:lsdException w:name="List Number 3" w:semiHidden="1" w:unhideWhenUsed="1"/>
-    <w:lsdException w:name="List Number 4" w:semiHidden="1" w:unhideWhenUsed="1"/>
-    <w:lsdException w:name="List Number 5" w:semiHidden="1" w:unhideWhenUsed="1"/>
-    <w:lsdException w:name="Title" w:uiPriority="10" w:qFormat="1"/>
-    <w:lsdException w:name="Closing" w:semiHidden="1" w:unhideWhenUsed="1"/>
-    <w:lsdException w:name="Signature" w:semiHidden="1" w:unhideWhenUsed="1"/>
-    <w:lsdException w:name="Default Paragraph Font" w:semiHidden="1" w:uiPriority="1" w:unhideWhenUsed="1"/>
-    <w:lsdException w:name="Body Text" w:semiHidden="1" w:unhideWhenUsed="1"/>
-    <w:lsdException w:name="Body Text Indent" w:semiHidden="1" w:unhideWhenUsed="1"/>
-    <w:lsdException w:name="List Continue" w:semiHidden="1" w:unhideWhenUsed="1"/>
-    <w:lsdException w:name="List Continue 2" w:semiHidden="1" w:unhideWhenUsed="1"/>
-    <w:lsdException w:name="List Continue 3" w:semiHidden="1" w:unhideWhenUsed="1"/>
-    <w:lsdException w:name="List Continue 4" w:semiHidden="1" w:unhideWhenUsed="1"/>
-    <w:lsdException w:name="List Continue 5" w:semiHidden="1" w:unhideWhenUsed="1"/>
-    <w:lsdException w:name="Message Header" w:semiHidden="1" w:unhideWhenUsed="1"/>
-    <w:lsdException w:name="Subtitle" w:uiPriority="11" w:qFormat="1"/>
-    <w:lsdException w:name="Salutation" w:semiHidden="1" w:unhideWhenUsed="1"/>
-    <w:lsdException w:name="Date" w:semiHidden="1" w:unhideWhenUsed="1"/>
-    <w:lsdException w:name="Body Text First Indent" w:semiHidden="1" w:unhideWhenUsed="1"/>
-    <w:lsdException w:name="Body Text First Indent 2" w:semiHidden="1" w:unhideWhenUsed="1"/>
-    <w:lsdException w:name="Note Heading" w:semiHidden="1" w:unhideWhenUsed="1"/>
-    <w:lsdException w:name="Body Text 2" w:semiHidden="1" w:unhideWhenUsed="1"/>
-    <w:lsdException w:name="Body Text 3" w:semiHidden="1" w:unhideWhenUsed="1"/>
-    <w:lsdException w:name="Body Text Indent 2" w:semiHidden="1" w:unhideWhenUsed="1"/>
-    <w:lsdException w:name="Body Text Indent 3" w:semiHidden="1" w:unhideWhenUsed="1"/>
-    <w:lsdException w:name="Block Text" w:semiHidden="1" w:unhideWhenUsed="1"/>
-    <w:lsdException w:name="Hyperlink" w:semiHidden="1" w:unhideWhenUsed="1"/>
-    <w:lsdException w:name="FollowedHyperlink" w:semiHidden="1" w:unhideWhenUsed="1"/>
-    <w:lsdException w:name="Strong" w:uiPriority="22" w:qFormat="1"/>
-    <w:lsdException w:name="Emphasis" w:uiPriority="20" w:qFormat="1"/>
-    <w:lsdException w:name="Document Map" w:semiHidden="1" w:unhideWhenUsed="1"/>
-    <w:lsdException w:name="Plain Text" w:semiHidden="1" w:unhideWhenUsed="1"/>
-    <w:lsdException w:name="E-mail Signature" w:semiHidden="1" w:unhideWhenUsed="1"/>
-    <w:lsdException w:name="HTML Top of Form" w:semiHidden="1" w:unhideWhenUsed="1"/>
-    <w:lsdException w:name="HTML Bottom of Form" w:semiHidden="1" w:unhideWhenUsed="1"/>
-    <w:lsdException w:name="Normal (Web)" w:semiHidden="1" w:unhideWhenUsed="1"/>
-    <w:lsdException w:name="HTML Acronym" w:semiHidden="1" w:unhideWhenUsed="1"/>
-    <w:lsdException w:name="HTML Address" w:semiHidden="1" w:unhideWhenUsed="1"/>
-    <w:lsdException w:name="HTML Cite" w:semiHidden="1" w:unhideWhenUsed="1"/>
-    <w:lsdException w:name="HTML Code" w:semiHidden="1" w:unhideWhenUsed="1"/>
-    <w:lsdException w:name="HTML Definition" w:semiHidden="1" w:unhideWhenUsed="1"/>
-    <w:lsdException w:name="HTML Keyboard" w:semiHidden="1" w:unhideWhenUsed="1"/>
-    <w:lsdException w:name="HTML Preformatted" w:semiHidden="1" w:unhideWhenUsed="1"/>
-    <w:lsdException w:name="HTML Sample" w:semiHidden="1" w:unhideWhenUsed="1"/>
-    <w:lsdException w:name="HTML Typewriter" w:semiHidden="1" w:unhideWhenUsed="1"/>
-    <w:lsdException w:name="HTML Variable" w:semiHidden="1" w:unhideWhenUsed="1"/>
-    <w:lsdException w:name="annotation subject" w:semiHidden="1" w:unhideWhenUsed="1"/>
-    <w:lsdException w:name="No List" w:semiHidden="1" w:unhideWhenUsed="1"/>
-    <w:lsdException w:name="Outline List 1" w:semiHidden="1" w:unhideWhenUsed="1"/>
-    <w:lsdException w:name="Outline List 2" w:semiHidden="1" w:unhideWhenUsed="1"/>
-    <w:lsdException w:name="Outline List 3" w:semiHidden="1" w:unhideWhenUsed="1"/>
-    <w:lsdException w:name="Table Simple 1" w:semiHidden="1" w:unhideWhenUsed="1"/>
-    <w:lsdException w:name="Table Simple 2" w:semiHidden="1" w:unhideWhenUsed="1"/>
-    <w:lsdException w:name="Table Simple 3" w:semiHidden="1" w:unhideWhenUsed="1"/>
-    <w:lsdException w:name="Table Classic 1" w:semiHidden="1" w:unhideWhenUsed="1"/>
-    <w:lsdException w:name="Table Classic 2" w:semiHidden="1" w:unhideWhenUsed="1"/>
-    <w:lsdException w:name="Table Classic 3" w:semiHidden="1" w:unhideWhenUsed="1"/>
-    <w:lsdException w:name="Table Classic 4" w:semiHidden="1" w:unhideWhenUsed="1"/>
-    <w:lsdException w:name="Table Colorful 1" w:semiHidden="1" w:unhideWhenUsed="1"/>
-    <w:lsdException w:name="Table Colorful 2" w:semiHidden="1" w:unhideWhenUsed="1"/>
-    <w:lsdException w:name="Table Colorful 3" w:semiHidden="1" w:unhideWhenUsed="1"/>
-    <w:lsdException w:name="Table Columns 1" w:semiHidden="1" w:unhideWhenUsed="1"/>
-    <w:lsdException w:name="Table Columns 2" w:semiHidden="1" w:unhideWhenUsed="1"/>
-    <w:lsdException w:name="Table Columns 3" w:semiHidden="1" w:unhideWhenUsed="1"/>
-    <w:lsdException w:name="Table Columns 4" w:semiHidden="1" w:unhideWhenUsed="1"/>
-    <w:lsdException w:name="Table Columns 5" w:semiHidden="1" w:unhideWhenUsed="1"/>
-    <w:lsdException w:name="Table Grid 1" w:semiHidden="1" w:unhideWhenUsed="1"/>
-    <w:lsdException w:name="Table Grid 2" w:semiHidden="1" w:unhideWhenUsed="1"/>
-    <w:lsdException w:name="Table Grid 3" w:semiHidden="1" w:unhideWhenUsed="1"/>
-    <w:lsdException w:name="Table Grid 4" w:semiHidden="1" w:unhideWhenUsed="1"/>
-    <w:lsdException w:name="Table Grid 5" w:semiHidden="1" w:unhideWhenUsed="1"/>
-    <w:lsdException w:name="Table Grid 6" w:semiHidden="1" w:unhideWhenUsed="1"/>
-    <w:lsdException w:name="Table Grid 7" w:semiHidden="1" w:unhideWhenUsed="1"/>
-    <w:lsdException w:name="Table Grid 8" w:semiHidden="1" w:unhideWhenUsed="1"/>
-    <w:lsdException w:name="Table List 1" w:semiHidden="1" w:unhideWhenUsed="1"/>
-    <w:lsdException w:name="Table List 2" w:semiHidden="1" w:unhideWhenUsed="1"/>
-    <w:lsdException w:name="Table List 3" w:semiHidden="1" w:unhideWhenUsed="1"/>
-    <w:lsdException w:name="Table List 4" w:semiHidden="1" w:unhideWhenUsed="1"/>
-    <w:lsdException w:name="Table List 5" w:semiHidden="1" w:unhideWhenUsed="1"/>
-    <w:lsdException w:name="Table List 6" w:semiHidden="1" w:unhideWhenUsed="1"/>
-    <w:lsdException w:name="Table List 7" w:semiHidden="1" w:unhideWhenUsed="1"/>
-    <w:lsdException w:name="Table List 8" w:semiHidden="1" w:unhideWhenUsed="1"/>
-    <w:lsdException w:name="Table 3D effects 1" w:semiHidden="1" w:unhideWhenUsed="1"/>
-    <w:lsdException w:name="Table 3D effects 2" w:semiHidden="1" w:unhideWhenUsed="1"/>
-    <w:lsdException w:name="Table 3D effects 3" w:semiHidden="1" w:unhideWhenUsed="1"/>
-    <w:lsdException w:name="Table Contemporary" w:semiHidden="1" w:unhideWhenUsed="1"/>
-    <w:lsdException w:name="Table Elegant" w:semiHidden="1" w:unhideWhenUsed="1"/>
-    <w:lsdException w:name="Table Professional" w:semiHidden="1" w:unhideWhenUsed="1"/>
-    <w:lsdException w:name="Table Subtle 2" w:semiHidden="1" w:unhideWhenUsed="1"/>
-    <w:lsdException w:name="Table Web 1" w:semiHidden="1" w:unhideWhenUsed="1"/>
-    <w:lsdException w:name="Balloon Text" w:semiHidden="1" w:unhideWhenUsed="1"/>
-    <w:lsdException w:name="Table Grid" w:uiPriority="39"/>
-    <w:lsdException w:name="Table Theme" w:semiHidden="1" w:unhideWhenUsed="1"/>
-    <w:lsdException w:name="Placeholder Text" w:semiHidden="1"/>
-    <w:lsdException w:name="No Spacing" w:uiPriority="1" w:qFormat="1"/>
-    <w:lsdException w:name="Light Shading" w:uiPriority="60"/>
-    <w:lsdException w:name="Light List" w:uiPriority="61"/>
-    <w:lsdException w:name="Light Grid" w:uiPriority="62"/>
-    <w:lsdException w:name="Medium Shading 1" w:uiPriority="63"/>
-    <w:lsdException w:name="Medium Shading 2" w:uiPriority="64"/>
-    <w:lsdException w:name="Medium List 1" w:uiPriority="65"/>
-    <w:lsdException w:name="Medium List 2" w:uiPriority="66"/>
-    <w:lsdException w:name="Medium Grid 1" w:uiPriority="67"/>
-    <w:lsdException w:name="Medium Grid 2" w:uiPriority="68"/>
-    <w:lsdException w:name="Medium Grid 3" w:uiPriority="69"/>
-    <w:lsdException w:name="Dark List" w:uiPriority="70"/>
-    <w:lsdException w:name="Colorful Shading" w:uiPriority="71"/>
-    <w:lsdException w:name="Colorful List" w:uiPriority="72"/>
-    <w:lsdException w:name="Colorful Grid" w:uiPriority="73"/>
-    <w:lsdException w:name="Light Shading Accent 1" w:uiPriority="60"/>
-    <w:lsdException w:name="Light List Accent 1" w:uiPriority="61"/>
-    <w:lsdException w:name="Light Grid Accent 1" w:uiPriority="62"/>
-    <w:lsdException w:name="Medium Shading 1 Accent 1" w:uiPriority="63"/>
-    <w:lsdException w:name="Medium Shading 2 Accent 1" w:uiPriority="64"/>
-    <w:lsdException w:name="Medium List 1 Accent 1" w:uiPriority="65"/>
-    <w:lsdException w:name="Revision" w:semiHidden="1"/>
-    <w:lsdException w:name="List Paragraph" w:uiPriority="34" w:qFormat="1"/>
-    <w:lsdException w:name="Quote" w:uiPriority="29" w:qFormat="1"/>
-    <w:lsdException w:name="Intense Quote" w:uiPriority="30" w:qFormat="1"/>
-    <w:lsdException w:name="Medium List 2 Accent 1" w:uiPriority="66"/>
-    <w:lsdException w:name="Medium Grid 1 Accent 1" w:uiPriority="67"/>
-    <w:lsdException w:name="Medium Grid 2 Accent 1" w:uiPriority="68"/>
-    <w:lsdException w:name="Medium Grid 3 Accent 1" w:uiPriority="69"/>
-    <w:lsdException w:name="Dark List Accent 1" w:uiPriority="70"/>
-    <w:lsdException w:name="Colorful Shading Accent 1" w:uiPriority="71"/>
-    <w:lsdException w:name="Colorful List Accent 1" w:uiPriority="72"/>
-    <w:lsdException w:name="Colorful Grid Accent 1" w:uiPriority="73"/>
-    <w:lsdException w:name="Light Shading Accent 2" w:uiPriority="60"/>
-    <w:lsdException w:name="Light List Accent 2" w:uiPriority="61"/>
-    <w:lsdException w:name="Light Grid Accent 2" w:uiPriority="62"/>
-    <w:lsdException w:name="Medium Shading 1 Accent 2" w:uiPriority="63"/>
-    <w:lsdException w:name="Medium Shading 2 Accent 2" w:uiPriority="64"/>
-    <w:lsdException w:name="Medium List 1 Accent 2" w:uiPriority="65"/>
-    <w:lsdException w:name="Medium List 2 Accent 2" w:uiPriority="66"/>
-    <w:lsdException w:name="Medium Grid 1 Accent 2" w:uiPriority="67"/>
-    <w:lsdException w:name="Medium Grid 2 Accent 2" w:uiPriority="68"/>
-    <w:lsdException w:name="Medium Grid 3 Accent 2" w:uiPriority="69"/>
-    <w:lsdException w:name="Dark List Accent 2" w:uiPriority="70"/>
-    <w:lsdException w:name="Colorful Shading Accent 2" w:uiPriority="71"/>
-    <w:lsdException w:name="Colorful List Accent 2" w:uiPriority="72"/>
-    <w:lsdException w:name="Colorful Grid Accent 2" w:uiPriority="73"/>
-    <w:lsdException w:name="Light Shading Accent 3" w:uiPriority="60"/>
-    <w:lsdException w:name="Light List Accent 3" w:uiPriority="61"/>
-    <w:lsdException w:name="Light Grid Accent 3" w:uiPriority="62"/>
-    <w:lsdException w:name="Medium Shading 1 Accent 3" w:uiPriority="63"/>
-    <w:lsdException w:name="Medium Shading 2 Accent 3" w:uiPriority="64"/>
-    <w:lsdException w:name="Medium List 1 Accent 3" w:uiPriority="65"/>
-    <w:lsdException w:name="Medium List 2 Accent 3" w:uiPriority="66"/>
-    <w:lsdException w:name="Medium Grid 1 Accent 3" w:uiPriority="67"/>
-    <w:lsdException w:name="Medium Grid 2 Accent 3" w:uiPriority="68"/>
-    <w:lsdException w:name="Medium Grid 3 Accent 3" w:uiPriority="69"/>
-    <w:lsdException w:name="Dark List Accent 3" w:uiPriority="70"/>
-    <w:lsdException w:name="Colorful Shading Accent 3" w:uiPriority="71"/>
-    <w:lsdException w:name="Colorful List Accent 3" w:uiPriority="72"/>
-    <w:lsdException w:name="Colorful Grid Accent 3" w:uiPriority="73"/>
-    <w:lsdException w:name="Light Shading Accent 4" w:uiPriority="60"/>
-    <w:lsdException w:name="Light List Accent 4" w:uiPriority="61"/>
-    <w:lsdException w:name="Light Grid Accent 4" w:uiPriority="62"/>
-    <w:lsdException w:name="Medium Shading 1 Accent 4" w:uiPriority="63"/>
-    <w:lsdException w:name="Medium Shading 2 Accent 4" w:uiPriority="64"/>
-    <w:lsdException w:name="Medium List 1 Accent 4" w:uiPriority="65"/>
-    <w:lsdException w:name="Medium List 2 Accent 4" w:uiPriority="66"/>
-    <w:lsdException w:name="Medium Grid 1 Accent 4" w:uiPriority="67"/>
-    <w:lsdException w:name="Medium Grid 2 Accent 4" w:uiPriority="68"/>
-    <w:lsdException w:name="Medium Grid 3 Accent 4" w:uiPriority="69"/>
-    <w:lsdException w:name="Dark List Accent 4" w:uiPriority="70"/>
-    <w:lsdException w:name="Colorful Shading Accent 4" w:uiPriority="71"/>
-    <w:lsdException w:name="Colorful List Accent 4" w:uiPriority="72"/>
-    <w:lsdException w:name="Colorful Grid Accent 4" w:uiPriority="73"/>
-    <w:lsdException w:name="Light Shading Accent 5" w:uiPriority="60"/>
-    <w:lsdException w:name="Light List Accent 5" w:uiPriority="61"/>
-    <w:lsdException w:name="Light Grid Accent 5" w:uiPriority="62"/>
-    <w:lsdException w:name="Medium Shading 1 Accent 5" w:uiPriority="63"/>
-    <w:lsdException w:name="Medium Shading 2 Accent 5" w:uiPriority="64"/>
-    <w:lsdException w:name="Medium List 1 Accent 5" w:uiPriority="65"/>
-    <w:lsdException w:name="Medium List 2 Accent 5" w:uiPriority="66"/>
-    <w:lsdException w:name="Medium Grid 1 Accent 5" w:uiPriority="67"/>
-    <w:lsdException w:name="Medium Grid 2 Accent 5" w:uiPriority="68"/>
-    <w:lsdException w:name="Medium Grid 3 Accent 5" w:uiPriority="69"/>
-    <w:lsdException w:name="Dark List Accent 5" w:uiPriority="70"/>
-    <w:lsdException w:name="Colorful Shading Accent 5" w:uiPriority="71"/>
-    <w:lsdException w:name="Colorful List Accent 5" w:uiPriority="72"/>
-    <w:lsdException w:name="Colorful Grid Accent 5" w:uiPriority="73"/>
-    <w:lsdException w:name="Light Shading Accent 6" w:uiPriority="60"/>
-    <w:lsdException w:name="Light List Accent 6" w:uiPriority="61"/>
-    <w:lsdException w:name="Light Grid Accent 6" w:uiPriority="62"/>
-    <w:lsdException w:name="Medium Shading 1 Accent 6" w:uiPriority="63"/>
-    <w:lsdException w:name="Medium Shading 2 Accent 6" w:uiPriority="64"/>
-    <w:lsdException w:name="Medium List 1 Accent 6" w:uiPriority="65"/>
-    <w:lsdException w:name="Medium List 2 Accent 6" w:uiPriority="66"/>
-    <w:lsdException w:name="Medium Grid 1 Accent 6" w:uiPriority="67"/>
-    <w:lsdException w:name="Medium Grid 2 Accent 6" w:uiPriority="68"/>
-    <w:lsdException w:name="Medium Grid 3 Accent 6" w:uiPriority="69"/>
-    <w:lsdException w:name="Dark List Accent 6" w:uiPriority="70"/>
-    <w:lsdException w:name="Colorful Shading Accent 6" w:uiPriority="71"/>
-    <w:lsdException w:name="Colorful List Accent 6" w:uiPriority="72"/>
-    <w:lsdException w:name="Colorful Grid Accent 6" w:uiPriority="73"/>
-    <w:lsdException w:name="Subtle Emphasis" w:uiPriority="19" w:qFormat="1"/>
-    <w:lsdException w:name="Intense Emphasis" w:uiPriority="21" w:qFormat="1"/>
-    <w:lsdException w:name="Subtle Reference" w:uiPriority="31" w:qFormat="1"/>
-    <w:lsdException w:name="Intense Reference" w:uiPriority="32" w:qFormat="1"/>
-    <w:lsdException w:name="Book Title" w:uiPriority="33" w:qFormat="1"/>
-    <w:lsdException w:name="Bibliography" w:semiHidden="1" w:uiPriority="37" w:unhideWhenUsed="1"/>
-    <w:lsdException w:name="TOC Heading" w:semiHidden="1" w:uiPriority="39" w:unhideWhenUsed="1" w:qFormat="1"/>
-    <w:lsdException w:name="Plain Table 1" w:uiPriority="41"/>
-    <w:lsdException w:name="Plain Table 2" w:uiPriority="42"/>
-    <w:lsdException w:name="Plain Table 3" w:uiPriority="43"/>
-    <w:lsdException w:name="Plain Table 4" w:uiPriority="44"/>
-    <w:lsdException w:name="Plain Table 5" w:uiPriority="45"/>
-    <w:lsdException w:name="Grid Table Light" w:uiPriority="40"/>
-    <w:lsdException w:name="Grid Table 1 Light" w:uiPriority="46"/>
-    <w:lsdException w:name="Grid Table 2" w:uiPriority="47"/>
-    <w:lsdException w:name="Grid Table 3" w:uiPriority="48"/>
-    <w:lsdException w:name="Grid Table 4" w:uiPriority="49"/>
-    <w:lsdException w:name="Grid Table 5 Dark" w:uiPriority="50"/>
-    <w:lsdException w:name="Grid Table 6 Colorful" w:uiPriority="51"/>
-    <w:lsdException w:name="Grid Table 7 Colorful" w:uiPriority="52"/>
-    <w:lsdException w:name="Grid Table 1 Light Accent 1" w:uiPriority="46"/>
-    <w:lsdException w:name="Grid Table 2 Accent 1" w:uiPriority="47"/>
-    <w:lsdException w:name="Grid Table 3 Accent 1" w:uiPriority="48"/>
-    <w:lsdException w:name="Grid Table 4 Accent 1" w:uiPriority="49"/>
-    <w:lsdException w:name="Grid Table 5 Dark Accent 1" w:uiPriority="50"/>
-    <w:lsdException w:name="Grid Table 6 Colorful Accent 1" w:uiPriority="51"/>
-    <w:lsdException w:name="Grid Table 7 Colorful Accent 1" w:uiPriority="52"/>
-    <w:lsdException w:name="Grid Table 1 Light Accent 2" w:uiPriority="46"/>
-    <w:lsdException w:name="Grid Table 2 Accent 2" w:uiPriority="47"/>
-    <w:lsdException w:name="Grid Table 3 Accent 2" w:uiPriority="48"/>
-    <w:lsdException w:name="Grid Table 4 Accent 2" w:uiPriority="49"/>
-    <w:lsdException w:name="Grid Table 5 Dark Accent 2" w:uiPriority="50"/>
-    <w:lsdException w:name="Grid Table 6 Colorful Accent 2" w:uiPriority="51"/>
-    <w:lsdException w:name="Grid Table 7 Colorful Accent 2" w:uiPriority="52"/>
-    <w:lsdException w:name="Grid Table 1 Light Accent 3" w:uiPriority="46"/>
-    <w:lsdException w:name="Grid Table 2 Accent 3" w:uiPriority="47"/>
-    <w:lsdException w:name="Grid Table 3 Accent 3" w:uiPriority="48"/>
-    <w:lsdException w:name="Grid Table 4 Accent 3" w:uiPriority="49"/>
-    <w:lsdException w:name="Grid Table 5 Dark Accent 3" w:uiPriority="50"/>
-    <w:lsdException w:name="Grid Table 6 Colorful Accent 3" w:uiPriority="51"/>
-    <w:lsdException w:name="Grid Table 7 Colorful Accent 3" w:uiPriority="52"/>
-    <w:lsdException w:name="Grid Table 1 Light Accent 4" w:uiPriority="46"/>
-    <w:lsdException w:name="Grid Table 2 Accent 4" w:uiPriority="47"/>
-    <w:lsdException w:name="Grid Table 3 Accent 4" w:uiPriority="48"/>
-    <w:lsdException w:name="Grid Table 4 Accent 4" w:uiPriority="49"/>
-    <w:lsdException w:name="Grid Table 5 Dark Accent 4" w:uiPriority="50"/>
-    <w:lsdException w:name="Grid Table 6 Colorful Accent 4" w:uiPriority="51"/>
-    <w:lsdException w:name="Grid Table 7 Colorful Accent 4" w:uiPriority="52"/>
-    <w:lsdException w:name="Grid Table 1 Light Accent 5" w:uiPriority="46"/>
-    <w:lsdException w:name="Grid Table 2 Accent 5" w:uiPriority="47"/>
-    <w:lsdException w:name="Grid Table 3 Accent 5" w:uiPriority="48"/>
-    <w:lsdException w:name="Grid Table 4 Accent 5" w:uiPriority="49"/>
-    <w:lsdException w:name="Grid Table 5 Dark Accent 5" w:uiPriority="50"/>
-    <w:lsdException w:name="Grid Table 6 Colorful Accent 5" w:uiPriority="51"/>
-    <w:lsdException w:name="Grid Table 7 Colorful Accent 5" w:uiPriority="52"/>
-    <w:lsdException w:name="Grid Table 1 Light Accent 6" w:uiPriority="46"/>
-    <w:lsdException w:name="Grid Table 2 Accent 6" w:uiPriority="47"/>
-    <w:lsdException w:name="Grid Table 3 Accent 6" w:uiPriority="48"/>
-    <w:lsdException w:name="Grid Table 4 Accent 6" w:uiPriority="49"/>
-    <w:lsdException w:name="Grid Table 5 Dark Accent 6" w:uiPriority="50"/>
-    <w:lsdException w:name="Grid Table 6 Colorful Accent 6" w:uiPriority="51"/>
-    <w:lsdException w:name="Grid Table 7 Colorful Accent 6" w:uiPriority="52"/>
-    <w:lsdException w:name="List Table 1 Light" w:uiPriority="46"/>
-    <w:lsdException w:name="List Table 2" w:uiPriority="47"/>
-    <w:lsdException w:name="List Table 3" w:uiPriority="48"/>
-    <w:lsdException w:name="List Table 4" w:uiPriority="49"/>
-    <w:lsdException w:name="List Table 5 Dark" w:uiPriority="50"/>
-    <w:lsdException w:name="List Table 6 Colorful" w:uiPriority="51"/>
-    <w:lsdException w:name="List Table 7 Colorful" w:uiPriority="52"/>
-    <w:lsdException w:name="List Table 1 Light Accent 1" w:uiPriority="46"/>
-    <w:lsdException w:name="List Table 2 Accent 1" w:uiPriority="47"/>
-    <w:lsdException w:name="List Table 3 Accent 1" w:uiPriority="48"/>
-    <w:lsdException w:name="List Table 4 Accent 1" w:uiPriority="49"/>
-    <w:lsdException w:name="List Table 5 Dark Accent 1" w:uiPriority="50"/>
-    <w:lsdException w:name="List Table 6 Colorful Accent 1" w:uiPriority="51"/>
-    <w:lsdException w:name="List Table 7 Colorful Accent 1" w:uiPriority="52"/>
-    <w:lsdException w:name="List Table 1 Light Accent 2" w:uiPriority="46"/>
-    <w:lsdException w:name="List Table 2 Accent 2" w:uiPriority="47"/>
-    <w:lsdException w:name="List Table 3 Accent 2" w:uiPriority="48"/>
-    <w:lsdException w:name="List Table 4 Accent 2" w:uiPriority="49"/>
-    <w:lsdException w:name="List Table 5 Dark Accent 2" w:uiPriority="50"/>
-    <w:lsdException w:name="List Table 6 Colorful Accent 2" w:uiPriority="51"/>
-    <w:lsdException w:name="List Table 7 Colorful Accent 2" w:uiPriority="52"/>
-    <w:lsdException w:name="List Table 1 Light Accent 3" w:uiPriority="46"/>
-    <w:lsdException w:name="List Table 2 Accent 3" w:uiPriority="47"/>
-    <w:lsdException w:name="List Table 3 Accent 3" w:uiPriority="48"/>
-    <w:lsdException w:name="List Table 4 Accent 3" w:uiPriority="49"/>
-    <w:lsdException w:name="List Table 5 Dark Accent 3" w:uiPriority="50"/>
-    <w:lsdException w:name="List Table 6 Colorful Accent 3" w:uiPriority="51"/>
-    <w:lsdException w:name="List Table 7 Colorful Accent 3" w:uiPriority="52"/>
-    <w:lsdException w:name="List Table 1 Light Accent 4" w:uiPriority="46"/>
-    <w:lsdException w:name="List Table 2 Accent 4" w:uiPriority="47"/>
-    <w:lsdException w:name="List Table 3 Accent 4" w:uiPriority="48"/>
-    <w:lsdException w:name="List Table 4 Accent 4" w:uiPriority="49"/>
-    <w:lsdException w:name="List Table 5 Dark Accent 4" w:uiPriority="50"/>
-    <w:lsdException w:name="List Table 6 Colorful Accent 4" w:uiPriority="51"/>
-    <w:lsdException w:name="List Table 7 Colorful Accent 4" w:uiPriority="52"/>
-    <w:lsdException w:name="List Table 1 Light Accent 5" w:uiPriority="46"/>
-    <w:lsdException w:name="List Table 2 Accent 5" w:uiPriority="47"/>
-    <w:lsdException w:name="List Table 3 Accent 5" w:uiPriority="48"/>
-    <w:lsdException w:name="List Table 4 Accent 5" w:uiPriority="49"/>
-    <w:lsdException w:name="List Table 5 Dark Accent 5" w:uiPriority="50"/>
-    <w:lsdException w:name="List Table 6 Colorful Accent 5" w:uiPriority="51"/>
-    <w:lsdException w:name="List Table 7 Colorful Accent 5" w:uiPriority="52"/>
-    <w:lsdException w:name="List Table 1 Light Accent 6" w:uiPriority="46"/>
-    <w:lsdException w:name="List Table 2 Accent 6" w:uiPriority="47"/>
-    <w:lsdException w:name="List Table 3 Accent 6" w:uiPriority="48"/>
-    <w:lsdException w:name="List Table 4 Accent 6" w:uiPriority="49"/>
-    <w:lsdException w:name="List Table 5 Dark Accent 6" w:uiPriority="50"/>
-    <w:lsdException w:name="List Table 6 Colorful Accent 6" w:uiPriority="51"/>
-    <w:lsdException w:name="List Table 7 Colorful Accent 6" w:uiPriority="52"/>
-    <w:lsdException w:name="Mention" w:semiHidden="1" w:unhideWhenUsed="1"/>
-    <w:lsdException w:name="Smart Hyperlink" w:semiHidden="1" w:unhideWhenUsed="1"/>
-    <w:lsdException w:name="Hashtag" w:semiHidden="1" w:unhideWhenUsed="1"/>
-    <w:lsdException w:name="Unresolved Mention" w:semiHidden="1" w:unhideWhenUsed="1"/>
-    <w:lsdException w:name="Smart Link" w:semiHidden="1" w:unhideWhenUsed="1"/>
+  <w:latentStyles w:defLockedState="0" w:defUIPriority="99" w:defSemiHidden="1" w:defUnhideWhenUsed="1" w:defQFormat="0" w:count="267">
+    <w:lsdException w:name="Normal" w:semiHidden="0" w:uiPriority="0" w:unhideWhenUsed="0" w:qFormat="1"/>
+    <w:lsdException w:name="heading 1" w:semiHidden="0" w:uiPriority="9" w:unhideWhenUsed="0" w:qFormat="1"/>
+    <w:lsdException w:name="heading 2" w:uiPriority="9" w:qFormat="1"/>
+    <w:lsdException w:name="heading 3" w:uiPriority="9" w:qFormat="1"/>
+    <w:lsdException w:name="heading 4" w:uiPriority="9" w:qFormat="1"/>
+    <w:lsdException w:name="heading 5" w:uiPriority="9" w:qFormat="1"/>
+    <w:lsdException w:name="heading 6" w:uiPriority="9" w:qFormat="1"/>
+    <w:lsdException w:name="heading 7" w:uiPriority="9" w:qFormat="1"/>
+    <w:lsdException w:name="heading 8" w:uiPriority="9" w:qFormat="1"/>
+    <w:lsdException w:name="heading 9" w:uiPriority="9" w:qFormat="1"/>
+    <w:lsdException w:name="toc 1" w:uiPriority="39"/>
+    <w:lsdException w:name="toc 2" w:uiPriority="39"/>
+    <w:lsdException w:name="toc 3" w:uiPriority="39"/>
+    <w:lsdException w:name="toc 4" w:uiPriority="39"/>
+    <w:lsdException w:name="toc 5" w:uiPriority="39"/>
+    <w:lsdException w:name="toc 6" w:uiPriority="39"/>
+    <w:lsdException w:name="toc 7" w:uiPriority="39"/>
+    <w:lsdException w:name="toc 8" w:uiPriority="39"/>
+    <w:lsdException w:name="toc 9" w:uiPriority="39"/>
+    <w:lsdException w:name="caption" w:uiPriority="35" w:qFormat="1"/>
+    <w:lsdException w:name="Title" w:semiHidden="0" w:uiPriority="10" w:unhideWhenUsed="0" w:qFormat="1"/>
+    <w:lsdException w:name="Default Paragraph Font" w:uiPriority="1"/>
+    <w:lsdException w:name="Subtitle" w:semiHidden="0" w:uiPriority="11" w:unhideWhenUsed="0" w:qFormat="1"/>
+    <w:lsdException w:name="Strong" w:semiHidden="0" w:uiPriority="22" w:unhideWhenUsed="0" w:qFormat="1"/>
+    <w:lsdException w:name="Emphasis" w:semiHidden="0" w:uiPriority="20" w:unhideWhenUsed="0" w:qFormat="1"/>
+    <w:lsdException w:name="Normal Table" w:semiHidden="0" w:unhideWhenUsed="0"/>
+    <w:lsdException w:name="Table Subtle 1" w:semiHidden="0" w:unhideWhenUsed="0"/>
+    <w:lsdException w:name="Table Web 2" w:semiHidden="0" w:unhideWhenUsed="0"/>
+    <w:lsdException w:name="Table Web 3" w:semiHidden="0" w:unhideWhenUsed="0"/>
+    <w:lsdException w:name="Table Grid" w:semiHidden="0" w:uiPriority="39" w:unhideWhenUsed="0"/>
+    <w:lsdException w:name="Placeholder Text" w:unhideWhenUsed="0"/>
+    <w:lsdException w:name="No Spacing" w:semiHidden="0" w:uiPriority="1" w:unhideWhenUsed="0" w:qFormat="1"/>
+    <w:lsdException w:name="Light Shading" w:semiHidden="0" w:uiPriority="60" w:unhideWhenUsed="0"/>
+    <w:lsdException w:name="Light List" w:semiHidden="0" w:uiPriority="61" w:unhideWhenUsed="0"/>
+    <w:lsdException w:name="Light Grid" w:semiHidden="0" w:uiPriority="62" w:unhideWhenUsed="0"/>
+    <w:lsdException w:name="Medium Shading 1" w:semiHidden="0" w:uiPriority="63" w:unhideWhenUsed="0"/>
+    <w:lsdException w:name="Medium Shading 2" w:semiHidden="0" w:uiPriority="64" w:unhideWhenUsed="0"/>
+    <w:lsdException w:name="Medium List 1" w:semiHidden="0" w:uiPriority="65" w:unhideWhenUsed="0"/>
+    <w:lsdException w:name="Medium List 2" w:semiHidden="0" w:uiPriority="66" w:unhideWhenUsed="0"/>
+    <w:lsdException w:name="Medium Grid 1" w:semiHidden="0" w:uiPriority="67" w:unhideWhenUsed="0"/>
+    <w:lsdException w:name="Medium Grid 2" w:semiHidden="0" w:uiPriority="68" w:unhideWhenUsed="0"/>
+    <w:lsdException w:name="Medium Grid 3" w:semiHidden="0" w:uiPriority="69" w:unhideWhenUsed="0"/>
+    <w:lsdException w:name="Dark List" w:semiHidden="0" w:uiPriority="70" w:unhideWhenUsed="0"/>
+    <w:lsdException w:name="Colorful Shading" w:semiHidden="0" w:uiPriority="71" w:unhideWhenUsed="0"/>
+    <w:lsdException w:name="Colorful List" w:semiHidden="0" w:uiPriority="72" w:unhideWhenUsed="0"/>
+    <w:lsdException w:name="Colorful Grid" w:semiHidden="0" w:uiPriority="73" w:unhideWhenUsed="0"/>
+    <w:lsdException w:name="Light Shading Accent 1" w:semiHidden="0" w:uiPriority="60" w:unhideWhenUsed="0"/>
+    <w:lsdException w:name="Light List Accent 1" w:semiHidden="0" w:uiPriority="61" w:unhideWhenUsed="0"/>
+    <w:lsdException w:name="Light Grid Accent 1" w:semiHidden="0" w:uiPriority="62" w:unhideWhenUsed="0"/>
+    <w:lsdException w:name="Medium Shading 1 Accent 1" w:semiHidden="0" w:uiPriority="63" w:unhideWhenUsed="0"/>
+    <w:lsdException w:name="Medium Shading 2 Accent 1" w:semiHidden="0" w:uiPriority="64" w:unhideWhenUsed="0"/>
+    <w:lsdException w:name="Medium List 1 Accent 1" w:semiHidden="0" w:uiPriority="65" w:unhideWhenUsed="0"/>
+    <w:lsdException w:name="Revision" w:unhideWhenUsed="0"/>
+    <w:lsdException w:name="List Paragraph" w:semiHidden="0" w:uiPriority="34" w:unhideWhenUsed="0" w:qFormat="1"/>
+    <w:lsdException w:name="Quote" w:semiHidden="0" w:uiPriority="29" w:unhideWhenUsed="0" w:qFormat="1"/>
+    <w:lsdException w:name="Intense Quote" w:semiHidden="0" w:uiPriority="30" w:unhideWhenUsed="0" w:qFormat="1"/>
+    <w:lsdException w:name="Medium List 2 Accent 1" w:semiHidden="0" w:uiPriority="66" w:unhideWhenUsed="0"/>
+    <w:lsdException w:name="Medium Grid 1 Accent 1" w:semiHidden="0" w:uiPriority="67" w:unhideWhenUsed="0"/>
+    <w:lsdException w:name="Medium Grid 2 Accent 1" w:semiHidden="0" w:uiPriority="68" w:unhideWhenUsed="0"/>
+    <w:lsdException w:name="Medium Grid 3 Accent 1" w:semiHidden="0" w:uiPriority="69" w:unhideWhenUsed="0"/>
+    <w:lsdException w:name="Dark List Accent 1" w:semiHidden="0" w:uiPriority="70" w:unhideWhenUsed="0"/>
+    <w:lsdException w:name="Colorful Shading Accent 1" w:semiHidden="0" w:uiPriority="71" w:unhideWhenUsed="0"/>
+    <w:lsdException w:name="Colorful List Accent 1" w:semiHidden="0" w:uiPriority="72" w:unhideWhenUsed="0"/>
+    <w:lsdException w:name="Colorful Grid Accent 1" w:semiHidden="0" w:uiPriority="73" w:unhideWhenUsed="0"/>
+    <w:lsdException w:name="Light Shading Accent 2" w:semiHidden="0" w:uiPriority="60" w:unhideWhenUsed="0"/>
+    <w:lsdException w:name="Light List Accent 2" w:semiHidden="0" w:uiPriority="61" w:unhideWhenUsed="0"/>
+    <w:lsdException w:name="Light Grid Accent 2" w:semiHidden="0" w:uiPriority="62" w:unhideWhenUsed="0"/>
+    <w:lsdException w:name="Medium Shading 1 Accent 2" w:semiHidden="0" w:uiPriority="63" w:unhideWhenUsed="0"/>
+    <w:lsdException w:name="Medium Shading 2 Accent 2" w:semiHidden="0" w:uiPriority="64" w:unhideWhenUsed="0"/>
+    <w:lsdException w:name="Medium List 1 Accent 2" w:semiHidden="0" w:uiPriority="65" w:unhideWhenUsed="0"/>
+    <w:lsdException w:name="Medium List 2 Accent 2" w:semiHidden="0" w:uiPriority="66" w:unhideWhenUsed="0"/>
+    <w:lsdException w:name="Medium Grid 1 Accent 2" w:semiHidden="0" w:uiPriority="67" w:unhideWhenUsed="0"/>
+    <w:lsdException w:name="Medium Grid 2 Accent 2" w:semiHidden="0" w:uiPriority="68" w:unhideWhenUsed="0"/>
+    <w:lsdException w:name="Medium Grid 3 Accent 2" w:semiHidden="0" w:uiPriority="69" w:unhideWhenUsed="0"/>
+    <w:lsdException w:name="Dark List Accent 2" w:semiHidden="0" w:uiPriority="70" w:unhideWhenUsed="0"/>
+    <w:lsdException w:name="Colorful Shading Accent 2" w:semiHidden="0" w:uiPriority="71" w:unhideWhenUsed="0"/>
+    <w:lsdException w:name="Colorful List Accent 2" w:semiHidden="0" w:uiPriority="72" w:unhideWhenUsed="0"/>
+    <w:lsdException w:name="Colorful Grid Accent 2" w:semiHidden="0" w:uiPriority="73" w:unhideWhenUsed="0"/>
+    <w:lsdException w:name="Light Shading Accent 3" w:semiHidden="0" w:uiPriority="60" w:unhideWhenUsed="0"/>
+    <w:lsdException w:name="Light List Accent 3" w:semiHidden="0" w:uiPriority="61" w:unhideWhenUsed="0"/>
+    <w:lsdException w:name="Light Grid Accent 3" w:semiHidden="0" w:uiPriority="62" w:unhideWhenUsed="0"/>
+    <w:lsdException w:name="Medium Shading 1 Accent 3" w:semiHidden="0" w:uiPriority="63" w:unhideWhenUsed="0"/>
+    <w:lsdException w:name="Medium Shading 2 Accent 3" w:semiHidden="0" w:uiPriority="64" w:unhideWhenUsed="0"/>
+    <w:lsdException w:name="Medium List 1 Accent 3" w:semiHidden="0" w:uiPriority="65" w:unhideWhenUsed="0"/>
+    <w:lsdException w:name="Medium List 2 Accent 3" w:semiHidden="0" w:uiPriority="66" w:unhideWhenUsed="0"/>
+    <w:lsdException w:name="Medium Grid 1 Accent 3" w:semiHidden="0" w:uiPriority="67" w:unhideWhenUsed="0"/>
+    <w:lsdException w:name="Medium Grid 2 Accent 3" w:semiHidden="0" w:uiPriority="68" w:unhideWhenUsed="0"/>
+    <w:lsdException w:name="Medium Grid 3 Accent 3" w:semiHidden="0" w:uiPriority="69" w:unhideWhenUsed="0"/>
+    <w:lsdException w:name="Dark List Accent 3" w:semiHidden="0" w:uiPriority="70" w:unhideWhenUsed="0"/>
+    <w:lsdException w:name="Colorful Shading Accent 3" w:semiHidden="0" w:uiPriority="71" w:unhideWhenUsed="0"/>
+    <w:lsdException w:name="Colorful List Accent 3" w:semiHidden="0" w:uiPriority="72" w:unhideWhenUsed="0"/>
+    <w:lsdException w:name="Colorful Grid Accent 3" w:semiHidden="0" w:uiPriority="73" w:unhideWhenUsed="0"/>
+    <w:lsdException w:name="Light Shading Accent 4" w:semiHidden="0" w:uiPriority="60" w:unhideWhenUsed="0"/>
+    <w:lsdException w:name="Light List Accent 4" w:semiHidden="0" w:uiPriority="61" w:unhideWhenUsed="0"/>
+    <w:lsdException w:name="Light Grid Accent 4" w:semiHidden="0" w:uiPriority="62" w:unhideWhenUsed="0"/>
+    <w:lsdException w:name="Medium Shading 1 Accent 4" w:semiHidden="0" w:uiPriority="63" w:unhideWhenUsed="0"/>
+    <w:lsdException w:name="Medium Shading 2 Accent 4" w:semiHidden="0" w:uiPriority="64" w:unhideWhenUsed="0"/>
+    <w:lsdException w:name="Medium List 1 Accent 4" w:semiHidden="0" w:uiPriority="65" w:unhideWhenUsed="0"/>
+    <w:lsdException w:name="Medium List 2 Accent 4" w:semiHidden="0" w:uiPriority="66" w:unhideWhenUsed="0"/>
+    <w:lsdException w:name="Medium Grid 1 Accent 4" w:semiHidden="0" w:uiPriority="67" w:unhideWhenUsed="0"/>
+    <w:lsdException w:name="Medium Grid 2 Accent 4" w:semiHidden="0" w:uiPriority="68" w:unhideWhenUsed="0"/>
+    <w:lsdException w:name="Medium Grid 3 Accent 4" w:semiHidden="0" w:uiPriority="69" w:unhideWhenUsed="0"/>
+    <w:lsdException w:name="Dark List Accent 4" w:semiHidden="0" w:uiPriority="70" w:unhideWhenUsed="0"/>
+    <w:lsdException w:name="Colorful Shading Accent 4" w:semiHidden="0" w:uiPriority="71" w:unhideWhenUsed="0"/>
+    <w:lsdException w:name="Colorful List Accent 4" w:semiHidden="0" w:uiPriority="72" w:unhideWhenUsed="0"/>
+    <w:lsdException w:name="Colorful Grid Accent 4" w:semiHidden="0" w:uiPriority="73" w:unhideWhenUsed="0"/>
+    <w:lsdException w:name="Light Shading Accent 5" w:semiHidden="0" w:uiPriority="60" w:unhideWhenUsed="0"/>
+    <w:lsdException w:name="Light List Accent 5" w:semiHidden="0" w:uiPriority="61" w:unhideWhenUsed="0"/>
+    <w:lsdException w:name="Light Grid Accent 5" w:semiHidden="0" w:uiPriority="62" w:unhideWhenUsed="0"/>
+    <w:lsdException w:name="Medium Shading 1 Accent 5" w:semiHidden="0" w:uiPriority="63" w:unhideWhenUsed="0"/>
+    <w:lsdException w:name="Medium Shading 2 Accent 5" w:semiHidden="0" w:uiPriority="64" w:unhideWhenUsed="0"/>
+    <w:lsdException w:name="Medium List 1 Accent 5" w:semiHidden="0" w:uiPriority="65" w:unhideWhenUsed="0"/>
+    <w:lsdException w:name="Medium List 2 Accent 5" w:semiHidden="0" w:uiPriority="66" w:unhideWhenUsed="0"/>
+    <w:lsdException w:name="Medium Grid 1 Accent 5" w:semiHidden="0" w:uiPriority="67" w:unhideWhenUsed="0"/>
+    <w:lsdException w:name="Medium Grid 2 Accent 5" w:semiHidden="0" w:uiPriority="68" w:unhideWhenUsed="0"/>
+    <w:lsdException w:name="Medium Grid 3 Accent 5" w:semiHidden="0" w:uiPriority="69" w:unhideWhenUsed="0"/>
+    <w:lsdException w:name="Dark List Accent 5" w:semiHidden="0" w:uiPriority="70" w:unhideWhenUsed="0"/>
+    <w:lsdException w:name="Colorful Shading Accent 5" w:semiHidden="0" w:uiPriority="71" w:unhideWhenUsed="0"/>
+    <w:lsdException w:name="Colorful List Accent 5" w:semiHidden="0" w:uiPriority="72" w:unhideWhenUsed="0"/>
+    <w:lsdException w:name="Colorful Grid Accent 5" w:semiHidden="0" w:uiPriority="73" w:unhideWhenUsed="0"/>
+    <w:lsdException w:name="Light Shading Accent 6" w:semiHidden="0" w:uiPriority="60" w:unhideWhenUsed="0"/>
+    <w:lsdException w:name="Light List Accent 6" w:semiHidden="0" w:uiPriority="61" w:unhideWhenUsed="0"/>
+    <w:lsdException w:name="Light Grid Accent 6" w:semiHidden="0" w:uiPriority="62" w:unhideWhenUsed="0"/>
+    <w:lsdException w:name="Medium Shading 1 Accent 6" w:semiHidden="0" w:uiPriority="63" w:unhideWhenUsed="0"/>
+    <w:lsdException w:name="Medium Shading 2 Accent 6" w:semiHidden="0" w:uiPriority="64" w:unhideWhenUsed="0"/>
+    <w:lsdException w:name="Medium List 1 Accent 6" w:semiHidden="0" w:uiPriority="65" w:unhideWhenUsed="0"/>
+    <w:lsdException w:name="Medium List 2 Accent 6" w:semiHidden="0" w:uiPriority="66" w:unhideWhenUsed="0"/>
+    <w:lsdException w:name="Medium Grid 1 Accent 6" w:semiHidden="0" w:uiPriority="67" w:unhideWhenUsed="0"/>
+    <w:lsdException w:name="Medium Grid 2 Accent 6" w:semiHidden="0" w:uiPriority="68" w:unhideWhenUsed="0"/>
+    <w:lsdException w:name="Medium Grid 3 Accent 6" w:semiHidden="0" w:uiPriority="69" w:unhideWhenUsed="0"/>
+    <w:lsdException w:name="Dark List Accent 6" w:semiHidden="0" w:uiPriority="70" w:unhideWhenUsed="0"/>
+    <w:lsdException w:name="Colorful Shading Accent 6" w:semiHidden="0" w:uiPriority="71" w:unhideWhenUsed="0"/>
+    <w:lsdException w:name="Colorful List Accent 6" w:semiHidden="0" w:uiPriority="72" w:unhideWhenUsed="0"/>
+    <w:lsdException w:name="Colorful Grid Accent 6" w:semiHidden="0" w:uiPriority="73" w:unhideWhenUsed="0"/>
+    <w:lsdException w:name="Subtle Emphasis" w:semiHidden="0" w:uiPriority="19" w:unhideWhenUsed="0" w:qFormat="1"/>
+    <w:lsdException w:name="Intense Emphasis" w:semiHidden="0" w:uiPriority="21" w:unhideWhenUsed="0" w:qFormat="1"/>
+    <w:lsdException w:name="Subtle Reference" w:semiHidden="0" w:uiPriority="31" w:unhideWhenUsed="0" w:qFormat="1"/>
+    <w:lsdException w:name="Intense Reference" w:semiHidden="0" w:uiPriority="32" w:unhideWhenUsed="0" w:qFormat="1"/>
+    <w:lsdException w:name="Book Title" w:semiHidden="0" w:uiPriority="33" w:unhideWhenUsed="0" w:qFormat="1"/>
+    <w:lsdException w:name="Bibliography" w:uiPriority="37"/>
+    <w:lsdException w:name="TOC Heading" w:uiPriority="39" w:qFormat="1"/>
   </w:latentStyles>
   <w:style w:type="paragraph" w:default="1" w:styleId="Normal">
     <w:name w:val="Normal"/>
@@ -1487,6 +1380,273 @@
       <w:spacing w:after="0" w:line="240" w:lineRule="auto"/>
     </w:pPr>
   </w:style>
+  <w:style w:type="paragraph" w:styleId="Textodeglobo">
+    <w:name w:val="Balloon Text"/>
+    <w:basedOn w:val="Normal"/>
+    <w:link w:val="TextodegloboCar"/>
+    <w:uiPriority w:val="99"/>
+    <w:semiHidden/>
+    <w:unhideWhenUsed/>
+    <w:rsid w:val="00A9423A"/>
+    <w:pPr>
+      <w:spacing w:after="0" w:line="240" w:lineRule="auto"/>
+    </w:pPr>
+    <w:rPr>
+      <w:rFonts w:ascii="Tahoma" w:hAnsi="Tahoma" w:cs="Tahoma"/>
+      <w:sz w:val="16"/>
+      <w:szCs w:val="16"/>
+    </w:rPr>
+  </w:style>
+  <w:style w:type="character" w:customStyle="1" w:styleId="TextodegloboCar">
+    <w:name w:val="Texto de globo Car"/>
+    <w:basedOn w:val="Fuentedeprrafopredeter"/>
+    <w:link w:val="Textodeglobo"/>
+    <w:uiPriority w:val="99"/>
+    <w:semiHidden/>
+    <w:rsid w:val="00A9423A"/>
+    <w:rPr>
+      <w:rFonts w:ascii="Tahoma" w:eastAsia="MS Mincho" w:hAnsi="Tahoma" w:cs="Tahoma"/>
+      <w:sz w:val="16"/>
+      <w:szCs w:val="16"/>
+    </w:rPr>
+  </w:style>
+</w:styles>
+</file>
+
+<file path=word/stylesWithEffects.xml><?xml version="1.0" encoding="utf-8"?>
+<w:styles xmlns:wpc="http://schemas.microsoft.com/office/word/2010/wordprocessingCanvas" xmlns:mc="http://schemas.openxmlformats.org/markup-compatibility/2006" xmlns:o="urn:schemas-microsoft-com:office:office" xmlns:r="http://schemas.openxmlformats.org/officeDocument/2006/relationships" xmlns:m="http://schemas.openxmlformats.org/officeDocument/2006/math" xmlns:v="urn:schemas-microsoft-com:vml" xmlns:wp14="http://schemas.microsoft.com/office/word/2010/wordprocessingDrawing" xmlns:wp="http://schemas.openxmlformats.org/drawingml/2006/wordprocessingDrawing" xmlns:w10="urn:schemas-microsoft-com:office:word" xmlns:w="http://schemas.openxmlformats.org/wordprocessingml/2006/main" xmlns:w14="http://schemas.microsoft.com/office/word/2010/wordml" xmlns:wpg="http://schemas.microsoft.com/office/word/2010/wordprocessingGroup" xmlns:wpi="http://schemas.microsoft.com/office/word/2010/wordprocessingInk" xmlns:wne="http://schemas.microsoft.com/office/word/2006/wordml" xmlns:wps="http://schemas.microsoft.com/office/word/2010/wordprocessingShape" mc:Ignorable="w14 wp14">
+  <w:docDefaults>
+    <w:rPrDefault>
+      <w:rPr>
+        <w:rFonts w:asciiTheme="minorHAnsi" w:eastAsiaTheme="minorHAnsi" w:hAnsiTheme="minorHAnsi" w:cstheme="minorBidi"/>
+        <w:sz w:val="22"/>
+        <w:szCs w:val="22"/>
+        <w:lang w:val="es-GT" w:eastAsia="en-US" w:bidi="ar-SA"/>
+      </w:rPr>
+    </w:rPrDefault>
+    <w:pPrDefault>
+      <w:pPr>
+        <w:spacing w:after="160" w:line="259" w:lineRule="auto"/>
+      </w:pPr>
+    </w:pPrDefault>
+  </w:docDefaults>
+  <w:latentStyles w:defLockedState="0" w:defUIPriority="99" w:defSemiHidden="1" w:defUnhideWhenUsed="1" w:defQFormat="0" w:count="267">
+    <w:lsdException w:name="Normal" w:semiHidden="0" w:uiPriority="0" w:unhideWhenUsed="0" w:qFormat="1"/>
+    <w:lsdException w:name="heading 1" w:semiHidden="0" w:uiPriority="9" w:unhideWhenUsed="0" w:qFormat="1"/>
+    <w:lsdException w:name="heading 2" w:uiPriority="9" w:qFormat="1"/>
+    <w:lsdException w:name="heading 3" w:uiPriority="9" w:qFormat="1"/>
+    <w:lsdException w:name="heading 4" w:uiPriority="9" w:qFormat="1"/>
+    <w:lsdException w:name="heading 5" w:uiPriority="9" w:qFormat="1"/>
+    <w:lsdException w:name="heading 6" w:uiPriority="9" w:qFormat="1"/>
+    <w:lsdException w:name="heading 7" w:uiPriority="9" w:qFormat="1"/>
+    <w:lsdException w:name="heading 8" w:uiPriority="9" w:qFormat="1"/>
+    <w:lsdException w:name="heading 9" w:uiPriority="9" w:qFormat="1"/>
+    <w:lsdException w:name="toc 1" w:uiPriority="39"/>
+    <w:lsdException w:name="toc 2" w:uiPriority="39"/>
+    <w:lsdException w:name="toc 3" w:uiPriority="39"/>
+    <w:lsdException w:name="toc 4" w:uiPriority="39"/>
+    <w:lsdException w:name="toc 5" w:uiPriority="39"/>
+    <w:lsdException w:name="toc 6" w:uiPriority="39"/>
+    <w:lsdException w:name="toc 7" w:uiPriority="39"/>
+    <w:lsdException w:name="toc 8" w:uiPriority="39"/>
+    <w:lsdException w:name="toc 9" w:uiPriority="39"/>
+    <w:lsdException w:name="caption" w:uiPriority="35" w:qFormat="1"/>
+    <w:lsdException w:name="Title" w:semiHidden="0" w:uiPriority="10" w:unhideWhenUsed="0" w:qFormat="1"/>
+    <w:lsdException w:name="Default Paragraph Font" w:uiPriority="1"/>
+    <w:lsdException w:name="Subtitle" w:semiHidden="0" w:uiPriority="11" w:unhideWhenUsed="0" w:qFormat="1"/>
+    <w:lsdException w:name="Strong" w:semiHidden="0" w:uiPriority="22" w:unhideWhenUsed="0" w:qFormat="1"/>
+    <w:lsdException w:name="Emphasis" w:semiHidden="0" w:uiPriority="20" w:unhideWhenUsed="0" w:qFormat="1"/>
+    <w:lsdException w:name="Normal Table" w:semiHidden="0" w:unhideWhenUsed="0"/>
+    <w:lsdException w:name="Table Subtle 1" w:semiHidden="0" w:unhideWhenUsed="0"/>
+    <w:lsdException w:name="Table Web 2" w:semiHidden="0" w:unhideWhenUsed="0"/>
+    <w:lsdException w:name="Table Web 3" w:semiHidden="0" w:unhideWhenUsed="0"/>
+    <w:lsdException w:name="Table Grid" w:semiHidden="0" w:uiPriority="39" w:unhideWhenUsed="0"/>
+    <w:lsdException w:name="Placeholder Text" w:unhideWhenUsed="0"/>
+    <w:lsdException w:name="No Spacing" w:semiHidden="0" w:uiPriority="1" w:unhideWhenUsed="0" w:qFormat="1"/>
+    <w:lsdException w:name="Light Shading" w:semiHidden="0" w:uiPriority="60" w:unhideWhenUsed="0"/>
+    <w:lsdException w:name="Light List" w:semiHidden="0" w:uiPriority="61" w:unhideWhenUsed="0"/>
+    <w:lsdException w:name="Light Grid" w:semiHidden="0" w:uiPriority="62" w:unhideWhenUsed="0"/>
+    <w:lsdException w:name="Medium Shading 1" w:semiHidden="0" w:uiPriority="63" w:unhideWhenUsed="0"/>
+    <w:lsdException w:name="Medium Shading 2" w:semiHidden="0" w:uiPriority="64" w:unhideWhenUsed="0"/>
+    <w:lsdException w:name="Medium List 1" w:semiHidden="0" w:uiPriority="65" w:unhideWhenUsed="0"/>
+    <w:lsdException w:name="Medium List 2" w:semiHidden="0" w:uiPriority="66" w:unhideWhenUsed="0"/>
+    <w:lsdException w:name="Medium Grid 1" w:semiHidden="0" w:uiPriority="67" w:unhideWhenUsed="0"/>
+    <w:lsdException w:name="Medium Grid 2" w:semiHidden="0" w:uiPriority="68" w:unhideWhenUsed="0"/>
+    <w:lsdException w:name="Medium Grid 3" w:semiHidden="0" w:uiPriority="69" w:unhideWhenUsed="0"/>
+    <w:lsdException w:name="Dark List" w:semiHidden="0" w:uiPriority="70" w:unhideWhenUsed="0"/>
+    <w:lsdException w:name="Colorful Shading" w:semiHidden="0" w:uiPriority="71" w:unhideWhenUsed="0"/>
+    <w:lsdException w:name="Colorful List" w:semiHidden="0" w:uiPriority="72" w:unhideWhenUsed="0"/>
+    <w:lsdException w:name="Colorful Grid" w:semiHidden="0" w:uiPriority="73" w:unhideWhenUsed="0"/>
+    <w:lsdException w:name="Light Shading Accent 1" w:semiHidden="0" w:uiPriority="60" w:unhideWhenUsed="0"/>
+    <w:lsdException w:name="Light List Accent 1" w:semiHidden="0" w:uiPriority="61" w:unhideWhenUsed="0"/>
+    <w:lsdException w:name="Light Grid Accent 1" w:semiHidden="0" w:uiPriority="62" w:unhideWhenUsed="0"/>
+    <w:lsdException w:name="Medium Shading 1 Accent 1" w:semiHidden="0" w:uiPriority="63" w:unhideWhenUsed="0"/>
+    <w:lsdException w:name="Medium Shading 2 Accent 1" w:semiHidden="0" w:uiPriority="64" w:unhideWhenUsed="0"/>
+    <w:lsdException w:name="Medium List 1 Accent 1" w:semiHidden="0" w:uiPriority="65" w:unhideWhenUsed="0"/>
+    <w:lsdException w:name="Revision" w:unhideWhenUsed="0"/>
+    <w:lsdException w:name="List Paragraph" w:semiHidden="0" w:uiPriority="34" w:unhideWhenUsed="0" w:qFormat="1"/>
+    <w:lsdException w:name="Quote" w:semiHidden="0" w:uiPriority="29" w:unhideWhenUsed="0" w:qFormat="1"/>
+    <w:lsdException w:name="Intense Quote" w:semiHidden="0" w:uiPriority="30" w:unhideWhenUsed="0" w:qFormat="1"/>
+    <w:lsdException w:name="Medium List 2 Accent 1" w:semiHidden="0" w:uiPriority="66" w:unhideWhenUsed="0"/>
+    <w:lsdException w:name="Medium Grid 1 Accent 1" w:semiHidden="0" w:uiPriority="67" w:unhideWhenUsed="0"/>
+    <w:lsdException w:name="Medium Grid 2 Accent 1" w:semiHidden="0" w:uiPriority="68" w:unhideWhenUsed="0"/>
+    <w:lsdException w:name="Medium Grid 3 Accent 1" w:semiHidden="0" w:uiPriority="69" w:unhideWhenUsed="0"/>
+    <w:lsdException w:name="Dark List Accent 1" w:semiHidden="0" w:uiPriority="70" w:unhideWhenUsed="0"/>
+    <w:lsdException w:name="Colorful Shading Accent 1" w:semiHidden="0" w:uiPriority="71" w:unhideWhenUsed="0"/>
+    <w:lsdException w:name="Colorful List Accent 1" w:semiHidden="0" w:uiPriority="72" w:unhideWhenUsed="0"/>
+    <w:lsdException w:name="Colorful Grid Accent 1" w:semiHidden="0" w:uiPriority="73" w:unhideWhenUsed="0"/>
+    <w:lsdException w:name="Light Shading Accent 2" w:semiHidden="0" w:uiPriority="60" w:unhideWhenUsed="0"/>
+    <w:lsdException w:name="Light List Accent 2" w:semiHidden="0" w:uiPriority="61" w:unhideWhenUsed="0"/>
+    <w:lsdException w:name="Light Grid Accent 2" w:semiHidden="0" w:uiPriority="62" w:unhideWhenUsed="0"/>
+    <w:lsdException w:name="Medium Shading 1 Accent 2" w:semiHidden="0" w:uiPriority="63" w:unhideWhenUsed="0"/>
+    <w:lsdException w:name="Medium Shading 2 Accent 2" w:semiHidden="0" w:uiPriority="64" w:unhideWhenUsed="0"/>
+    <w:lsdException w:name="Medium List 1 Accent 2" w:semiHidden="0" w:uiPriority="65" w:unhideWhenUsed="0"/>
+    <w:lsdException w:name="Medium List 2 Accent 2" w:semiHidden="0" w:uiPriority="66" w:unhideWhenUsed="0"/>
+    <w:lsdException w:name="Medium Grid 1 Accent 2" w:semiHidden="0" w:uiPriority="67" w:unhideWhenUsed="0"/>
+    <w:lsdException w:name="Medium Grid 2 Accent 2" w:semiHidden="0" w:uiPriority="68" w:unhideWhenUsed="0"/>
+    <w:lsdException w:name="Medium Grid 3 Accent 2" w:semiHidden="0" w:uiPriority="69" w:unhideWhenUsed="0"/>
+    <w:lsdException w:name="Dark List Accent 2" w:semiHidden="0" w:uiPriority="70" w:unhideWhenUsed="0"/>
+    <w:lsdException w:name="Colorful Shading Accent 2" w:semiHidden="0" w:uiPriority="71" w:unhideWhenUsed="0"/>
+    <w:lsdException w:name="Colorful List Accent 2" w:semiHidden="0" w:uiPriority="72" w:unhideWhenUsed="0"/>
+    <w:lsdException w:name="Colorful Grid Accent 2" w:semiHidden="0" w:uiPriority="73" w:unhideWhenUsed="0"/>
+    <w:lsdException w:name="Light Shading Accent 3" w:semiHidden="0" w:uiPriority="60" w:unhideWhenUsed="0"/>
+    <w:lsdException w:name="Light List Accent 3" w:semiHidden="0" w:uiPriority="61" w:unhideWhenUsed="0"/>
+    <w:lsdException w:name="Light Grid Accent 3" w:semiHidden="0" w:uiPriority="62" w:unhideWhenUsed="0"/>
+    <w:lsdException w:name="Medium Shading 1 Accent 3" w:semiHidden="0" w:uiPriority="63" w:unhideWhenUsed="0"/>
+    <w:lsdException w:name="Medium Shading 2 Accent 3" w:semiHidden="0" w:uiPriority="64" w:unhideWhenUsed="0"/>
+    <w:lsdException w:name="Medium List 1 Accent 3" w:semiHidden="0" w:uiPriority="65" w:unhideWhenUsed="0"/>
+    <w:lsdException w:name="Medium List 2 Accent 3" w:semiHidden="0" w:uiPriority="66" w:unhideWhenUsed="0"/>
+    <w:lsdException w:name="Medium Grid 1 Accent 3" w:semiHidden="0" w:uiPriority="67" w:unhideWhenUsed="0"/>
+    <w:lsdException w:name="Medium Grid 2 Accent 3" w:semiHidden="0" w:uiPriority="68" w:unhideWhenUsed="0"/>
+    <w:lsdException w:name="Medium Grid 3 Accent 3" w:semiHidden="0" w:uiPriority="69" w:unhideWhenUsed="0"/>
+    <w:lsdException w:name="Dark List Accent 3" w:semiHidden="0" w:uiPriority="70" w:unhideWhenUsed="0"/>
+    <w:lsdException w:name="Colorful Shading Accent 3" w:semiHidden="0" w:uiPriority="71" w:unhideWhenUsed="0"/>
+    <w:lsdException w:name="Colorful List Accent 3" w:semiHidden="0" w:uiPriority="72" w:unhideWhenUsed="0"/>
+    <w:lsdException w:name="Colorful Grid Accent 3" w:semiHidden="0" w:uiPriority="73" w:unhideWhenUsed="0"/>
+    <w:lsdException w:name="Light Shading Accent 4" w:semiHidden="0" w:uiPriority="60" w:unhideWhenUsed="0"/>
+    <w:lsdException w:name="Light List Accent 4" w:semiHidden="0" w:uiPriority="61" w:unhideWhenUsed="0"/>
+    <w:lsdException w:name="Light Grid Accent 4" w:semiHidden="0" w:uiPriority="62" w:unhideWhenUsed="0"/>
+    <w:lsdException w:name="Medium Shading 1 Accent 4" w:semiHidden="0" w:uiPriority="63" w:unhideWhenUsed="0"/>
+    <w:lsdException w:name="Medium Shading 2 Accent 4" w:semiHidden="0" w:uiPriority="64" w:unhideWhenUsed="0"/>
+    <w:lsdException w:name="Medium List 1 Accent 4" w:semiHidden="0" w:uiPriority="65" w:unhideWhenUsed="0"/>
+    <w:lsdException w:name="Medium List 2 Accent 4" w:semiHidden="0" w:uiPriority="66" w:unhideWhenUsed="0"/>
+    <w:lsdException w:name="Medium Grid 1 Accent 4" w:semiHidden="0" w:uiPriority="67" w:unhideWhenUsed="0"/>
+    <w:lsdException w:name="Medium Grid 2 Accent 4" w:semiHidden="0" w:uiPriority="68" w:unhideWhenUsed="0"/>
+    <w:lsdException w:name="Medium Grid 3 Accent 4" w:semiHidden="0" w:uiPriority="69" w:unhideWhenUsed="0"/>
+    <w:lsdException w:name="Dark List Accent 4" w:semiHidden="0" w:uiPriority="70" w:unhideWhenUsed="0"/>
+    <w:lsdException w:name="Colorful Shading Accent 4" w:semiHidden="0" w:uiPriority="71" w:unhideWhenUsed="0"/>
+    <w:lsdException w:name="Colorful List Accent 4" w:semiHidden="0" w:uiPriority="72" w:unhideWhenUsed="0"/>
+    <w:lsdException w:name="Colorful Grid Accent 4" w:semiHidden="0" w:uiPriority="73" w:unhideWhenUsed="0"/>
+    <w:lsdException w:name="Light Shading Accent 5" w:semiHidden="0" w:uiPriority="60" w:unhideWhenUsed="0"/>
+    <w:lsdException w:name="Light List Accent 5" w:semiHidden="0" w:uiPriority="61" w:unhideWhenUsed="0"/>
+    <w:lsdException w:name="Light Grid Accent 5" w:semiHidden="0" w:uiPriority="62" w:unhideWhenUsed="0"/>
+    <w:lsdException w:name="Medium Shading 1 Accent 5" w:semiHidden="0" w:uiPriority="63" w:unhideWhenUsed="0"/>
+    <w:lsdException w:name="Medium Shading 2 Accent 5" w:semiHidden="0" w:uiPriority="64" w:unhideWhenUsed="0"/>
+    <w:lsdException w:name="Medium List 1 Accent 5" w:semiHidden="0" w:uiPriority="65" w:unhideWhenUsed="0"/>
+    <w:lsdException w:name="Medium List 2 Accent 5" w:semiHidden="0" w:uiPriority="66" w:unhideWhenUsed="0"/>
+    <w:lsdException w:name="Medium Grid 1 Accent 5" w:semiHidden="0" w:uiPriority="67" w:unhideWhenUsed="0"/>
+    <w:lsdException w:name="Medium Grid 2 Accent 5" w:semiHidden="0" w:uiPriority="68" w:unhideWhenUsed="0"/>
+    <w:lsdException w:name="Medium Grid 3 Accent 5" w:semiHidden="0" w:uiPriority="69" w:unhideWhenUsed="0"/>
+    <w:lsdException w:name="Dark List Accent 5" w:semiHidden="0" w:uiPriority="70" w:unhideWhenUsed="0"/>
+    <w:lsdException w:name="Colorful Shading Accent 5" w:semiHidden="0" w:uiPriority="71" w:unhideWhenUsed="0"/>
+    <w:lsdException w:name="Colorful List Accent 5" w:semiHidden="0" w:uiPriority="72" w:unhideWhenUsed="0"/>
+    <w:lsdException w:name="Colorful Grid Accent 5" w:semiHidden="0" w:uiPriority="73" w:unhideWhenUsed="0"/>
+    <w:lsdException w:name="Light Shading Accent 6" w:semiHidden="0" w:uiPriority="60" w:unhideWhenUsed="0"/>
+    <w:lsdException w:name="Light List Accent 6" w:semiHidden="0" w:uiPriority="61" w:unhideWhenUsed="0"/>
+    <w:lsdException w:name="Light Grid Accent 6" w:semiHidden="0" w:uiPriority="62" w:unhideWhenUsed="0"/>
+    <w:lsdException w:name="Medium Shading 1 Accent 6" w:semiHidden="0" w:uiPriority="63" w:unhideWhenUsed="0"/>
+    <w:lsdException w:name="Medium Shading 2 Accent 6" w:semiHidden="0" w:uiPriority="64" w:unhideWhenUsed="0"/>
+    <w:lsdException w:name="Medium List 1 Accent 6" w:semiHidden="0" w:uiPriority="65" w:unhideWhenUsed="0"/>
+    <w:lsdException w:name="Medium List 2 Accent 6" w:semiHidden="0" w:uiPriority="66" w:unhideWhenUsed="0"/>
+    <w:lsdException w:name="Medium Grid 1 Accent 6" w:semiHidden="0" w:uiPriority="67" w:unhideWhenUsed="0"/>
+    <w:lsdException w:name="Medium Grid 2 Accent 6" w:semiHidden="0" w:uiPriority="68" w:unhideWhenUsed="0"/>
+    <w:lsdException w:name="Medium Grid 3 Accent 6" w:semiHidden="0" w:uiPriority="69" w:unhideWhenUsed="0"/>
+    <w:lsdException w:name="Dark List Accent 6" w:semiHidden="0" w:uiPriority="70" w:unhideWhenUsed="0"/>
+    <w:lsdException w:name="Colorful Shading Accent 6" w:semiHidden="0" w:uiPriority="71" w:unhideWhenUsed="0"/>
+    <w:lsdException w:name="Colorful List Accent 6" w:semiHidden="0" w:uiPriority="72" w:unhideWhenUsed="0"/>
+    <w:lsdException w:name="Colorful Grid Accent 6" w:semiHidden="0" w:uiPriority="73" w:unhideWhenUsed="0"/>
+    <w:lsdException w:name="Subtle Emphasis" w:semiHidden="0" w:uiPriority="19" w:unhideWhenUsed="0" w:qFormat="1"/>
+    <w:lsdException w:name="Intense Emphasis" w:semiHidden="0" w:uiPriority="21" w:unhideWhenUsed="0" w:qFormat="1"/>
+    <w:lsdException w:name="Subtle Reference" w:semiHidden="0" w:uiPriority="31" w:unhideWhenUsed="0" w:qFormat="1"/>
+    <w:lsdException w:name="Intense Reference" w:semiHidden="0" w:uiPriority="32" w:unhideWhenUsed="0" w:qFormat="1"/>
+    <w:lsdException w:name="Book Title" w:semiHidden="0" w:uiPriority="33" w:unhideWhenUsed="0" w:qFormat="1"/>
+    <w:lsdException w:name="Bibliography" w:uiPriority="37"/>
+    <w:lsdException w:name="TOC Heading" w:uiPriority="39" w:qFormat="1"/>
+  </w:latentStyles>
+  <w:style w:type="paragraph" w:default="1" w:styleId="Normal">
+    <w:name w:val="Normal"/>
+    <w:qFormat/>
+    <w:rsid w:val="007B480D"/>
+    <w:rPr>
+      <w:rFonts w:eastAsia="MS Mincho"/>
+    </w:rPr>
+  </w:style>
+  <w:style w:type="character" w:default="1" w:styleId="Fuentedeprrafopredeter">
+    <w:name w:val="Default Paragraph Font"/>
+    <w:uiPriority w:val="1"/>
+    <w:semiHidden/>
+    <w:unhideWhenUsed/>
+  </w:style>
+  <w:style w:type="table" w:default="1" w:styleId="Tablanormal">
+    <w:name w:val="Normal Table"/>
+    <w:uiPriority w:val="99"/>
+    <w:semiHidden/>
+    <w:unhideWhenUsed/>
+    <w:tblPr>
+      <w:tblInd w:w="0" w:type="dxa"/>
+      <w:tblCellMar>
+        <w:top w:w="0" w:type="dxa"/>
+        <w:left w:w="108" w:type="dxa"/>
+        <w:bottom w:w="0" w:type="dxa"/>
+        <w:right w:w="108" w:type="dxa"/>
+      </w:tblCellMar>
+    </w:tblPr>
+  </w:style>
+  <w:style w:type="numbering" w:default="1" w:styleId="Sinlista">
+    <w:name w:val="No List"/>
+    <w:uiPriority w:val="99"/>
+    <w:semiHidden/>
+    <w:unhideWhenUsed/>
+  </w:style>
+  <w:style w:type="paragraph" w:styleId="Sinespaciado">
+    <w:name w:val="No Spacing"/>
+    <w:uiPriority w:val="1"/>
+    <w:qFormat/>
+    <w:rsid w:val="007B480D"/>
+    <w:pPr>
+      <w:spacing w:after="0" w:line="240" w:lineRule="auto"/>
+    </w:pPr>
+  </w:style>
+  <w:style w:type="paragraph" w:styleId="Textodeglobo">
+    <w:name w:val="Balloon Text"/>
+    <w:basedOn w:val="Normal"/>
+    <w:link w:val="TextodegloboCar"/>
+    <w:uiPriority w:val="99"/>
+    <w:semiHidden/>
+    <w:unhideWhenUsed/>
+    <w:rsid w:val="00A9423A"/>
+    <w:pPr>
+      <w:spacing w:after="0" w:line="240" w:lineRule="auto"/>
+    </w:pPr>
+    <w:rPr>
+      <w:rFonts w:ascii="Tahoma" w:hAnsi="Tahoma" w:cs="Tahoma"/>
+      <w:sz w:val="16"/>
+      <w:szCs w:val="16"/>
+    </w:rPr>
+  </w:style>
+  <w:style w:type="character" w:customStyle="1" w:styleId="TextodegloboCar">
+    <w:name w:val="Texto de globo Car"/>
+    <w:basedOn w:val="Fuentedeprrafopredeter"/>
+    <w:link w:val="Textodeglobo"/>
+    <w:uiPriority w:val="99"/>
+    <w:semiHidden/>
+    <w:rsid w:val="00A9423A"/>
+    <w:rPr>
+      <w:rFonts w:ascii="Tahoma" w:eastAsia="MS Mincho" w:hAnsi="Tahoma" w:cs="Tahoma"/>
+      <w:sz w:val="16"/>
+      <w:szCs w:val="16"/>
+    </w:rPr>
+  </w:style>
 </w:styles>
 </file>
 
@@ -1495,10 +1655,10 @@
   <a:themeElements>
     <a:clrScheme name="Office">
       <a:dk1>
-        <a:sysClr val="windowText" lastClr="383838"/>
+        <a:sysClr val="windowText" lastClr="000000"/>
       </a:dk1>
       <a:lt1>
-        <a:sysClr val="window" lastClr="F9F9F9"/>
+        <a:sysClr val="window" lastClr="FFFFFF"/>
       </a:lt1>
       <a:dk2>
         <a:srgbClr val="44546A"/>
@@ -1779,7 +1939,7 @@
   <a:extraClrSchemeLst/>
   <a:extLst>
     <a:ext uri="{05A4C25C-085E-4340-85A3-A5531E510DB2}">
-      <thm15:themeFamily xmlns:thm15="http://schemas.microsoft.com/office/thememl/2012/main" name="Office Theme" id="{62F939B6-93AF-4DB8-9C6B-D6C7DFDC589F}" vid="{4A3C46E8-61CC-4603-A589-7422A47A8E4A}"/>
+      <thm15:themeFamily xmlns:thm15="http://schemas.microsoft.com/office/thememl/2012/main" xmlns="" name="Office Theme" id="{62F939B6-93AF-4DB8-9C6B-D6C7DFDC589F}" vid="{4A3C46E8-61CC-4603-A589-7422A47A8E4A}"/>
     </a:ext>
   </a:extLst>
 </a:theme>

</xml_diff>

<commit_message>
Se agregó nombre Juan Chuc 2019-527 y su parte del proyecto
</commit_message>
<xml_diff>
--- a/Orden.docx
+++ b/Orden.docx
@@ -1,6 +1,6 @@
 
 <file path=word/document.xml><?xml version="1.0" encoding="utf-8"?>
-<w:document xmlns:wpc="http://schemas.microsoft.com/office/word/2010/wordprocessingCanvas" xmlns:mc="http://schemas.openxmlformats.org/markup-compatibility/2006" xmlns:o="urn:schemas-microsoft-com:office:office" xmlns:r="http://schemas.openxmlformats.org/officeDocument/2006/relationships" xmlns:m="http://schemas.openxmlformats.org/officeDocument/2006/math" xmlns:v="urn:schemas-microsoft-com:vml" xmlns:wp14="http://schemas.microsoft.com/office/word/2010/wordprocessingDrawing" xmlns:wp="http://schemas.openxmlformats.org/drawingml/2006/wordprocessingDrawing" xmlns:w10="urn:schemas-microsoft-com:office:word" xmlns:w="http://schemas.openxmlformats.org/wordprocessingml/2006/main" xmlns:w14="http://schemas.microsoft.com/office/word/2010/wordml" xmlns:wpg="http://schemas.microsoft.com/office/word/2010/wordprocessingGroup" xmlns:wpi="http://schemas.microsoft.com/office/word/2010/wordprocessingInk" xmlns:wne="http://schemas.microsoft.com/office/word/2006/wordml" xmlns:wps="http://schemas.microsoft.com/office/word/2010/wordprocessingShape" mc:Ignorable="w14 wp14">
+<w:document xmlns:wpc="http://schemas.microsoft.com/office/word/2010/wordprocessingCanvas" xmlns:cx="http://schemas.microsoft.com/office/drawing/2014/chartex" xmlns:cx1="http://schemas.microsoft.com/office/drawing/2015/9/8/chartex" xmlns:cx2="http://schemas.microsoft.com/office/drawing/2015/10/21/chartex" xmlns:cx3="http://schemas.microsoft.com/office/drawing/2016/5/9/chartex" xmlns:cx4="http://schemas.microsoft.com/office/drawing/2016/5/10/chartex" xmlns:cx5="http://schemas.microsoft.com/office/drawing/2016/5/11/chartex" xmlns:cx6="http://schemas.microsoft.com/office/drawing/2016/5/12/chartex" xmlns:cx7="http://schemas.microsoft.com/office/drawing/2016/5/13/chartex" xmlns:cx8="http://schemas.microsoft.com/office/drawing/2016/5/14/chartex" xmlns:mc="http://schemas.openxmlformats.org/markup-compatibility/2006" xmlns:aink="http://schemas.microsoft.com/office/drawing/2016/ink" xmlns:am3d="http://schemas.microsoft.com/office/drawing/2017/model3d" xmlns:o="urn:schemas-microsoft-com:office:office" xmlns:r="http://schemas.openxmlformats.org/officeDocument/2006/relationships" xmlns:m="http://schemas.openxmlformats.org/officeDocument/2006/math" xmlns:v="urn:schemas-microsoft-com:vml" xmlns:wp14="http://schemas.microsoft.com/office/word/2010/wordprocessingDrawing" xmlns:wp="http://schemas.openxmlformats.org/drawingml/2006/wordprocessingDrawing" xmlns:w10="urn:schemas-microsoft-com:office:word" xmlns:w="http://schemas.openxmlformats.org/wordprocessingml/2006/main" xmlns:w14="http://schemas.microsoft.com/office/word/2010/wordml" xmlns:w15="http://schemas.microsoft.com/office/word/2012/wordml" xmlns:w16cex="http://schemas.microsoft.com/office/word/2018/wordml/cex" xmlns:w16cid="http://schemas.microsoft.com/office/word/2016/wordml/cid" xmlns:w16="http://schemas.microsoft.com/office/word/2018/wordml" xmlns:w16sdtdh="http://schemas.microsoft.com/office/word/2020/wordml/sdtdatahash" xmlns:w16se="http://schemas.microsoft.com/office/word/2015/wordml/symex" xmlns:wpg="http://schemas.microsoft.com/office/word/2010/wordprocessingGroup" xmlns:wpi="http://schemas.microsoft.com/office/word/2010/wordprocessingInk" xmlns:wne="http://schemas.microsoft.com/office/word/2006/wordml" xmlns:wps="http://schemas.microsoft.com/office/word/2010/wordprocessingShape" mc:Ignorable="w14 w15 w16se w16cid w16 w16cex w16sdtdh wp14">
   <w:body>
     <w:p>
       <w:pPr>
@@ -36,7 +36,7 @@
                     </pic:cNvPicPr>
                   </pic:nvPicPr>
                   <pic:blipFill>
-                    <a:blip r:embed="rId5" cstate="print">
+                    <a:blip r:embed="rId4" cstate="print">
                       <a:extLst>
                         <a:ext uri="{28A0092B-C50C-407E-A947-70E740481C1C}">
                           <a14:useLocalDpi xmlns:a14="http://schemas.microsoft.com/office/drawing/2010/main" val="0"/>
@@ -711,23 +711,7 @@
           <w:rFonts w:ascii="Arial" w:hAnsi="Arial" w:cs="Arial"/>
           <w:sz w:val="24"/>
         </w:rPr>
-        <w:t xml:space="preserve"> </w:t>
-      </w:r>
-      <w:proofErr w:type="spellStart"/>
-      <w:r>
-        <w:rPr>
-          <w:rFonts w:ascii="Arial" w:hAnsi="Arial" w:cs="Arial"/>
-          <w:sz w:val="24"/>
-        </w:rPr>
-        <w:t>Revolorio</w:t>
-      </w:r>
-      <w:proofErr w:type="spellEnd"/>
-      <w:r>
-        <w:rPr>
-          <w:rFonts w:ascii="Arial" w:hAnsi="Arial" w:cs="Arial"/>
-          <w:sz w:val="24"/>
-        </w:rPr>
-        <w:t xml:space="preserve"> 2017173: Modelo ER y Modelo Entidad</w:t>
+        <w:t xml:space="preserve"> Revolorio 2017173: Modelo ER y Modelo Entidad</w:t>
       </w:r>
       <w:r>
         <w:rPr>
@@ -1049,25 +1033,7 @@
           <w:sz w:val="24"/>
           <w:szCs w:val="24"/>
         </w:rPr>
-        <w:t xml:space="preserve"> Ignacio Flores </w:t>
-      </w:r>
-      <w:proofErr w:type="spellStart"/>
-      <w:r>
-        <w:rPr>
-          <w:rFonts w:ascii="Arial" w:hAnsi="Arial" w:cs="Arial"/>
-          <w:sz w:val="24"/>
-          <w:szCs w:val="24"/>
-        </w:rPr>
-        <w:t>Paiz</w:t>
-      </w:r>
-      <w:proofErr w:type="spellEnd"/>
-      <w:r>
-        <w:rPr>
-          <w:rFonts w:ascii="Arial" w:hAnsi="Arial" w:cs="Arial"/>
-          <w:sz w:val="24"/>
-          <w:szCs w:val="24"/>
-        </w:rPr>
-        <w:t xml:space="preserve"> 2019424</w:t>
+        <w:t xml:space="preserve"> Ignacio Flores Paiz 2019424</w:t>
       </w:r>
       <w:r>
         <w:rPr>
@@ -1145,7 +1111,23 @@
           <w:sz w:val="24"/>
           <w:szCs w:val="24"/>
         </w:rPr>
-        <w:t xml:space="preserve">Esteban Manuel Castellanos Méndez: </w:t>
+        <w:t>Esteban Manuel Castellanos Méndez</w:t>
+      </w:r>
+      <w:r>
+        <w:rPr>
+          <w:rFonts w:ascii="Arial" w:hAnsi="Arial" w:cs="Arial"/>
+          <w:sz w:val="24"/>
+          <w:szCs w:val="24"/>
+        </w:rPr>
+        <w:t xml:space="preserve"> 2017333</w:t>
+      </w:r>
+      <w:r>
+        <w:rPr>
+          <w:rFonts w:ascii="Arial" w:hAnsi="Arial" w:cs="Arial"/>
+          <w:sz w:val="24"/>
+          <w:szCs w:val="24"/>
+        </w:rPr>
+        <w:t xml:space="preserve">: </w:t>
       </w:r>
       <w:proofErr w:type="spellStart"/>
       <w:r>
@@ -1156,8 +1138,110 @@
         </w:rPr>
         <w:t>Servlets</w:t>
       </w:r>
-      <w:bookmarkStart w:id="0" w:name="_GoBack"/>
-      <w:bookmarkEnd w:id="0"/>
+      <w:proofErr w:type="spellEnd"/>
+    </w:p>
+    <w:p>
+      <w:pPr>
+        <w:pStyle w:val="Sinespaciado"/>
+        <w:tabs>
+          <w:tab w:val="left" w:pos="5670"/>
+        </w:tabs>
+        <w:spacing w:line="276" w:lineRule="auto"/>
+        <w:rPr>
+          <w:rFonts w:ascii="Arial" w:hAnsi="Arial" w:cs="Arial"/>
+          <w:sz w:val="24"/>
+          <w:szCs w:val="24"/>
+        </w:rPr>
+      </w:pPr>
+    </w:p>
+    <w:p>
+      <w:pPr>
+        <w:pStyle w:val="Sinespaciado"/>
+        <w:tabs>
+          <w:tab w:val="left" w:pos="5670"/>
+        </w:tabs>
+        <w:spacing w:line="276" w:lineRule="auto"/>
+        <w:rPr>
+          <w:rFonts w:ascii="Arial" w:hAnsi="Arial" w:cs="Arial"/>
+          <w:sz w:val="24"/>
+          <w:szCs w:val="24"/>
+        </w:rPr>
+      </w:pPr>
+      <w:r>
+        <w:rPr>
+          <w:rFonts w:ascii="Arial" w:hAnsi="Arial" w:cs="Arial"/>
+          <w:sz w:val="24"/>
+          <w:szCs w:val="24"/>
+        </w:rPr>
+        <w:t>Programador 7:</w:t>
+      </w:r>
+    </w:p>
+    <w:p>
+      <w:pPr>
+        <w:pStyle w:val="Ttulo1"/>
+        <w:shd w:val="clear" w:color="auto" w:fill="FFFFFF"/>
+        <w:spacing w:before="0" w:beforeAutospacing="0" w:after="0" w:afterAutospacing="0" w:line="240" w:lineRule="atLeast"/>
+        <w:textAlignment w:val="baseline"/>
+        <w:rPr>
+          <w:rFonts w:ascii="Arial" w:hAnsi="Arial" w:cs="Arial"/>
+          <w:b w:val="0"/>
+          <w:bCs w:val="0"/>
+          <w:color w:val="333333"/>
+          <w:sz w:val="45"/>
+          <w:szCs w:val="45"/>
+        </w:rPr>
+      </w:pPr>
+      <w:r>
+        <w:rPr>
+          <w:rFonts w:ascii="Arial" w:hAnsi="Arial" w:cs="Arial"/>
+          <w:b w:val="0"/>
+          <w:bCs w:val="0"/>
+          <w:sz w:val="24"/>
+          <w:szCs w:val="24"/>
+        </w:rPr>
+        <w:t>Juan Ariel Chuc L</w:t>
+      </w:r>
+      <w:r>
+        <w:rPr>
+          <w:rFonts w:ascii="Arial" w:hAnsi="Arial" w:cs="Arial"/>
+          <w:b w:val="0"/>
+          <w:bCs w:val="0"/>
+          <w:sz w:val="24"/>
+          <w:szCs w:val="24"/>
+        </w:rPr>
+        <w:t>ó</w:t>
+      </w:r>
+      <w:r>
+        <w:rPr>
+          <w:rFonts w:ascii="Arial" w:hAnsi="Arial" w:cs="Arial"/>
+          <w:b w:val="0"/>
+          <w:bCs w:val="0"/>
+          <w:sz w:val="24"/>
+          <w:szCs w:val="24"/>
+        </w:rPr>
+        <w:t xml:space="preserve">pez </w:t>
+      </w:r>
+      <w:r>
+        <w:rPr>
+          <w:rFonts w:ascii="Arial" w:hAnsi="Arial" w:cs="Arial"/>
+          <w:b w:val="0"/>
+          <w:bCs w:val="0"/>
+          <w:sz w:val="24"/>
+          <w:szCs w:val="24"/>
+        </w:rPr>
+        <w:t xml:space="preserve">2019527: Modelo cliente y </w:t>
+      </w:r>
+      <w:proofErr w:type="spellStart"/>
+      <w:r>
+        <w:rPr>
+          <w:rFonts w:ascii="Arial" w:hAnsi="Arial" w:cs="Arial"/>
+          <w:b w:val="0"/>
+          <w:bCs w:val="0"/>
+          <w:sz w:val="24"/>
+          <w:szCs w:val="24"/>
+        </w:rPr>
+        <w:t>clienteDAO</w:t>
+      </w:r>
       <w:proofErr w:type="spellEnd"/>
     </w:p>
     <w:sectPr>
@@ -1177,7 +1261,7 @@
 </file>
 
 <file path=word/styles.xml><?xml version="1.0" encoding="utf-8"?>
-<w:styles xmlns:mc="http://schemas.openxmlformats.org/markup-compatibility/2006" xmlns:r="http://schemas.openxmlformats.org/officeDocument/2006/relationships" xmlns:w="http://schemas.openxmlformats.org/wordprocessingml/2006/main" xmlns:w14="http://schemas.microsoft.com/office/word/2010/wordml" mc:Ignorable="w14">
+<w:styles xmlns:mc="http://schemas.openxmlformats.org/markup-compatibility/2006" xmlns:r="http://schemas.openxmlformats.org/officeDocument/2006/relationships" xmlns:w="http://schemas.openxmlformats.org/wordprocessingml/2006/main" xmlns:w14="http://schemas.microsoft.com/office/word/2010/wordml" xmlns:w15="http://schemas.microsoft.com/office/word/2012/wordml" xmlns:w16cex="http://schemas.microsoft.com/office/word/2018/wordml/cex" xmlns:w16cid="http://schemas.microsoft.com/office/word/2016/wordml/cid" xmlns:w16="http://schemas.microsoft.com/office/word/2018/wordml" xmlns:w16sdtdh="http://schemas.microsoft.com/office/word/2020/wordml/sdtdatahash" xmlns:w16se="http://schemas.microsoft.com/office/word/2015/wordml/symex" mc:Ignorable="w14 w15 w16se w16cid w16 w16cex w16sdtdh">
   <w:docDefaults>
     <w:rPrDefault>
       <w:rPr>
@@ -1193,148 +1277,383 @@
       </w:pPr>
     </w:pPrDefault>
   </w:docDefaults>
-  <w:latentStyles w:defLockedState="0" w:defUIPriority="99" w:defSemiHidden="1" w:defUnhideWhenUsed="1" w:defQFormat="0" w:count="267">
-    <w:lsdException w:name="Normal" w:semiHidden="0" w:uiPriority="0" w:unhideWhenUsed="0" w:qFormat="1"/>
-    <w:lsdException w:name="heading 1" w:semiHidden="0" w:uiPriority="9" w:unhideWhenUsed="0" w:qFormat="1"/>
-    <w:lsdException w:name="heading 2" w:uiPriority="9" w:qFormat="1"/>
-    <w:lsdException w:name="heading 3" w:uiPriority="9" w:qFormat="1"/>
-    <w:lsdException w:name="heading 4" w:uiPriority="9" w:qFormat="1"/>
-    <w:lsdException w:name="heading 5" w:uiPriority="9" w:qFormat="1"/>
-    <w:lsdException w:name="heading 6" w:uiPriority="9" w:qFormat="1"/>
-    <w:lsdException w:name="heading 7" w:uiPriority="9" w:qFormat="1"/>
-    <w:lsdException w:name="heading 8" w:uiPriority="9" w:qFormat="1"/>
-    <w:lsdException w:name="heading 9" w:uiPriority="9" w:qFormat="1"/>
-    <w:lsdException w:name="toc 1" w:uiPriority="39"/>
-    <w:lsdException w:name="toc 2" w:uiPriority="39"/>
-    <w:lsdException w:name="toc 3" w:uiPriority="39"/>
-    <w:lsdException w:name="toc 4" w:uiPriority="39"/>
-    <w:lsdException w:name="toc 5" w:uiPriority="39"/>
-    <w:lsdException w:name="toc 6" w:uiPriority="39"/>
-    <w:lsdException w:name="toc 7" w:uiPriority="39"/>
-    <w:lsdException w:name="toc 8" w:uiPriority="39"/>
-    <w:lsdException w:name="toc 9" w:uiPriority="39"/>
-    <w:lsdException w:name="caption" w:uiPriority="35" w:qFormat="1"/>
-    <w:lsdException w:name="Title" w:semiHidden="0" w:uiPriority="10" w:unhideWhenUsed="0" w:qFormat="1"/>
-    <w:lsdException w:name="Default Paragraph Font" w:uiPriority="1"/>
-    <w:lsdException w:name="Subtitle" w:semiHidden="0" w:uiPriority="11" w:unhideWhenUsed="0" w:qFormat="1"/>
-    <w:lsdException w:name="Strong" w:semiHidden="0" w:uiPriority="22" w:unhideWhenUsed="0" w:qFormat="1"/>
-    <w:lsdException w:name="Emphasis" w:semiHidden="0" w:uiPriority="20" w:unhideWhenUsed="0" w:qFormat="1"/>
-    <w:lsdException w:name="Normal Table" w:semiHidden="0" w:unhideWhenUsed="0"/>
-    <w:lsdException w:name="Table Subtle 1" w:semiHidden="0" w:unhideWhenUsed="0"/>
-    <w:lsdException w:name="Table Web 2" w:semiHidden="0" w:unhideWhenUsed="0"/>
-    <w:lsdException w:name="Table Web 3" w:semiHidden="0" w:unhideWhenUsed="0"/>
-    <w:lsdException w:name="Table Grid" w:semiHidden="0" w:uiPriority="39" w:unhideWhenUsed="0"/>
-    <w:lsdException w:name="Placeholder Text" w:unhideWhenUsed="0"/>
-    <w:lsdException w:name="No Spacing" w:semiHidden="0" w:uiPriority="1" w:unhideWhenUsed="0" w:qFormat="1"/>
-    <w:lsdException w:name="Light Shading" w:semiHidden="0" w:uiPriority="60" w:unhideWhenUsed="0"/>
-    <w:lsdException w:name="Light List" w:semiHidden="0" w:uiPriority="61" w:unhideWhenUsed="0"/>
-    <w:lsdException w:name="Light Grid" w:semiHidden="0" w:uiPriority="62" w:unhideWhenUsed="0"/>
-    <w:lsdException w:name="Medium Shading 1" w:semiHidden="0" w:uiPriority="63" w:unhideWhenUsed="0"/>
-    <w:lsdException w:name="Medium Shading 2" w:semiHidden="0" w:uiPriority="64" w:unhideWhenUsed="0"/>
-    <w:lsdException w:name="Medium List 1" w:semiHidden="0" w:uiPriority="65" w:unhideWhenUsed="0"/>
-    <w:lsdException w:name="Medium List 2" w:semiHidden="0" w:uiPriority="66" w:unhideWhenUsed="0"/>
-    <w:lsdException w:name="Medium Grid 1" w:semiHidden="0" w:uiPriority="67" w:unhideWhenUsed="0"/>
-    <w:lsdException w:name="Medium Grid 2" w:semiHidden="0" w:uiPriority="68" w:unhideWhenUsed="0"/>
-    <w:lsdException w:name="Medium Grid 3" w:semiHidden="0" w:uiPriority="69" w:unhideWhenUsed="0"/>
-    <w:lsdException w:name="Dark List" w:semiHidden="0" w:uiPriority="70" w:unhideWhenUsed="0"/>
-    <w:lsdException w:name="Colorful Shading" w:semiHidden="0" w:uiPriority="71" w:unhideWhenUsed="0"/>
-    <w:lsdException w:name="Colorful List" w:semiHidden="0" w:uiPriority="72" w:unhideWhenUsed="0"/>
-    <w:lsdException w:name="Colorful Grid" w:semiHidden="0" w:uiPriority="73" w:unhideWhenUsed="0"/>
-    <w:lsdException w:name="Light Shading Accent 1" w:semiHidden="0" w:uiPriority="60" w:unhideWhenUsed="0"/>
-    <w:lsdException w:name="Light List Accent 1" w:semiHidden="0" w:uiPriority="61" w:unhideWhenUsed="0"/>
-    <w:lsdException w:name="Light Grid Accent 1" w:semiHidden="0" w:uiPriority="62" w:unhideWhenUsed="0"/>
-    <w:lsdException w:name="Medium Shading 1 Accent 1" w:semiHidden="0" w:uiPriority="63" w:unhideWhenUsed="0"/>
-    <w:lsdException w:name="Medium Shading 2 Accent 1" w:semiHidden="0" w:uiPriority="64" w:unhideWhenUsed="0"/>
-    <w:lsdException w:name="Medium List 1 Accent 1" w:semiHidden="0" w:uiPriority="65" w:unhideWhenUsed="0"/>
-    <w:lsdException w:name="Revision" w:unhideWhenUsed="0"/>
-    <w:lsdException w:name="List Paragraph" w:semiHidden="0" w:uiPriority="34" w:unhideWhenUsed="0" w:qFormat="1"/>
-    <w:lsdException w:name="Quote" w:semiHidden="0" w:uiPriority="29" w:unhideWhenUsed="0" w:qFormat="1"/>
-    <w:lsdException w:name="Intense Quote" w:semiHidden="0" w:uiPriority="30" w:unhideWhenUsed="0" w:qFormat="1"/>
-    <w:lsdException w:name="Medium List 2 Accent 1" w:semiHidden="0" w:uiPriority="66" w:unhideWhenUsed="0"/>
-    <w:lsdException w:name="Medium Grid 1 Accent 1" w:semiHidden="0" w:uiPriority="67" w:unhideWhenUsed="0"/>
-    <w:lsdException w:name="Medium Grid 2 Accent 1" w:semiHidden="0" w:uiPriority="68" w:unhideWhenUsed="0"/>
-    <w:lsdException w:name="Medium Grid 3 Accent 1" w:semiHidden="0" w:uiPriority="69" w:unhideWhenUsed="0"/>
-    <w:lsdException w:name="Dark List Accent 1" w:semiHidden="0" w:uiPriority="70" w:unhideWhenUsed="0"/>
-    <w:lsdException w:name="Colorful Shading Accent 1" w:semiHidden="0" w:uiPriority="71" w:unhideWhenUsed="0"/>
-    <w:lsdException w:name="Colorful List Accent 1" w:semiHidden="0" w:uiPriority="72" w:unhideWhenUsed="0"/>
-    <w:lsdException w:name="Colorful Grid Accent 1" w:semiHidden="0" w:uiPriority="73" w:unhideWhenUsed="0"/>
-    <w:lsdException w:name="Light Shading Accent 2" w:semiHidden="0" w:uiPriority="60" w:unhideWhenUsed="0"/>
-    <w:lsdException w:name="Light List Accent 2" w:semiHidden="0" w:uiPriority="61" w:unhideWhenUsed="0"/>
-    <w:lsdException w:name="Light Grid Accent 2" w:semiHidden="0" w:uiPriority="62" w:unhideWhenUsed="0"/>
-    <w:lsdException w:name="Medium Shading 1 Accent 2" w:semiHidden="0" w:uiPriority="63" w:unhideWhenUsed="0"/>
-    <w:lsdException w:name="Medium Shading 2 Accent 2" w:semiHidden="0" w:uiPriority="64" w:unhideWhenUsed="0"/>
-    <w:lsdException w:name="Medium List 1 Accent 2" w:semiHidden="0" w:uiPriority="65" w:unhideWhenUsed="0"/>
-    <w:lsdException w:name="Medium List 2 Accent 2" w:semiHidden="0" w:uiPriority="66" w:unhideWhenUsed="0"/>
-    <w:lsdException w:name="Medium Grid 1 Accent 2" w:semiHidden="0" w:uiPriority="67" w:unhideWhenUsed="0"/>
-    <w:lsdException w:name="Medium Grid 2 Accent 2" w:semiHidden="0" w:uiPriority="68" w:unhideWhenUsed="0"/>
-    <w:lsdException w:name="Medium Grid 3 Accent 2" w:semiHidden="0" w:uiPriority="69" w:unhideWhenUsed="0"/>
-    <w:lsdException w:name="Dark List Accent 2" w:semiHidden="0" w:uiPriority="70" w:unhideWhenUsed="0"/>
-    <w:lsdException w:name="Colorful Shading Accent 2" w:semiHidden="0" w:uiPriority="71" w:unhideWhenUsed="0"/>
-    <w:lsdException w:name="Colorful List Accent 2" w:semiHidden="0" w:uiPriority="72" w:unhideWhenUsed="0"/>
-    <w:lsdException w:name="Colorful Grid Accent 2" w:semiHidden="0" w:uiPriority="73" w:unhideWhenUsed="0"/>
-    <w:lsdException w:name="Light Shading Accent 3" w:semiHidden="0" w:uiPriority="60" w:unhideWhenUsed="0"/>
-    <w:lsdException w:name="Light List Accent 3" w:semiHidden="0" w:uiPriority="61" w:unhideWhenUsed="0"/>
-    <w:lsdException w:name="Light Grid Accent 3" w:semiHidden="0" w:uiPriority="62" w:unhideWhenUsed="0"/>
-    <w:lsdException w:name="Medium Shading 1 Accent 3" w:semiHidden="0" w:uiPriority="63" w:unhideWhenUsed="0"/>
-    <w:lsdException w:name="Medium Shading 2 Accent 3" w:semiHidden="0" w:uiPriority="64" w:unhideWhenUsed="0"/>
-    <w:lsdException w:name="Medium List 1 Accent 3" w:semiHidden="0" w:uiPriority="65" w:unhideWhenUsed="0"/>
-    <w:lsdException w:name="Medium List 2 Accent 3" w:semiHidden="0" w:uiPriority="66" w:unhideWhenUsed="0"/>
-    <w:lsdException w:name="Medium Grid 1 Accent 3" w:semiHidden="0" w:uiPriority="67" w:unhideWhenUsed="0"/>
-    <w:lsdException w:name="Medium Grid 2 Accent 3" w:semiHidden="0" w:uiPriority="68" w:unhideWhenUsed="0"/>
-    <w:lsdException w:name="Medium Grid 3 Accent 3" w:semiHidden="0" w:uiPriority="69" w:unhideWhenUsed="0"/>
-    <w:lsdException w:name="Dark List Accent 3" w:semiHidden="0" w:uiPriority="70" w:unhideWhenUsed="0"/>
-    <w:lsdException w:name="Colorful Shading Accent 3" w:semiHidden="0" w:uiPriority="71" w:unhideWhenUsed="0"/>
-    <w:lsdException w:name="Colorful List Accent 3" w:semiHidden="0" w:uiPriority="72" w:unhideWhenUsed="0"/>
-    <w:lsdException w:name="Colorful Grid Accent 3" w:semiHidden="0" w:uiPriority="73" w:unhideWhenUsed="0"/>
-    <w:lsdException w:name="Light Shading Accent 4" w:semiHidden="0" w:uiPriority="60" w:unhideWhenUsed="0"/>
-    <w:lsdException w:name="Light List Accent 4" w:semiHidden="0" w:uiPriority="61" w:unhideWhenUsed="0"/>
-    <w:lsdException w:name="Light Grid Accent 4" w:semiHidden="0" w:uiPriority="62" w:unhideWhenUsed="0"/>
-    <w:lsdException w:name="Medium Shading 1 Accent 4" w:semiHidden="0" w:uiPriority="63" w:unhideWhenUsed="0"/>
-    <w:lsdException w:name="Medium Shading 2 Accent 4" w:semiHidden="0" w:uiPriority="64" w:unhideWhenUsed="0"/>
-    <w:lsdException w:name="Medium List 1 Accent 4" w:semiHidden="0" w:uiPriority="65" w:unhideWhenUsed="0"/>
-    <w:lsdException w:name="Medium List 2 Accent 4" w:semiHidden="0" w:uiPriority="66" w:unhideWhenUsed="0"/>
-    <w:lsdException w:name="Medium Grid 1 Accent 4" w:semiHidden="0" w:uiPriority="67" w:unhideWhenUsed="0"/>
-    <w:lsdException w:name="Medium Grid 2 Accent 4" w:semiHidden="0" w:uiPriority="68" w:unhideWhenUsed="0"/>
-    <w:lsdException w:name="Medium Grid 3 Accent 4" w:semiHidden="0" w:uiPriority="69" w:unhideWhenUsed="0"/>
-    <w:lsdException w:name="Dark List Accent 4" w:semiHidden="0" w:uiPriority="70" w:unhideWhenUsed="0"/>
-    <w:lsdException w:name="Colorful Shading Accent 4" w:semiHidden="0" w:uiPriority="71" w:unhideWhenUsed="0"/>
-    <w:lsdException w:name="Colorful List Accent 4" w:semiHidden="0" w:uiPriority="72" w:unhideWhenUsed="0"/>
-    <w:lsdException w:name="Colorful Grid Accent 4" w:semiHidden="0" w:uiPriority="73" w:unhideWhenUsed="0"/>
-    <w:lsdException w:name="Light Shading Accent 5" w:semiHidden="0" w:uiPriority="60" w:unhideWhenUsed="0"/>
-    <w:lsdException w:name="Light List Accent 5" w:semiHidden="0" w:uiPriority="61" w:unhideWhenUsed="0"/>
-    <w:lsdException w:name="Light Grid Accent 5" w:semiHidden="0" w:uiPriority="62" w:unhideWhenUsed="0"/>
-    <w:lsdException w:name="Medium Shading 1 Accent 5" w:semiHidden="0" w:uiPriority="63" w:unhideWhenUsed="0"/>
-    <w:lsdException w:name="Medium Shading 2 Accent 5" w:semiHidden="0" w:uiPriority="64" w:unhideWhenUsed="0"/>
-    <w:lsdException w:name="Medium List 1 Accent 5" w:semiHidden="0" w:uiPriority="65" w:unhideWhenUsed="0"/>
-    <w:lsdException w:name="Medium List 2 Accent 5" w:semiHidden="0" w:uiPriority="66" w:unhideWhenUsed="0"/>
-    <w:lsdException w:name="Medium Grid 1 Accent 5" w:semiHidden="0" w:uiPriority="67" w:unhideWhenUsed="0"/>
-    <w:lsdException w:name="Medium Grid 2 Accent 5" w:semiHidden="0" w:uiPriority="68" w:unhideWhenUsed="0"/>
-    <w:lsdException w:name="Medium Grid 3 Accent 5" w:semiHidden="0" w:uiPriority="69" w:unhideWhenUsed="0"/>
-    <w:lsdException w:name="Dark List Accent 5" w:semiHidden="0" w:uiPriority="70" w:unhideWhenUsed="0"/>
-    <w:lsdException w:name="Colorful Shading Accent 5" w:semiHidden="0" w:uiPriority="71" w:unhideWhenUsed="0"/>
-    <w:lsdException w:name="Colorful List Accent 5" w:semiHidden="0" w:uiPriority="72" w:unhideWhenUsed="0"/>
-    <w:lsdException w:name="Colorful Grid Accent 5" w:semiHidden="0" w:uiPriority="73" w:unhideWhenUsed="0"/>
-    <w:lsdException w:name="Light Shading Accent 6" w:semiHidden="0" w:uiPriority="60" w:unhideWhenUsed="0"/>
-    <w:lsdException w:name="Light List Accent 6" w:semiHidden="0" w:uiPriority="61" w:unhideWhenUsed="0"/>
-    <w:lsdException w:name="Light Grid Accent 6" w:semiHidden="0" w:uiPriority="62" w:unhideWhenUsed="0"/>
-    <w:lsdException w:name="Medium Shading 1 Accent 6" w:semiHidden="0" w:uiPriority="63" w:unhideWhenUsed="0"/>
-    <w:lsdException w:name="Medium Shading 2 Accent 6" w:semiHidden="0" w:uiPriority="64" w:unhideWhenUsed="0"/>
-    <w:lsdException w:name="Medium List 1 Accent 6" w:semiHidden="0" w:uiPriority="65" w:unhideWhenUsed="0"/>
-    <w:lsdException w:name="Medium List 2 Accent 6" w:semiHidden="0" w:uiPriority="66" w:unhideWhenUsed="0"/>
-    <w:lsdException w:name="Medium Grid 1 Accent 6" w:semiHidden="0" w:uiPriority="67" w:unhideWhenUsed="0"/>
-    <w:lsdException w:name="Medium Grid 2 Accent 6" w:semiHidden="0" w:uiPriority="68" w:unhideWhenUsed="0"/>
-    <w:lsdException w:name="Medium Grid 3 Accent 6" w:semiHidden="0" w:uiPriority="69" w:unhideWhenUsed="0"/>
-    <w:lsdException w:name="Dark List Accent 6" w:semiHidden="0" w:uiPriority="70" w:unhideWhenUsed="0"/>
-    <w:lsdException w:name="Colorful Shading Accent 6" w:semiHidden="0" w:uiPriority="71" w:unhideWhenUsed="0"/>
-    <w:lsdException w:name="Colorful List Accent 6" w:semiHidden="0" w:uiPriority="72" w:unhideWhenUsed="0"/>
-    <w:lsdException w:name="Colorful Grid Accent 6" w:semiHidden="0" w:uiPriority="73" w:unhideWhenUsed="0"/>
-    <w:lsdException w:name="Subtle Emphasis" w:semiHidden="0" w:uiPriority="19" w:unhideWhenUsed="0" w:qFormat="1"/>
-    <w:lsdException w:name="Intense Emphasis" w:semiHidden="0" w:uiPriority="21" w:unhideWhenUsed="0" w:qFormat="1"/>
-    <w:lsdException w:name="Subtle Reference" w:semiHidden="0" w:uiPriority="31" w:unhideWhenUsed="0" w:qFormat="1"/>
-    <w:lsdException w:name="Intense Reference" w:semiHidden="0" w:uiPriority="32" w:unhideWhenUsed="0" w:qFormat="1"/>
-    <w:lsdException w:name="Book Title" w:semiHidden="0" w:uiPriority="33" w:unhideWhenUsed="0" w:qFormat="1"/>
-    <w:lsdException w:name="Bibliography" w:uiPriority="37"/>
-    <w:lsdException w:name="TOC Heading" w:uiPriority="39" w:qFormat="1"/>
+  <w:latentStyles w:defLockedState="0" w:defUIPriority="99" w:defSemiHidden="0" w:defUnhideWhenUsed="0" w:defQFormat="0" w:count="376">
+    <w:lsdException w:name="Normal" w:uiPriority="0" w:qFormat="1"/>
+    <w:lsdException w:name="heading 1" w:uiPriority="9" w:qFormat="1"/>
+    <w:lsdException w:name="heading 2" w:semiHidden="1" w:uiPriority="9" w:unhideWhenUsed="1" w:qFormat="1"/>
+    <w:lsdException w:name="heading 3" w:semiHidden="1" w:uiPriority="9" w:unhideWhenUsed="1" w:qFormat="1"/>
+    <w:lsdException w:name="heading 4" w:semiHidden="1" w:uiPriority="9" w:unhideWhenUsed="1" w:qFormat="1"/>
+    <w:lsdException w:name="heading 5" w:semiHidden="1" w:uiPriority="9" w:unhideWhenUsed="1" w:qFormat="1"/>
+    <w:lsdException w:name="heading 6" w:semiHidden="1" w:uiPriority="9" w:unhideWhenUsed="1" w:qFormat="1"/>
+    <w:lsdException w:name="heading 7" w:semiHidden="1" w:uiPriority="9" w:unhideWhenUsed="1" w:qFormat="1"/>
+    <w:lsdException w:name="heading 8" w:semiHidden="1" w:uiPriority="9" w:unhideWhenUsed="1" w:qFormat="1"/>
+    <w:lsdException w:name="heading 9" w:semiHidden="1" w:uiPriority="9" w:unhideWhenUsed="1" w:qFormat="1"/>
+    <w:lsdException w:name="index 1" w:semiHidden="1" w:unhideWhenUsed="1"/>
+    <w:lsdException w:name="index 2" w:semiHidden="1" w:unhideWhenUsed="1"/>
+    <w:lsdException w:name="index 3" w:semiHidden="1" w:unhideWhenUsed="1"/>
+    <w:lsdException w:name="index 4" w:semiHidden="1" w:unhideWhenUsed="1"/>
+    <w:lsdException w:name="index 5" w:semiHidden="1" w:unhideWhenUsed="1"/>
+    <w:lsdException w:name="index 6" w:semiHidden="1" w:unhideWhenUsed="1"/>
+    <w:lsdException w:name="index 7" w:semiHidden="1" w:unhideWhenUsed="1"/>
+    <w:lsdException w:name="index 8" w:semiHidden="1" w:unhideWhenUsed="1"/>
+    <w:lsdException w:name="index 9" w:semiHidden="1" w:unhideWhenUsed="1"/>
+    <w:lsdException w:name="toc 1" w:semiHidden="1" w:uiPriority="39" w:unhideWhenUsed="1"/>
+    <w:lsdException w:name="toc 2" w:semiHidden="1" w:uiPriority="39" w:unhideWhenUsed="1"/>
+    <w:lsdException w:name="toc 3" w:semiHidden="1" w:uiPriority="39" w:unhideWhenUsed="1"/>
+    <w:lsdException w:name="toc 4" w:semiHidden="1" w:uiPriority="39" w:unhideWhenUsed="1"/>
+    <w:lsdException w:name="toc 5" w:semiHidden="1" w:uiPriority="39" w:unhideWhenUsed="1"/>
+    <w:lsdException w:name="toc 6" w:semiHidden="1" w:uiPriority="39" w:unhideWhenUsed="1"/>
+    <w:lsdException w:name="toc 7" w:semiHidden="1" w:uiPriority="39" w:unhideWhenUsed="1"/>
+    <w:lsdException w:name="toc 8" w:semiHidden="1" w:uiPriority="39" w:unhideWhenUsed="1"/>
+    <w:lsdException w:name="toc 9" w:semiHidden="1" w:uiPriority="39" w:unhideWhenUsed="1"/>
+    <w:lsdException w:name="Normal Indent" w:semiHidden="1" w:unhideWhenUsed="1"/>
+    <w:lsdException w:name="footnote text" w:semiHidden="1" w:unhideWhenUsed="1"/>
+    <w:lsdException w:name="annotation text" w:semiHidden="1" w:unhideWhenUsed="1"/>
+    <w:lsdException w:name="header" w:semiHidden="1" w:unhideWhenUsed="1"/>
+    <w:lsdException w:name="footer" w:semiHidden="1" w:unhideWhenUsed="1"/>
+    <w:lsdException w:name="index heading" w:semiHidden="1" w:unhideWhenUsed="1"/>
+    <w:lsdException w:name="caption" w:semiHidden="1" w:uiPriority="35" w:unhideWhenUsed="1" w:qFormat="1"/>
+    <w:lsdException w:name="table of figures" w:semiHidden="1" w:unhideWhenUsed="1"/>
+    <w:lsdException w:name="envelope address" w:semiHidden="1" w:unhideWhenUsed="1"/>
+    <w:lsdException w:name="envelope return" w:semiHidden="1" w:unhideWhenUsed="1"/>
+    <w:lsdException w:name="footnote reference" w:semiHidden="1" w:unhideWhenUsed="1"/>
+    <w:lsdException w:name="annotation reference" w:semiHidden="1" w:unhideWhenUsed="1"/>
+    <w:lsdException w:name="line number" w:semiHidden="1" w:unhideWhenUsed="1"/>
+    <w:lsdException w:name="page number" w:semiHidden="1" w:unhideWhenUsed="1"/>
+    <w:lsdException w:name="endnote reference" w:semiHidden="1" w:unhideWhenUsed="1"/>
+    <w:lsdException w:name="endnote text" w:semiHidden="1" w:unhideWhenUsed="1"/>
+    <w:lsdException w:name="table of authorities" w:semiHidden="1" w:unhideWhenUsed="1"/>
+    <w:lsdException w:name="macro" w:semiHidden="1" w:unhideWhenUsed="1"/>
+    <w:lsdException w:name="toa heading" w:semiHidden="1" w:unhideWhenUsed="1"/>
+    <w:lsdException w:name="List" w:semiHidden="1" w:unhideWhenUsed="1"/>
+    <w:lsdException w:name="List Bullet" w:semiHidden="1" w:unhideWhenUsed="1"/>
+    <w:lsdException w:name="List Number" w:semiHidden="1" w:unhideWhenUsed="1"/>
+    <w:lsdException w:name="List 2" w:semiHidden="1" w:unhideWhenUsed="1"/>
+    <w:lsdException w:name="List 3" w:semiHidden="1" w:unhideWhenUsed="1"/>
+    <w:lsdException w:name="List 4" w:semiHidden="1" w:unhideWhenUsed="1"/>
+    <w:lsdException w:name="List 5" w:semiHidden="1" w:unhideWhenUsed="1"/>
+    <w:lsdException w:name="List Bullet 2" w:semiHidden="1" w:unhideWhenUsed="1"/>
+    <w:lsdException w:name="List Bullet 3" w:semiHidden="1" w:unhideWhenUsed="1"/>
+    <w:lsdException w:name="List Bullet 4" w:semiHidden="1" w:unhideWhenUsed="1"/>
+    <w:lsdException w:name="List Bullet 5" w:semiHidden="1" w:unhideWhenUsed="1"/>
+    <w:lsdException w:name="List Number 2" w:semiHidden="1" w:unhideWhenUsed="1"/>
+    <w:lsdException w:name="List Number 3" w:semiHidden="1" w:unhideWhenUsed="1"/>
+    <w:lsdException w:name="List Number 4" w:semiHidden="1" w:unhideWhenUsed="1"/>
+    <w:lsdException w:name="List Number 5" w:semiHidden="1" w:unhideWhenUsed="1"/>
+    <w:lsdException w:name="Title" w:uiPriority="10" w:qFormat="1"/>
+    <w:lsdException w:name="Closing" w:semiHidden="1" w:unhideWhenUsed="1"/>
+    <w:lsdException w:name="Signature" w:semiHidden="1" w:unhideWhenUsed="1"/>
+    <w:lsdException w:name="Default Paragraph Font" w:semiHidden="1" w:uiPriority="1" w:unhideWhenUsed="1"/>
+    <w:lsdException w:name="Body Text" w:semiHidden="1" w:unhideWhenUsed="1"/>
+    <w:lsdException w:name="Body Text Indent" w:semiHidden="1" w:unhideWhenUsed="1"/>
+    <w:lsdException w:name="List Continue" w:semiHidden="1" w:unhideWhenUsed="1"/>
+    <w:lsdException w:name="List Continue 2" w:semiHidden="1" w:unhideWhenUsed="1"/>
+    <w:lsdException w:name="List Continue 3" w:semiHidden="1" w:unhideWhenUsed="1"/>
+    <w:lsdException w:name="List Continue 4" w:semiHidden="1" w:unhideWhenUsed="1"/>
+    <w:lsdException w:name="List Continue 5" w:semiHidden="1" w:unhideWhenUsed="1"/>
+    <w:lsdException w:name="Message Header" w:semiHidden="1" w:unhideWhenUsed="1"/>
+    <w:lsdException w:name="Subtitle" w:uiPriority="11" w:qFormat="1"/>
+    <w:lsdException w:name="Salutation" w:semiHidden="1" w:unhideWhenUsed="1"/>
+    <w:lsdException w:name="Date" w:semiHidden="1" w:unhideWhenUsed="1"/>
+    <w:lsdException w:name="Body Text First Indent" w:semiHidden="1" w:unhideWhenUsed="1"/>
+    <w:lsdException w:name="Body Text First Indent 2" w:semiHidden="1" w:unhideWhenUsed="1"/>
+    <w:lsdException w:name="Note Heading" w:semiHidden="1" w:unhideWhenUsed="1"/>
+    <w:lsdException w:name="Body Text 2" w:semiHidden="1" w:unhideWhenUsed="1"/>
+    <w:lsdException w:name="Body Text 3" w:semiHidden="1" w:unhideWhenUsed="1"/>
+    <w:lsdException w:name="Body Text Indent 2" w:semiHidden="1" w:unhideWhenUsed="1"/>
+    <w:lsdException w:name="Body Text Indent 3" w:semiHidden="1" w:unhideWhenUsed="1"/>
+    <w:lsdException w:name="Block Text" w:semiHidden="1" w:unhideWhenUsed="1"/>
+    <w:lsdException w:name="Hyperlink" w:semiHidden="1" w:unhideWhenUsed="1"/>
+    <w:lsdException w:name="FollowedHyperlink" w:semiHidden="1" w:unhideWhenUsed="1"/>
+    <w:lsdException w:name="Strong" w:uiPriority="22" w:qFormat="1"/>
+    <w:lsdException w:name="Emphasis" w:uiPriority="20" w:qFormat="1"/>
+    <w:lsdException w:name="Document Map" w:semiHidden="1" w:unhideWhenUsed="1"/>
+    <w:lsdException w:name="Plain Text" w:semiHidden="1" w:unhideWhenUsed="1"/>
+    <w:lsdException w:name="E-mail Signature" w:semiHidden="1" w:unhideWhenUsed="1"/>
+    <w:lsdException w:name="HTML Top of Form" w:semiHidden="1" w:unhideWhenUsed="1"/>
+    <w:lsdException w:name="HTML Bottom of Form" w:semiHidden="1" w:unhideWhenUsed="1"/>
+    <w:lsdException w:name="Normal (Web)" w:semiHidden="1" w:unhideWhenUsed="1"/>
+    <w:lsdException w:name="HTML Acronym" w:semiHidden="1" w:unhideWhenUsed="1"/>
+    <w:lsdException w:name="HTML Address" w:semiHidden="1" w:unhideWhenUsed="1"/>
+    <w:lsdException w:name="HTML Cite" w:semiHidden="1" w:unhideWhenUsed="1"/>
+    <w:lsdException w:name="HTML Code" w:semiHidden="1" w:unhideWhenUsed="1"/>
+    <w:lsdException w:name="HTML Definition" w:semiHidden="1" w:unhideWhenUsed="1"/>
+    <w:lsdException w:name="HTML Keyboard" w:semiHidden="1" w:unhideWhenUsed="1"/>
+    <w:lsdException w:name="HTML Preformatted" w:semiHidden="1" w:unhideWhenUsed="1"/>
+    <w:lsdException w:name="HTML Sample" w:semiHidden="1" w:unhideWhenUsed="1"/>
+    <w:lsdException w:name="HTML Typewriter" w:semiHidden="1" w:unhideWhenUsed="1"/>
+    <w:lsdException w:name="HTML Variable" w:semiHidden="1" w:unhideWhenUsed="1"/>
+    <w:lsdException w:name="Normal Table" w:semiHidden="1" w:unhideWhenUsed="1"/>
+    <w:lsdException w:name="annotation subject" w:semiHidden="1" w:unhideWhenUsed="1"/>
+    <w:lsdException w:name="No List" w:semiHidden="1" w:unhideWhenUsed="1"/>
+    <w:lsdException w:name="Outline List 1" w:semiHidden="1" w:unhideWhenUsed="1"/>
+    <w:lsdException w:name="Outline List 2" w:semiHidden="1" w:unhideWhenUsed="1"/>
+    <w:lsdException w:name="Outline List 3" w:semiHidden="1" w:unhideWhenUsed="1"/>
+    <w:lsdException w:name="Table Simple 1" w:semiHidden="1" w:unhideWhenUsed="1"/>
+    <w:lsdException w:name="Table Simple 2" w:semiHidden="1" w:unhideWhenUsed="1"/>
+    <w:lsdException w:name="Table Simple 3" w:semiHidden="1" w:unhideWhenUsed="1"/>
+    <w:lsdException w:name="Table Classic 1" w:semiHidden="1" w:unhideWhenUsed="1"/>
+    <w:lsdException w:name="Table Classic 2" w:semiHidden="1" w:unhideWhenUsed="1"/>
+    <w:lsdException w:name="Table Classic 3" w:semiHidden="1" w:unhideWhenUsed="1"/>
+    <w:lsdException w:name="Table Classic 4" w:semiHidden="1" w:unhideWhenUsed="1"/>
+    <w:lsdException w:name="Table Colorful 1" w:semiHidden="1" w:unhideWhenUsed="1"/>
+    <w:lsdException w:name="Table Colorful 2" w:semiHidden="1" w:unhideWhenUsed="1"/>
+    <w:lsdException w:name="Table Colorful 3" w:semiHidden="1" w:unhideWhenUsed="1"/>
+    <w:lsdException w:name="Table Columns 1" w:semiHidden="1" w:unhideWhenUsed="1"/>
+    <w:lsdException w:name="Table Columns 2" w:semiHidden="1" w:unhideWhenUsed="1"/>
+    <w:lsdException w:name="Table Columns 3" w:semiHidden="1" w:unhideWhenUsed="1"/>
+    <w:lsdException w:name="Table Columns 4" w:semiHidden="1" w:unhideWhenUsed="1"/>
+    <w:lsdException w:name="Table Columns 5" w:semiHidden="1" w:unhideWhenUsed="1"/>
+    <w:lsdException w:name="Table Grid 1" w:semiHidden="1" w:unhideWhenUsed="1"/>
+    <w:lsdException w:name="Table Grid 2" w:semiHidden="1" w:unhideWhenUsed="1"/>
+    <w:lsdException w:name="Table Grid 3" w:semiHidden="1" w:unhideWhenUsed="1"/>
+    <w:lsdException w:name="Table Grid 4" w:semiHidden="1" w:unhideWhenUsed="1"/>
+    <w:lsdException w:name="Table Grid 5" w:semiHidden="1" w:unhideWhenUsed="1"/>
+    <w:lsdException w:name="Table Grid 6" w:semiHidden="1" w:unhideWhenUsed="1"/>
+    <w:lsdException w:name="Table Grid 7" w:semiHidden="1" w:unhideWhenUsed="1"/>
+    <w:lsdException w:name="Table Grid 8" w:semiHidden="1" w:unhideWhenUsed="1"/>
+    <w:lsdException w:name="Table List 1" w:semiHidden="1" w:unhideWhenUsed="1"/>
+    <w:lsdException w:name="Table List 2" w:semiHidden="1" w:unhideWhenUsed="1"/>
+    <w:lsdException w:name="Table List 3" w:semiHidden="1" w:unhideWhenUsed="1"/>
+    <w:lsdException w:name="Table List 4" w:semiHidden="1" w:unhideWhenUsed="1"/>
+    <w:lsdException w:name="Table List 5" w:semiHidden="1" w:unhideWhenUsed="1"/>
+    <w:lsdException w:name="Table List 6" w:semiHidden="1" w:unhideWhenUsed="1"/>
+    <w:lsdException w:name="Table List 7" w:semiHidden="1" w:unhideWhenUsed="1"/>
+    <w:lsdException w:name="Table List 8" w:semiHidden="1" w:unhideWhenUsed="1"/>
+    <w:lsdException w:name="Table 3D effects 1" w:semiHidden="1" w:unhideWhenUsed="1"/>
+    <w:lsdException w:name="Table 3D effects 2" w:semiHidden="1" w:unhideWhenUsed="1"/>
+    <w:lsdException w:name="Table 3D effects 3" w:semiHidden="1" w:unhideWhenUsed="1"/>
+    <w:lsdException w:name="Table Contemporary" w:semiHidden="1" w:unhideWhenUsed="1"/>
+    <w:lsdException w:name="Table Elegant" w:semiHidden="1" w:unhideWhenUsed="1"/>
+    <w:lsdException w:name="Table Professional" w:semiHidden="1" w:unhideWhenUsed="1"/>
+    <w:lsdException w:name="Table Subtle 1" w:semiHidden="1" w:unhideWhenUsed="1"/>
+    <w:lsdException w:name="Table Subtle 2" w:semiHidden="1" w:unhideWhenUsed="1"/>
+    <w:lsdException w:name="Table Web 1" w:semiHidden="1" w:unhideWhenUsed="1"/>
+    <w:lsdException w:name="Table Web 2" w:semiHidden="1" w:unhideWhenUsed="1"/>
+    <w:lsdException w:name="Table Web 3" w:semiHidden="1" w:unhideWhenUsed="1"/>
+    <w:lsdException w:name="Balloon Text" w:semiHidden="1" w:unhideWhenUsed="1"/>
+    <w:lsdException w:name="Table Grid" w:semiHidden="1" w:uiPriority="39" w:unhideWhenUsed="1"/>
+    <w:lsdException w:name="Table Theme" w:semiHidden="1" w:unhideWhenUsed="1"/>
+    <w:lsdException w:name="Placeholder Text" w:semiHidden="1"/>
+    <w:lsdException w:name="No Spacing" w:uiPriority="1" w:qFormat="1"/>
+    <w:lsdException w:name="Light Shading" w:uiPriority="60"/>
+    <w:lsdException w:name="Light List" w:uiPriority="61"/>
+    <w:lsdException w:name="Light Grid" w:uiPriority="62"/>
+    <w:lsdException w:name="Medium Shading 1" w:uiPriority="63"/>
+    <w:lsdException w:name="Medium Shading 2" w:uiPriority="64"/>
+    <w:lsdException w:name="Medium List 1" w:uiPriority="65"/>
+    <w:lsdException w:name="Medium List 2" w:uiPriority="66"/>
+    <w:lsdException w:name="Medium Grid 1" w:uiPriority="67"/>
+    <w:lsdException w:name="Medium Grid 2" w:uiPriority="68"/>
+    <w:lsdException w:name="Medium Grid 3" w:uiPriority="69"/>
+    <w:lsdException w:name="Dark List" w:uiPriority="70"/>
+    <w:lsdException w:name="Colorful Shading" w:uiPriority="71"/>
+    <w:lsdException w:name="Colorful List" w:uiPriority="72"/>
+    <w:lsdException w:name="Colorful Grid" w:uiPriority="73"/>
+    <w:lsdException w:name="Light Shading Accent 1" w:uiPriority="60"/>
+    <w:lsdException w:name="Light List Accent 1" w:uiPriority="61"/>
+    <w:lsdException w:name="Light Grid Accent 1" w:uiPriority="62"/>
+    <w:lsdException w:name="Medium Shading 1 Accent 1" w:uiPriority="63"/>
+    <w:lsdException w:name="Medium Shading 2 Accent 1" w:uiPriority="64"/>
+    <w:lsdException w:name="Medium List 1 Accent 1" w:uiPriority="65"/>
+    <w:lsdException w:name="Revision" w:semiHidden="1"/>
+    <w:lsdException w:name="List Paragraph" w:uiPriority="34" w:qFormat="1"/>
+    <w:lsdException w:name="Quote" w:uiPriority="29" w:qFormat="1"/>
+    <w:lsdException w:name="Intense Quote" w:uiPriority="30" w:qFormat="1"/>
+    <w:lsdException w:name="Medium List 2 Accent 1" w:uiPriority="66"/>
+    <w:lsdException w:name="Medium Grid 1 Accent 1" w:uiPriority="67"/>
+    <w:lsdException w:name="Medium Grid 2 Accent 1" w:uiPriority="68"/>
+    <w:lsdException w:name="Medium Grid 3 Accent 1" w:uiPriority="69"/>
+    <w:lsdException w:name="Dark List Accent 1" w:uiPriority="70"/>
+    <w:lsdException w:name="Colorful Shading Accent 1" w:uiPriority="71"/>
+    <w:lsdException w:name="Colorful List Accent 1" w:uiPriority="72"/>
+    <w:lsdException w:name="Colorful Grid Accent 1" w:uiPriority="73"/>
+    <w:lsdException w:name="Light Shading Accent 2" w:uiPriority="60"/>
+    <w:lsdException w:name="Light List Accent 2" w:uiPriority="61"/>
+    <w:lsdException w:name="Light Grid Accent 2" w:uiPriority="62"/>
+    <w:lsdException w:name="Medium Shading 1 Accent 2" w:uiPriority="63"/>
+    <w:lsdException w:name="Medium Shading 2 Accent 2" w:uiPriority="64"/>
+    <w:lsdException w:name="Medium List 1 Accent 2" w:uiPriority="65"/>
+    <w:lsdException w:name="Medium List 2 Accent 2" w:uiPriority="66"/>
+    <w:lsdException w:name="Medium Grid 1 Accent 2" w:uiPriority="67"/>
+    <w:lsdException w:name="Medium Grid 2 Accent 2" w:uiPriority="68"/>
+    <w:lsdException w:name="Medium Grid 3 Accent 2" w:uiPriority="69"/>
+    <w:lsdException w:name="Dark List Accent 2" w:uiPriority="70"/>
+    <w:lsdException w:name="Colorful Shading Accent 2" w:uiPriority="71"/>
+    <w:lsdException w:name="Colorful List Accent 2" w:uiPriority="72"/>
+    <w:lsdException w:name="Colorful Grid Accent 2" w:uiPriority="73"/>
+    <w:lsdException w:name="Light Shading Accent 3" w:uiPriority="60"/>
+    <w:lsdException w:name="Light List Accent 3" w:uiPriority="61"/>
+    <w:lsdException w:name="Light Grid Accent 3" w:uiPriority="62"/>
+    <w:lsdException w:name="Medium Shading 1 Accent 3" w:uiPriority="63"/>
+    <w:lsdException w:name="Medium Shading 2 Accent 3" w:uiPriority="64"/>
+    <w:lsdException w:name="Medium List 1 Accent 3" w:uiPriority="65"/>
+    <w:lsdException w:name="Medium List 2 Accent 3" w:uiPriority="66"/>
+    <w:lsdException w:name="Medium Grid 1 Accent 3" w:uiPriority="67"/>
+    <w:lsdException w:name="Medium Grid 2 Accent 3" w:uiPriority="68"/>
+    <w:lsdException w:name="Medium Grid 3 Accent 3" w:uiPriority="69"/>
+    <w:lsdException w:name="Dark List Accent 3" w:uiPriority="70"/>
+    <w:lsdException w:name="Colorful Shading Accent 3" w:uiPriority="71"/>
+    <w:lsdException w:name="Colorful List Accent 3" w:uiPriority="72"/>
+    <w:lsdException w:name="Colorful Grid Accent 3" w:uiPriority="73"/>
+    <w:lsdException w:name="Light Shading Accent 4" w:uiPriority="60"/>
+    <w:lsdException w:name="Light List Accent 4" w:uiPriority="61"/>
+    <w:lsdException w:name="Light Grid Accent 4" w:uiPriority="62"/>
+    <w:lsdException w:name="Medium Shading 1 Accent 4" w:uiPriority="63"/>
+    <w:lsdException w:name="Medium Shading 2 Accent 4" w:uiPriority="64"/>
+    <w:lsdException w:name="Medium List 1 Accent 4" w:uiPriority="65"/>
+    <w:lsdException w:name="Medium List 2 Accent 4" w:uiPriority="66"/>
+    <w:lsdException w:name="Medium Grid 1 Accent 4" w:uiPriority="67"/>
+    <w:lsdException w:name="Medium Grid 2 Accent 4" w:uiPriority="68"/>
+    <w:lsdException w:name="Medium Grid 3 Accent 4" w:uiPriority="69"/>
+    <w:lsdException w:name="Dark List Accent 4" w:uiPriority="70"/>
+    <w:lsdException w:name="Colorful Shading Accent 4" w:uiPriority="71"/>
+    <w:lsdException w:name="Colorful List Accent 4" w:uiPriority="72"/>
+    <w:lsdException w:name="Colorful Grid Accent 4" w:uiPriority="73"/>
+    <w:lsdException w:name="Light Shading Accent 5" w:uiPriority="60"/>
+    <w:lsdException w:name="Light List Accent 5" w:uiPriority="61"/>
+    <w:lsdException w:name="Light Grid Accent 5" w:uiPriority="62"/>
+    <w:lsdException w:name="Medium Shading 1 Accent 5" w:uiPriority="63"/>
+    <w:lsdException w:name="Medium Shading 2 Accent 5" w:uiPriority="64"/>
+    <w:lsdException w:name="Medium List 1 Accent 5" w:uiPriority="65"/>
+    <w:lsdException w:name="Medium List 2 Accent 5" w:uiPriority="66"/>
+    <w:lsdException w:name="Medium Grid 1 Accent 5" w:uiPriority="67"/>
+    <w:lsdException w:name="Medium Grid 2 Accent 5" w:uiPriority="68"/>
+    <w:lsdException w:name="Medium Grid 3 Accent 5" w:uiPriority="69"/>
+    <w:lsdException w:name="Dark List Accent 5" w:uiPriority="70"/>
+    <w:lsdException w:name="Colorful Shading Accent 5" w:uiPriority="71"/>
+    <w:lsdException w:name="Colorful List Accent 5" w:uiPriority="72"/>
+    <w:lsdException w:name="Colorful Grid Accent 5" w:uiPriority="73"/>
+    <w:lsdException w:name="Light Shading Accent 6" w:uiPriority="60"/>
+    <w:lsdException w:name="Light List Accent 6" w:uiPriority="61"/>
+    <w:lsdException w:name="Light Grid Accent 6" w:uiPriority="62"/>
+    <w:lsdException w:name="Medium Shading 1 Accent 6" w:uiPriority="63"/>
+    <w:lsdException w:name="Medium Shading 2 Accent 6" w:uiPriority="64"/>
+    <w:lsdException w:name="Medium List 1 Accent 6" w:uiPriority="65"/>
+    <w:lsdException w:name="Medium List 2 Accent 6" w:uiPriority="66"/>
+    <w:lsdException w:name="Medium Grid 1 Accent 6" w:uiPriority="67"/>
+    <w:lsdException w:name="Medium Grid 2 Accent 6" w:uiPriority="68"/>
+    <w:lsdException w:name="Medium Grid 3 Accent 6" w:uiPriority="69"/>
+    <w:lsdException w:name="Dark List Accent 6" w:uiPriority="70"/>
+    <w:lsdException w:name="Colorful Shading Accent 6" w:uiPriority="71"/>
+    <w:lsdException w:name="Colorful List Accent 6" w:uiPriority="72"/>
+    <w:lsdException w:name="Colorful Grid Accent 6" w:uiPriority="73"/>
+    <w:lsdException w:name="Subtle Emphasis" w:uiPriority="19" w:qFormat="1"/>
+    <w:lsdException w:name="Intense Emphasis" w:uiPriority="21" w:qFormat="1"/>
+    <w:lsdException w:name="Subtle Reference" w:uiPriority="31" w:qFormat="1"/>
+    <w:lsdException w:name="Intense Reference" w:uiPriority="32" w:qFormat="1"/>
+    <w:lsdException w:name="Book Title" w:uiPriority="33" w:qFormat="1"/>
+    <w:lsdException w:name="Bibliography" w:semiHidden="1" w:uiPriority="37" w:unhideWhenUsed="1"/>
+    <w:lsdException w:name="TOC Heading" w:semiHidden="1" w:uiPriority="39" w:unhideWhenUsed="1" w:qFormat="1"/>
+    <w:lsdException w:name="Plain Table 1" w:uiPriority="41"/>
+    <w:lsdException w:name="Plain Table 2" w:uiPriority="42"/>
+    <w:lsdException w:name="Plain Table 3" w:uiPriority="43"/>
+    <w:lsdException w:name="Plain Table 4" w:uiPriority="44"/>
+    <w:lsdException w:name="Plain Table 5" w:uiPriority="45"/>
+    <w:lsdException w:name="Grid Table Light" w:uiPriority="40"/>
+    <w:lsdException w:name="Grid Table 1 Light" w:uiPriority="46"/>
+    <w:lsdException w:name="Grid Table 2" w:uiPriority="47"/>
+    <w:lsdException w:name="Grid Table 3" w:uiPriority="48"/>
+    <w:lsdException w:name="Grid Table 4" w:uiPriority="49"/>
+    <w:lsdException w:name="Grid Table 5 Dark" w:uiPriority="50"/>
+    <w:lsdException w:name="Grid Table 6 Colorful" w:uiPriority="51"/>
+    <w:lsdException w:name="Grid Table 7 Colorful" w:uiPriority="52"/>
+    <w:lsdException w:name="Grid Table 1 Light Accent 1" w:uiPriority="46"/>
+    <w:lsdException w:name="Grid Table 2 Accent 1" w:uiPriority="47"/>
+    <w:lsdException w:name="Grid Table 3 Accent 1" w:uiPriority="48"/>
+    <w:lsdException w:name="Grid Table 4 Accent 1" w:uiPriority="49"/>
+    <w:lsdException w:name="Grid Table 5 Dark Accent 1" w:uiPriority="50"/>
+    <w:lsdException w:name="Grid Table 6 Colorful Accent 1" w:uiPriority="51"/>
+    <w:lsdException w:name="Grid Table 7 Colorful Accent 1" w:uiPriority="52"/>
+    <w:lsdException w:name="Grid Table 1 Light Accent 2" w:uiPriority="46"/>
+    <w:lsdException w:name="Grid Table 2 Accent 2" w:uiPriority="47"/>
+    <w:lsdException w:name="Grid Table 3 Accent 2" w:uiPriority="48"/>
+    <w:lsdException w:name="Grid Table 4 Accent 2" w:uiPriority="49"/>
+    <w:lsdException w:name="Grid Table 5 Dark Accent 2" w:uiPriority="50"/>
+    <w:lsdException w:name="Grid Table 6 Colorful Accent 2" w:uiPriority="51"/>
+    <w:lsdException w:name="Grid Table 7 Colorful Accent 2" w:uiPriority="52"/>
+    <w:lsdException w:name="Grid Table 1 Light Accent 3" w:uiPriority="46"/>
+    <w:lsdException w:name="Grid Table 2 Accent 3" w:uiPriority="47"/>
+    <w:lsdException w:name="Grid Table 3 Accent 3" w:uiPriority="48"/>
+    <w:lsdException w:name="Grid Table 4 Accent 3" w:uiPriority="49"/>
+    <w:lsdException w:name="Grid Table 5 Dark Accent 3" w:uiPriority="50"/>
+    <w:lsdException w:name="Grid Table 6 Colorful Accent 3" w:uiPriority="51"/>
+    <w:lsdException w:name="Grid Table 7 Colorful Accent 3" w:uiPriority="52"/>
+    <w:lsdException w:name="Grid Table 1 Light Accent 4" w:uiPriority="46"/>
+    <w:lsdException w:name="Grid Table 2 Accent 4" w:uiPriority="47"/>
+    <w:lsdException w:name="Grid Table 3 Accent 4" w:uiPriority="48"/>
+    <w:lsdException w:name="Grid Table 4 Accent 4" w:uiPriority="49"/>
+    <w:lsdException w:name="Grid Table 5 Dark Accent 4" w:uiPriority="50"/>
+    <w:lsdException w:name="Grid Table 6 Colorful Accent 4" w:uiPriority="51"/>
+    <w:lsdException w:name="Grid Table 7 Colorful Accent 4" w:uiPriority="52"/>
+    <w:lsdException w:name="Grid Table 1 Light Accent 5" w:uiPriority="46"/>
+    <w:lsdException w:name="Grid Table 2 Accent 5" w:uiPriority="47"/>
+    <w:lsdException w:name="Grid Table 3 Accent 5" w:uiPriority="48"/>
+    <w:lsdException w:name="Grid Table 4 Accent 5" w:uiPriority="49"/>
+    <w:lsdException w:name="Grid Table 5 Dark Accent 5" w:uiPriority="50"/>
+    <w:lsdException w:name="Grid Table 6 Colorful Accent 5" w:uiPriority="51"/>
+    <w:lsdException w:name="Grid Table 7 Colorful Accent 5" w:uiPriority="52"/>
+    <w:lsdException w:name="Grid Table 1 Light Accent 6" w:uiPriority="46"/>
+    <w:lsdException w:name="Grid Table 2 Accent 6" w:uiPriority="47"/>
+    <w:lsdException w:name="Grid Table 3 Accent 6" w:uiPriority="48"/>
+    <w:lsdException w:name="Grid Table 4 Accent 6" w:uiPriority="49"/>
+    <w:lsdException w:name="Grid Table 5 Dark Accent 6" w:uiPriority="50"/>
+    <w:lsdException w:name="Grid Table 6 Colorful Accent 6" w:uiPriority="51"/>
+    <w:lsdException w:name="Grid Table 7 Colorful Accent 6" w:uiPriority="52"/>
+    <w:lsdException w:name="List Table 1 Light" w:uiPriority="46"/>
+    <w:lsdException w:name="List Table 2" w:uiPriority="47"/>
+    <w:lsdException w:name="List Table 3" w:uiPriority="48"/>
+    <w:lsdException w:name="List Table 4" w:uiPriority="49"/>
+    <w:lsdException w:name="List Table 5 Dark" w:uiPriority="50"/>
+    <w:lsdException w:name="List Table 6 Colorful" w:uiPriority="51"/>
+    <w:lsdException w:name="List Table 7 Colorful" w:uiPriority="52"/>
+    <w:lsdException w:name="List Table 1 Light Accent 1" w:uiPriority="46"/>
+    <w:lsdException w:name="List Table 2 Accent 1" w:uiPriority="47"/>
+    <w:lsdException w:name="List Table 3 Accent 1" w:uiPriority="48"/>
+    <w:lsdException w:name="List Table 4 Accent 1" w:uiPriority="49"/>
+    <w:lsdException w:name="List Table 5 Dark Accent 1" w:uiPriority="50"/>
+    <w:lsdException w:name="List Table 6 Colorful Accent 1" w:uiPriority="51"/>
+    <w:lsdException w:name="List Table 7 Colorful Accent 1" w:uiPriority="52"/>
+    <w:lsdException w:name="List Table 1 Light Accent 2" w:uiPriority="46"/>
+    <w:lsdException w:name="List Table 2 Accent 2" w:uiPriority="47"/>
+    <w:lsdException w:name="List Table 3 Accent 2" w:uiPriority="48"/>
+    <w:lsdException w:name="List Table 4 Accent 2" w:uiPriority="49"/>
+    <w:lsdException w:name="List Table 5 Dark Accent 2" w:uiPriority="50"/>
+    <w:lsdException w:name="List Table 6 Colorful Accent 2" w:uiPriority="51"/>
+    <w:lsdException w:name="List Table 7 Colorful Accent 2" w:uiPriority="52"/>
+    <w:lsdException w:name="List Table 1 Light Accent 3" w:uiPriority="46"/>
+    <w:lsdException w:name="List Table 2 Accent 3" w:uiPriority="47"/>
+    <w:lsdException w:name="List Table 3 Accent 3" w:uiPriority="48"/>
+    <w:lsdException w:name="List Table 4 Accent 3" w:uiPriority="49"/>
+    <w:lsdException w:name="List Table 5 Dark Accent 3" w:uiPriority="50"/>
+    <w:lsdException w:name="List Table 6 Colorful Accent 3" w:uiPriority="51"/>
+    <w:lsdException w:name="List Table 7 Colorful Accent 3" w:uiPriority="52"/>
+    <w:lsdException w:name="List Table 1 Light Accent 4" w:uiPriority="46"/>
+    <w:lsdException w:name="List Table 2 Accent 4" w:uiPriority="47"/>
+    <w:lsdException w:name="List Table 3 Accent 4" w:uiPriority="48"/>
+    <w:lsdException w:name="List Table 4 Accent 4" w:uiPriority="49"/>
+    <w:lsdException w:name="List Table 5 Dark Accent 4" w:uiPriority="50"/>
+    <w:lsdException w:name="List Table 6 Colorful Accent 4" w:uiPriority="51"/>
+    <w:lsdException w:name="List Table 7 Colorful Accent 4" w:uiPriority="52"/>
+    <w:lsdException w:name="List Table 1 Light Accent 5" w:uiPriority="46"/>
+    <w:lsdException w:name="List Table 2 Accent 5" w:uiPriority="47"/>
+    <w:lsdException w:name="List Table 3 Accent 5" w:uiPriority="48"/>
+    <w:lsdException w:name="List Table 4 Accent 5" w:uiPriority="49"/>
+    <w:lsdException w:name="List Table 5 Dark Accent 5" w:uiPriority="50"/>
+    <w:lsdException w:name="List Table 6 Colorful Accent 5" w:uiPriority="51"/>
+    <w:lsdException w:name="List Table 7 Colorful Accent 5" w:uiPriority="52"/>
+    <w:lsdException w:name="List Table 1 Light Accent 6" w:uiPriority="46"/>
+    <w:lsdException w:name="List Table 2 Accent 6" w:uiPriority="47"/>
+    <w:lsdException w:name="List Table 3 Accent 6" w:uiPriority="48"/>
+    <w:lsdException w:name="List Table 4 Accent 6" w:uiPriority="49"/>
+    <w:lsdException w:name="List Table 5 Dark Accent 6" w:uiPriority="50"/>
+    <w:lsdException w:name="List Table 6 Colorful Accent 6" w:uiPriority="51"/>
+    <w:lsdException w:name="List Table 7 Colorful Accent 6" w:uiPriority="52"/>
+    <w:lsdException w:name="Mention" w:semiHidden="1" w:unhideWhenUsed="1"/>
+    <w:lsdException w:name="Smart Hyperlink" w:semiHidden="1" w:unhideWhenUsed="1"/>
+    <w:lsdException w:name="Hashtag" w:semiHidden="1" w:unhideWhenUsed="1"/>
+    <w:lsdException w:name="Unresolved Mention" w:semiHidden="1" w:unhideWhenUsed="1"/>
+    <w:lsdException w:name="Smart Link" w:semiHidden="1" w:unhideWhenUsed="1"/>
   </w:latentStyles>
   <w:style w:type="paragraph" w:default="1" w:styleId="Normal">
     <w:name w:val="Normal"/>
@@ -1342,6 +1661,27 @@
     <w:rsid w:val="007B480D"/>
     <w:rPr>
       <w:rFonts w:eastAsia="MS Mincho"/>
+    </w:rPr>
+  </w:style>
+  <w:style w:type="paragraph" w:styleId="Ttulo1">
+    <w:name w:val="heading 1"/>
+    <w:basedOn w:val="Normal"/>
+    <w:link w:val="Ttulo1Car"/>
+    <w:uiPriority w:val="9"/>
+    <w:qFormat/>
+    <w:rsid w:val="00117C95"/>
+    <w:pPr>
+      <w:spacing w:before="100" w:beforeAutospacing="1" w:after="100" w:afterAutospacing="1" w:line="240" w:lineRule="auto"/>
+      <w:outlineLvl w:val="0"/>
+    </w:pPr>
+    <w:rPr>
+      <w:rFonts w:ascii="Times New Roman" w:eastAsia="Times New Roman" w:hAnsi="Times New Roman" w:cs="Times New Roman"/>
+      <w:b/>
+      <w:bCs/>
+      <w:kern w:val="36"/>
+      <w:sz w:val="48"/>
+      <w:szCs w:val="48"/>
+      <w:lang w:eastAsia="es-GT"/>
     </w:rPr>
   </w:style>
   <w:style w:type="character" w:default="1" w:styleId="Fuentedeprrafopredeter">
@@ -1410,241 +1750,20 @@
       <w:szCs w:val="16"/>
     </w:rPr>
   </w:style>
-</w:styles>
-</file>
-
-<file path=word/stylesWithEffects.xml><?xml version="1.0" encoding="utf-8"?>
-<w:styles xmlns:wpc="http://schemas.microsoft.com/office/word/2010/wordprocessingCanvas" xmlns:mc="http://schemas.openxmlformats.org/markup-compatibility/2006" xmlns:o="urn:schemas-microsoft-com:office:office" xmlns:r="http://schemas.openxmlformats.org/officeDocument/2006/relationships" xmlns:m="http://schemas.openxmlformats.org/officeDocument/2006/math" xmlns:v="urn:schemas-microsoft-com:vml" xmlns:wp14="http://schemas.microsoft.com/office/word/2010/wordprocessingDrawing" xmlns:wp="http://schemas.openxmlformats.org/drawingml/2006/wordprocessingDrawing" xmlns:w10="urn:schemas-microsoft-com:office:word" xmlns:w="http://schemas.openxmlformats.org/wordprocessingml/2006/main" xmlns:w14="http://schemas.microsoft.com/office/word/2010/wordml" xmlns:wpg="http://schemas.microsoft.com/office/word/2010/wordprocessingGroup" xmlns:wpi="http://schemas.microsoft.com/office/word/2010/wordprocessingInk" xmlns:wne="http://schemas.microsoft.com/office/word/2006/wordml" xmlns:wps="http://schemas.microsoft.com/office/word/2010/wordprocessingShape" mc:Ignorable="w14 wp14">
-  <w:docDefaults>
-    <w:rPrDefault>
-      <w:rPr>
-        <w:rFonts w:asciiTheme="minorHAnsi" w:eastAsiaTheme="minorHAnsi" w:hAnsiTheme="minorHAnsi" w:cstheme="minorBidi"/>
-        <w:sz w:val="22"/>
-        <w:szCs w:val="22"/>
-        <w:lang w:val="es-GT" w:eastAsia="en-US" w:bidi="ar-SA"/>
-      </w:rPr>
-    </w:rPrDefault>
-    <w:pPrDefault>
-      <w:pPr>
-        <w:spacing w:after="160" w:line="259" w:lineRule="auto"/>
-      </w:pPr>
-    </w:pPrDefault>
-  </w:docDefaults>
-  <w:latentStyles w:defLockedState="0" w:defUIPriority="99" w:defSemiHidden="1" w:defUnhideWhenUsed="1" w:defQFormat="0" w:count="267">
-    <w:lsdException w:name="Normal" w:semiHidden="0" w:uiPriority="0" w:unhideWhenUsed="0" w:qFormat="1"/>
-    <w:lsdException w:name="heading 1" w:semiHidden="0" w:uiPriority="9" w:unhideWhenUsed="0" w:qFormat="1"/>
-    <w:lsdException w:name="heading 2" w:uiPriority="9" w:qFormat="1"/>
-    <w:lsdException w:name="heading 3" w:uiPriority="9" w:qFormat="1"/>
-    <w:lsdException w:name="heading 4" w:uiPriority="9" w:qFormat="1"/>
-    <w:lsdException w:name="heading 5" w:uiPriority="9" w:qFormat="1"/>
-    <w:lsdException w:name="heading 6" w:uiPriority="9" w:qFormat="1"/>
-    <w:lsdException w:name="heading 7" w:uiPriority="9" w:qFormat="1"/>
-    <w:lsdException w:name="heading 8" w:uiPriority="9" w:qFormat="1"/>
-    <w:lsdException w:name="heading 9" w:uiPriority="9" w:qFormat="1"/>
-    <w:lsdException w:name="toc 1" w:uiPriority="39"/>
-    <w:lsdException w:name="toc 2" w:uiPriority="39"/>
-    <w:lsdException w:name="toc 3" w:uiPriority="39"/>
-    <w:lsdException w:name="toc 4" w:uiPriority="39"/>
-    <w:lsdException w:name="toc 5" w:uiPriority="39"/>
-    <w:lsdException w:name="toc 6" w:uiPriority="39"/>
-    <w:lsdException w:name="toc 7" w:uiPriority="39"/>
-    <w:lsdException w:name="toc 8" w:uiPriority="39"/>
-    <w:lsdException w:name="toc 9" w:uiPriority="39"/>
-    <w:lsdException w:name="caption" w:uiPriority="35" w:qFormat="1"/>
-    <w:lsdException w:name="Title" w:semiHidden="0" w:uiPriority="10" w:unhideWhenUsed="0" w:qFormat="1"/>
-    <w:lsdException w:name="Default Paragraph Font" w:uiPriority="1"/>
-    <w:lsdException w:name="Subtitle" w:semiHidden="0" w:uiPriority="11" w:unhideWhenUsed="0" w:qFormat="1"/>
-    <w:lsdException w:name="Strong" w:semiHidden="0" w:uiPriority="22" w:unhideWhenUsed="0" w:qFormat="1"/>
-    <w:lsdException w:name="Emphasis" w:semiHidden="0" w:uiPriority="20" w:unhideWhenUsed="0" w:qFormat="1"/>
-    <w:lsdException w:name="Normal Table" w:semiHidden="0" w:unhideWhenUsed="0"/>
-    <w:lsdException w:name="Table Subtle 1" w:semiHidden="0" w:unhideWhenUsed="0"/>
-    <w:lsdException w:name="Table Web 2" w:semiHidden="0" w:unhideWhenUsed="0"/>
-    <w:lsdException w:name="Table Web 3" w:semiHidden="0" w:unhideWhenUsed="0"/>
-    <w:lsdException w:name="Table Grid" w:semiHidden="0" w:uiPriority="39" w:unhideWhenUsed="0"/>
-    <w:lsdException w:name="Placeholder Text" w:unhideWhenUsed="0"/>
-    <w:lsdException w:name="No Spacing" w:semiHidden="0" w:uiPriority="1" w:unhideWhenUsed="0" w:qFormat="1"/>
-    <w:lsdException w:name="Light Shading" w:semiHidden="0" w:uiPriority="60" w:unhideWhenUsed="0"/>
-    <w:lsdException w:name="Light List" w:semiHidden="0" w:uiPriority="61" w:unhideWhenUsed="0"/>
-    <w:lsdException w:name="Light Grid" w:semiHidden="0" w:uiPriority="62" w:unhideWhenUsed="0"/>
-    <w:lsdException w:name="Medium Shading 1" w:semiHidden="0" w:uiPriority="63" w:unhideWhenUsed="0"/>
-    <w:lsdException w:name="Medium Shading 2" w:semiHidden="0" w:uiPriority="64" w:unhideWhenUsed="0"/>
-    <w:lsdException w:name="Medium List 1" w:semiHidden="0" w:uiPriority="65" w:unhideWhenUsed="0"/>
-    <w:lsdException w:name="Medium List 2" w:semiHidden="0" w:uiPriority="66" w:unhideWhenUsed="0"/>
-    <w:lsdException w:name="Medium Grid 1" w:semiHidden="0" w:uiPriority="67" w:unhideWhenUsed="0"/>
-    <w:lsdException w:name="Medium Grid 2" w:semiHidden="0" w:uiPriority="68" w:unhideWhenUsed="0"/>
-    <w:lsdException w:name="Medium Grid 3" w:semiHidden="0" w:uiPriority="69" w:unhideWhenUsed="0"/>
-    <w:lsdException w:name="Dark List" w:semiHidden="0" w:uiPriority="70" w:unhideWhenUsed="0"/>
-    <w:lsdException w:name="Colorful Shading" w:semiHidden="0" w:uiPriority="71" w:unhideWhenUsed="0"/>
-    <w:lsdException w:name="Colorful List" w:semiHidden="0" w:uiPriority="72" w:unhideWhenUsed="0"/>
-    <w:lsdException w:name="Colorful Grid" w:semiHidden="0" w:uiPriority="73" w:unhideWhenUsed="0"/>
-    <w:lsdException w:name="Light Shading Accent 1" w:semiHidden="0" w:uiPriority="60" w:unhideWhenUsed="0"/>
-    <w:lsdException w:name="Light List Accent 1" w:semiHidden="0" w:uiPriority="61" w:unhideWhenUsed="0"/>
-    <w:lsdException w:name="Light Grid Accent 1" w:semiHidden="0" w:uiPriority="62" w:unhideWhenUsed="0"/>
-    <w:lsdException w:name="Medium Shading 1 Accent 1" w:semiHidden="0" w:uiPriority="63" w:unhideWhenUsed="0"/>
-    <w:lsdException w:name="Medium Shading 2 Accent 1" w:semiHidden="0" w:uiPriority="64" w:unhideWhenUsed="0"/>
-    <w:lsdException w:name="Medium List 1 Accent 1" w:semiHidden="0" w:uiPriority="65" w:unhideWhenUsed="0"/>
-    <w:lsdException w:name="Revision" w:unhideWhenUsed="0"/>
-    <w:lsdException w:name="List Paragraph" w:semiHidden="0" w:uiPriority="34" w:unhideWhenUsed="0" w:qFormat="1"/>
-    <w:lsdException w:name="Quote" w:semiHidden="0" w:uiPriority="29" w:unhideWhenUsed="0" w:qFormat="1"/>
-    <w:lsdException w:name="Intense Quote" w:semiHidden="0" w:uiPriority="30" w:unhideWhenUsed="0" w:qFormat="1"/>
-    <w:lsdException w:name="Medium List 2 Accent 1" w:semiHidden="0" w:uiPriority="66" w:unhideWhenUsed="0"/>
-    <w:lsdException w:name="Medium Grid 1 Accent 1" w:semiHidden="0" w:uiPriority="67" w:unhideWhenUsed="0"/>
-    <w:lsdException w:name="Medium Grid 2 Accent 1" w:semiHidden="0" w:uiPriority="68" w:unhideWhenUsed="0"/>
-    <w:lsdException w:name="Medium Grid 3 Accent 1" w:semiHidden="0" w:uiPriority="69" w:unhideWhenUsed="0"/>
-    <w:lsdException w:name="Dark List Accent 1" w:semiHidden="0" w:uiPriority="70" w:unhideWhenUsed="0"/>
-    <w:lsdException w:name="Colorful Shading Accent 1" w:semiHidden="0" w:uiPriority="71" w:unhideWhenUsed="0"/>
-    <w:lsdException w:name="Colorful List Accent 1" w:semiHidden="0" w:uiPriority="72" w:unhideWhenUsed="0"/>
-    <w:lsdException w:name="Colorful Grid Accent 1" w:semiHidden="0" w:uiPriority="73" w:unhideWhenUsed="0"/>
-    <w:lsdException w:name="Light Shading Accent 2" w:semiHidden="0" w:uiPriority="60" w:unhideWhenUsed="0"/>
-    <w:lsdException w:name="Light List Accent 2" w:semiHidden="0" w:uiPriority="61" w:unhideWhenUsed="0"/>
-    <w:lsdException w:name="Light Grid Accent 2" w:semiHidden="0" w:uiPriority="62" w:unhideWhenUsed="0"/>
-    <w:lsdException w:name="Medium Shading 1 Accent 2" w:semiHidden="0" w:uiPriority="63" w:unhideWhenUsed="0"/>
-    <w:lsdException w:name="Medium Shading 2 Accent 2" w:semiHidden="0" w:uiPriority="64" w:unhideWhenUsed="0"/>
-    <w:lsdException w:name="Medium List 1 Accent 2" w:semiHidden="0" w:uiPriority="65" w:unhideWhenUsed="0"/>
-    <w:lsdException w:name="Medium List 2 Accent 2" w:semiHidden="0" w:uiPriority="66" w:unhideWhenUsed="0"/>
-    <w:lsdException w:name="Medium Grid 1 Accent 2" w:semiHidden="0" w:uiPriority="67" w:unhideWhenUsed="0"/>
-    <w:lsdException w:name="Medium Grid 2 Accent 2" w:semiHidden="0" w:uiPriority="68" w:unhideWhenUsed="0"/>
-    <w:lsdException w:name="Medium Grid 3 Accent 2" w:semiHidden="0" w:uiPriority="69" w:unhideWhenUsed="0"/>
-    <w:lsdException w:name="Dark List Accent 2" w:semiHidden="0" w:uiPriority="70" w:unhideWhenUsed="0"/>
-    <w:lsdException w:name="Colorful Shading Accent 2" w:semiHidden="0" w:uiPriority="71" w:unhideWhenUsed="0"/>
-    <w:lsdException w:name="Colorful List Accent 2" w:semiHidden="0" w:uiPriority="72" w:unhideWhenUsed="0"/>
-    <w:lsdException w:name="Colorful Grid Accent 2" w:semiHidden="0" w:uiPriority="73" w:unhideWhenUsed="0"/>
-    <w:lsdException w:name="Light Shading Accent 3" w:semiHidden="0" w:uiPriority="60" w:unhideWhenUsed="0"/>
-    <w:lsdException w:name="Light List Accent 3" w:semiHidden="0" w:uiPriority="61" w:unhideWhenUsed="0"/>
-    <w:lsdException w:name="Light Grid Accent 3" w:semiHidden="0" w:uiPriority="62" w:unhideWhenUsed="0"/>
-    <w:lsdException w:name="Medium Shading 1 Accent 3" w:semiHidden="0" w:uiPriority="63" w:unhideWhenUsed="0"/>
-    <w:lsdException w:name="Medium Shading 2 Accent 3" w:semiHidden="0" w:uiPriority="64" w:unhideWhenUsed="0"/>
-    <w:lsdException w:name="Medium List 1 Accent 3" w:semiHidden="0" w:uiPriority="65" w:unhideWhenUsed="0"/>
-    <w:lsdException w:name="Medium List 2 Accent 3" w:semiHidden="0" w:uiPriority="66" w:unhideWhenUsed="0"/>
-    <w:lsdException w:name="Medium Grid 1 Accent 3" w:semiHidden="0" w:uiPriority="67" w:unhideWhenUsed="0"/>
-    <w:lsdException w:name="Medium Grid 2 Accent 3" w:semiHidden="0" w:uiPriority="68" w:unhideWhenUsed="0"/>
-    <w:lsdException w:name="Medium Grid 3 Accent 3" w:semiHidden="0" w:uiPriority="69" w:unhideWhenUsed="0"/>
-    <w:lsdException w:name="Dark List Accent 3" w:semiHidden="0" w:uiPriority="70" w:unhideWhenUsed="0"/>
-    <w:lsdException w:name="Colorful Shading Accent 3" w:semiHidden="0" w:uiPriority="71" w:unhideWhenUsed="0"/>
-    <w:lsdException w:name="Colorful List Accent 3" w:semiHidden="0" w:uiPriority="72" w:unhideWhenUsed="0"/>
-    <w:lsdException w:name="Colorful Grid Accent 3" w:semiHidden="0" w:uiPriority="73" w:unhideWhenUsed="0"/>
-    <w:lsdException w:name="Light Shading Accent 4" w:semiHidden="0" w:uiPriority="60" w:unhideWhenUsed="0"/>
-    <w:lsdException w:name="Light List Accent 4" w:semiHidden="0" w:uiPriority="61" w:unhideWhenUsed="0"/>
-    <w:lsdException w:name="Light Grid Accent 4" w:semiHidden="0" w:uiPriority="62" w:unhideWhenUsed="0"/>
-    <w:lsdException w:name="Medium Shading 1 Accent 4" w:semiHidden="0" w:uiPriority="63" w:unhideWhenUsed="0"/>
-    <w:lsdException w:name="Medium Shading 2 Accent 4" w:semiHidden="0" w:uiPriority="64" w:unhideWhenUsed="0"/>
-    <w:lsdException w:name="Medium List 1 Accent 4" w:semiHidden="0" w:uiPriority="65" w:unhideWhenUsed="0"/>
-    <w:lsdException w:name="Medium List 2 Accent 4" w:semiHidden="0" w:uiPriority="66" w:unhideWhenUsed="0"/>
-    <w:lsdException w:name="Medium Grid 1 Accent 4" w:semiHidden="0" w:uiPriority="67" w:unhideWhenUsed="0"/>
-    <w:lsdException w:name="Medium Grid 2 Accent 4" w:semiHidden="0" w:uiPriority="68" w:unhideWhenUsed="0"/>
-    <w:lsdException w:name="Medium Grid 3 Accent 4" w:semiHidden="0" w:uiPriority="69" w:unhideWhenUsed="0"/>
-    <w:lsdException w:name="Dark List Accent 4" w:semiHidden="0" w:uiPriority="70" w:unhideWhenUsed="0"/>
-    <w:lsdException w:name="Colorful Shading Accent 4" w:semiHidden="0" w:uiPriority="71" w:unhideWhenUsed="0"/>
-    <w:lsdException w:name="Colorful List Accent 4" w:semiHidden="0" w:uiPriority="72" w:unhideWhenUsed="0"/>
-    <w:lsdException w:name="Colorful Grid Accent 4" w:semiHidden="0" w:uiPriority="73" w:unhideWhenUsed="0"/>
-    <w:lsdException w:name="Light Shading Accent 5" w:semiHidden="0" w:uiPriority="60" w:unhideWhenUsed="0"/>
-    <w:lsdException w:name="Light List Accent 5" w:semiHidden="0" w:uiPriority="61" w:unhideWhenUsed="0"/>
-    <w:lsdException w:name="Light Grid Accent 5" w:semiHidden="0" w:uiPriority="62" w:unhideWhenUsed="0"/>
-    <w:lsdException w:name="Medium Shading 1 Accent 5" w:semiHidden="0" w:uiPriority="63" w:unhideWhenUsed="0"/>
-    <w:lsdException w:name="Medium Shading 2 Accent 5" w:semiHidden="0" w:uiPriority="64" w:unhideWhenUsed="0"/>
-    <w:lsdException w:name="Medium List 1 Accent 5" w:semiHidden="0" w:uiPriority="65" w:unhideWhenUsed="0"/>
-    <w:lsdException w:name="Medium List 2 Accent 5" w:semiHidden="0" w:uiPriority="66" w:unhideWhenUsed="0"/>
-    <w:lsdException w:name="Medium Grid 1 Accent 5" w:semiHidden="0" w:uiPriority="67" w:unhideWhenUsed="0"/>
-    <w:lsdException w:name="Medium Grid 2 Accent 5" w:semiHidden="0" w:uiPriority="68" w:unhideWhenUsed="0"/>
-    <w:lsdException w:name="Medium Grid 3 Accent 5" w:semiHidden="0" w:uiPriority="69" w:unhideWhenUsed="0"/>
-    <w:lsdException w:name="Dark List Accent 5" w:semiHidden="0" w:uiPriority="70" w:unhideWhenUsed="0"/>
-    <w:lsdException w:name="Colorful Shading Accent 5" w:semiHidden="0" w:uiPriority="71" w:unhideWhenUsed="0"/>
-    <w:lsdException w:name="Colorful List Accent 5" w:semiHidden="0" w:uiPriority="72" w:unhideWhenUsed="0"/>
-    <w:lsdException w:name="Colorful Grid Accent 5" w:semiHidden="0" w:uiPriority="73" w:unhideWhenUsed="0"/>
-    <w:lsdException w:name="Light Shading Accent 6" w:semiHidden="0" w:uiPriority="60" w:unhideWhenUsed="0"/>
-    <w:lsdException w:name="Light List Accent 6" w:semiHidden="0" w:uiPriority="61" w:unhideWhenUsed="0"/>
-    <w:lsdException w:name="Light Grid Accent 6" w:semiHidden="0" w:uiPriority="62" w:unhideWhenUsed="0"/>
-    <w:lsdException w:name="Medium Shading 1 Accent 6" w:semiHidden="0" w:uiPriority="63" w:unhideWhenUsed="0"/>
-    <w:lsdException w:name="Medium Shading 2 Accent 6" w:semiHidden="0" w:uiPriority="64" w:unhideWhenUsed="0"/>
-    <w:lsdException w:name="Medium List 1 Accent 6" w:semiHidden="0" w:uiPriority="65" w:unhideWhenUsed="0"/>
-    <w:lsdException w:name="Medium List 2 Accent 6" w:semiHidden="0" w:uiPriority="66" w:unhideWhenUsed="0"/>
-    <w:lsdException w:name="Medium Grid 1 Accent 6" w:semiHidden="0" w:uiPriority="67" w:unhideWhenUsed="0"/>
-    <w:lsdException w:name="Medium Grid 2 Accent 6" w:semiHidden="0" w:uiPriority="68" w:unhideWhenUsed="0"/>
-    <w:lsdException w:name="Medium Grid 3 Accent 6" w:semiHidden="0" w:uiPriority="69" w:unhideWhenUsed="0"/>
-    <w:lsdException w:name="Dark List Accent 6" w:semiHidden="0" w:uiPriority="70" w:unhideWhenUsed="0"/>
-    <w:lsdException w:name="Colorful Shading Accent 6" w:semiHidden="0" w:uiPriority="71" w:unhideWhenUsed="0"/>
-    <w:lsdException w:name="Colorful List Accent 6" w:semiHidden="0" w:uiPriority="72" w:unhideWhenUsed="0"/>
-    <w:lsdException w:name="Colorful Grid Accent 6" w:semiHidden="0" w:uiPriority="73" w:unhideWhenUsed="0"/>
-    <w:lsdException w:name="Subtle Emphasis" w:semiHidden="0" w:uiPriority="19" w:unhideWhenUsed="0" w:qFormat="1"/>
-    <w:lsdException w:name="Intense Emphasis" w:semiHidden="0" w:uiPriority="21" w:unhideWhenUsed="0" w:qFormat="1"/>
-    <w:lsdException w:name="Subtle Reference" w:semiHidden="0" w:uiPriority="31" w:unhideWhenUsed="0" w:qFormat="1"/>
-    <w:lsdException w:name="Intense Reference" w:semiHidden="0" w:uiPriority="32" w:unhideWhenUsed="0" w:qFormat="1"/>
-    <w:lsdException w:name="Book Title" w:semiHidden="0" w:uiPriority="33" w:unhideWhenUsed="0" w:qFormat="1"/>
-    <w:lsdException w:name="Bibliography" w:uiPriority="37"/>
-    <w:lsdException w:name="TOC Heading" w:uiPriority="39" w:qFormat="1"/>
-  </w:latentStyles>
-  <w:style w:type="paragraph" w:default="1" w:styleId="Normal">
-    <w:name w:val="Normal"/>
-    <w:qFormat/>
-    <w:rsid w:val="007B480D"/>
+  <w:style w:type="character" w:customStyle="1" w:styleId="Ttulo1Car">
+    <w:name w:val="Título 1 Car"/>
+    <w:basedOn w:val="Fuentedeprrafopredeter"/>
+    <w:link w:val="Ttulo1"/>
+    <w:uiPriority w:val="9"/>
+    <w:rsid w:val="00117C95"/>
     <w:rPr>
-      <w:rFonts w:eastAsia="MS Mincho"/>
-    </w:rPr>
-  </w:style>
-  <w:style w:type="character" w:default="1" w:styleId="Fuentedeprrafopredeter">
-    <w:name w:val="Default Paragraph Font"/>
-    <w:uiPriority w:val="1"/>
-    <w:semiHidden/>
-    <w:unhideWhenUsed/>
-  </w:style>
-  <w:style w:type="table" w:default="1" w:styleId="Tablanormal">
-    <w:name w:val="Normal Table"/>
-    <w:uiPriority w:val="99"/>
-    <w:semiHidden/>
-    <w:unhideWhenUsed/>
-    <w:tblPr>
-      <w:tblInd w:w="0" w:type="dxa"/>
-      <w:tblCellMar>
-        <w:top w:w="0" w:type="dxa"/>
-        <w:left w:w="108" w:type="dxa"/>
-        <w:bottom w:w="0" w:type="dxa"/>
-        <w:right w:w="108" w:type="dxa"/>
-      </w:tblCellMar>
-    </w:tblPr>
-  </w:style>
-  <w:style w:type="numbering" w:default="1" w:styleId="Sinlista">
-    <w:name w:val="No List"/>
-    <w:uiPriority w:val="99"/>
-    <w:semiHidden/>
-    <w:unhideWhenUsed/>
-  </w:style>
-  <w:style w:type="paragraph" w:styleId="Sinespaciado">
-    <w:name w:val="No Spacing"/>
-    <w:uiPriority w:val="1"/>
-    <w:qFormat/>
-    <w:rsid w:val="007B480D"/>
-    <w:pPr>
-      <w:spacing w:after="0" w:line="240" w:lineRule="auto"/>
-    </w:pPr>
-  </w:style>
-  <w:style w:type="paragraph" w:styleId="Textodeglobo">
-    <w:name w:val="Balloon Text"/>
-    <w:basedOn w:val="Normal"/>
-    <w:link w:val="TextodegloboCar"/>
-    <w:uiPriority w:val="99"/>
-    <w:semiHidden/>
-    <w:unhideWhenUsed/>
-    <w:rsid w:val="00A9423A"/>
-    <w:pPr>
-      <w:spacing w:after="0" w:line="240" w:lineRule="auto"/>
-    </w:pPr>
-    <w:rPr>
-      <w:rFonts w:ascii="Tahoma" w:hAnsi="Tahoma" w:cs="Tahoma"/>
-      <w:sz w:val="16"/>
-      <w:szCs w:val="16"/>
-    </w:rPr>
-  </w:style>
-  <w:style w:type="character" w:customStyle="1" w:styleId="TextodegloboCar">
-    <w:name w:val="Texto de globo Car"/>
-    <w:basedOn w:val="Fuentedeprrafopredeter"/>
-    <w:link w:val="Textodeglobo"/>
-    <w:uiPriority w:val="99"/>
-    <w:semiHidden/>
-    <w:rsid w:val="00A9423A"/>
-    <w:rPr>
-      <w:rFonts w:ascii="Tahoma" w:eastAsia="MS Mincho" w:hAnsi="Tahoma" w:cs="Tahoma"/>
-      <w:sz w:val="16"/>
-      <w:szCs w:val="16"/>
+      <w:rFonts w:ascii="Times New Roman" w:eastAsia="Times New Roman" w:hAnsi="Times New Roman" w:cs="Times New Roman"/>
+      <w:b/>
+      <w:bCs/>
+      <w:kern w:val="36"/>
+      <w:sz w:val="48"/>
+      <w:szCs w:val="48"/>
+      <w:lang w:eastAsia="es-GT"/>
     </w:rPr>
   </w:style>
 </w:styles>
@@ -1939,7 +2058,7 @@
   <a:extraClrSchemeLst/>
   <a:extLst>
     <a:ext uri="{05A4C25C-085E-4340-85A3-A5531E510DB2}">
-      <thm15:themeFamily xmlns:thm15="http://schemas.microsoft.com/office/thememl/2012/main" xmlns="" name="Office Theme" id="{62F939B6-93AF-4DB8-9C6B-D6C7DFDC589F}" vid="{4A3C46E8-61CC-4603-A589-7422A47A8E4A}"/>
+      <thm15:themeFamily xmlns:thm15="http://schemas.microsoft.com/office/thememl/2012/main" name="Office Theme" id="{62F939B6-93AF-4DB8-9C6B-D6C7DFDC589F}" vid="{4A3C46E8-61CC-4603-A589-7422A47A8E4A}"/>
     </a:ext>
   </a:extLst>
 </a:theme>

</xml_diff>

<commit_message>
Se agrego el nombre Carlos Escobar,su carné y lo que le toca hacer -Carlos Escobar
</commit_message>
<xml_diff>
--- a/Orden.docx
+++ b/Orden.docx
@@ -695,23 +695,7 @@
           <w:rFonts w:ascii="Arial" w:hAnsi="Arial" w:cs="Arial"/>
           <w:sz w:val="24"/>
         </w:rPr>
-        <w:t xml:space="preserve">Oscar Joel </w:t>
-      </w:r>
-      <w:proofErr w:type="spellStart"/>
-      <w:r>
-        <w:rPr>
-          <w:rFonts w:ascii="Arial" w:hAnsi="Arial" w:cs="Arial"/>
-          <w:sz w:val="24"/>
-        </w:rPr>
-        <w:t>Delcíd</w:t>
-      </w:r>
-      <w:proofErr w:type="spellEnd"/>
-      <w:r>
-        <w:rPr>
-          <w:rFonts w:ascii="Arial" w:hAnsi="Arial" w:cs="Arial"/>
-          <w:sz w:val="24"/>
-        </w:rPr>
-        <w:t xml:space="preserve"> Revolorio 2017173: Modelo ER y Modelo Entidad</w:t>
+        <w:t>Oscar Joel Delcíd Revolorio 2017173: Modelo ER y Modelo Entidad</w:t>
       </w:r>
       <w:r>
         <w:rPr>
@@ -771,43 +755,7 @@
           <w:sz w:val="24"/>
           <w:szCs w:val="24"/>
         </w:rPr>
-        <w:t xml:space="preserve">Gary </w:t>
-      </w:r>
-      <w:proofErr w:type="spellStart"/>
-      <w:r>
-        <w:rPr>
-          <w:rFonts w:ascii="Arial" w:hAnsi="Arial" w:cs="Arial"/>
-          <w:sz w:val="24"/>
-          <w:szCs w:val="24"/>
-        </w:rPr>
-        <w:t>Sebastian</w:t>
-      </w:r>
-      <w:proofErr w:type="spellEnd"/>
-      <w:r>
-        <w:rPr>
-          <w:rFonts w:ascii="Arial" w:hAnsi="Arial" w:cs="Arial"/>
-          <w:sz w:val="24"/>
-          <w:szCs w:val="24"/>
-        </w:rPr>
-        <w:t xml:space="preserve"> </w:t>
-      </w:r>
-      <w:proofErr w:type="spellStart"/>
-      <w:r>
-        <w:rPr>
-          <w:rFonts w:ascii="Arial" w:hAnsi="Arial" w:cs="Arial"/>
-          <w:sz w:val="24"/>
-          <w:szCs w:val="24"/>
-        </w:rPr>
-        <w:t>Garcia</w:t>
-      </w:r>
-      <w:proofErr w:type="spellEnd"/>
-      <w:r>
-        <w:rPr>
-          <w:rFonts w:ascii="Arial" w:hAnsi="Arial" w:cs="Arial"/>
-          <w:sz w:val="24"/>
-          <w:szCs w:val="24"/>
-        </w:rPr>
-        <w:t xml:space="preserve"> Rodas 2017070: Base de Datos e Inserción de Datos</w:t>
+        <w:t>Gary Sebastian Garcia Rodas 2017070: Base de Datos e Inserción de Datos</w:t>
       </w:r>
       <w:r>
         <w:rPr>
@@ -1017,23 +965,13 @@
           <w:szCs w:val="24"/>
         </w:rPr>
       </w:pPr>
-      <w:proofErr w:type="spellStart"/>
-      <w:r>
-        <w:rPr>
-          <w:rFonts w:ascii="Arial" w:hAnsi="Arial" w:cs="Arial"/>
-          <w:sz w:val="24"/>
-          <w:szCs w:val="24"/>
-        </w:rPr>
-        <w:t>Jose</w:t>
-      </w:r>
-      <w:proofErr w:type="spellEnd"/>
-      <w:r>
-        <w:rPr>
-          <w:rFonts w:ascii="Arial" w:hAnsi="Arial" w:cs="Arial"/>
-          <w:sz w:val="24"/>
-          <w:szCs w:val="24"/>
-        </w:rPr>
-        <w:t xml:space="preserve"> Ignacio Flores Paiz 2019424</w:t>
+      <w:r>
+        <w:rPr>
+          <w:rFonts w:ascii="Arial" w:hAnsi="Arial" w:cs="Arial"/>
+          <w:sz w:val="24"/>
+          <w:szCs w:val="24"/>
+        </w:rPr>
+        <w:t>Jose Ignacio Flores Paiz 2019424</w:t>
       </w:r>
       <w:r>
         <w:rPr>
@@ -1127,18 +1065,8 @@
           <w:sz w:val="24"/>
           <w:szCs w:val="24"/>
         </w:rPr>
-        <w:t xml:space="preserve">: </w:t>
-      </w:r>
-      <w:proofErr w:type="spellStart"/>
-      <w:r>
-        <w:rPr>
-          <w:rFonts w:ascii="Arial" w:hAnsi="Arial" w:cs="Arial"/>
-          <w:sz w:val="24"/>
-          <w:szCs w:val="24"/>
-        </w:rPr>
-        <w:t>Servlets</w:t>
-      </w:r>
-      <w:proofErr w:type="spellEnd"/>
+        <w:t>: Servlets</w:t>
+      </w:r>
     </w:p>
     <w:p>
       <w:pPr>
@@ -1174,6 +1102,81 @@
           <w:szCs w:val="24"/>
         </w:rPr>
         <w:t>Programador 7:</w:t>
+      </w:r>
+    </w:p>
+    <w:p>
+      <w:pPr>
+        <w:pStyle w:val="Ttulo1"/>
+        <w:shd w:val="clear" w:color="auto" w:fill="FFFFFF"/>
+        <w:spacing w:before="0" w:beforeAutospacing="0" w:after="0" w:afterAutospacing="0" w:line="240" w:lineRule="atLeast"/>
+        <w:textAlignment w:val="baseline"/>
+        <w:rPr>
+          <w:rFonts w:ascii="Arial" w:hAnsi="Arial" w:cs="Arial"/>
+          <w:b w:val="0"/>
+          <w:bCs w:val="0"/>
+          <w:sz w:val="24"/>
+          <w:szCs w:val="24"/>
+        </w:rPr>
+      </w:pPr>
+      <w:r>
+        <w:rPr>
+          <w:rFonts w:ascii="Arial" w:hAnsi="Arial" w:cs="Arial"/>
+          <w:b w:val="0"/>
+          <w:bCs w:val="0"/>
+          <w:sz w:val="24"/>
+          <w:szCs w:val="24"/>
+        </w:rPr>
+        <w:t xml:space="preserve">Juan Ariel Chuc López </w:t>
+      </w:r>
+      <w:r>
+        <w:rPr>
+          <w:rFonts w:ascii="Arial" w:hAnsi="Arial" w:cs="Arial"/>
+          <w:b w:val="0"/>
+          <w:bCs w:val="0"/>
+          <w:sz w:val="24"/>
+          <w:szCs w:val="24"/>
+        </w:rPr>
+        <w:t>2019527: Modelo cliente y clienteDAO</w:t>
+      </w:r>
+    </w:p>
+    <w:p>
+      <w:pPr>
+        <w:pStyle w:val="Ttulo1"/>
+        <w:shd w:val="clear" w:color="auto" w:fill="FFFFFF"/>
+        <w:spacing w:before="0" w:beforeAutospacing="0" w:after="0" w:afterAutospacing="0" w:line="240" w:lineRule="atLeast"/>
+        <w:textAlignment w:val="baseline"/>
+        <w:rPr>
+          <w:rFonts w:ascii="Arial" w:hAnsi="Arial" w:cs="Arial"/>
+          <w:b w:val="0"/>
+          <w:bCs w:val="0"/>
+          <w:sz w:val="24"/>
+          <w:szCs w:val="24"/>
+        </w:rPr>
+      </w:pPr>
+    </w:p>
+    <w:p>
+      <w:pPr>
+        <w:pStyle w:val="Ttulo1"/>
+        <w:shd w:val="clear" w:color="auto" w:fill="FFFFFF"/>
+        <w:spacing w:before="0" w:beforeAutospacing="0" w:after="0" w:afterAutospacing="0" w:line="240" w:lineRule="atLeast"/>
+        <w:textAlignment w:val="baseline"/>
+        <w:rPr>
+          <w:rFonts w:ascii="Arial" w:hAnsi="Arial" w:cs="Arial"/>
+          <w:b w:val="0"/>
+          <w:bCs w:val="0"/>
+          <w:sz w:val="24"/>
+          <w:szCs w:val="24"/>
+        </w:rPr>
+      </w:pPr>
+      <w:r>
+        <w:rPr>
+          <w:rFonts w:ascii="Arial" w:hAnsi="Arial" w:cs="Arial"/>
+          <w:b w:val="0"/>
+          <w:bCs w:val="0"/>
+          <w:sz w:val="24"/>
+          <w:szCs w:val="24"/>
+        </w:rPr>
+        <w:t>Programador 8:</w:t>
       </w:r>
     </w:p>
     <w:p>
@@ -1199,50 +1202,8 @@
           <w:sz w:val="24"/>
           <w:szCs w:val="24"/>
         </w:rPr>
-        <w:t>Juan Ariel Chuc L</w:t>
-      </w:r>
-      <w:r>
-        <w:rPr>
-          <w:rFonts w:ascii="Arial" w:hAnsi="Arial" w:cs="Arial"/>
-          <w:b w:val="0"/>
-          <w:bCs w:val="0"/>
-          <w:sz w:val="24"/>
-          <w:szCs w:val="24"/>
-        </w:rPr>
-        <w:t>ó</w:t>
-      </w:r>
-      <w:r>
-        <w:rPr>
-          <w:rFonts w:ascii="Arial" w:hAnsi="Arial" w:cs="Arial"/>
-          <w:b w:val="0"/>
-          <w:bCs w:val="0"/>
-          <w:sz w:val="24"/>
-          <w:szCs w:val="24"/>
-        </w:rPr>
-        <w:t xml:space="preserve">pez </w:t>
-      </w:r>
-      <w:r>
-        <w:rPr>
-          <w:rFonts w:ascii="Arial" w:hAnsi="Arial" w:cs="Arial"/>
-          <w:b w:val="0"/>
-          <w:bCs w:val="0"/>
-          <w:sz w:val="24"/>
-          <w:szCs w:val="24"/>
-        </w:rPr>
-        <w:t xml:space="preserve">2019527: Modelo cliente y </w:t>
-      </w:r>
-      <w:proofErr w:type="spellStart"/>
-      <w:r>
-        <w:rPr>
-          <w:rFonts w:ascii="Arial" w:hAnsi="Arial" w:cs="Arial"/>
-          <w:b w:val="0"/>
-          <w:bCs w:val="0"/>
-          <w:sz w:val="24"/>
-          <w:szCs w:val="24"/>
-        </w:rPr>
-        <w:t>clienteDAO</w:t>
-      </w:r>
-      <w:proofErr w:type="spellEnd"/>
+        <w:t>Carlos Alberto Escobar Hernández 2017353: Modelo Empleado y Empleado Dao.</w:t>
+      </w:r>
     </w:p>
     <w:sectPr>
       <w:pgSz w:w="12240" w:h="15840"/>
@@ -1432,7 +1393,7 @@
     <w:lsdException w:name="Table Web 2" w:semiHidden="1" w:unhideWhenUsed="1"/>
     <w:lsdException w:name="Table Web 3" w:semiHidden="1" w:unhideWhenUsed="1"/>
     <w:lsdException w:name="Balloon Text" w:semiHidden="1" w:unhideWhenUsed="1"/>
-    <w:lsdException w:name="Table Grid" w:semiHidden="1" w:uiPriority="39" w:unhideWhenUsed="1"/>
+    <w:lsdException w:name="Table Grid" w:uiPriority="39"/>
     <w:lsdException w:name="Table Theme" w:semiHidden="1" w:unhideWhenUsed="1"/>
     <w:lsdException w:name="Placeholder Text" w:semiHidden="1"/>
     <w:lsdException w:name="No Spacing" w:uiPriority="1" w:qFormat="1"/>

</xml_diff>

<commit_message>
Se agrego el nombre Osman de León, numero de carné, y lo que le toca realizar - Osman de León
</commit_message>
<xml_diff>
--- a/Orden.docx
+++ b/Orden.docx
@@ -1,6 +1,6 @@
 
 <file path=word/document.xml><?xml version="1.0" encoding="utf-8"?>
-<w:document xmlns:wpc="http://schemas.microsoft.com/office/word/2010/wordprocessingCanvas" xmlns:cx="http://schemas.microsoft.com/office/drawing/2014/chartex" xmlns:cx1="http://schemas.microsoft.com/office/drawing/2015/9/8/chartex" xmlns:cx2="http://schemas.microsoft.com/office/drawing/2015/10/21/chartex" xmlns:cx3="http://schemas.microsoft.com/office/drawing/2016/5/9/chartex" xmlns:cx4="http://schemas.microsoft.com/office/drawing/2016/5/10/chartex" xmlns:cx5="http://schemas.microsoft.com/office/drawing/2016/5/11/chartex" xmlns:cx6="http://schemas.microsoft.com/office/drawing/2016/5/12/chartex" xmlns:cx7="http://schemas.microsoft.com/office/drawing/2016/5/13/chartex" xmlns:cx8="http://schemas.microsoft.com/office/drawing/2016/5/14/chartex" xmlns:mc="http://schemas.openxmlformats.org/markup-compatibility/2006" xmlns:aink="http://schemas.microsoft.com/office/drawing/2016/ink" xmlns:am3d="http://schemas.microsoft.com/office/drawing/2017/model3d" xmlns:o="urn:schemas-microsoft-com:office:office" xmlns:r="http://schemas.openxmlformats.org/officeDocument/2006/relationships" xmlns:m="http://schemas.openxmlformats.org/officeDocument/2006/math" xmlns:v="urn:schemas-microsoft-com:vml" xmlns:wp14="http://schemas.microsoft.com/office/word/2010/wordprocessingDrawing" xmlns:wp="http://schemas.openxmlformats.org/drawingml/2006/wordprocessingDrawing" xmlns:w10="urn:schemas-microsoft-com:office:word" xmlns:w="http://schemas.openxmlformats.org/wordprocessingml/2006/main" xmlns:w14="http://schemas.microsoft.com/office/word/2010/wordml" xmlns:w15="http://schemas.microsoft.com/office/word/2012/wordml" xmlns:w16cex="http://schemas.microsoft.com/office/word/2018/wordml/cex" xmlns:w16cid="http://schemas.microsoft.com/office/word/2016/wordml/cid" xmlns:w16="http://schemas.microsoft.com/office/word/2018/wordml" xmlns:w16sdtdh="http://schemas.microsoft.com/office/word/2020/wordml/sdtdatahash" xmlns:w16se="http://schemas.microsoft.com/office/word/2015/wordml/symex" xmlns:wpg="http://schemas.microsoft.com/office/word/2010/wordprocessingGroup" xmlns:wpi="http://schemas.microsoft.com/office/word/2010/wordprocessingInk" xmlns:wne="http://schemas.microsoft.com/office/word/2006/wordml" xmlns:wps="http://schemas.microsoft.com/office/word/2010/wordprocessingShape" mc:Ignorable="w14 w15 w16se w16cid w16 w16cex w16sdtdh wp14">
+<w:document xmlns:wpc="http://schemas.microsoft.com/office/word/2010/wordprocessingCanvas" xmlns:cx="http://schemas.microsoft.com/office/drawing/2014/chartex" xmlns:mc="http://schemas.openxmlformats.org/markup-compatibility/2006" xmlns:o="urn:schemas-microsoft-com:office:office" xmlns:r="http://schemas.openxmlformats.org/officeDocument/2006/relationships" xmlns:m="http://schemas.openxmlformats.org/officeDocument/2006/math" xmlns:v="urn:schemas-microsoft-com:vml" xmlns:wp14="http://schemas.microsoft.com/office/word/2010/wordprocessingDrawing" xmlns:wp="http://schemas.openxmlformats.org/drawingml/2006/wordprocessingDrawing" xmlns:w10="urn:schemas-microsoft-com:office:word" xmlns:w="http://schemas.openxmlformats.org/wordprocessingml/2006/main" xmlns:w14="http://schemas.microsoft.com/office/word/2010/wordml" xmlns:w15="http://schemas.microsoft.com/office/word/2012/wordml" xmlns:w16se="http://schemas.microsoft.com/office/word/2015/wordml/symex" xmlns:wpg="http://schemas.microsoft.com/office/word/2010/wordprocessingGroup" xmlns:wpi="http://schemas.microsoft.com/office/word/2010/wordprocessingInk" xmlns:wne="http://schemas.microsoft.com/office/word/2006/wordml" xmlns:wps="http://schemas.microsoft.com/office/word/2010/wordprocessingShape" mc:Ignorable="w14 w15 w16se wp14">
   <w:body>
     <w:p>
       <w:pPr>
@@ -16,7 +16,7 @@
           <w:rFonts w:ascii="Arial" w:hAnsi="Arial" w:cs="Arial"/>
           <w:b/>
           <w:noProof/>
-          <w:lang w:val="es-ES" w:eastAsia="es-ES"/>
+          <w:lang w:val="en-US"/>
         </w:rPr>
         <w:drawing>
           <wp:inline distT="0" distB="0" distL="0" distR="0" wp14:anchorId="61DA3BD1" wp14:editId="0C35A376">
@@ -589,7 +589,23 @@
           <w:rFonts w:ascii="Arial" w:hAnsi="Arial" w:cs="Arial"/>
           <w:sz w:val="24"/>
         </w:rPr>
-        <w:t>Javier Alejandro Barillas González   2017174</w:t>
+        <w:t xml:space="preserve">Javier Alejandro </w:t>
+      </w:r>
+      <w:proofErr w:type="spellStart"/>
+      <w:r>
+        <w:rPr>
+          <w:rFonts w:ascii="Arial" w:hAnsi="Arial" w:cs="Arial"/>
+          <w:sz w:val="24"/>
+        </w:rPr>
+        <w:t>Barillas</w:t>
+      </w:r>
+      <w:proofErr w:type="spellEnd"/>
+      <w:r>
+        <w:rPr>
+          <w:rFonts w:ascii="Arial" w:hAnsi="Arial" w:cs="Arial"/>
+          <w:sz w:val="24"/>
+        </w:rPr>
+        <w:t xml:space="preserve"> González   2017174</w:t>
       </w:r>
     </w:p>
     <w:p>
@@ -637,6 +653,7 @@
           <w:sz w:val="24"/>
         </w:rPr>
       </w:pPr>
+      <w:proofErr w:type="spellStart"/>
       <w:r>
         <w:rPr>
           <w:rFonts w:ascii="Arial" w:hAnsi="Arial" w:cs="Arial"/>
@@ -644,6 +661,7 @@
         </w:rPr>
         <w:t>SkyNet</w:t>
       </w:r>
+      <w:proofErr w:type="spellEnd"/>
     </w:p>
     <w:p>
       <w:pPr>
@@ -695,7 +713,23 @@
           <w:rFonts w:ascii="Arial" w:hAnsi="Arial" w:cs="Arial"/>
           <w:sz w:val="24"/>
         </w:rPr>
-        <w:t>Oscar Joel Delcíd Revolorio 2017173: Modelo ER y Modelo Entidad</w:t>
+        <w:t xml:space="preserve">Oscar Joel </w:t>
+      </w:r>
+      <w:proofErr w:type="spellStart"/>
+      <w:r>
+        <w:rPr>
+          <w:rFonts w:ascii="Arial" w:hAnsi="Arial" w:cs="Arial"/>
+          <w:sz w:val="24"/>
+        </w:rPr>
+        <w:t>Delcíd</w:t>
+      </w:r>
+      <w:proofErr w:type="spellEnd"/>
+      <w:r>
+        <w:rPr>
+          <w:rFonts w:ascii="Arial" w:hAnsi="Arial" w:cs="Arial"/>
+          <w:sz w:val="24"/>
+        </w:rPr>
+        <w:t xml:space="preserve"> Revolorio 2017173: Modelo ER y Modelo Entidad</w:t>
       </w:r>
       <w:r>
         <w:rPr>
@@ -755,7 +789,43 @@
           <w:sz w:val="24"/>
           <w:szCs w:val="24"/>
         </w:rPr>
-        <w:t>Gary Sebastian Garcia Rodas 2017070: Base de Datos e Inserción de Datos</w:t>
+        <w:t xml:space="preserve">Gary </w:t>
+      </w:r>
+      <w:proofErr w:type="spellStart"/>
+      <w:r>
+        <w:rPr>
+          <w:rFonts w:ascii="Arial" w:hAnsi="Arial" w:cs="Arial"/>
+          <w:sz w:val="24"/>
+          <w:szCs w:val="24"/>
+        </w:rPr>
+        <w:t>Sebastian</w:t>
+      </w:r>
+      <w:proofErr w:type="spellEnd"/>
+      <w:r>
+        <w:rPr>
+          <w:rFonts w:ascii="Arial" w:hAnsi="Arial" w:cs="Arial"/>
+          <w:sz w:val="24"/>
+          <w:szCs w:val="24"/>
+        </w:rPr>
+        <w:t xml:space="preserve"> </w:t>
+      </w:r>
+      <w:proofErr w:type="spellStart"/>
+      <w:r>
+        <w:rPr>
+          <w:rFonts w:ascii="Arial" w:hAnsi="Arial" w:cs="Arial"/>
+          <w:sz w:val="24"/>
+          <w:szCs w:val="24"/>
+        </w:rPr>
+        <w:t>Garcia</w:t>
+      </w:r>
+      <w:proofErr w:type="spellEnd"/>
+      <w:r>
+        <w:rPr>
+          <w:rFonts w:ascii="Arial" w:hAnsi="Arial" w:cs="Arial"/>
+          <w:sz w:val="24"/>
+          <w:szCs w:val="24"/>
+        </w:rPr>
+        <w:t xml:space="preserve"> Rodas 2017070: Base de Datos e Inserción de Datos</w:t>
       </w:r>
       <w:r>
         <w:rPr>
@@ -821,8 +891,36 @@
           <w:sz w:val="24"/>
           <w:szCs w:val="24"/>
         </w:rPr>
-        <w:t>Andy Daniel Cuyuch Chitay</w:t>
-      </w:r>
+        <w:t xml:space="preserve">Andy Daniel </w:t>
+      </w:r>
+      <w:proofErr w:type="spellStart"/>
+      <w:r>
+        <w:rPr>
+          <w:rFonts w:ascii="Arial" w:hAnsi="Arial" w:cs="Arial"/>
+          <w:sz w:val="24"/>
+          <w:szCs w:val="24"/>
+        </w:rPr>
+        <w:t>Cuyuch</w:t>
+      </w:r>
+      <w:proofErr w:type="spellEnd"/>
+      <w:r>
+        <w:rPr>
+          <w:rFonts w:ascii="Arial" w:hAnsi="Arial" w:cs="Arial"/>
+          <w:sz w:val="24"/>
+          <w:szCs w:val="24"/>
+        </w:rPr>
+        <w:t xml:space="preserve"> </w:t>
+      </w:r>
+      <w:proofErr w:type="spellStart"/>
+      <w:r>
+        <w:rPr>
+          <w:rFonts w:ascii="Arial" w:hAnsi="Arial" w:cs="Arial"/>
+          <w:sz w:val="24"/>
+          <w:szCs w:val="24"/>
+        </w:rPr>
+        <w:t>Chitay</w:t>
+      </w:r>
+      <w:proofErr w:type="spellEnd"/>
       <w:r>
         <w:rPr>
           <w:rFonts w:ascii="Arial" w:hAnsi="Arial" w:cs="Arial"/>
@@ -887,7 +985,25 @@
           <w:sz w:val="24"/>
           <w:szCs w:val="24"/>
         </w:rPr>
-        <w:t>Fernando Emanuel Diaz Morales 2017264: Creación</w:t>
+        <w:t xml:space="preserve">Fernando Emanuel </w:t>
+      </w:r>
+      <w:proofErr w:type="spellStart"/>
+      <w:r>
+        <w:rPr>
+          <w:rFonts w:ascii="Arial" w:hAnsi="Arial" w:cs="Arial"/>
+          <w:sz w:val="24"/>
+          <w:szCs w:val="24"/>
+        </w:rPr>
+        <w:t>Diaz</w:t>
+      </w:r>
+      <w:proofErr w:type="spellEnd"/>
+      <w:r>
+        <w:rPr>
+          <w:rFonts w:ascii="Arial" w:hAnsi="Arial" w:cs="Arial"/>
+          <w:sz w:val="24"/>
+          <w:szCs w:val="24"/>
+        </w:rPr>
+        <w:t xml:space="preserve"> Morales 2017264: Creación</w:t>
       </w:r>
       <w:r>
         <w:rPr>
@@ -965,13 +1081,41 @@
           <w:szCs w:val="24"/>
         </w:rPr>
       </w:pPr>
-      <w:r>
-        <w:rPr>
-          <w:rFonts w:ascii="Arial" w:hAnsi="Arial" w:cs="Arial"/>
-          <w:sz w:val="24"/>
-          <w:szCs w:val="24"/>
-        </w:rPr>
-        <w:t>Jose Ignacio Flores Paiz 2019424</w:t>
+      <w:proofErr w:type="spellStart"/>
+      <w:r>
+        <w:rPr>
+          <w:rFonts w:ascii="Arial" w:hAnsi="Arial" w:cs="Arial"/>
+          <w:sz w:val="24"/>
+          <w:szCs w:val="24"/>
+        </w:rPr>
+        <w:t>Jose</w:t>
+      </w:r>
+      <w:proofErr w:type="spellEnd"/>
+      <w:r>
+        <w:rPr>
+          <w:rFonts w:ascii="Arial" w:hAnsi="Arial" w:cs="Arial"/>
+          <w:sz w:val="24"/>
+          <w:szCs w:val="24"/>
+        </w:rPr>
+        <w:t xml:space="preserve"> Ignacio Flores </w:t>
+      </w:r>
+      <w:proofErr w:type="spellStart"/>
+      <w:r>
+        <w:rPr>
+          <w:rFonts w:ascii="Arial" w:hAnsi="Arial" w:cs="Arial"/>
+          <w:sz w:val="24"/>
+          <w:szCs w:val="24"/>
+        </w:rPr>
+        <w:t>Paiz</w:t>
+      </w:r>
+      <w:proofErr w:type="spellEnd"/>
+      <w:r>
+        <w:rPr>
+          <w:rFonts w:ascii="Arial" w:hAnsi="Arial" w:cs="Arial"/>
+          <w:sz w:val="24"/>
+          <w:szCs w:val="24"/>
+        </w:rPr>
+        <w:t xml:space="preserve"> 2019424</w:t>
       </w:r>
       <w:r>
         <w:rPr>
@@ -1065,8 +1209,18 @@
           <w:sz w:val="24"/>
           <w:szCs w:val="24"/>
         </w:rPr>
-        <w:t>: Servlets</w:t>
-      </w:r>
+        <w:t xml:space="preserve">: </w:t>
+      </w:r>
+      <w:proofErr w:type="spellStart"/>
+      <w:r>
+        <w:rPr>
+          <w:rFonts w:ascii="Arial" w:hAnsi="Arial" w:cs="Arial"/>
+          <w:sz w:val="24"/>
+          <w:szCs w:val="24"/>
+        </w:rPr>
+        <w:t>Servlets</w:t>
+      </w:r>
+      <w:proofErr w:type="spellEnd"/>
     </w:p>
     <w:p>
       <w:pPr>
@@ -1126,8 +1280,9 @@
           <w:sz w:val="24"/>
           <w:szCs w:val="24"/>
         </w:rPr>
-        <w:t xml:space="preserve">Juan Ariel Chuc López </w:t>
-      </w:r>
+        <w:t xml:space="preserve">Juan Ariel </w:t>
+      </w:r>
+      <w:proofErr w:type="spellStart"/>
       <w:r>
         <w:rPr>
           <w:rFonts w:ascii="Arial" w:hAnsi="Arial" w:cs="Arial"/>
@@ -1136,8 +1291,41 @@
           <w:sz w:val="24"/>
           <w:szCs w:val="24"/>
         </w:rPr>
-        <w:t>2019527: Modelo cliente y clienteDAO</w:t>
-      </w:r>
+        <w:t>Chuc</w:t>
+      </w:r>
+      <w:proofErr w:type="spellEnd"/>
+      <w:r>
+        <w:rPr>
+          <w:rFonts w:ascii="Arial" w:hAnsi="Arial" w:cs="Arial"/>
+          <w:b w:val="0"/>
+          <w:bCs w:val="0"/>
+          <w:sz w:val="24"/>
+          <w:szCs w:val="24"/>
+        </w:rPr>
+        <w:t xml:space="preserve"> López </w:t>
+      </w:r>
+      <w:r>
+        <w:rPr>
+          <w:rFonts w:ascii="Arial" w:hAnsi="Arial" w:cs="Arial"/>
+          <w:b w:val="0"/>
+          <w:bCs w:val="0"/>
+          <w:sz w:val="24"/>
+          <w:szCs w:val="24"/>
+        </w:rPr>
+        <w:t xml:space="preserve">2019527: Modelo cliente y </w:t>
+      </w:r>
+      <w:proofErr w:type="spellStart"/>
+      <w:r>
+        <w:rPr>
+          <w:rFonts w:ascii="Arial" w:hAnsi="Arial" w:cs="Arial"/>
+          <w:b w:val="0"/>
+          <w:bCs w:val="0"/>
+          <w:sz w:val="24"/>
+          <w:szCs w:val="24"/>
+        </w:rPr>
+        <w:t>clienteDAO</w:t>
+      </w:r>
+      <w:proofErr w:type="spellEnd"/>
     </w:p>
     <w:p>
       <w:pPr>
@@ -1177,6 +1365,93 @@
           <w:szCs w:val="24"/>
         </w:rPr>
         <w:t>Programador 8:</w:t>
+      </w:r>
+    </w:p>
+    <w:p>
+      <w:pPr>
+        <w:pStyle w:val="Ttulo1"/>
+        <w:shd w:val="clear" w:color="auto" w:fill="FFFFFF"/>
+        <w:spacing w:before="0" w:beforeAutospacing="0" w:after="0" w:afterAutospacing="0" w:line="240" w:lineRule="atLeast"/>
+        <w:textAlignment w:val="baseline"/>
+        <w:rPr>
+          <w:rFonts w:ascii="Arial" w:hAnsi="Arial" w:cs="Arial"/>
+          <w:b w:val="0"/>
+          <w:bCs w:val="0"/>
+          <w:sz w:val="24"/>
+          <w:szCs w:val="24"/>
+        </w:rPr>
+      </w:pPr>
+      <w:r>
+        <w:rPr>
+          <w:rFonts w:ascii="Arial" w:hAnsi="Arial" w:cs="Arial"/>
+          <w:b w:val="0"/>
+          <w:bCs w:val="0"/>
+          <w:sz w:val="24"/>
+          <w:szCs w:val="24"/>
+        </w:rPr>
+        <w:t xml:space="preserve">Carlos Alberto Escobar Hernández 2017353: Modelo Empleado y Empleado </w:t>
+      </w:r>
+      <w:proofErr w:type="spellStart"/>
+      <w:r>
+        <w:rPr>
+          <w:rFonts w:ascii="Arial" w:hAnsi="Arial" w:cs="Arial"/>
+          <w:b w:val="0"/>
+          <w:bCs w:val="0"/>
+          <w:sz w:val="24"/>
+          <w:szCs w:val="24"/>
+        </w:rPr>
+        <w:t>Dao</w:t>
+      </w:r>
+      <w:proofErr w:type="spellEnd"/>
+      <w:r>
+        <w:rPr>
+          <w:rFonts w:ascii="Arial" w:hAnsi="Arial" w:cs="Arial"/>
+          <w:b w:val="0"/>
+          <w:bCs w:val="0"/>
+          <w:sz w:val="24"/>
+          <w:szCs w:val="24"/>
+        </w:rPr>
+        <w:t>.</w:t>
+      </w:r>
+    </w:p>
+    <w:p>
+      <w:pPr>
+        <w:pStyle w:val="Ttulo1"/>
+        <w:shd w:val="clear" w:color="auto" w:fill="FFFFFF"/>
+        <w:spacing w:before="0" w:beforeAutospacing="0" w:after="0" w:afterAutospacing="0" w:line="240" w:lineRule="atLeast"/>
+        <w:textAlignment w:val="baseline"/>
+        <w:rPr>
+          <w:rFonts w:ascii="Arial" w:hAnsi="Arial" w:cs="Arial"/>
+          <w:b w:val="0"/>
+          <w:bCs w:val="0"/>
+          <w:sz w:val="24"/>
+          <w:szCs w:val="24"/>
+        </w:rPr>
+      </w:pPr>
+    </w:p>
+    <w:p>
+      <w:pPr>
+        <w:pStyle w:val="Ttulo1"/>
+        <w:shd w:val="clear" w:color="auto" w:fill="FFFFFF"/>
+        <w:spacing w:before="0" w:beforeAutospacing="0" w:after="0" w:afterAutospacing="0" w:line="240" w:lineRule="atLeast"/>
+        <w:textAlignment w:val="baseline"/>
+        <w:rPr>
+          <w:rFonts w:ascii="Arial" w:hAnsi="Arial" w:cs="Arial"/>
+          <w:b w:val="0"/>
+          <w:bCs w:val="0"/>
+          <w:sz w:val="24"/>
+          <w:szCs w:val="24"/>
+        </w:rPr>
+      </w:pPr>
+      <w:r>
+        <w:rPr>
+          <w:rFonts w:ascii="Arial" w:hAnsi="Arial" w:cs="Arial"/>
+          <w:b w:val="0"/>
+          <w:bCs w:val="0"/>
+          <w:sz w:val="24"/>
+          <w:szCs w:val="24"/>
+        </w:rPr>
+        <w:t>Programador 9:</w:t>
       </w:r>
     </w:p>
     <w:p>
@@ -1202,7 +1477,19 @@
           <w:sz w:val="24"/>
           <w:szCs w:val="24"/>
         </w:rPr>
-        <w:t>Carlos Alberto Escobar Hernández 2017353: Modelo Empleado y Empleado Dao.</w:t>
+        <w:t xml:space="preserve">Osman Emanuel de León García 2017043 : Modelo </w:t>
+      </w:r>
+      <w:bookmarkStart w:id="0" w:name="_GoBack"/>
+      <w:bookmarkEnd w:id="0"/>
+      <w:r>
+        <w:rPr>
+          <w:rFonts w:ascii="Arial" w:hAnsi="Arial" w:cs="Arial"/>
+          <w:b w:val="0"/>
+          <w:bCs w:val="0"/>
+          <w:sz w:val="24"/>
+          <w:szCs w:val="24"/>
+        </w:rPr>
+        <w:t>Venta</w:t>
       </w:r>
     </w:p>
     <w:sectPr>
@@ -1222,7 +1509,7 @@
 </file>
 
 <file path=word/styles.xml><?xml version="1.0" encoding="utf-8"?>
-<w:styles xmlns:mc="http://schemas.openxmlformats.org/markup-compatibility/2006" xmlns:r="http://schemas.openxmlformats.org/officeDocument/2006/relationships" xmlns:w="http://schemas.openxmlformats.org/wordprocessingml/2006/main" xmlns:w14="http://schemas.microsoft.com/office/word/2010/wordml" xmlns:w15="http://schemas.microsoft.com/office/word/2012/wordml" xmlns:w16cex="http://schemas.microsoft.com/office/word/2018/wordml/cex" xmlns:w16cid="http://schemas.microsoft.com/office/word/2016/wordml/cid" xmlns:w16="http://schemas.microsoft.com/office/word/2018/wordml" xmlns:w16sdtdh="http://schemas.microsoft.com/office/word/2020/wordml/sdtdatahash" xmlns:w16se="http://schemas.microsoft.com/office/word/2015/wordml/symex" mc:Ignorable="w14 w15 w16se w16cid w16 w16cex w16sdtdh">
+<w:styles xmlns:mc="http://schemas.openxmlformats.org/markup-compatibility/2006" xmlns:r="http://schemas.openxmlformats.org/officeDocument/2006/relationships" xmlns:w="http://schemas.openxmlformats.org/wordprocessingml/2006/main" xmlns:w14="http://schemas.microsoft.com/office/word/2010/wordml" xmlns:w15="http://schemas.microsoft.com/office/word/2012/wordml" xmlns:w16se="http://schemas.microsoft.com/office/word/2015/wordml/symex" mc:Ignorable="w14 w15 w16se">
   <w:docDefaults>
     <w:rPrDefault>
       <w:rPr>
@@ -1238,7 +1525,7 @@
       </w:pPr>
     </w:pPrDefault>
   </w:docDefaults>
-  <w:latentStyles w:defLockedState="0" w:defUIPriority="99" w:defSemiHidden="0" w:defUnhideWhenUsed="0" w:defQFormat="0" w:count="376">
+  <w:latentStyles w:defLockedState="0" w:defUIPriority="99" w:defSemiHidden="0" w:defUnhideWhenUsed="0" w:defQFormat="0" w:count="371">
     <w:lsdException w:name="Normal" w:uiPriority="0" w:qFormat="1"/>
     <w:lsdException w:name="heading 1" w:uiPriority="9" w:qFormat="1"/>
     <w:lsdException w:name="heading 2" w:semiHidden="1" w:uiPriority="9" w:unhideWhenUsed="1" w:qFormat="1"/>
@@ -1610,11 +1897,6 @@
     <w:lsdException w:name="List Table 5 Dark Accent 6" w:uiPriority="50"/>
     <w:lsdException w:name="List Table 6 Colorful Accent 6" w:uiPriority="51"/>
     <w:lsdException w:name="List Table 7 Colorful Accent 6" w:uiPriority="52"/>
-    <w:lsdException w:name="Mention" w:semiHidden="1" w:unhideWhenUsed="1"/>
-    <w:lsdException w:name="Smart Hyperlink" w:semiHidden="1" w:unhideWhenUsed="1"/>
-    <w:lsdException w:name="Hashtag" w:semiHidden="1" w:unhideWhenUsed="1"/>
-    <w:lsdException w:name="Unresolved Mention" w:semiHidden="1" w:unhideWhenUsed="1"/>
-    <w:lsdException w:name="Smart Link" w:semiHidden="1" w:unhideWhenUsed="1"/>
   </w:latentStyles>
   <w:style w:type="paragraph" w:default="1" w:styleId="Normal">
     <w:name w:val="Normal"/>

</xml_diff>

<commit_message>
Se Agrego el nombre Byron Figueroa, su numero de carnet y su parte del trabajo
</commit_message>
<xml_diff>
--- a/Orden.docx
+++ b/Orden.docx
@@ -1,6 +1,6 @@
 
 <file path=word/document.xml><?xml version="1.0" encoding="utf-8"?>
-<w:document xmlns:wpc="http://schemas.microsoft.com/office/word/2010/wordprocessingCanvas" xmlns:cx="http://schemas.microsoft.com/office/drawing/2014/chartex" xmlns:mc="http://schemas.openxmlformats.org/markup-compatibility/2006" xmlns:o="urn:schemas-microsoft-com:office:office" xmlns:r="http://schemas.openxmlformats.org/officeDocument/2006/relationships" xmlns:m="http://schemas.openxmlformats.org/officeDocument/2006/math" xmlns:v="urn:schemas-microsoft-com:vml" xmlns:wp14="http://schemas.microsoft.com/office/word/2010/wordprocessingDrawing" xmlns:wp="http://schemas.openxmlformats.org/drawingml/2006/wordprocessingDrawing" xmlns:w10="urn:schemas-microsoft-com:office:word" xmlns:w="http://schemas.openxmlformats.org/wordprocessingml/2006/main" xmlns:w14="http://schemas.microsoft.com/office/word/2010/wordml" xmlns:w15="http://schemas.microsoft.com/office/word/2012/wordml" xmlns:w16se="http://schemas.microsoft.com/office/word/2015/wordml/symex" xmlns:wpg="http://schemas.microsoft.com/office/word/2010/wordprocessingGroup" xmlns:wpi="http://schemas.microsoft.com/office/word/2010/wordprocessingInk" xmlns:wne="http://schemas.microsoft.com/office/word/2006/wordml" xmlns:wps="http://schemas.microsoft.com/office/word/2010/wordprocessingShape" mc:Ignorable="w14 w15 w16se wp14">
+<w:document xmlns:ve="http://schemas.openxmlformats.org/markup-compatibility/2006" xmlns:o="urn:schemas-microsoft-com:office:office" xmlns:r="http://schemas.openxmlformats.org/officeDocument/2006/relationships" xmlns:m="http://schemas.openxmlformats.org/officeDocument/2006/math" xmlns:v="urn:schemas-microsoft-com:vml" xmlns:wp="http://schemas.openxmlformats.org/drawingml/2006/wordprocessingDrawing" xmlns:w10="urn:schemas-microsoft-com:office:word" xmlns:w="http://schemas.openxmlformats.org/wordprocessingml/2006/main" xmlns:wne="http://schemas.microsoft.com/office/word/2006/wordml">
   <w:body>
     <w:p>
       <w:pPr>
@@ -16,10 +16,10 @@
           <w:rFonts w:ascii="Arial" w:hAnsi="Arial" w:cs="Arial"/>
           <w:b/>
           <w:noProof/>
-          <w:lang w:val="en-US"/>
+          <w:lang w:eastAsia="es-GT"/>
         </w:rPr>
         <w:drawing>
-          <wp:inline distT="0" distB="0" distL="0" distR="0" wp14:anchorId="61DA3BD1" wp14:editId="0C35A376">
+          <wp:inline distT="0" distB="0" distL="0" distR="0">
             <wp:extent cx="2249144" cy="847725"/>
             <wp:effectExtent l="0" t="0" r="0" b="0"/>
             <wp:docPr id="2" name="Imagen 2"/>
@@ -39,7 +39,7 @@
                     <a:blip r:embed="rId4" cstate="print">
                       <a:extLst>
                         <a:ext uri="{28A0092B-C50C-407E-A947-70E740481C1C}">
-                          <a14:useLocalDpi xmlns:a14="http://schemas.microsoft.com/office/drawing/2010/main" val="0"/>
+                          <a14:useLocalDpi xmlns:a14="http://schemas.microsoft.com/office/drawing/2010/main" xmlns:wps="http://schemas.microsoft.com/office/word/2010/wordprocessingShape" xmlns:wpi="http://schemas.microsoft.com/office/word/2010/wordprocessingInk" xmlns:wpg="http://schemas.microsoft.com/office/word/2010/wordprocessingGroup" xmlns:w16se="http://schemas.microsoft.com/office/word/2015/wordml/symex" xmlns:w15="http://schemas.microsoft.com/office/word/2012/wordml" xmlns:w14="http://schemas.microsoft.com/office/word/2010/wordml" xmlns:w="http://schemas.openxmlformats.org/wordprocessingml/2006/main" xmlns:w10="urn:schemas-microsoft-com:office:word" xmlns:wp14="http://schemas.microsoft.com/office/word/2010/wordprocessingDrawing" xmlns:v="urn:schemas-microsoft-com:vml" xmlns:o="urn:schemas-microsoft-com:office:office" xmlns:mc="http://schemas.openxmlformats.org/markup-compatibility/2006" xmlns:cx="http://schemas.microsoft.com/office/drawing/2014/chartex" xmlns:wpc="http://schemas.microsoft.com/office/word/2010/wordprocessingCanvas" xmlns="" val="0"/>
                         </a:ext>
                       </a:extLst>
                     </a:blip>
@@ -589,23 +589,7 @@
           <w:rFonts w:ascii="Arial" w:hAnsi="Arial" w:cs="Arial"/>
           <w:sz w:val="24"/>
         </w:rPr>
-        <w:t xml:space="preserve">Javier Alejandro </w:t>
-      </w:r>
-      <w:proofErr w:type="spellStart"/>
-      <w:r>
-        <w:rPr>
-          <w:rFonts w:ascii="Arial" w:hAnsi="Arial" w:cs="Arial"/>
-          <w:sz w:val="24"/>
-        </w:rPr>
-        <w:t>Barillas</w:t>
-      </w:r>
-      <w:proofErr w:type="spellEnd"/>
-      <w:r>
-        <w:rPr>
-          <w:rFonts w:ascii="Arial" w:hAnsi="Arial" w:cs="Arial"/>
-          <w:sz w:val="24"/>
-        </w:rPr>
-        <w:t xml:space="preserve"> González   2017174</w:t>
+        <w:t>Javier Alejandro Barillas González   2017174</w:t>
       </w:r>
     </w:p>
     <w:p>
@@ -653,7 +637,6 @@
           <w:sz w:val="24"/>
         </w:rPr>
       </w:pPr>
-      <w:proofErr w:type="spellStart"/>
       <w:r>
         <w:rPr>
           <w:rFonts w:ascii="Arial" w:hAnsi="Arial" w:cs="Arial"/>
@@ -661,7 +644,6 @@
         </w:rPr>
         <w:t>SkyNet</w:t>
       </w:r>
-      <w:proofErr w:type="spellEnd"/>
     </w:p>
     <w:p>
       <w:pPr>
@@ -713,23 +695,7 @@
           <w:rFonts w:ascii="Arial" w:hAnsi="Arial" w:cs="Arial"/>
           <w:sz w:val="24"/>
         </w:rPr>
-        <w:t xml:space="preserve">Oscar Joel </w:t>
-      </w:r>
-      <w:proofErr w:type="spellStart"/>
-      <w:r>
-        <w:rPr>
-          <w:rFonts w:ascii="Arial" w:hAnsi="Arial" w:cs="Arial"/>
-          <w:sz w:val="24"/>
-        </w:rPr>
-        <w:t>Delcíd</w:t>
-      </w:r>
-      <w:proofErr w:type="spellEnd"/>
-      <w:r>
-        <w:rPr>
-          <w:rFonts w:ascii="Arial" w:hAnsi="Arial" w:cs="Arial"/>
-          <w:sz w:val="24"/>
-        </w:rPr>
-        <w:t xml:space="preserve"> Revolorio 2017173: Modelo ER y Modelo Entidad</w:t>
+        <w:t>Oscar Joel Delcíd Revolorio 2017173: Modelo ER y Modelo Entidad</w:t>
       </w:r>
       <w:r>
         <w:rPr>
@@ -789,43 +755,7 @@
           <w:sz w:val="24"/>
           <w:szCs w:val="24"/>
         </w:rPr>
-        <w:t xml:space="preserve">Gary </w:t>
-      </w:r>
-      <w:proofErr w:type="spellStart"/>
-      <w:r>
-        <w:rPr>
-          <w:rFonts w:ascii="Arial" w:hAnsi="Arial" w:cs="Arial"/>
-          <w:sz w:val="24"/>
-          <w:szCs w:val="24"/>
-        </w:rPr>
-        <w:t>Sebastian</w:t>
-      </w:r>
-      <w:proofErr w:type="spellEnd"/>
-      <w:r>
-        <w:rPr>
-          <w:rFonts w:ascii="Arial" w:hAnsi="Arial" w:cs="Arial"/>
-          <w:sz w:val="24"/>
-          <w:szCs w:val="24"/>
-        </w:rPr>
-        <w:t xml:space="preserve"> </w:t>
-      </w:r>
-      <w:proofErr w:type="spellStart"/>
-      <w:r>
-        <w:rPr>
-          <w:rFonts w:ascii="Arial" w:hAnsi="Arial" w:cs="Arial"/>
-          <w:sz w:val="24"/>
-          <w:szCs w:val="24"/>
-        </w:rPr>
-        <w:t>Garcia</w:t>
-      </w:r>
-      <w:proofErr w:type="spellEnd"/>
-      <w:r>
-        <w:rPr>
-          <w:rFonts w:ascii="Arial" w:hAnsi="Arial" w:cs="Arial"/>
-          <w:sz w:val="24"/>
-          <w:szCs w:val="24"/>
-        </w:rPr>
-        <w:t xml:space="preserve"> Rodas 2017070: Base de Datos e Inserción de Datos</w:t>
+        <w:t>Gary Sebastian Garcia Rodas 2017070: Base de Datos e Inserción de Datos</w:t>
       </w:r>
       <w:r>
         <w:rPr>
@@ -891,36 +821,8 @@
           <w:sz w:val="24"/>
           <w:szCs w:val="24"/>
         </w:rPr>
-        <w:t xml:space="preserve">Andy Daniel </w:t>
-      </w:r>
-      <w:proofErr w:type="spellStart"/>
-      <w:r>
-        <w:rPr>
-          <w:rFonts w:ascii="Arial" w:hAnsi="Arial" w:cs="Arial"/>
-          <w:sz w:val="24"/>
-          <w:szCs w:val="24"/>
-        </w:rPr>
-        <w:t>Cuyuch</w:t>
-      </w:r>
-      <w:proofErr w:type="spellEnd"/>
-      <w:r>
-        <w:rPr>
-          <w:rFonts w:ascii="Arial" w:hAnsi="Arial" w:cs="Arial"/>
-          <w:sz w:val="24"/>
-          <w:szCs w:val="24"/>
-        </w:rPr>
-        <w:t xml:space="preserve"> </w:t>
-      </w:r>
-      <w:proofErr w:type="spellStart"/>
-      <w:r>
-        <w:rPr>
-          <w:rFonts w:ascii="Arial" w:hAnsi="Arial" w:cs="Arial"/>
-          <w:sz w:val="24"/>
-          <w:szCs w:val="24"/>
-        </w:rPr>
-        <w:t>Chitay</w:t>
-      </w:r>
-      <w:proofErr w:type="spellEnd"/>
+        <w:t>Andy Daniel Cuyuch Chitay</w:t>
+      </w:r>
       <w:r>
         <w:rPr>
           <w:rFonts w:ascii="Arial" w:hAnsi="Arial" w:cs="Arial"/>
@@ -985,25 +887,7 @@
           <w:sz w:val="24"/>
           <w:szCs w:val="24"/>
         </w:rPr>
-        <w:t xml:space="preserve">Fernando Emanuel </w:t>
-      </w:r>
-      <w:proofErr w:type="spellStart"/>
-      <w:r>
-        <w:rPr>
-          <w:rFonts w:ascii="Arial" w:hAnsi="Arial" w:cs="Arial"/>
-          <w:sz w:val="24"/>
-          <w:szCs w:val="24"/>
-        </w:rPr>
-        <w:t>Diaz</w:t>
-      </w:r>
-      <w:proofErr w:type="spellEnd"/>
-      <w:r>
-        <w:rPr>
-          <w:rFonts w:ascii="Arial" w:hAnsi="Arial" w:cs="Arial"/>
-          <w:sz w:val="24"/>
-          <w:szCs w:val="24"/>
-        </w:rPr>
-        <w:t xml:space="preserve"> Morales 2017264: Creación</w:t>
+        <w:t>Fernando Emanuel Diaz Morales 2017264: Creación</w:t>
       </w:r>
       <w:r>
         <w:rPr>
@@ -1081,41 +965,13 @@
           <w:szCs w:val="24"/>
         </w:rPr>
       </w:pPr>
-      <w:proofErr w:type="spellStart"/>
-      <w:r>
-        <w:rPr>
-          <w:rFonts w:ascii="Arial" w:hAnsi="Arial" w:cs="Arial"/>
-          <w:sz w:val="24"/>
-          <w:szCs w:val="24"/>
-        </w:rPr>
-        <w:t>Jose</w:t>
-      </w:r>
-      <w:proofErr w:type="spellEnd"/>
-      <w:r>
-        <w:rPr>
-          <w:rFonts w:ascii="Arial" w:hAnsi="Arial" w:cs="Arial"/>
-          <w:sz w:val="24"/>
-          <w:szCs w:val="24"/>
-        </w:rPr>
-        <w:t xml:space="preserve"> Ignacio Flores </w:t>
-      </w:r>
-      <w:proofErr w:type="spellStart"/>
-      <w:r>
-        <w:rPr>
-          <w:rFonts w:ascii="Arial" w:hAnsi="Arial" w:cs="Arial"/>
-          <w:sz w:val="24"/>
-          <w:szCs w:val="24"/>
-        </w:rPr>
-        <w:t>Paiz</w:t>
-      </w:r>
-      <w:proofErr w:type="spellEnd"/>
-      <w:r>
-        <w:rPr>
-          <w:rFonts w:ascii="Arial" w:hAnsi="Arial" w:cs="Arial"/>
-          <w:sz w:val="24"/>
-          <w:szCs w:val="24"/>
-        </w:rPr>
-        <w:t xml:space="preserve"> 2019424</w:t>
+      <w:r>
+        <w:rPr>
+          <w:rFonts w:ascii="Arial" w:hAnsi="Arial" w:cs="Arial"/>
+          <w:sz w:val="24"/>
+          <w:szCs w:val="24"/>
+        </w:rPr>
+        <w:t>Jose Ignacio Flores Paiz 2019424</w:t>
       </w:r>
       <w:r>
         <w:rPr>
@@ -1209,18 +1065,8 @@
           <w:sz w:val="24"/>
           <w:szCs w:val="24"/>
         </w:rPr>
-        <w:t xml:space="preserve">: </w:t>
-      </w:r>
-      <w:proofErr w:type="spellStart"/>
-      <w:r>
-        <w:rPr>
-          <w:rFonts w:ascii="Arial" w:hAnsi="Arial" w:cs="Arial"/>
-          <w:sz w:val="24"/>
-          <w:szCs w:val="24"/>
-        </w:rPr>
-        <w:t>Servlets</w:t>
-      </w:r>
-      <w:proofErr w:type="spellEnd"/>
+        <w:t>: Servlets</w:t>
+      </w:r>
     </w:p>
     <w:p>
       <w:pPr>
@@ -1280,9 +1126,8 @@
           <w:sz w:val="24"/>
           <w:szCs w:val="24"/>
         </w:rPr>
-        <w:t xml:space="preserve">Juan Ariel </w:t>
-      </w:r>
-      <w:proofErr w:type="spellStart"/>
+        <w:t xml:space="preserve">Juan Ariel Chuc López </w:t>
+      </w:r>
       <w:r>
         <w:rPr>
           <w:rFonts w:ascii="Arial" w:hAnsi="Arial" w:cs="Arial"/>
@@ -1291,41 +1136,8 @@
           <w:sz w:val="24"/>
           <w:szCs w:val="24"/>
         </w:rPr>
-        <w:t>Chuc</w:t>
-      </w:r>
-      <w:proofErr w:type="spellEnd"/>
-      <w:r>
-        <w:rPr>
-          <w:rFonts w:ascii="Arial" w:hAnsi="Arial" w:cs="Arial"/>
-          <w:b w:val="0"/>
-          <w:bCs w:val="0"/>
-          <w:sz w:val="24"/>
-          <w:szCs w:val="24"/>
-        </w:rPr>
-        <w:t xml:space="preserve"> López </w:t>
-      </w:r>
-      <w:r>
-        <w:rPr>
-          <w:rFonts w:ascii="Arial" w:hAnsi="Arial" w:cs="Arial"/>
-          <w:b w:val="0"/>
-          <w:bCs w:val="0"/>
-          <w:sz w:val="24"/>
-          <w:szCs w:val="24"/>
-        </w:rPr>
-        <w:t xml:space="preserve">2019527: Modelo cliente y </w:t>
-      </w:r>
-      <w:proofErr w:type="spellStart"/>
-      <w:r>
-        <w:rPr>
-          <w:rFonts w:ascii="Arial" w:hAnsi="Arial" w:cs="Arial"/>
-          <w:b w:val="0"/>
-          <w:bCs w:val="0"/>
-          <w:sz w:val="24"/>
-          <w:szCs w:val="24"/>
-        </w:rPr>
-        <w:t>clienteDAO</w:t>
-      </w:r>
-      <w:proofErr w:type="spellEnd"/>
+        <w:t>2019527: Modelo cliente y clienteDAO</w:t>
+      </w:r>
     </w:p>
     <w:p>
       <w:pPr>
@@ -1389,29 +1201,7 @@
           <w:sz w:val="24"/>
           <w:szCs w:val="24"/>
         </w:rPr>
-        <w:t xml:space="preserve">Carlos Alberto Escobar Hernández 2017353: Modelo Empleado y Empleado </w:t>
-      </w:r>
-      <w:proofErr w:type="spellStart"/>
-      <w:r>
-        <w:rPr>
-          <w:rFonts w:ascii="Arial" w:hAnsi="Arial" w:cs="Arial"/>
-          <w:b w:val="0"/>
-          <w:bCs w:val="0"/>
-          <w:sz w:val="24"/>
-          <w:szCs w:val="24"/>
-        </w:rPr>
-        <w:t>Dao</w:t>
-      </w:r>
-      <w:proofErr w:type="spellEnd"/>
-      <w:r>
-        <w:rPr>
-          <w:rFonts w:ascii="Arial" w:hAnsi="Arial" w:cs="Arial"/>
-          <w:b w:val="0"/>
-          <w:bCs w:val="0"/>
-          <w:sz w:val="24"/>
-          <w:szCs w:val="24"/>
-        </w:rPr>
-        <w:t>.</w:t>
+        <w:t>Carlos Alberto Escobar Hernández 2017353: Modelo Empleado y Empleado Dao.</w:t>
       </w:r>
     </w:p>
     <w:p>
@@ -1464,9 +1254,8 @@
           <w:rFonts w:ascii="Arial" w:hAnsi="Arial" w:cs="Arial"/>
           <w:b w:val="0"/>
           <w:bCs w:val="0"/>
-          <w:color w:val="333333"/>
-          <w:sz w:val="45"/>
-          <w:szCs w:val="45"/>
+          <w:sz w:val="24"/>
+          <w:szCs w:val="24"/>
         </w:rPr>
       </w:pPr>
       <w:r>
@@ -1490,6 +1279,71 @@
           <w:szCs w:val="24"/>
         </w:rPr>
         <w:t>Venta</w:t>
+      </w:r>
+    </w:p>
+    <w:p>
+      <w:pPr>
+        <w:pStyle w:val="Ttulo1"/>
+        <w:shd w:val="clear" w:color="auto" w:fill="FFFFFF"/>
+        <w:spacing w:before="0" w:beforeAutospacing="0" w:after="0" w:afterAutospacing="0" w:line="240" w:lineRule="atLeast"/>
+        <w:textAlignment w:val="baseline"/>
+        <w:rPr>
+          <w:rFonts w:ascii="Arial" w:hAnsi="Arial" w:cs="Arial"/>
+          <w:b w:val="0"/>
+          <w:bCs w:val="0"/>
+          <w:sz w:val="24"/>
+          <w:szCs w:val="24"/>
+        </w:rPr>
+      </w:pPr>
+    </w:p>
+    <w:p>
+      <w:pPr>
+        <w:pStyle w:val="Ttulo1"/>
+        <w:shd w:val="clear" w:color="auto" w:fill="FFFFFF"/>
+        <w:spacing w:before="0" w:beforeAutospacing="0" w:after="0" w:afterAutospacing="0" w:line="240" w:lineRule="atLeast"/>
+        <w:textAlignment w:val="baseline"/>
+        <w:rPr>
+          <w:rFonts w:ascii="Arial" w:hAnsi="Arial" w:cs="Arial"/>
+          <w:b w:val="0"/>
+          <w:bCs w:val="0"/>
+          <w:sz w:val="24"/>
+          <w:szCs w:val="24"/>
+        </w:rPr>
+      </w:pPr>
+      <w:r>
+        <w:rPr>
+          <w:rFonts w:ascii="Arial" w:hAnsi="Arial" w:cs="Arial"/>
+          <w:b w:val="0"/>
+          <w:bCs w:val="0"/>
+          <w:sz w:val="24"/>
+          <w:szCs w:val="24"/>
+        </w:rPr>
+        <w:t xml:space="preserve">Programador 10: </w:t>
+      </w:r>
+    </w:p>
+    <w:p>
+      <w:pPr>
+        <w:pStyle w:val="Ttulo1"/>
+        <w:shd w:val="clear" w:color="auto" w:fill="FFFFFF"/>
+        <w:spacing w:before="0" w:beforeAutospacing="0" w:after="0" w:afterAutospacing="0" w:line="240" w:lineRule="atLeast"/>
+        <w:textAlignment w:val="baseline"/>
+        <w:rPr>
+          <w:rFonts w:ascii="Arial" w:hAnsi="Arial" w:cs="Arial"/>
+          <w:b w:val="0"/>
+          <w:bCs w:val="0"/>
+          <w:sz w:val="24"/>
+          <w:szCs w:val="24"/>
+        </w:rPr>
+      </w:pPr>
+      <w:r>
+        <w:rPr>
+          <w:rFonts w:ascii="Arial" w:hAnsi="Arial" w:cs="Arial"/>
+          <w:b w:val="0"/>
+          <w:bCs w:val="0"/>
+          <w:sz w:val="24"/>
+          <w:szCs w:val="24"/>
+        </w:rPr>
+        <w:t>Byron Estuardo Figueroa Vega 2020308: Modelo Producto y Producto DAO.</w:t>
       </w:r>
     </w:p>
     <w:sectPr>
@@ -1509,7 +1363,7 @@
 </file>
 
 <file path=word/styles.xml><?xml version="1.0" encoding="utf-8"?>
-<w:styles xmlns:mc="http://schemas.openxmlformats.org/markup-compatibility/2006" xmlns:r="http://schemas.openxmlformats.org/officeDocument/2006/relationships" xmlns:w="http://schemas.openxmlformats.org/wordprocessingml/2006/main" xmlns:w14="http://schemas.microsoft.com/office/word/2010/wordml" xmlns:w15="http://schemas.microsoft.com/office/word/2012/wordml" xmlns:w16se="http://schemas.microsoft.com/office/word/2015/wordml/symex" mc:Ignorable="w14 w15 w16se">
+<w:styles xmlns:r="http://schemas.openxmlformats.org/officeDocument/2006/relationships" xmlns:w="http://schemas.openxmlformats.org/wordprocessingml/2006/main">
   <w:docDefaults>
     <w:rPrDefault>
       <w:rPr>
@@ -1525,378 +1379,144 @@
       </w:pPr>
     </w:pPrDefault>
   </w:docDefaults>
-  <w:latentStyles w:defLockedState="0" w:defUIPriority="99" w:defSemiHidden="0" w:defUnhideWhenUsed="0" w:defQFormat="0" w:count="371">
-    <w:lsdException w:name="Normal" w:uiPriority="0" w:qFormat="1"/>
-    <w:lsdException w:name="heading 1" w:uiPriority="9" w:qFormat="1"/>
-    <w:lsdException w:name="heading 2" w:semiHidden="1" w:uiPriority="9" w:unhideWhenUsed="1" w:qFormat="1"/>
-    <w:lsdException w:name="heading 3" w:semiHidden="1" w:uiPriority="9" w:unhideWhenUsed="1" w:qFormat="1"/>
-    <w:lsdException w:name="heading 4" w:semiHidden="1" w:uiPriority="9" w:unhideWhenUsed="1" w:qFormat="1"/>
-    <w:lsdException w:name="heading 5" w:semiHidden="1" w:uiPriority="9" w:unhideWhenUsed="1" w:qFormat="1"/>
-    <w:lsdException w:name="heading 6" w:semiHidden="1" w:uiPriority="9" w:unhideWhenUsed="1" w:qFormat="1"/>
-    <w:lsdException w:name="heading 7" w:semiHidden="1" w:uiPriority="9" w:unhideWhenUsed="1" w:qFormat="1"/>
-    <w:lsdException w:name="heading 8" w:semiHidden="1" w:uiPriority="9" w:unhideWhenUsed="1" w:qFormat="1"/>
-    <w:lsdException w:name="heading 9" w:semiHidden="1" w:uiPriority="9" w:unhideWhenUsed="1" w:qFormat="1"/>
-    <w:lsdException w:name="index 1" w:semiHidden="1" w:unhideWhenUsed="1"/>
-    <w:lsdException w:name="index 2" w:semiHidden="1" w:unhideWhenUsed="1"/>
-    <w:lsdException w:name="index 3" w:semiHidden="1" w:unhideWhenUsed="1"/>
-    <w:lsdException w:name="index 4" w:semiHidden="1" w:unhideWhenUsed="1"/>
-    <w:lsdException w:name="index 5" w:semiHidden="1" w:unhideWhenUsed="1"/>
-    <w:lsdException w:name="index 6" w:semiHidden="1" w:unhideWhenUsed="1"/>
-    <w:lsdException w:name="index 7" w:semiHidden="1" w:unhideWhenUsed="1"/>
-    <w:lsdException w:name="index 8" w:semiHidden="1" w:unhideWhenUsed="1"/>
-    <w:lsdException w:name="index 9" w:semiHidden="1" w:unhideWhenUsed="1"/>
-    <w:lsdException w:name="toc 1" w:semiHidden="1" w:uiPriority="39" w:unhideWhenUsed="1"/>
-    <w:lsdException w:name="toc 2" w:semiHidden="1" w:uiPriority="39" w:unhideWhenUsed="1"/>
-    <w:lsdException w:name="toc 3" w:semiHidden="1" w:uiPriority="39" w:unhideWhenUsed="1"/>
-    <w:lsdException w:name="toc 4" w:semiHidden="1" w:uiPriority="39" w:unhideWhenUsed="1"/>
-    <w:lsdException w:name="toc 5" w:semiHidden="1" w:uiPriority="39" w:unhideWhenUsed="1"/>
-    <w:lsdException w:name="toc 6" w:semiHidden="1" w:uiPriority="39" w:unhideWhenUsed="1"/>
-    <w:lsdException w:name="toc 7" w:semiHidden="1" w:uiPriority="39" w:unhideWhenUsed="1"/>
-    <w:lsdException w:name="toc 8" w:semiHidden="1" w:uiPriority="39" w:unhideWhenUsed="1"/>
-    <w:lsdException w:name="toc 9" w:semiHidden="1" w:uiPriority="39" w:unhideWhenUsed="1"/>
-    <w:lsdException w:name="Normal Indent" w:semiHidden="1" w:unhideWhenUsed="1"/>
-    <w:lsdException w:name="footnote text" w:semiHidden="1" w:unhideWhenUsed="1"/>
-    <w:lsdException w:name="annotation text" w:semiHidden="1" w:unhideWhenUsed="1"/>
-    <w:lsdException w:name="header" w:semiHidden="1" w:unhideWhenUsed="1"/>
-    <w:lsdException w:name="footer" w:semiHidden="1" w:unhideWhenUsed="1"/>
-    <w:lsdException w:name="index heading" w:semiHidden="1" w:unhideWhenUsed="1"/>
-    <w:lsdException w:name="caption" w:semiHidden="1" w:uiPriority="35" w:unhideWhenUsed="1" w:qFormat="1"/>
-    <w:lsdException w:name="table of figures" w:semiHidden="1" w:unhideWhenUsed="1"/>
-    <w:lsdException w:name="envelope address" w:semiHidden="1" w:unhideWhenUsed="1"/>
-    <w:lsdException w:name="envelope return" w:semiHidden="1" w:unhideWhenUsed="1"/>
-    <w:lsdException w:name="footnote reference" w:semiHidden="1" w:unhideWhenUsed="1"/>
-    <w:lsdException w:name="annotation reference" w:semiHidden="1" w:unhideWhenUsed="1"/>
-    <w:lsdException w:name="line number" w:semiHidden="1" w:unhideWhenUsed="1"/>
-    <w:lsdException w:name="page number" w:semiHidden="1" w:unhideWhenUsed="1"/>
-    <w:lsdException w:name="endnote reference" w:semiHidden="1" w:unhideWhenUsed="1"/>
-    <w:lsdException w:name="endnote text" w:semiHidden="1" w:unhideWhenUsed="1"/>
-    <w:lsdException w:name="table of authorities" w:semiHidden="1" w:unhideWhenUsed="1"/>
-    <w:lsdException w:name="macro" w:semiHidden="1" w:unhideWhenUsed="1"/>
-    <w:lsdException w:name="toa heading" w:semiHidden="1" w:unhideWhenUsed="1"/>
-    <w:lsdException w:name="List" w:semiHidden="1" w:unhideWhenUsed="1"/>
-    <w:lsdException w:name="List Bullet" w:semiHidden="1" w:unhideWhenUsed="1"/>
-    <w:lsdException w:name="List Number" w:semiHidden="1" w:unhideWhenUsed="1"/>
-    <w:lsdException w:name="List 2" w:semiHidden="1" w:unhideWhenUsed="1"/>
-    <w:lsdException w:name="List 3" w:semiHidden="1" w:unhideWhenUsed="1"/>
-    <w:lsdException w:name="List 4" w:semiHidden="1" w:unhideWhenUsed="1"/>
-    <w:lsdException w:name="List 5" w:semiHidden="1" w:unhideWhenUsed="1"/>
-    <w:lsdException w:name="List Bullet 2" w:semiHidden="1" w:unhideWhenUsed="1"/>
-    <w:lsdException w:name="List Bullet 3" w:semiHidden="1" w:unhideWhenUsed="1"/>
-    <w:lsdException w:name="List Bullet 4" w:semiHidden="1" w:unhideWhenUsed="1"/>
-    <w:lsdException w:name="List Bullet 5" w:semiHidden="1" w:unhideWhenUsed="1"/>
-    <w:lsdException w:name="List Number 2" w:semiHidden="1" w:unhideWhenUsed="1"/>
-    <w:lsdException w:name="List Number 3" w:semiHidden="1" w:unhideWhenUsed="1"/>
-    <w:lsdException w:name="List Number 4" w:semiHidden="1" w:unhideWhenUsed="1"/>
-    <w:lsdException w:name="List Number 5" w:semiHidden="1" w:unhideWhenUsed="1"/>
-    <w:lsdException w:name="Title" w:uiPriority="10" w:qFormat="1"/>
-    <w:lsdException w:name="Closing" w:semiHidden="1" w:unhideWhenUsed="1"/>
-    <w:lsdException w:name="Signature" w:semiHidden="1" w:unhideWhenUsed="1"/>
-    <w:lsdException w:name="Default Paragraph Font" w:semiHidden="1" w:uiPriority="1" w:unhideWhenUsed="1"/>
-    <w:lsdException w:name="Body Text" w:semiHidden="1" w:unhideWhenUsed="1"/>
-    <w:lsdException w:name="Body Text Indent" w:semiHidden="1" w:unhideWhenUsed="1"/>
-    <w:lsdException w:name="List Continue" w:semiHidden="1" w:unhideWhenUsed="1"/>
-    <w:lsdException w:name="List Continue 2" w:semiHidden="1" w:unhideWhenUsed="1"/>
-    <w:lsdException w:name="List Continue 3" w:semiHidden="1" w:unhideWhenUsed="1"/>
-    <w:lsdException w:name="List Continue 4" w:semiHidden="1" w:unhideWhenUsed="1"/>
-    <w:lsdException w:name="List Continue 5" w:semiHidden="1" w:unhideWhenUsed="1"/>
-    <w:lsdException w:name="Message Header" w:semiHidden="1" w:unhideWhenUsed="1"/>
-    <w:lsdException w:name="Subtitle" w:uiPriority="11" w:qFormat="1"/>
-    <w:lsdException w:name="Salutation" w:semiHidden="1" w:unhideWhenUsed="1"/>
-    <w:lsdException w:name="Date" w:semiHidden="1" w:unhideWhenUsed="1"/>
-    <w:lsdException w:name="Body Text First Indent" w:semiHidden="1" w:unhideWhenUsed="1"/>
-    <w:lsdException w:name="Body Text First Indent 2" w:semiHidden="1" w:unhideWhenUsed="1"/>
-    <w:lsdException w:name="Note Heading" w:semiHidden="1" w:unhideWhenUsed="1"/>
-    <w:lsdException w:name="Body Text 2" w:semiHidden="1" w:unhideWhenUsed="1"/>
-    <w:lsdException w:name="Body Text 3" w:semiHidden="1" w:unhideWhenUsed="1"/>
-    <w:lsdException w:name="Body Text Indent 2" w:semiHidden="1" w:unhideWhenUsed="1"/>
-    <w:lsdException w:name="Body Text Indent 3" w:semiHidden="1" w:unhideWhenUsed="1"/>
-    <w:lsdException w:name="Block Text" w:semiHidden="1" w:unhideWhenUsed="1"/>
-    <w:lsdException w:name="Hyperlink" w:semiHidden="1" w:unhideWhenUsed="1"/>
-    <w:lsdException w:name="FollowedHyperlink" w:semiHidden="1" w:unhideWhenUsed="1"/>
-    <w:lsdException w:name="Strong" w:uiPriority="22" w:qFormat="1"/>
-    <w:lsdException w:name="Emphasis" w:uiPriority="20" w:qFormat="1"/>
-    <w:lsdException w:name="Document Map" w:semiHidden="1" w:unhideWhenUsed="1"/>
-    <w:lsdException w:name="Plain Text" w:semiHidden="1" w:unhideWhenUsed="1"/>
-    <w:lsdException w:name="E-mail Signature" w:semiHidden="1" w:unhideWhenUsed="1"/>
-    <w:lsdException w:name="HTML Top of Form" w:semiHidden="1" w:unhideWhenUsed="1"/>
-    <w:lsdException w:name="HTML Bottom of Form" w:semiHidden="1" w:unhideWhenUsed="1"/>
-    <w:lsdException w:name="Normal (Web)" w:semiHidden="1" w:unhideWhenUsed="1"/>
-    <w:lsdException w:name="HTML Acronym" w:semiHidden="1" w:unhideWhenUsed="1"/>
-    <w:lsdException w:name="HTML Address" w:semiHidden="1" w:unhideWhenUsed="1"/>
-    <w:lsdException w:name="HTML Cite" w:semiHidden="1" w:unhideWhenUsed="1"/>
-    <w:lsdException w:name="HTML Code" w:semiHidden="1" w:unhideWhenUsed="1"/>
-    <w:lsdException w:name="HTML Definition" w:semiHidden="1" w:unhideWhenUsed="1"/>
-    <w:lsdException w:name="HTML Keyboard" w:semiHidden="1" w:unhideWhenUsed="1"/>
-    <w:lsdException w:name="HTML Preformatted" w:semiHidden="1" w:unhideWhenUsed="1"/>
-    <w:lsdException w:name="HTML Sample" w:semiHidden="1" w:unhideWhenUsed="1"/>
-    <w:lsdException w:name="HTML Typewriter" w:semiHidden="1" w:unhideWhenUsed="1"/>
-    <w:lsdException w:name="HTML Variable" w:semiHidden="1" w:unhideWhenUsed="1"/>
-    <w:lsdException w:name="Normal Table" w:semiHidden="1" w:unhideWhenUsed="1"/>
-    <w:lsdException w:name="annotation subject" w:semiHidden="1" w:unhideWhenUsed="1"/>
-    <w:lsdException w:name="No List" w:semiHidden="1" w:unhideWhenUsed="1"/>
-    <w:lsdException w:name="Outline List 1" w:semiHidden="1" w:unhideWhenUsed="1"/>
-    <w:lsdException w:name="Outline List 2" w:semiHidden="1" w:unhideWhenUsed="1"/>
-    <w:lsdException w:name="Outline List 3" w:semiHidden="1" w:unhideWhenUsed="1"/>
-    <w:lsdException w:name="Table Simple 1" w:semiHidden="1" w:unhideWhenUsed="1"/>
-    <w:lsdException w:name="Table Simple 2" w:semiHidden="1" w:unhideWhenUsed="1"/>
-    <w:lsdException w:name="Table Simple 3" w:semiHidden="1" w:unhideWhenUsed="1"/>
-    <w:lsdException w:name="Table Classic 1" w:semiHidden="1" w:unhideWhenUsed="1"/>
-    <w:lsdException w:name="Table Classic 2" w:semiHidden="1" w:unhideWhenUsed="1"/>
-    <w:lsdException w:name="Table Classic 3" w:semiHidden="1" w:unhideWhenUsed="1"/>
-    <w:lsdException w:name="Table Classic 4" w:semiHidden="1" w:unhideWhenUsed="1"/>
-    <w:lsdException w:name="Table Colorful 1" w:semiHidden="1" w:unhideWhenUsed="1"/>
-    <w:lsdException w:name="Table Colorful 2" w:semiHidden="1" w:unhideWhenUsed="1"/>
-    <w:lsdException w:name="Table Colorful 3" w:semiHidden="1" w:unhideWhenUsed="1"/>
-    <w:lsdException w:name="Table Columns 1" w:semiHidden="1" w:unhideWhenUsed="1"/>
-    <w:lsdException w:name="Table Columns 2" w:semiHidden="1" w:unhideWhenUsed="1"/>
-    <w:lsdException w:name="Table Columns 3" w:semiHidden="1" w:unhideWhenUsed="1"/>
-    <w:lsdException w:name="Table Columns 4" w:semiHidden="1" w:unhideWhenUsed="1"/>
-    <w:lsdException w:name="Table Columns 5" w:semiHidden="1" w:unhideWhenUsed="1"/>
-    <w:lsdException w:name="Table Grid 1" w:semiHidden="1" w:unhideWhenUsed="1"/>
-    <w:lsdException w:name="Table Grid 2" w:semiHidden="1" w:unhideWhenUsed="1"/>
-    <w:lsdException w:name="Table Grid 3" w:semiHidden="1" w:unhideWhenUsed="1"/>
-    <w:lsdException w:name="Table Grid 4" w:semiHidden="1" w:unhideWhenUsed="1"/>
-    <w:lsdException w:name="Table Grid 5" w:semiHidden="1" w:unhideWhenUsed="1"/>
-    <w:lsdException w:name="Table Grid 6" w:semiHidden="1" w:unhideWhenUsed="1"/>
-    <w:lsdException w:name="Table Grid 7" w:semiHidden="1" w:unhideWhenUsed="1"/>
-    <w:lsdException w:name="Table Grid 8" w:semiHidden="1" w:unhideWhenUsed="1"/>
-    <w:lsdException w:name="Table List 1" w:semiHidden="1" w:unhideWhenUsed="1"/>
-    <w:lsdException w:name="Table List 2" w:semiHidden="1" w:unhideWhenUsed="1"/>
-    <w:lsdException w:name="Table List 3" w:semiHidden="1" w:unhideWhenUsed="1"/>
-    <w:lsdException w:name="Table List 4" w:semiHidden="1" w:unhideWhenUsed="1"/>
-    <w:lsdException w:name="Table List 5" w:semiHidden="1" w:unhideWhenUsed="1"/>
-    <w:lsdException w:name="Table List 6" w:semiHidden="1" w:unhideWhenUsed="1"/>
-    <w:lsdException w:name="Table List 7" w:semiHidden="1" w:unhideWhenUsed="1"/>
-    <w:lsdException w:name="Table List 8" w:semiHidden="1" w:unhideWhenUsed="1"/>
-    <w:lsdException w:name="Table 3D effects 1" w:semiHidden="1" w:unhideWhenUsed="1"/>
-    <w:lsdException w:name="Table 3D effects 2" w:semiHidden="1" w:unhideWhenUsed="1"/>
-    <w:lsdException w:name="Table 3D effects 3" w:semiHidden="1" w:unhideWhenUsed="1"/>
-    <w:lsdException w:name="Table Contemporary" w:semiHidden="1" w:unhideWhenUsed="1"/>
-    <w:lsdException w:name="Table Elegant" w:semiHidden="1" w:unhideWhenUsed="1"/>
-    <w:lsdException w:name="Table Professional" w:semiHidden="1" w:unhideWhenUsed="1"/>
-    <w:lsdException w:name="Table Subtle 1" w:semiHidden="1" w:unhideWhenUsed="1"/>
-    <w:lsdException w:name="Table Subtle 2" w:semiHidden="1" w:unhideWhenUsed="1"/>
-    <w:lsdException w:name="Table Web 1" w:semiHidden="1" w:unhideWhenUsed="1"/>
-    <w:lsdException w:name="Table Web 2" w:semiHidden="1" w:unhideWhenUsed="1"/>
-    <w:lsdException w:name="Table Web 3" w:semiHidden="1" w:unhideWhenUsed="1"/>
-    <w:lsdException w:name="Balloon Text" w:semiHidden="1" w:unhideWhenUsed="1"/>
-    <w:lsdException w:name="Table Grid" w:uiPriority="39"/>
-    <w:lsdException w:name="Table Theme" w:semiHidden="1" w:unhideWhenUsed="1"/>
-    <w:lsdException w:name="Placeholder Text" w:semiHidden="1"/>
-    <w:lsdException w:name="No Spacing" w:uiPriority="1" w:qFormat="1"/>
-    <w:lsdException w:name="Light Shading" w:uiPriority="60"/>
-    <w:lsdException w:name="Light List" w:uiPriority="61"/>
-    <w:lsdException w:name="Light Grid" w:uiPriority="62"/>
-    <w:lsdException w:name="Medium Shading 1" w:uiPriority="63"/>
-    <w:lsdException w:name="Medium Shading 2" w:uiPriority="64"/>
-    <w:lsdException w:name="Medium List 1" w:uiPriority="65"/>
-    <w:lsdException w:name="Medium List 2" w:uiPriority="66"/>
-    <w:lsdException w:name="Medium Grid 1" w:uiPriority="67"/>
-    <w:lsdException w:name="Medium Grid 2" w:uiPriority="68"/>
-    <w:lsdException w:name="Medium Grid 3" w:uiPriority="69"/>
-    <w:lsdException w:name="Dark List" w:uiPriority="70"/>
-    <w:lsdException w:name="Colorful Shading" w:uiPriority="71"/>
-    <w:lsdException w:name="Colorful List" w:uiPriority="72"/>
-    <w:lsdException w:name="Colorful Grid" w:uiPriority="73"/>
-    <w:lsdException w:name="Light Shading Accent 1" w:uiPriority="60"/>
-    <w:lsdException w:name="Light List Accent 1" w:uiPriority="61"/>
-    <w:lsdException w:name="Light Grid Accent 1" w:uiPriority="62"/>
-    <w:lsdException w:name="Medium Shading 1 Accent 1" w:uiPriority="63"/>
-    <w:lsdException w:name="Medium Shading 2 Accent 1" w:uiPriority="64"/>
-    <w:lsdException w:name="Medium List 1 Accent 1" w:uiPriority="65"/>
-    <w:lsdException w:name="Revision" w:semiHidden="1"/>
-    <w:lsdException w:name="List Paragraph" w:uiPriority="34" w:qFormat="1"/>
-    <w:lsdException w:name="Quote" w:uiPriority="29" w:qFormat="1"/>
-    <w:lsdException w:name="Intense Quote" w:uiPriority="30" w:qFormat="1"/>
-    <w:lsdException w:name="Medium List 2 Accent 1" w:uiPriority="66"/>
-    <w:lsdException w:name="Medium Grid 1 Accent 1" w:uiPriority="67"/>
-    <w:lsdException w:name="Medium Grid 2 Accent 1" w:uiPriority="68"/>
-    <w:lsdException w:name="Medium Grid 3 Accent 1" w:uiPriority="69"/>
-    <w:lsdException w:name="Dark List Accent 1" w:uiPriority="70"/>
-    <w:lsdException w:name="Colorful Shading Accent 1" w:uiPriority="71"/>
-    <w:lsdException w:name="Colorful List Accent 1" w:uiPriority="72"/>
-    <w:lsdException w:name="Colorful Grid Accent 1" w:uiPriority="73"/>
-    <w:lsdException w:name="Light Shading Accent 2" w:uiPriority="60"/>
-    <w:lsdException w:name="Light List Accent 2" w:uiPriority="61"/>
-    <w:lsdException w:name="Light Grid Accent 2" w:uiPriority="62"/>
-    <w:lsdException w:name="Medium Shading 1 Accent 2" w:uiPriority="63"/>
-    <w:lsdException w:name="Medium Shading 2 Accent 2" w:uiPriority="64"/>
-    <w:lsdException w:name="Medium List 1 Accent 2" w:uiPriority="65"/>
-    <w:lsdException w:name="Medium List 2 Accent 2" w:uiPriority="66"/>
-    <w:lsdException w:name="Medium Grid 1 Accent 2" w:uiPriority="67"/>
-    <w:lsdException w:name="Medium Grid 2 Accent 2" w:uiPriority="68"/>
-    <w:lsdException w:name="Medium Grid 3 Accent 2" w:uiPriority="69"/>
-    <w:lsdException w:name="Dark List Accent 2" w:uiPriority="70"/>
-    <w:lsdException w:name="Colorful Shading Accent 2" w:uiPriority="71"/>
-    <w:lsdException w:name="Colorful List Accent 2" w:uiPriority="72"/>
-    <w:lsdException w:name="Colorful Grid Accent 2" w:uiPriority="73"/>
-    <w:lsdException w:name="Light Shading Accent 3" w:uiPriority="60"/>
-    <w:lsdException w:name="Light List Accent 3" w:uiPriority="61"/>
-    <w:lsdException w:name="Light Grid Accent 3" w:uiPriority="62"/>
-    <w:lsdException w:name="Medium Shading 1 Accent 3" w:uiPriority="63"/>
-    <w:lsdException w:name="Medium Shading 2 Accent 3" w:uiPriority="64"/>
-    <w:lsdException w:name="Medium List 1 Accent 3" w:uiPriority="65"/>
-    <w:lsdException w:name="Medium List 2 Accent 3" w:uiPriority="66"/>
-    <w:lsdException w:name="Medium Grid 1 Accent 3" w:uiPriority="67"/>
-    <w:lsdException w:name="Medium Grid 2 Accent 3" w:uiPriority="68"/>
-    <w:lsdException w:name="Medium Grid 3 Accent 3" w:uiPriority="69"/>
-    <w:lsdException w:name="Dark List Accent 3" w:uiPriority="70"/>
-    <w:lsdException w:name="Colorful Shading Accent 3" w:uiPriority="71"/>
-    <w:lsdException w:name="Colorful List Accent 3" w:uiPriority="72"/>
-    <w:lsdException w:name="Colorful Grid Accent 3" w:uiPriority="73"/>
-    <w:lsdException w:name="Light Shading Accent 4" w:uiPriority="60"/>
-    <w:lsdException w:name="Light List Accent 4" w:uiPriority="61"/>
-    <w:lsdException w:name="Light Grid Accent 4" w:uiPriority="62"/>
-    <w:lsdException w:name="Medium Shading 1 Accent 4" w:uiPriority="63"/>
-    <w:lsdException w:name="Medium Shading 2 Accent 4" w:uiPriority="64"/>
-    <w:lsdException w:name="Medium List 1 Accent 4" w:uiPriority="65"/>
-    <w:lsdException w:name="Medium List 2 Accent 4" w:uiPriority="66"/>
-    <w:lsdException w:name="Medium Grid 1 Accent 4" w:uiPriority="67"/>
-    <w:lsdException w:name="Medium Grid 2 Accent 4" w:uiPriority="68"/>
-    <w:lsdException w:name="Medium Grid 3 Accent 4" w:uiPriority="69"/>
-    <w:lsdException w:name="Dark List Accent 4" w:uiPriority="70"/>
-    <w:lsdException w:name="Colorful Shading Accent 4" w:uiPriority="71"/>
-    <w:lsdException w:name="Colorful List Accent 4" w:uiPriority="72"/>
-    <w:lsdException w:name="Colorful Grid Accent 4" w:uiPriority="73"/>
-    <w:lsdException w:name="Light Shading Accent 5" w:uiPriority="60"/>
-    <w:lsdException w:name="Light List Accent 5" w:uiPriority="61"/>
-    <w:lsdException w:name="Light Grid Accent 5" w:uiPriority="62"/>
-    <w:lsdException w:name="Medium Shading 1 Accent 5" w:uiPriority="63"/>
-    <w:lsdException w:name="Medium Shading 2 Accent 5" w:uiPriority="64"/>
-    <w:lsdException w:name="Medium List 1 Accent 5" w:uiPriority="65"/>
-    <w:lsdException w:name="Medium List 2 Accent 5" w:uiPriority="66"/>
-    <w:lsdException w:name="Medium Grid 1 Accent 5" w:uiPriority="67"/>
-    <w:lsdException w:name="Medium Grid 2 Accent 5" w:uiPriority="68"/>
-    <w:lsdException w:name="Medium Grid 3 Accent 5" w:uiPriority="69"/>
-    <w:lsdException w:name="Dark List Accent 5" w:uiPriority="70"/>
-    <w:lsdException w:name="Colorful Shading Accent 5" w:uiPriority="71"/>
-    <w:lsdException w:name="Colorful List Accent 5" w:uiPriority="72"/>
-    <w:lsdException w:name="Colorful Grid Accent 5" w:uiPriority="73"/>
-    <w:lsdException w:name="Light Shading Accent 6" w:uiPriority="60"/>
-    <w:lsdException w:name="Light List Accent 6" w:uiPriority="61"/>
-    <w:lsdException w:name="Light Grid Accent 6" w:uiPriority="62"/>
-    <w:lsdException w:name="Medium Shading 1 Accent 6" w:uiPriority="63"/>
-    <w:lsdException w:name="Medium Shading 2 Accent 6" w:uiPriority="64"/>
-    <w:lsdException w:name="Medium List 1 Accent 6" w:uiPriority="65"/>
-    <w:lsdException w:name="Medium List 2 Accent 6" w:uiPriority="66"/>
-    <w:lsdException w:name="Medium Grid 1 Accent 6" w:uiPriority="67"/>
-    <w:lsdException w:name="Medium Grid 2 Accent 6" w:uiPriority="68"/>
-    <w:lsdException w:name="Medium Grid 3 Accent 6" w:uiPriority="69"/>
-    <w:lsdException w:name="Dark List Accent 6" w:uiPriority="70"/>
-    <w:lsdException w:name="Colorful Shading Accent 6" w:uiPriority="71"/>
-    <w:lsdException w:name="Colorful List Accent 6" w:uiPriority="72"/>
-    <w:lsdException w:name="Colorful Grid Accent 6" w:uiPriority="73"/>
-    <w:lsdException w:name="Subtle Emphasis" w:uiPriority="19" w:qFormat="1"/>
-    <w:lsdException w:name="Intense Emphasis" w:uiPriority="21" w:qFormat="1"/>
-    <w:lsdException w:name="Subtle Reference" w:uiPriority="31" w:qFormat="1"/>
-    <w:lsdException w:name="Intense Reference" w:uiPriority="32" w:qFormat="1"/>
-    <w:lsdException w:name="Book Title" w:uiPriority="33" w:qFormat="1"/>
-    <w:lsdException w:name="Bibliography" w:semiHidden="1" w:uiPriority="37" w:unhideWhenUsed="1"/>
-    <w:lsdException w:name="TOC Heading" w:semiHidden="1" w:uiPriority="39" w:unhideWhenUsed="1" w:qFormat="1"/>
-    <w:lsdException w:name="Plain Table 1" w:uiPriority="41"/>
-    <w:lsdException w:name="Plain Table 2" w:uiPriority="42"/>
-    <w:lsdException w:name="Plain Table 3" w:uiPriority="43"/>
-    <w:lsdException w:name="Plain Table 4" w:uiPriority="44"/>
-    <w:lsdException w:name="Plain Table 5" w:uiPriority="45"/>
-    <w:lsdException w:name="Grid Table Light" w:uiPriority="40"/>
-    <w:lsdException w:name="Grid Table 1 Light" w:uiPriority="46"/>
-    <w:lsdException w:name="Grid Table 2" w:uiPriority="47"/>
-    <w:lsdException w:name="Grid Table 3" w:uiPriority="48"/>
-    <w:lsdException w:name="Grid Table 4" w:uiPriority="49"/>
-    <w:lsdException w:name="Grid Table 5 Dark" w:uiPriority="50"/>
-    <w:lsdException w:name="Grid Table 6 Colorful" w:uiPriority="51"/>
-    <w:lsdException w:name="Grid Table 7 Colorful" w:uiPriority="52"/>
-    <w:lsdException w:name="Grid Table 1 Light Accent 1" w:uiPriority="46"/>
-    <w:lsdException w:name="Grid Table 2 Accent 1" w:uiPriority="47"/>
-    <w:lsdException w:name="Grid Table 3 Accent 1" w:uiPriority="48"/>
-    <w:lsdException w:name="Grid Table 4 Accent 1" w:uiPriority="49"/>
-    <w:lsdException w:name="Grid Table 5 Dark Accent 1" w:uiPriority="50"/>
-    <w:lsdException w:name="Grid Table 6 Colorful Accent 1" w:uiPriority="51"/>
-    <w:lsdException w:name="Grid Table 7 Colorful Accent 1" w:uiPriority="52"/>
-    <w:lsdException w:name="Grid Table 1 Light Accent 2" w:uiPriority="46"/>
-    <w:lsdException w:name="Grid Table 2 Accent 2" w:uiPriority="47"/>
-    <w:lsdException w:name="Grid Table 3 Accent 2" w:uiPriority="48"/>
-    <w:lsdException w:name="Grid Table 4 Accent 2" w:uiPriority="49"/>
-    <w:lsdException w:name="Grid Table 5 Dark Accent 2" w:uiPriority="50"/>
-    <w:lsdException w:name="Grid Table 6 Colorful Accent 2" w:uiPriority="51"/>
-    <w:lsdException w:name="Grid Table 7 Colorful Accent 2" w:uiPriority="52"/>
-    <w:lsdException w:name="Grid Table 1 Light Accent 3" w:uiPriority="46"/>
-    <w:lsdException w:name="Grid Table 2 Accent 3" w:uiPriority="47"/>
-    <w:lsdException w:name="Grid Table 3 Accent 3" w:uiPriority="48"/>
-    <w:lsdException w:name="Grid Table 4 Accent 3" w:uiPriority="49"/>
-    <w:lsdException w:name="Grid Table 5 Dark Accent 3" w:uiPriority="50"/>
-    <w:lsdException w:name="Grid Table 6 Colorful Accent 3" w:uiPriority="51"/>
-    <w:lsdException w:name="Grid Table 7 Colorful Accent 3" w:uiPriority="52"/>
-    <w:lsdException w:name="Grid Table 1 Light Accent 4" w:uiPriority="46"/>
-    <w:lsdException w:name="Grid Table 2 Accent 4" w:uiPriority="47"/>
-    <w:lsdException w:name="Grid Table 3 Accent 4" w:uiPriority="48"/>
-    <w:lsdException w:name="Grid Table 4 Accent 4" w:uiPriority="49"/>
-    <w:lsdException w:name="Grid Table 5 Dark Accent 4" w:uiPriority="50"/>
-    <w:lsdException w:name="Grid Table 6 Colorful Accent 4" w:uiPriority="51"/>
-    <w:lsdException w:name="Grid Table 7 Colorful Accent 4" w:uiPriority="52"/>
-    <w:lsdException w:name="Grid Table 1 Light Accent 5" w:uiPriority="46"/>
-    <w:lsdException w:name="Grid Table 2 Accent 5" w:uiPriority="47"/>
-    <w:lsdException w:name="Grid Table 3 Accent 5" w:uiPriority="48"/>
-    <w:lsdException w:name="Grid Table 4 Accent 5" w:uiPriority="49"/>
-    <w:lsdException w:name="Grid Table 5 Dark Accent 5" w:uiPriority="50"/>
-    <w:lsdException w:name="Grid Table 6 Colorful Accent 5" w:uiPriority="51"/>
-    <w:lsdException w:name="Grid Table 7 Colorful Accent 5" w:uiPriority="52"/>
-    <w:lsdException w:name="Grid Table 1 Light Accent 6" w:uiPriority="46"/>
-    <w:lsdException w:name="Grid Table 2 Accent 6" w:uiPriority="47"/>
-    <w:lsdException w:name="Grid Table 3 Accent 6" w:uiPriority="48"/>
-    <w:lsdException w:name="Grid Table 4 Accent 6" w:uiPriority="49"/>
-    <w:lsdException w:name="Grid Table 5 Dark Accent 6" w:uiPriority="50"/>
-    <w:lsdException w:name="Grid Table 6 Colorful Accent 6" w:uiPriority="51"/>
-    <w:lsdException w:name="Grid Table 7 Colorful Accent 6" w:uiPriority="52"/>
-    <w:lsdException w:name="List Table 1 Light" w:uiPriority="46"/>
-    <w:lsdException w:name="List Table 2" w:uiPriority="47"/>
-    <w:lsdException w:name="List Table 3" w:uiPriority="48"/>
-    <w:lsdException w:name="List Table 4" w:uiPriority="49"/>
-    <w:lsdException w:name="List Table 5 Dark" w:uiPriority="50"/>
-    <w:lsdException w:name="List Table 6 Colorful" w:uiPriority="51"/>
-    <w:lsdException w:name="List Table 7 Colorful" w:uiPriority="52"/>
-    <w:lsdException w:name="List Table 1 Light Accent 1" w:uiPriority="46"/>
-    <w:lsdException w:name="List Table 2 Accent 1" w:uiPriority="47"/>
-    <w:lsdException w:name="List Table 3 Accent 1" w:uiPriority="48"/>
-    <w:lsdException w:name="List Table 4 Accent 1" w:uiPriority="49"/>
-    <w:lsdException w:name="List Table 5 Dark Accent 1" w:uiPriority="50"/>
-    <w:lsdException w:name="List Table 6 Colorful Accent 1" w:uiPriority="51"/>
-    <w:lsdException w:name="List Table 7 Colorful Accent 1" w:uiPriority="52"/>
-    <w:lsdException w:name="List Table 1 Light Accent 2" w:uiPriority="46"/>
-    <w:lsdException w:name="List Table 2 Accent 2" w:uiPriority="47"/>
-    <w:lsdException w:name="List Table 3 Accent 2" w:uiPriority="48"/>
-    <w:lsdException w:name="List Table 4 Accent 2" w:uiPriority="49"/>
-    <w:lsdException w:name="List Table 5 Dark Accent 2" w:uiPriority="50"/>
-    <w:lsdException w:name="List Table 6 Colorful Accent 2" w:uiPriority="51"/>
-    <w:lsdException w:name="List Table 7 Colorful Accent 2" w:uiPriority="52"/>
-    <w:lsdException w:name="List Table 1 Light Accent 3" w:uiPriority="46"/>
-    <w:lsdException w:name="List Table 2 Accent 3" w:uiPriority="47"/>
-    <w:lsdException w:name="List Table 3 Accent 3" w:uiPriority="48"/>
-    <w:lsdException w:name="List Table 4 Accent 3" w:uiPriority="49"/>
-    <w:lsdException w:name="List Table 5 Dark Accent 3" w:uiPriority="50"/>
-    <w:lsdException w:name="List Table 6 Colorful Accent 3" w:uiPriority="51"/>
-    <w:lsdException w:name="List Table 7 Colorful Accent 3" w:uiPriority="52"/>
-    <w:lsdException w:name="List Table 1 Light Accent 4" w:uiPriority="46"/>
-    <w:lsdException w:name="List Table 2 Accent 4" w:uiPriority="47"/>
-    <w:lsdException w:name="List Table 3 Accent 4" w:uiPriority="48"/>
-    <w:lsdException w:name="List Table 4 Accent 4" w:uiPriority="49"/>
-    <w:lsdException w:name="List Table 5 Dark Accent 4" w:uiPriority="50"/>
-    <w:lsdException w:name="List Table 6 Colorful Accent 4" w:uiPriority="51"/>
-    <w:lsdException w:name="List Table 7 Colorful Accent 4" w:uiPriority="52"/>
-    <w:lsdException w:name="List Table 1 Light Accent 5" w:uiPriority="46"/>
-    <w:lsdException w:name="List Table 2 Accent 5" w:uiPriority="47"/>
-    <w:lsdException w:name="List Table 3 Accent 5" w:uiPriority="48"/>
-    <w:lsdException w:name="List Table 4 Accent 5" w:uiPriority="49"/>
-    <w:lsdException w:name="List Table 5 Dark Accent 5" w:uiPriority="50"/>
-    <w:lsdException w:name="List Table 6 Colorful Accent 5" w:uiPriority="51"/>
-    <w:lsdException w:name="List Table 7 Colorful Accent 5" w:uiPriority="52"/>
-    <w:lsdException w:name="List Table 1 Light Accent 6" w:uiPriority="46"/>
-    <w:lsdException w:name="List Table 2 Accent 6" w:uiPriority="47"/>
-    <w:lsdException w:name="List Table 3 Accent 6" w:uiPriority="48"/>
-    <w:lsdException w:name="List Table 4 Accent 6" w:uiPriority="49"/>
-    <w:lsdException w:name="List Table 5 Dark Accent 6" w:uiPriority="50"/>
-    <w:lsdException w:name="List Table 6 Colorful Accent 6" w:uiPriority="51"/>
-    <w:lsdException w:name="List Table 7 Colorful Accent 6" w:uiPriority="52"/>
+  <w:latentStyles w:defLockedState="0" w:defUIPriority="99" w:defSemiHidden="1" w:defUnhideWhenUsed="1" w:defQFormat="0" w:count="267">
+    <w:lsdException w:name="Normal" w:semiHidden="0" w:uiPriority="0" w:unhideWhenUsed="0" w:qFormat="1"/>
+    <w:lsdException w:name="heading 1" w:semiHidden="0" w:uiPriority="9" w:unhideWhenUsed="0" w:qFormat="1"/>
+    <w:lsdException w:name="heading 2" w:uiPriority="9" w:qFormat="1"/>
+    <w:lsdException w:name="heading 3" w:uiPriority="9" w:qFormat="1"/>
+    <w:lsdException w:name="heading 4" w:uiPriority="9" w:qFormat="1"/>
+    <w:lsdException w:name="heading 5" w:uiPriority="9" w:qFormat="1"/>
+    <w:lsdException w:name="heading 6" w:uiPriority="9" w:qFormat="1"/>
+    <w:lsdException w:name="heading 7" w:uiPriority="9" w:qFormat="1"/>
+    <w:lsdException w:name="heading 8" w:uiPriority="9" w:qFormat="1"/>
+    <w:lsdException w:name="heading 9" w:uiPriority="9" w:qFormat="1"/>
+    <w:lsdException w:name="toc 1" w:uiPriority="39"/>
+    <w:lsdException w:name="toc 2" w:uiPriority="39"/>
+    <w:lsdException w:name="toc 3" w:uiPriority="39"/>
+    <w:lsdException w:name="toc 4" w:uiPriority="39"/>
+    <w:lsdException w:name="toc 5" w:uiPriority="39"/>
+    <w:lsdException w:name="toc 6" w:uiPriority="39"/>
+    <w:lsdException w:name="toc 7" w:uiPriority="39"/>
+    <w:lsdException w:name="toc 8" w:uiPriority="39"/>
+    <w:lsdException w:name="toc 9" w:uiPriority="39"/>
+    <w:lsdException w:name="caption" w:uiPriority="35" w:qFormat="1"/>
+    <w:lsdException w:name="Title" w:semiHidden="0" w:uiPriority="10" w:unhideWhenUsed="0" w:qFormat="1"/>
+    <w:lsdException w:name="Default Paragraph Font" w:uiPriority="1"/>
+    <w:lsdException w:name="Subtitle" w:semiHidden="0" w:uiPriority="11" w:unhideWhenUsed="0" w:qFormat="1"/>
+    <w:lsdException w:name="Strong" w:semiHidden="0" w:uiPriority="22" w:unhideWhenUsed="0" w:qFormat="1"/>
+    <w:lsdException w:name="Emphasis" w:semiHidden="0" w:uiPriority="20" w:unhideWhenUsed="0" w:qFormat="1"/>
+    <w:lsdException w:name="Table Grid" w:semiHidden="0" w:uiPriority="39" w:unhideWhenUsed="0"/>
+    <w:lsdException w:name="Placeholder Text" w:unhideWhenUsed="0"/>
+    <w:lsdException w:name="No Spacing" w:semiHidden="0" w:uiPriority="1" w:unhideWhenUsed="0" w:qFormat="1"/>
+    <w:lsdException w:name="Light Shading" w:semiHidden="0" w:uiPriority="60" w:unhideWhenUsed="0"/>
+    <w:lsdException w:name="Light List" w:semiHidden="0" w:uiPriority="61" w:unhideWhenUsed="0"/>
+    <w:lsdException w:name="Light Grid" w:semiHidden="0" w:uiPriority="62" w:unhideWhenUsed="0"/>
+    <w:lsdException w:name="Medium Shading 1" w:semiHidden="0" w:uiPriority="63" w:unhideWhenUsed="0"/>
+    <w:lsdException w:name="Medium Shading 2" w:semiHidden="0" w:uiPriority="64" w:unhideWhenUsed="0"/>
+    <w:lsdException w:name="Medium List 1" w:semiHidden="0" w:uiPriority="65" w:unhideWhenUsed="0"/>
+    <w:lsdException w:name="Medium List 2" w:semiHidden="0" w:uiPriority="66" w:unhideWhenUsed="0"/>
+    <w:lsdException w:name="Medium Grid 1" w:semiHidden="0" w:uiPriority="67" w:unhideWhenUsed="0"/>
+    <w:lsdException w:name="Medium Grid 2" w:semiHidden="0" w:uiPriority="68" w:unhideWhenUsed="0"/>
+    <w:lsdException w:name="Medium Grid 3" w:semiHidden="0" w:uiPriority="69" w:unhideWhenUsed="0"/>
+    <w:lsdException w:name="Dark List" w:semiHidden="0" w:uiPriority="70" w:unhideWhenUsed="0"/>
+    <w:lsdException w:name="Colorful Shading" w:semiHidden="0" w:uiPriority="71" w:unhideWhenUsed="0"/>
+    <w:lsdException w:name="Colorful List" w:semiHidden="0" w:uiPriority="72" w:unhideWhenUsed="0"/>
+    <w:lsdException w:name="Colorful Grid" w:semiHidden="0" w:uiPriority="73" w:unhideWhenUsed="0"/>
+    <w:lsdException w:name="Light Shading Accent 1" w:semiHidden="0" w:uiPriority="60" w:unhideWhenUsed="0"/>
+    <w:lsdException w:name="Light List Accent 1" w:semiHidden="0" w:uiPriority="61" w:unhideWhenUsed="0"/>
+    <w:lsdException w:name="Light Grid Accent 1" w:semiHidden="0" w:uiPriority="62" w:unhideWhenUsed="0"/>
+    <w:lsdException w:name="Medium Shading 1 Accent 1" w:semiHidden="0" w:uiPriority="63" w:unhideWhenUsed="0"/>
+    <w:lsdException w:name="Medium Shading 2 Accent 1" w:semiHidden="0" w:uiPriority="64" w:unhideWhenUsed="0"/>
+    <w:lsdException w:name="Medium List 1 Accent 1" w:semiHidden="0" w:uiPriority="65" w:unhideWhenUsed="0"/>
+    <w:lsdException w:name="Revision" w:unhideWhenUsed="0"/>
+    <w:lsdException w:name="List Paragraph" w:semiHidden="0" w:uiPriority="34" w:unhideWhenUsed="0" w:qFormat="1"/>
+    <w:lsdException w:name="Quote" w:semiHidden="0" w:uiPriority="29" w:unhideWhenUsed="0" w:qFormat="1"/>
+    <w:lsdException w:name="Intense Quote" w:semiHidden="0" w:uiPriority="30" w:unhideWhenUsed="0" w:qFormat="1"/>
+    <w:lsdException w:name="Medium List 2 Accent 1" w:semiHidden="0" w:uiPriority="66" w:unhideWhenUsed="0"/>
+    <w:lsdException w:name="Medium Grid 1 Accent 1" w:semiHidden="0" w:uiPriority="67" w:unhideWhenUsed="0"/>
+    <w:lsdException w:name="Medium Grid 2 Accent 1" w:semiHidden="0" w:uiPriority="68" w:unhideWhenUsed="0"/>
+    <w:lsdException w:name="Medium Grid 3 Accent 1" w:semiHidden="0" w:uiPriority="69" w:unhideWhenUsed="0"/>
+    <w:lsdException w:name="Dark List Accent 1" w:semiHidden="0" w:uiPriority="70" w:unhideWhenUsed="0"/>
+    <w:lsdException w:name="Colorful Shading Accent 1" w:semiHidden="0" w:uiPriority="71" w:unhideWhenUsed="0"/>
+    <w:lsdException w:name="Colorful List Accent 1" w:semiHidden="0" w:uiPriority="72" w:unhideWhenUsed="0"/>
+    <w:lsdException w:name="Colorful Grid Accent 1" w:semiHidden="0" w:uiPriority="73" w:unhideWhenUsed="0"/>
+    <w:lsdException w:name="Light Shading Accent 2" w:semiHidden="0" w:uiPriority="60" w:unhideWhenUsed="0"/>
+    <w:lsdException w:name="Light List Accent 2" w:semiHidden="0" w:uiPriority="61" w:unhideWhenUsed="0"/>
+    <w:lsdException w:name="Light Grid Accent 2" w:semiHidden="0" w:uiPriority="62" w:unhideWhenUsed="0"/>
+    <w:lsdException w:name="Medium Shading 1 Accent 2" w:semiHidden="0" w:uiPriority="63" w:unhideWhenUsed="0"/>
+    <w:lsdException w:name="Medium Shading 2 Accent 2" w:semiHidden="0" w:uiPriority="64" w:unhideWhenUsed="0"/>
+    <w:lsdException w:name="Medium List 1 Accent 2" w:semiHidden="0" w:uiPriority="65" w:unhideWhenUsed="0"/>
+    <w:lsdException w:name="Medium List 2 Accent 2" w:semiHidden="0" w:uiPriority="66" w:unhideWhenUsed="0"/>
+    <w:lsdException w:name="Medium Grid 1 Accent 2" w:semiHidden="0" w:uiPriority="67" w:unhideWhenUsed="0"/>
+    <w:lsdException w:name="Medium Grid 2 Accent 2" w:semiHidden="0" w:uiPriority="68" w:unhideWhenUsed="0"/>
+    <w:lsdException w:name="Medium Grid 3 Accent 2" w:semiHidden="0" w:uiPriority="69" w:unhideWhenUsed="0"/>
+    <w:lsdException w:name="Dark List Accent 2" w:semiHidden="0" w:uiPriority="70" w:unhideWhenUsed="0"/>
+    <w:lsdException w:name="Colorful Shading Accent 2" w:semiHidden="0" w:uiPriority="71" w:unhideWhenUsed="0"/>
+    <w:lsdException w:name="Colorful List Accent 2" w:semiHidden="0" w:uiPriority="72" w:unhideWhenUsed="0"/>
+    <w:lsdException w:name="Colorful Grid Accent 2" w:semiHidden="0" w:uiPriority="73" w:unhideWhenUsed="0"/>
+    <w:lsdException w:name="Light Shading Accent 3" w:semiHidden="0" w:uiPriority="60" w:unhideWhenUsed="0"/>
+    <w:lsdException w:name="Light List Accent 3" w:semiHidden="0" w:uiPriority="61" w:unhideWhenUsed="0"/>
+    <w:lsdException w:name="Light Grid Accent 3" w:semiHidden="0" w:uiPriority="62" w:unhideWhenUsed="0"/>
+    <w:lsdException w:name="Medium Shading 1 Accent 3" w:semiHidden="0" w:uiPriority="63" w:unhideWhenUsed="0"/>
+    <w:lsdException w:name="Medium Shading 2 Accent 3" w:semiHidden="0" w:uiPriority="64" w:unhideWhenUsed="0"/>
+    <w:lsdException w:name="Medium List 1 Accent 3" w:semiHidden="0" w:uiPriority="65" w:unhideWhenUsed="0"/>
+    <w:lsdException w:name="Medium List 2 Accent 3" w:semiHidden="0" w:uiPriority="66" w:unhideWhenUsed="0"/>
+    <w:lsdException w:name="Medium Grid 1 Accent 3" w:semiHidden="0" w:uiPriority="67" w:unhideWhenUsed="0"/>
+    <w:lsdException w:name="Medium Grid 2 Accent 3" w:semiHidden="0" w:uiPriority="68" w:unhideWhenUsed="0"/>
+    <w:lsdException w:name="Medium Grid 3 Accent 3" w:semiHidden="0" w:uiPriority="69" w:unhideWhenUsed="0"/>
+    <w:lsdException w:name="Dark List Accent 3" w:semiHidden="0" w:uiPriority="70" w:unhideWhenUsed="0"/>
+    <w:lsdException w:name="Colorful Shading Accent 3" w:semiHidden="0" w:uiPriority="71" w:unhideWhenUsed="0"/>
+    <w:lsdException w:name="Colorful List Accent 3" w:semiHidden="0" w:uiPriority="72" w:unhideWhenUsed="0"/>
+    <w:lsdException w:name="Colorful Grid Accent 3" w:semiHidden="0" w:uiPriority="73" w:unhideWhenUsed="0"/>
+    <w:lsdException w:name="Light Shading Accent 4" w:semiHidden="0" w:uiPriority="60" w:unhideWhenUsed="0"/>
+    <w:lsdException w:name="Light List Accent 4" w:semiHidden="0" w:uiPriority="61" w:unhideWhenUsed="0"/>
+    <w:lsdException w:name="Light Grid Accent 4" w:semiHidden="0" w:uiPriority="62" w:unhideWhenUsed="0"/>
+    <w:lsdException w:name="Medium Shading 1 Accent 4" w:semiHidden="0" w:uiPriority="63" w:unhideWhenUsed="0"/>
+    <w:lsdException w:name="Medium Shading 2 Accent 4" w:semiHidden="0" w:uiPriority="64" w:unhideWhenUsed="0"/>
+    <w:lsdException w:name="Medium List 1 Accent 4" w:semiHidden="0" w:uiPriority="65" w:unhideWhenUsed="0"/>
+    <w:lsdException w:name="Medium List 2 Accent 4" w:semiHidden="0" w:uiPriority="66" w:unhideWhenUsed="0"/>
+    <w:lsdException w:name="Medium Grid 1 Accent 4" w:semiHidden="0" w:uiPriority="67" w:unhideWhenUsed="0"/>
+    <w:lsdException w:name="Medium Grid 2 Accent 4" w:semiHidden="0" w:uiPriority="68" w:unhideWhenUsed="0"/>
+    <w:lsdException w:name="Medium Grid 3 Accent 4" w:semiHidden="0" w:uiPriority="69" w:unhideWhenUsed="0"/>
+    <w:lsdException w:name="Dark List Accent 4" w:semiHidden="0" w:uiPriority="70" w:unhideWhenUsed="0"/>
+    <w:lsdException w:name="Colorful Shading Accent 4" w:semiHidden="0" w:uiPriority="71" w:unhideWhenUsed="0"/>
+    <w:lsdException w:name="Colorful List Accent 4" w:semiHidden="0" w:uiPriority="72" w:unhideWhenUsed="0"/>
+    <w:lsdException w:name="Colorful Grid Accent 4" w:semiHidden="0" w:uiPriority="73" w:unhideWhenUsed="0"/>
+    <w:lsdException w:name="Light Shading Accent 5" w:semiHidden="0" w:uiPriority="60" w:unhideWhenUsed="0"/>
+    <w:lsdException w:name="Light List Accent 5" w:semiHidden="0" w:uiPriority="61" w:unhideWhenUsed="0"/>
+    <w:lsdException w:name="Light Grid Accent 5" w:semiHidden="0" w:uiPriority="62" w:unhideWhenUsed="0"/>
+    <w:lsdException w:name="Medium Shading 1 Accent 5" w:semiHidden="0" w:uiPriority="63" w:unhideWhenUsed="0"/>
+    <w:lsdException w:name="Medium Shading 2 Accent 5" w:semiHidden="0" w:uiPriority="64" w:unhideWhenUsed="0"/>
+    <w:lsdException w:name="Medium List 1 Accent 5" w:semiHidden="0" w:uiPriority="65" w:unhideWhenUsed="0"/>
+    <w:lsdException w:name="Medium List 2 Accent 5" w:semiHidden="0" w:uiPriority="66" w:unhideWhenUsed="0"/>
+    <w:lsdException w:name="Medium Grid 1 Accent 5" w:semiHidden="0" w:uiPriority="67" w:unhideWhenUsed="0"/>
+    <w:lsdException w:name="Medium Grid 2 Accent 5" w:semiHidden="0" w:uiPriority="68" w:unhideWhenUsed="0"/>
+    <w:lsdException w:name="Medium Grid 3 Accent 5" w:semiHidden="0" w:uiPriority="69" w:unhideWhenUsed="0"/>
+    <w:lsdException w:name="Dark List Accent 5" w:semiHidden="0" w:uiPriority="70" w:unhideWhenUsed="0"/>
+    <w:lsdException w:name="Colorful Shading Accent 5" w:semiHidden="0" w:uiPriority="71" w:unhideWhenUsed="0"/>
+    <w:lsdException w:name="Colorful List Accent 5" w:semiHidden="0" w:uiPriority="72" w:unhideWhenUsed="0"/>
+    <w:lsdException w:name="Colorful Grid Accent 5" w:semiHidden="0" w:uiPriority="73" w:unhideWhenUsed="0"/>
+    <w:lsdException w:name="Light Shading Accent 6" w:semiHidden="0" w:uiPriority="60" w:unhideWhenUsed="0"/>
+    <w:lsdException w:name="Light List Accent 6" w:semiHidden="0" w:uiPriority="61" w:unhideWhenUsed="0"/>
+    <w:lsdException w:name="Light Grid Accent 6" w:semiHidden="0" w:uiPriority="62" w:unhideWhenUsed="0"/>
+    <w:lsdException w:name="Medium Shading 1 Accent 6" w:semiHidden="0" w:uiPriority="63" w:unhideWhenUsed="0"/>
+    <w:lsdException w:name="Medium Shading 2 Accent 6" w:semiHidden="0" w:uiPriority="64" w:unhideWhenUsed="0"/>
+    <w:lsdException w:name="Medium List 1 Accent 6" w:semiHidden="0" w:uiPriority="65" w:unhideWhenUsed="0"/>
+    <w:lsdException w:name="Medium List 2 Accent 6" w:semiHidden="0" w:uiPriority="66" w:unhideWhenUsed="0"/>
+    <w:lsdException w:name="Medium Grid 1 Accent 6" w:semiHidden="0" w:uiPriority="67" w:unhideWhenUsed="0"/>
+    <w:lsdException w:name="Medium Grid 2 Accent 6" w:semiHidden="0" w:uiPriority="68" w:unhideWhenUsed="0"/>
+    <w:lsdException w:name="Medium Grid 3 Accent 6" w:semiHidden="0" w:uiPriority="69" w:unhideWhenUsed="0"/>
+    <w:lsdException w:name="Dark List Accent 6" w:semiHidden="0" w:uiPriority="70" w:unhideWhenUsed="0"/>
+    <w:lsdException w:name="Colorful Shading Accent 6" w:semiHidden="0" w:uiPriority="71" w:unhideWhenUsed="0"/>
+    <w:lsdException w:name="Colorful List Accent 6" w:semiHidden="0" w:uiPriority="72" w:unhideWhenUsed="0"/>
+    <w:lsdException w:name="Colorful Grid Accent 6" w:semiHidden="0" w:uiPriority="73" w:unhideWhenUsed="0"/>
+    <w:lsdException w:name="Subtle Emphasis" w:semiHidden="0" w:uiPriority="19" w:unhideWhenUsed="0" w:qFormat="1"/>
+    <w:lsdException w:name="Intense Emphasis" w:semiHidden="0" w:uiPriority="21" w:unhideWhenUsed="0" w:qFormat="1"/>
+    <w:lsdException w:name="Subtle Reference" w:semiHidden="0" w:uiPriority="31" w:unhideWhenUsed="0" w:qFormat="1"/>
+    <w:lsdException w:name="Intense Reference" w:semiHidden="0" w:uiPriority="32" w:unhideWhenUsed="0" w:qFormat="1"/>
+    <w:lsdException w:name="Book Title" w:semiHidden="0" w:uiPriority="33" w:unhideWhenUsed="0" w:qFormat="1"/>
+    <w:lsdException w:name="Bibliography" w:uiPriority="37"/>
+    <w:lsdException w:name="TOC Heading" w:uiPriority="39" w:qFormat="1"/>
   </w:latentStyles>
   <w:style w:type="paragraph" w:default="1" w:styleId="Normal">
     <w:name w:val="Normal"/>
@@ -1938,6 +1558,7 @@
     <w:uiPriority w:val="99"/>
     <w:semiHidden/>
     <w:unhideWhenUsed/>
+    <w:qFormat/>
     <w:tblPr>
       <w:tblInd w:w="0" w:type="dxa"/>
       <w:tblCellMar>
@@ -2055,7 +1676,7 @@
     </a:clrScheme>
     <a:fontScheme name="Office">
       <a:majorFont>
-        <a:latin typeface="Calibri Light" panose="020F0302020204030204"/>
+        <a:latin typeface="Calibri Light"/>
         <a:ea typeface=""/>
         <a:cs typeface=""/>
         <a:font script="Jpan" typeface="游ゴシック Light"/>
@@ -2107,7 +1728,7 @@
         <a:font script="Tfng" typeface="Ebrima"/>
       </a:majorFont>
       <a:minorFont>
-        <a:latin typeface="Calibri" panose="020F0502020204030204"/>
+        <a:latin typeface="Calibri"/>
         <a:ea typeface=""/>
         <a:cs typeface=""/>
         <a:font script="Jpan" typeface="游明朝"/>
@@ -2301,7 +1922,7 @@
   <a:extraClrSchemeLst/>
   <a:extLst>
     <a:ext uri="{05A4C25C-085E-4340-85A3-A5531E510DB2}">
-      <thm15:themeFamily xmlns:thm15="http://schemas.microsoft.com/office/thememl/2012/main" name="Office Theme" id="{62F939B6-93AF-4DB8-9C6B-D6C7DFDC589F}" vid="{4A3C46E8-61CC-4603-A589-7422A47A8E4A}"/>
+      <thm15:themeFamily xmlns:thm15="http://schemas.microsoft.com/office/thememl/2012/main" xmlns="" name="Office Theme" id="{62F939B6-93AF-4DB8-9C6B-D6C7DFDC589F}" vid="{4A3C46E8-61CC-4603-A589-7422A47A8E4A}"/>
     </a:ext>
   </a:extLst>
 </a:theme>

</xml_diff>

<commit_message>
Se agregaron las images del organizador de trello al documento
</commit_message>
<xml_diff>
--- a/Orden.docx
+++ b/Orden.docx
@@ -1,6 +1,6 @@
 
 <file path=word/document.xml><?xml version="1.0" encoding="utf-8"?>
-<w:document xmlns:ve="http://schemas.openxmlformats.org/markup-compatibility/2006" xmlns:o="urn:schemas-microsoft-com:office:office" xmlns:r="http://schemas.openxmlformats.org/officeDocument/2006/relationships" xmlns:m="http://schemas.openxmlformats.org/officeDocument/2006/math" xmlns:v="urn:schemas-microsoft-com:vml" xmlns:wp="http://schemas.openxmlformats.org/drawingml/2006/wordprocessingDrawing" xmlns:w10="urn:schemas-microsoft-com:office:word" xmlns:w="http://schemas.openxmlformats.org/wordprocessingml/2006/main" xmlns:wne="http://schemas.microsoft.com/office/word/2006/wordml">
+<w:document xmlns:wpc="http://schemas.microsoft.com/office/word/2010/wordprocessingCanvas" xmlns:cx="http://schemas.microsoft.com/office/drawing/2014/chartex" xmlns:cx1="http://schemas.microsoft.com/office/drawing/2015/9/8/chartex" xmlns:cx2="http://schemas.microsoft.com/office/drawing/2015/10/21/chartex" xmlns:cx3="http://schemas.microsoft.com/office/drawing/2016/5/9/chartex" xmlns:cx4="http://schemas.microsoft.com/office/drawing/2016/5/10/chartex" xmlns:cx5="http://schemas.microsoft.com/office/drawing/2016/5/11/chartex" xmlns:cx6="http://schemas.microsoft.com/office/drawing/2016/5/12/chartex" xmlns:cx7="http://schemas.microsoft.com/office/drawing/2016/5/13/chartex" xmlns:cx8="http://schemas.microsoft.com/office/drawing/2016/5/14/chartex" xmlns:mc="http://schemas.openxmlformats.org/markup-compatibility/2006" xmlns:aink="http://schemas.microsoft.com/office/drawing/2016/ink" xmlns:am3d="http://schemas.microsoft.com/office/drawing/2017/model3d" xmlns:o="urn:schemas-microsoft-com:office:office" xmlns:r="http://schemas.openxmlformats.org/officeDocument/2006/relationships" xmlns:m="http://schemas.openxmlformats.org/officeDocument/2006/math" xmlns:v="urn:schemas-microsoft-com:vml" xmlns:wp14="http://schemas.microsoft.com/office/word/2010/wordprocessingDrawing" xmlns:wp="http://schemas.openxmlformats.org/drawingml/2006/wordprocessingDrawing" xmlns:w10="urn:schemas-microsoft-com:office:word" xmlns:w="http://schemas.openxmlformats.org/wordprocessingml/2006/main" xmlns:w14="http://schemas.microsoft.com/office/word/2010/wordml" xmlns:w15="http://schemas.microsoft.com/office/word/2012/wordml" xmlns:w16cid="http://schemas.microsoft.com/office/word/2016/wordml/cid" xmlns:w16se="http://schemas.microsoft.com/office/word/2015/wordml/symex" xmlns:wpg="http://schemas.microsoft.com/office/word/2010/wordprocessingGroup" xmlns:wpi="http://schemas.microsoft.com/office/word/2010/wordprocessingInk" xmlns:wne="http://schemas.microsoft.com/office/word/2006/wordml" xmlns:wps="http://schemas.microsoft.com/office/word/2010/wordprocessingShape" mc:Ignorable="w14 w15 w16se w16cid wp14">
   <w:body>
     <w:p>
       <w:pPr>
@@ -39,7 +39,7 @@
                     <a:blip r:embed="rId4" cstate="print">
                       <a:extLst>
                         <a:ext uri="{28A0092B-C50C-407E-A947-70E740481C1C}">
-                          <a14:useLocalDpi xmlns:a14="http://schemas.microsoft.com/office/drawing/2010/main" xmlns:wps="http://schemas.microsoft.com/office/word/2010/wordprocessingShape" xmlns:wpi="http://schemas.microsoft.com/office/word/2010/wordprocessingInk" xmlns:wpg="http://schemas.microsoft.com/office/word/2010/wordprocessingGroup" xmlns:w16se="http://schemas.microsoft.com/office/word/2015/wordml/symex" xmlns:w15="http://schemas.microsoft.com/office/word/2012/wordml" xmlns:w14="http://schemas.microsoft.com/office/word/2010/wordml" xmlns:w="http://schemas.openxmlformats.org/wordprocessingml/2006/main" xmlns:w10="urn:schemas-microsoft-com:office:word" xmlns:wp14="http://schemas.microsoft.com/office/word/2010/wordprocessingDrawing" xmlns:v="urn:schemas-microsoft-com:vml" xmlns:o="urn:schemas-microsoft-com:office:office" xmlns:mc="http://schemas.openxmlformats.org/markup-compatibility/2006" xmlns:cx="http://schemas.microsoft.com/office/drawing/2014/chartex" xmlns:wpc="http://schemas.microsoft.com/office/word/2010/wordprocessingCanvas" xmlns="" val="0"/>
+                          <a14:useLocalDpi xmlns:a14="http://schemas.microsoft.com/office/drawing/2010/main" val="0"/>
                         </a:ext>
                       </a:extLst>
                     </a:blip>
@@ -558,14 +558,19 @@
           <w:tab w:val="left" w:pos="5670"/>
         </w:tabs>
         <w:spacing w:line="276" w:lineRule="auto"/>
-        <w:rPr>
-          <w:rFonts w:ascii="Arial" w:hAnsi="Arial" w:cs="Arial"/>
-          <w:sz w:val="24"/>
-        </w:rPr>
-      </w:pPr>
-      <w:r>
-        <w:rPr>
-          <w:rFonts w:ascii="Arial" w:hAnsi="Arial" w:cs="Arial"/>
+        <w:jc w:val="both"/>
+        <w:rPr>
+          <w:rFonts w:ascii="Times New Roman" w:hAnsi="Times New Roman" w:cs="Times New Roman"/>
+          <w:b/>
+          <w:bCs/>
+          <w:sz w:val="24"/>
+        </w:rPr>
+      </w:pPr>
+      <w:r>
+        <w:rPr>
+          <w:rFonts w:ascii="Times New Roman" w:hAnsi="Times New Roman" w:cs="Times New Roman"/>
+          <w:b/>
+          <w:bCs/>
           <w:sz w:val="24"/>
         </w:rPr>
         <w:lastRenderedPageBreak/>
@@ -579,14 +584,15 @@
           <w:tab w:val="left" w:pos="5670"/>
         </w:tabs>
         <w:spacing w:line="276" w:lineRule="auto"/>
-        <w:rPr>
-          <w:rFonts w:ascii="Arial" w:hAnsi="Arial" w:cs="Arial"/>
-          <w:sz w:val="24"/>
-        </w:rPr>
-      </w:pPr>
-      <w:r>
-        <w:rPr>
-          <w:rFonts w:ascii="Arial" w:hAnsi="Arial" w:cs="Arial"/>
+        <w:jc w:val="both"/>
+        <w:rPr>
+          <w:rFonts w:ascii="Times New Roman" w:hAnsi="Times New Roman" w:cs="Times New Roman"/>
+          <w:sz w:val="24"/>
+        </w:rPr>
+      </w:pPr>
+      <w:r>
+        <w:rPr>
+          <w:rFonts w:ascii="Times New Roman" w:hAnsi="Times New Roman" w:cs="Times New Roman"/>
           <w:sz w:val="24"/>
         </w:rPr>
         <w:t>Javier Alejandro Barillas González   2017174</w:t>
@@ -599,27 +605,33 @@
           <w:tab w:val="left" w:pos="5670"/>
         </w:tabs>
         <w:spacing w:line="276" w:lineRule="auto"/>
-        <w:rPr>
-          <w:rFonts w:ascii="Arial" w:hAnsi="Arial" w:cs="Arial"/>
-          <w:sz w:val="24"/>
-        </w:rPr>
-      </w:pPr>
-    </w:p>
-    <w:p>
-      <w:pPr>
-        <w:pStyle w:val="Sinespaciado"/>
-        <w:tabs>
-          <w:tab w:val="left" w:pos="5670"/>
-        </w:tabs>
-        <w:spacing w:line="276" w:lineRule="auto"/>
-        <w:rPr>
-          <w:rFonts w:ascii="Arial" w:hAnsi="Arial" w:cs="Arial"/>
-          <w:sz w:val="24"/>
-        </w:rPr>
-      </w:pPr>
-      <w:r>
-        <w:rPr>
-          <w:rFonts w:ascii="Arial" w:hAnsi="Arial" w:cs="Arial"/>
+        <w:jc w:val="both"/>
+        <w:rPr>
+          <w:rFonts w:ascii="Times New Roman" w:hAnsi="Times New Roman" w:cs="Times New Roman"/>
+          <w:sz w:val="24"/>
+        </w:rPr>
+      </w:pPr>
+    </w:p>
+    <w:p>
+      <w:pPr>
+        <w:pStyle w:val="Sinespaciado"/>
+        <w:tabs>
+          <w:tab w:val="left" w:pos="5670"/>
+        </w:tabs>
+        <w:spacing w:line="276" w:lineRule="auto"/>
+        <w:jc w:val="both"/>
+        <w:rPr>
+          <w:rFonts w:ascii="Times New Roman" w:hAnsi="Times New Roman" w:cs="Times New Roman"/>
+          <w:b/>
+          <w:bCs/>
+          <w:sz w:val="24"/>
+        </w:rPr>
+      </w:pPr>
+      <w:r>
+        <w:rPr>
+          <w:rFonts w:ascii="Times New Roman" w:hAnsi="Times New Roman" w:cs="Times New Roman"/>
+          <w:b/>
+          <w:bCs/>
           <w:sz w:val="24"/>
         </w:rPr>
         <w:t>NOMBRE DEL PROYECTO:</w:t>
@@ -632,14 +644,15 @@
           <w:tab w:val="left" w:pos="5670"/>
         </w:tabs>
         <w:spacing w:line="276" w:lineRule="auto"/>
-        <w:rPr>
-          <w:rFonts w:ascii="Arial" w:hAnsi="Arial" w:cs="Arial"/>
-          <w:sz w:val="24"/>
-        </w:rPr>
-      </w:pPr>
-      <w:r>
-        <w:rPr>
-          <w:rFonts w:ascii="Arial" w:hAnsi="Arial" w:cs="Arial"/>
+        <w:jc w:val="both"/>
+        <w:rPr>
+          <w:rFonts w:ascii="Times New Roman" w:hAnsi="Times New Roman" w:cs="Times New Roman"/>
+          <w:sz w:val="24"/>
+        </w:rPr>
+      </w:pPr>
+      <w:r>
+        <w:rPr>
+          <w:rFonts w:ascii="Times New Roman" w:hAnsi="Times New Roman" w:cs="Times New Roman"/>
           <w:sz w:val="24"/>
         </w:rPr>
         <w:t>SkyNet</w:t>
@@ -652,27 +665,33 @@
           <w:tab w:val="left" w:pos="5670"/>
         </w:tabs>
         <w:spacing w:line="276" w:lineRule="auto"/>
-        <w:rPr>
-          <w:rFonts w:ascii="Arial" w:hAnsi="Arial" w:cs="Arial"/>
-          <w:sz w:val="24"/>
-        </w:rPr>
-      </w:pPr>
-    </w:p>
-    <w:p>
-      <w:pPr>
-        <w:pStyle w:val="Sinespaciado"/>
-        <w:tabs>
-          <w:tab w:val="left" w:pos="5670"/>
-        </w:tabs>
-        <w:spacing w:line="276" w:lineRule="auto"/>
-        <w:rPr>
-          <w:rFonts w:ascii="Arial" w:hAnsi="Arial" w:cs="Arial"/>
-          <w:sz w:val="24"/>
-        </w:rPr>
-      </w:pPr>
-      <w:r>
-        <w:rPr>
-          <w:rFonts w:ascii="Arial" w:hAnsi="Arial" w:cs="Arial"/>
+        <w:jc w:val="both"/>
+        <w:rPr>
+          <w:rFonts w:ascii="Times New Roman" w:hAnsi="Times New Roman" w:cs="Times New Roman"/>
+          <w:sz w:val="24"/>
+        </w:rPr>
+      </w:pPr>
+    </w:p>
+    <w:p>
+      <w:pPr>
+        <w:pStyle w:val="Sinespaciado"/>
+        <w:tabs>
+          <w:tab w:val="left" w:pos="5670"/>
+        </w:tabs>
+        <w:spacing w:line="276" w:lineRule="auto"/>
+        <w:jc w:val="both"/>
+        <w:rPr>
+          <w:rFonts w:ascii="Times New Roman" w:hAnsi="Times New Roman" w:cs="Times New Roman"/>
+          <w:b/>
+          <w:bCs/>
+          <w:sz w:val="24"/>
+        </w:rPr>
+      </w:pPr>
+      <w:r>
+        <w:rPr>
+          <w:rFonts w:ascii="Times New Roman" w:hAnsi="Times New Roman" w:cs="Times New Roman"/>
+          <w:b/>
+          <w:bCs/>
           <w:sz w:val="24"/>
         </w:rPr>
         <w:t xml:space="preserve">Programador 1: </w:t>
@@ -685,21 +704,38 @@
           <w:tab w:val="left" w:pos="5670"/>
         </w:tabs>
         <w:spacing w:line="276" w:lineRule="auto"/>
-        <w:rPr>
-          <w:rFonts w:ascii="Arial" w:hAnsi="Arial" w:cs="Arial"/>
-          <w:sz w:val="24"/>
-        </w:rPr>
-      </w:pPr>
-      <w:r>
-        <w:rPr>
-          <w:rFonts w:ascii="Arial" w:hAnsi="Arial" w:cs="Arial"/>
-          <w:sz w:val="24"/>
-        </w:rPr>
-        <w:t>Oscar Joel Delcíd Revolorio 2017173: Modelo ER y Modelo Entidad</w:t>
-      </w:r>
-      <w:r>
-        <w:rPr>
-          <w:rFonts w:ascii="Arial" w:hAnsi="Arial" w:cs="Arial"/>
+        <w:jc w:val="both"/>
+        <w:rPr>
+          <w:rFonts w:ascii="Times New Roman" w:hAnsi="Times New Roman" w:cs="Times New Roman"/>
+          <w:sz w:val="24"/>
+        </w:rPr>
+      </w:pPr>
+      <w:r>
+        <w:rPr>
+          <w:rFonts w:ascii="Times New Roman" w:hAnsi="Times New Roman" w:cs="Times New Roman"/>
+          <w:sz w:val="24"/>
+        </w:rPr>
+        <w:t xml:space="preserve">Oscar Joel </w:t>
+      </w:r>
+      <w:proofErr w:type="spellStart"/>
+      <w:r>
+        <w:rPr>
+          <w:rFonts w:ascii="Times New Roman" w:hAnsi="Times New Roman" w:cs="Times New Roman"/>
+          <w:sz w:val="24"/>
+        </w:rPr>
+        <w:t>Delcíd</w:t>
+      </w:r>
+      <w:proofErr w:type="spellEnd"/>
+      <w:r>
+        <w:rPr>
+          <w:rFonts w:ascii="Times New Roman" w:hAnsi="Times New Roman" w:cs="Times New Roman"/>
+          <w:sz w:val="24"/>
+        </w:rPr>
+        <w:t xml:space="preserve"> Revolorio 2017173: Modelo ER y Modelo Entidad</w:t>
+      </w:r>
+      <w:r>
+        <w:rPr>
+          <w:rFonts w:ascii="Times New Roman" w:hAnsi="Times New Roman" w:cs="Times New Roman"/>
           <w:sz w:val="24"/>
         </w:rPr>
         <w:t>.</w:t>
@@ -712,24 +748,33 @@
           <w:tab w:val="left" w:pos="5670"/>
         </w:tabs>
         <w:spacing w:line="276" w:lineRule="auto"/>
-      </w:pPr>
-    </w:p>
-    <w:p>
-      <w:pPr>
-        <w:pStyle w:val="Sinespaciado"/>
-        <w:tabs>
-          <w:tab w:val="left" w:pos="5670"/>
-        </w:tabs>
-        <w:spacing w:line="276" w:lineRule="auto"/>
-        <w:rPr>
-          <w:rFonts w:ascii="Arial" w:hAnsi="Arial" w:cs="Arial"/>
-          <w:sz w:val="24"/>
-          <w:szCs w:val="24"/>
-        </w:rPr>
-      </w:pPr>
-      <w:r>
-        <w:rPr>
-          <w:rFonts w:ascii="Arial" w:hAnsi="Arial" w:cs="Arial"/>
+        <w:jc w:val="both"/>
+        <w:rPr>
+          <w:rFonts w:ascii="Times New Roman" w:hAnsi="Times New Roman" w:cs="Times New Roman"/>
+        </w:rPr>
+      </w:pPr>
+    </w:p>
+    <w:p>
+      <w:pPr>
+        <w:pStyle w:val="Sinespaciado"/>
+        <w:tabs>
+          <w:tab w:val="left" w:pos="5670"/>
+        </w:tabs>
+        <w:spacing w:line="276" w:lineRule="auto"/>
+        <w:jc w:val="both"/>
+        <w:rPr>
+          <w:rFonts w:ascii="Times New Roman" w:hAnsi="Times New Roman" w:cs="Times New Roman"/>
+          <w:b/>
+          <w:bCs/>
+          <w:sz w:val="24"/>
+          <w:szCs w:val="24"/>
+        </w:rPr>
+      </w:pPr>
+      <w:r>
+        <w:rPr>
+          <w:rFonts w:ascii="Times New Roman" w:hAnsi="Times New Roman" w:cs="Times New Roman"/>
+          <w:b/>
+          <w:bCs/>
           <w:sz w:val="24"/>
           <w:szCs w:val="24"/>
         </w:rPr>
@@ -743,23 +788,42 @@
           <w:tab w:val="left" w:pos="5670"/>
         </w:tabs>
         <w:spacing w:line="276" w:lineRule="auto"/>
-        <w:rPr>
-          <w:rFonts w:ascii="Arial" w:hAnsi="Arial" w:cs="Arial"/>
-          <w:sz w:val="24"/>
-          <w:szCs w:val="24"/>
-        </w:rPr>
-      </w:pPr>
-      <w:r>
-        <w:rPr>
-          <w:rFonts w:ascii="Arial" w:hAnsi="Arial" w:cs="Arial"/>
-          <w:sz w:val="24"/>
-          <w:szCs w:val="24"/>
-        </w:rPr>
-        <w:t>Gary Sebastian Garcia Rodas 2017070: Base de Datos e Inserción de Datos</w:t>
-      </w:r>
-      <w:r>
-        <w:rPr>
-          <w:rFonts w:ascii="Arial" w:hAnsi="Arial" w:cs="Arial"/>
+        <w:jc w:val="both"/>
+        <w:rPr>
+          <w:rFonts w:ascii="Times New Roman" w:hAnsi="Times New Roman" w:cs="Times New Roman"/>
+          <w:sz w:val="24"/>
+          <w:szCs w:val="24"/>
+        </w:rPr>
+      </w:pPr>
+      <w:r>
+        <w:rPr>
+          <w:rFonts w:ascii="Times New Roman" w:hAnsi="Times New Roman" w:cs="Times New Roman"/>
+          <w:sz w:val="24"/>
+          <w:szCs w:val="24"/>
+        </w:rPr>
+        <w:t xml:space="preserve">Gary </w:t>
+      </w:r>
+      <w:proofErr w:type="spellStart"/>
+      <w:r>
+        <w:rPr>
+          <w:rFonts w:ascii="Times New Roman" w:hAnsi="Times New Roman" w:cs="Times New Roman"/>
+          <w:sz w:val="24"/>
+          <w:szCs w:val="24"/>
+        </w:rPr>
+        <w:t>Sebastian</w:t>
+      </w:r>
+      <w:proofErr w:type="spellEnd"/>
+      <w:r>
+        <w:rPr>
+          <w:rFonts w:ascii="Times New Roman" w:hAnsi="Times New Roman" w:cs="Times New Roman"/>
+          <w:sz w:val="24"/>
+          <w:szCs w:val="24"/>
+        </w:rPr>
+        <w:t xml:space="preserve"> Garcia Rodas 2017070: Base de Datos e Inserción de Datos</w:t>
+      </w:r>
+      <w:r>
+        <w:rPr>
+          <w:rFonts w:ascii="Times New Roman" w:hAnsi="Times New Roman" w:cs="Times New Roman"/>
           <w:sz w:val="24"/>
           <w:szCs w:val="24"/>
         </w:rPr>
@@ -773,29 +837,35 @@
           <w:tab w:val="left" w:pos="5670"/>
         </w:tabs>
         <w:spacing w:line="276" w:lineRule="auto"/>
-        <w:rPr>
-          <w:rFonts w:ascii="Arial" w:hAnsi="Arial" w:cs="Arial"/>
-          <w:sz w:val="24"/>
-          <w:szCs w:val="24"/>
-        </w:rPr>
-      </w:pPr>
-    </w:p>
-    <w:p>
-      <w:pPr>
-        <w:pStyle w:val="Sinespaciado"/>
-        <w:tabs>
-          <w:tab w:val="left" w:pos="5670"/>
-        </w:tabs>
-        <w:spacing w:line="276" w:lineRule="auto"/>
-        <w:rPr>
-          <w:rFonts w:ascii="Arial" w:hAnsi="Arial" w:cs="Arial"/>
-          <w:sz w:val="24"/>
-          <w:szCs w:val="24"/>
-        </w:rPr>
-      </w:pPr>
-      <w:r>
-        <w:rPr>
-          <w:rFonts w:ascii="Arial" w:hAnsi="Arial" w:cs="Arial"/>
+        <w:jc w:val="both"/>
+        <w:rPr>
+          <w:rFonts w:ascii="Times New Roman" w:hAnsi="Times New Roman" w:cs="Times New Roman"/>
+          <w:sz w:val="24"/>
+          <w:szCs w:val="24"/>
+        </w:rPr>
+      </w:pPr>
+    </w:p>
+    <w:p>
+      <w:pPr>
+        <w:pStyle w:val="Sinespaciado"/>
+        <w:tabs>
+          <w:tab w:val="left" w:pos="5670"/>
+        </w:tabs>
+        <w:spacing w:line="276" w:lineRule="auto"/>
+        <w:jc w:val="both"/>
+        <w:rPr>
+          <w:rFonts w:ascii="Times New Roman" w:hAnsi="Times New Roman" w:cs="Times New Roman"/>
+          <w:b/>
+          <w:bCs/>
+          <w:sz w:val="24"/>
+          <w:szCs w:val="24"/>
+        </w:rPr>
+      </w:pPr>
+      <w:r>
+        <w:rPr>
+          <w:rFonts w:ascii="Times New Roman" w:hAnsi="Times New Roman" w:cs="Times New Roman"/>
+          <w:b/>
+          <w:bCs/>
           <w:sz w:val="24"/>
           <w:szCs w:val="24"/>
         </w:rPr>
@@ -809,23 +879,34 @@
           <w:tab w:val="left" w:pos="5670"/>
         </w:tabs>
         <w:spacing w:line="276" w:lineRule="auto"/>
-        <w:rPr>
-          <w:rFonts w:ascii="Arial" w:hAnsi="Arial" w:cs="Arial"/>
-          <w:sz w:val="24"/>
-          <w:szCs w:val="24"/>
-        </w:rPr>
-      </w:pPr>
-      <w:r>
-        <w:rPr>
-          <w:rFonts w:ascii="Arial" w:hAnsi="Arial" w:cs="Arial"/>
-          <w:sz w:val="24"/>
-          <w:szCs w:val="24"/>
-        </w:rPr>
-        <w:t>Andy Daniel Cuyuch Chitay</w:t>
-      </w:r>
-      <w:r>
-        <w:rPr>
-          <w:rFonts w:ascii="Arial" w:hAnsi="Arial" w:cs="Arial"/>
+        <w:jc w:val="both"/>
+        <w:rPr>
+          <w:rFonts w:ascii="Times New Roman" w:hAnsi="Times New Roman" w:cs="Times New Roman"/>
+          <w:sz w:val="24"/>
+          <w:szCs w:val="24"/>
+        </w:rPr>
+      </w:pPr>
+      <w:r>
+        <w:rPr>
+          <w:rFonts w:ascii="Times New Roman" w:hAnsi="Times New Roman" w:cs="Times New Roman"/>
+          <w:sz w:val="24"/>
+          <w:szCs w:val="24"/>
+        </w:rPr>
+        <w:t xml:space="preserve">Andy Daniel Cuyuch </w:t>
+      </w:r>
+      <w:proofErr w:type="spellStart"/>
+      <w:r>
+        <w:rPr>
+          <w:rFonts w:ascii="Times New Roman" w:hAnsi="Times New Roman" w:cs="Times New Roman"/>
+          <w:sz w:val="24"/>
+          <w:szCs w:val="24"/>
+        </w:rPr>
+        <w:t>Chitay</w:t>
+      </w:r>
+      <w:proofErr w:type="spellEnd"/>
+      <w:r>
+        <w:rPr>
+          <w:rFonts w:ascii="Times New Roman" w:hAnsi="Times New Roman" w:cs="Times New Roman"/>
           <w:sz w:val="24"/>
           <w:szCs w:val="24"/>
         </w:rPr>
@@ -839,29 +920,35 @@
           <w:tab w:val="left" w:pos="5670"/>
         </w:tabs>
         <w:spacing w:line="276" w:lineRule="auto"/>
-        <w:rPr>
-          <w:rFonts w:ascii="Arial" w:hAnsi="Arial" w:cs="Arial"/>
-          <w:sz w:val="24"/>
-          <w:szCs w:val="24"/>
-        </w:rPr>
-      </w:pPr>
-    </w:p>
-    <w:p>
-      <w:pPr>
-        <w:pStyle w:val="Sinespaciado"/>
-        <w:tabs>
-          <w:tab w:val="left" w:pos="5670"/>
-        </w:tabs>
-        <w:spacing w:line="276" w:lineRule="auto"/>
-        <w:rPr>
-          <w:rFonts w:ascii="Arial" w:hAnsi="Arial" w:cs="Arial"/>
-          <w:sz w:val="24"/>
-          <w:szCs w:val="24"/>
-        </w:rPr>
-      </w:pPr>
-      <w:r>
-        <w:rPr>
-          <w:rFonts w:ascii="Arial" w:hAnsi="Arial" w:cs="Arial"/>
+        <w:jc w:val="both"/>
+        <w:rPr>
+          <w:rFonts w:ascii="Times New Roman" w:hAnsi="Times New Roman" w:cs="Times New Roman"/>
+          <w:sz w:val="24"/>
+          <w:szCs w:val="24"/>
+        </w:rPr>
+      </w:pPr>
+    </w:p>
+    <w:p>
+      <w:pPr>
+        <w:pStyle w:val="Sinespaciado"/>
+        <w:tabs>
+          <w:tab w:val="left" w:pos="5670"/>
+        </w:tabs>
+        <w:spacing w:line="276" w:lineRule="auto"/>
+        <w:jc w:val="both"/>
+        <w:rPr>
+          <w:rFonts w:ascii="Times New Roman" w:hAnsi="Times New Roman" w:cs="Times New Roman"/>
+          <w:b/>
+          <w:bCs/>
+          <w:sz w:val="24"/>
+          <w:szCs w:val="24"/>
+        </w:rPr>
+      </w:pPr>
+      <w:r>
+        <w:rPr>
+          <w:rFonts w:ascii="Times New Roman" w:hAnsi="Times New Roman" w:cs="Times New Roman"/>
+          <w:b/>
+          <w:bCs/>
           <w:sz w:val="24"/>
           <w:szCs w:val="24"/>
         </w:rPr>
@@ -875,15 +962,16 @@
           <w:tab w:val="left" w:pos="5670"/>
         </w:tabs>
         <w:spacing w:line="276" w:lineRule="auto"/>
-        <w:rPr>
-          <w:rFonts w:ascii="Arial" w:hAnsi="Arial" w:cs="Arial"/>
-          <w:sz w:val="24"/>
-          <w:szCs w:val="24"/>
-        </w:rPr>
-      </w:pPr>
-      <w:r>
-        <w:rPr>
-          <w:rFonts w:ascii="Arial" w:hAnsi="Arial" w:cs="Arial"/>
+        <w:jc w:val="both"/>
+        <w:rPr>
+          <w:rFonts w:ascii="Times New Roman" w:hAnsi="Times New Roman" w:cs="Times New Roman"/>
+          <w:sz w:val="24"/>
+          <w:szCs w:val="24"/>
+        </w:rPr>
+      </w:pPr>
+      <w:r>
+        <w:rPr>
+          <w:rFonts w:ascii="Times New Roman" w:hAnsi="Times New Roman" w:cs="Times New Roman"/>
           <w:sz w:val="24"/>
           <w:szCs w:val="24"/>
         </w:rPr>
@@ -891,7 +979,7 @@
       </w:r>
       <w:r>
         <w:rPr>
-          <w:rFonts w:ascii="Arial" w:hAnsi="Arial" w:cs="Arial"/>
+          <w:rFonts w:ascii="Times New Roman" w:hAnsi="Times New Roman" w:cs="Times New Roman"/>
           <w:sz w:val="24"/>
           <w:szCs w:val="24"/>
         </w:rPr>
@@ -899,7 +987,7 @@
       </w:r>
       <w:r>
         <w:rPr>
-          <w:rFonts w:ascii="Arial" w:hAnsi="Arial" w:cs="Arial"/>
+          <w:rFonts w:ascii="Times New Roman" w:hAnsi="Times New Roman" w:cs="Times New Roman"/>
           <w:sz w:val="24"/>
           <w:szCs w:val="24"/>
         </w:rPr>
@@ -907,7 +995,7 @@
       </w:r>
       <w:r>
         <w:rPr>
-          <w:rFonts w:ascii="Arial" w:hAnsi="Arial" w:cs="Arial"/>
+          <w:rFonts w:ascii="Times New Roman" w:hAnsi="Times New Roman" w:cs="Times New Roman"/>
           <w:sz w:val="24"/>
           <w:szCs w:val="24"/>
         </w:rPr>
@@ -921,29 +1009,35 @@
           <w:tab w:val="left" w:pos="5670"/>
         </w:tabs>
         <w:spacing w:line="276" w:lineRule="auto"/>
-        <w:rPr>
-          <w:rFonts w:ascii="Arial" w:hAnsi="Arial" w:cs="Arial"/>
-          <w:sz w:val="24"/>
-          <w:szCs w:val="24"/>
-        </w:rPr>
-      </w:pPr>
-    </w:p>
-    <w:p>
-      <w:pPr>
-        <w:pStyle w:val="Sinespaciado"/>
-        <w:tabs>
-          <w:tab w:val="left" w:pos="5670"/>
-        </w:tabs>
-        <w:spacing w:line="276" w:lineRule="auto"/>
-        <w:rPr>
-          <w:rFonts w:ascii="Arial" w:hAnsi="Arial" w:cs="Arial"/>
-          <w:sz w:val="24"/>
-          <w:szCs w:val="24"/>
-        </w:rPr>
-      </w:pPr>
-      <w:r>
-        <w:rPr>
-          <w:rFonts w:ascii="Arial" w:hAnsi="Arial" w:cs="Arial"/>
+        <w:jc w:val="both"/>
+        <w:rPr>
+          <w:rFonts w:ascii="Times New Roman" w:hAnsi="Times New Roman" w:cs="Times New Roman"/>
+          <w:sz w:val="24"/>
+          <w:szCs w:val="24"/>
+        </w:rPr>
+      </w:pPr>
+    </w:p>
+    <w:p>
+      <w:pPr>
+        <w:pStyle w:val="Sinespaciado"/>
+        <w:tabs>
+          <w:tab w:val="left" w:pos="5670"/>
+        </w:tabs>
+        <w:spacing w:line="276" w:lineRule="auto"/>
+        <w:jc w:val="both"/>
+        <w:rPr>
+          <w:rFonts w:ascii="Times New Roman" w:hAnsi="Times New Roman" w:cs="Times New Roman"/>
+          <w:b/>
+          <w:bCs/>
+          <w:sz w:val="24"/>
+          <w:szCs w:val="24"/>
+        </w:rPr>
+      </w:pPr>
+      <w:r>
+        <w:rPr>
+          <w:rFonts w:ascii="Times New Roman" w:hAnsi="Times New Roman" w:cs="Times New Roman"/>
+          <w:b/>
+          <w:bCs/>
           <w:sz w:val="24"/>
           <w:szCs w:val="24"/>
         </w:rPr>
@@ -957,151 +1051,488 @@
           <w:tab w:val="left" w:pos="5670"/>
         </w:tabs>
         <w:spacing w:line="276" w:lineRule="auto"/>
-        <w:rPr>
-          <w:rFonts w:ascii="Arial" w:hAnsi="Arial" w:cs="Arial"/>
+        <w:jc w:val="both"/>
+        <w:rPr>
+          <w:rFonts w:ascii="Times New Roman" w:hAnsi="Times New Roman" w:cs="Times New Roman"/>
           <w:b/>
           <w:bCs/>
-          <w:sz w:val="24"/>
-          <w:szCs w:val="24"/>
-        </w:rPr>
-      </w:pPr>
-      <w:r>
-        <w:rPr>
-          <w:rFonts w:ascii="Arial" w:hAnsi="Arial" w:cs="Arial"/>
-          <w:sz w:val="24"/>
-          <w:szCs w:val="24"/>
-        </w:rPr>
-        <w:t>Jose Ignacio Flores Paiz 2019424</w:t>
-      </w:r>
-      <w:r>
-        <w:rPr>
-          <w:rFonts w:ascii="Arial" w:hAnsi="Arial" w:cs="Arial"/>
+          <w:i/>
+          <w:iCs/>
+          <w:sz w:val="24"/>
+          <w:szCs w:val="24"/>
+        </w:rPr>
+      </w:pPr>
+      <w:proofErr w:type="spellStart"/>
+      <w:r>
+        <w:rPr>
+          <w:rFonts w:ascii="Times New Roman" w:hAnsi="Times New Roman" w:cs="Times New Roman"/>
+          <w:sz w:val="24"/>
+          <w:szCs w:val="24"/>
+        </w:rPr>
+        <w:t>Jose</w:t>
+      </w:r>
+      <w:proofErr w:type="spellEnd"/>
+      <w:r>
+        <w:rPr>
+          <w:rFonts w:ascii="Times New Roman" w:hAnsi="Times New Roman" w:cs="Times New Roman"/>
+          <w:sz w:val="24"/>
+          <w:szCs w:val="24"/>
+        </w:rPr>
+        <w:t xml:space="preserve"> Ignacio Flores Paiz 2019424: </w:t>
+      </w:r>
+      <w:r>
+        <w:rPr>
+          <w:rFonts w:ascii="Times New Roman" w:hAnsi="Times New Roman" w:cs="Times New Roman"/>
+          <w:b/>
+          <w:bCs/>
+          <w:i/>
+          <w:iCs/>
+          <w:sz w:val="24"/>
+          <w:szCs w:val="24"/>
+        </w:rPr>
+        <w:t>No Participo en el proyecto.</w:t>
+      </w:r>
+      <w:bookmarkStart w:id="0" w:name="_GoBack"/>
+      <w:bookmarkEnd w:id="0"/>
+    </w:p>
+    <w:p>
+      <w:pPr>
+        <w:pStyle w:val="Sinespaciado"/>
+        <w:tabs>
+          <w:tab w:val="left" w:pos="5670"/>
+        </w:tabs>
+        <w:spacing w:line="276" w:lineRule="auto"/>
+        <w:jc w:val="both"/>
+        <w:rPr>
+          <w:rFonts w:ascii="Times New Roman" w:hAnsi="Times New Roman" w:cs="Times New Roman"/>
+          <w:b/>
+          <w:bCs/>
+          <w:sz w:val="24"/>
+          <w:szCs w:val="24"/>
+        </w:rPr>
+      </w:pPr>
+    </w:p>
+    <w:p>
+      <w:pPr>
+        <w:pStyle w:val="Sinespaciado"/>
+        <w:tabs>
+          <w:tab w:val="left" w:pos="5670"/>
+        </w:tabs>
+        <w:spacing w:line="276" w:lineRule="auto"/>
+        <w:jc w:val="both"/>
+        <w:rPr>
+          <w:rFonts w:ascii="Times New Roman" w:hAnsi="Times New Roman" w:cs="Times New Roman"/>
+          <w:b/>
+          <w:bCs/>
+          <w:sz w:val="24"/>
+          <w:szCs w:val="24"/>
+        </w:rPr>
+      </w:pPr>
+      <w:r>
+        <w:rPr>
+          <w:rFonts w:ascii="Times New Roman" w:hAnsi="Times New Roman" w:cs="Times New Roman"/>
+          <w:b/>
+          <w:bCs/>
+          <w:sz w:val="24"/>
+          <w:szCs w:val="24"/>
+        </w:rPr>
+        <w:t>Programador 6:</w:t>
+      </w:r>
+    </w:p>
+    <w:p>
+      <w:pPr>
+        <w:pStyle w:val="Sinespaciado"/>
+        <w:tabs>
+          <w:tab w:val="left" w:pos="5670"/>
+        </w:tabs>
+        <w:spacing w:line="276" w:lineRule="auto"/>
+        <w:jc w:val="both"/>
+        <w:rPr>
+          <w:rFonts w:ascii="Times New Roman" w:hAnsi="Times New Roman" w:cs="Times New Roman"/>
+          <w:sz w:val="24"/>
+          <w:szCs w:val="24"/>
+        </w:rPr>
+      </w:pPr>
+      <w:r>
+        <w:rPr>
+          <w:rFonts w:ascii="Times New Roman" w:hAnsi="Times New Roman" w:cs="Times New Roman"/>
+          <w:sz w:val="24"/>
+          <w:szCs w:val="24"/>
+        </w:rPr>
+        <w:t>Esteban Manuel Castellanos Méndez</w:t>
+      </w:r>
+      <w:r>
+        <w:rPr>
+          <w:rFonts w:ascii="Times New Roman" w:hAnsi="Times New Roman" w:cs="Times New Roman"/>
+          <w:sz w:val="24"/>
+          <w:szCs w:val="24"/>
+        </w:rPr>
+        <w:t xml:space="preserve"> 2017333</w:t>
+      </w:r>
+      <w:r>
+        <w:rPr>
+          <w:rFonts w:ascii="Times New Roman" w:hAnsi="Times New Roman" w:cs="Times New Roman"/>
           <w:sz w:val="24"/>
           <w:szCs w:val="24"/>
         </w:rPr>
         <w:t xml:space="preserve">: </w:t>
       </w:r>
-      <w:r>
-        <w:rPr>
-          <w:rFonts w:ascii="Arial" w:hAnsi="Arial" w:cs="Arial"/>
+      <w:proofErr w:type="spellStart"/>
+      <w:r>
+        <w:rPr>
+          <w:rFonts w:ascii="Times New Roman" w:hAnsi="Times New Roman" w:cs="Times New Roman"/>
+          <w:sz w:val="24"/>
+          <w:szCs w:val="24"/>
+        </w:rPr>
+        <w:t>Servlets</w:t>
+      </w:r>
+      <w:proofErr w:type="spellEnd"/>
+      <w:r>
+        <w:rPr>
+          <w:rFonts w:ascii="Times New Roman" w:hAnsi="Times New Roman" w:cs="Times New Roman"/>
+          <w:sz w:val="24"/>
+          <w:szCs w:val="24"/>
+        </w:rPr>
+        <w:t>.</w:t>
+      </w:r>
+    </w:p>
+    <w:p>
+      <w:pPr>
+        <w:pStyle w:val="Sinespaciado"/>
+        <w:tabs>
+          <w:tab w:val="left" w:pos="5670"/>
+        </w:tabs>
+        <w:spacing w:line="276" w:lineRule="auto"/>
+        <w:jc w:val="both"/>
+        <w:rPr>
+          <w:rFonts w:ascii="Times New Roman" w:hAnsi="Times New Roman" w:cs="Times New Roman"/>
+          <w:sz w:val="24"/>
+          <w:szCs w:val="24"/>
+        </w:rPr>
+      </w:pPr>
+    </w:p>
+    <w:p>
+      <w:pPr>
+        <w:pStyle w:val="Sinespaciado"/>
+        <w:tabs>
+          <w:tab w:val="left" w:pos="5670"/>
+        </w:tabs>
+        <w:spacing w:line="276" w:lineRule="auto"/>
+        <w:jc w:val="both"/>
+        <w:rPr>
+          <w:rFonts w:ascii="Times New Roman" w:hAnsi="Times New Roman" w:cs="Times New Roman"/>
           <w:b/>
           <w:bCs/>
           <w:sz w:val="24"/>
           <w:szCs w:val="24"/>
         </w:rPr>
-        <w:t>No Participo en el proyecto.</w:t>
-      </w:r>
-    </w:p>
-    <w:p>
-      <w:pPr>
-        <w:pStyle w:val="Sinespaciado"/>
-        <w:tabs>
-          <w:tab w:val="left" w:pos="5670"/>
-        </w:tabs>
-        <w:spacing w:line="276" w:lineRule="auto"/>
-        <w:rPr>
-          <w:rFonts w:ascii="Arial" w:hAnsi="Arial" w:cs="Arial"/>
+      </w:pPr>
+      <w:r>
+        <w:rPr>
+          <w:rFonts w:ascii="Times New Roman" w:hAnsi="Times New Roman" w:cs="Times New Roman"/>
           <w:b/>
           <w:bCs/>
           <w:sz w:val="24"/>
           <w:szCs w:val="24"/>
         </w:rPr>
-      </w:pPr>
-    </w:p>
-    <w:p>
-      <w:pPr>
-        <w:pStyle w:val="Sinespaciado"/>
-        <w:tabs>
-          <w:tab w:val="left" w:pos="5670"/>
-        </w:tabs>
-        <w:spacing w:line="276" w:lineRule="auto"/>
-        <w:rPr>
-          <w:rFonts w:ascii="Arial" w:hAnsi="Arial" w:cs="Arial"/>
-          <w:sz w:val="24"/>
-          <w:szCs w:val="24"/>
-        </w:rPr>
-      </w:pPr>
-      <w:r>
-        <w:rPr>
-          <w:rFonts w:ascii="Arial" w:hAnsi="Arial" w:cs="Arial"/>
-          <w:sz w:val="24"/>
-          <w:szCs w:val="24"/>
-        </w:rPr>
-        <w:t>Programador 6:</w:t>
-      </w:r>
-    </w:p>
-    <w:p>
-      <w:pPr>
-        <w:pStyle w:val="Sinespaciado"/>
-        <w:tabs>
-          <w:tab w:val="left" w:pos="5670"/>
-        </w:tabs>
-        <w:spacing w:line="276" w:lineRule="auto"/>
-        <w:rPr>
-          <w:rFonts w:ascii="Arial" w:hAnsi="Arial" w:cs="Arial"/>
-          <w:sz w:val="24"/>
-          <w:szCs w:val="24"/>
-        </w:rPr>
-      </w:pPr>
-      <w:r>
-        <w:rPr>
-          <w:rFonts w:ascii="Arial" w:hAnsi="Arial" w:cs="Arial"/>
-          <w:sz w:val="24"/>
-          <w:szCs w:val="24"/>
-        </w:rPr>
-        <w:t>Esteban Manuel Castellanos Méndez</w:t>
-      </w:r>
-      <w:r>
-        <w:rPr>
-          <w:rFonts w:ascii="Arial" w:hAnsi="Arial" w:cs="Arial"/>
-          <w:sz w:val="24"/>
-          <w:szCs w:val="24"/>
-        </w:rPr>
-        <w:t xml:space="preserve"> 2017333</w:t>
-      </w:r>
-      <w:r>
-        <w:rPr>
-          <w:rFonts w:ascii="Arial" w:hAnsi="Arial" w:cs="Arial"/>
-          <w:sz w:val="24"/>
-          <w:szCs w:val="24"/>
-        </w:rPr>
-        <w:t>: Servlets</w:t>
-      </w:r>
-    </w:p>
-    <w:p>
-      <w:pPr>
-        <w:pStyle w:val="Sinespaciado"/>
-        <w:tabs>
-          <w:tab w:val="left" w:pos="5670"/>
-        </w:tabs>
-        <w:spacing w:line="276" w:lineRule="auto"/>
-        <w:rPr>
-          <w:rFonts w:ascii="Arial" w:hAnsi="Arial" w:cs="Arial"/>
-          <w:sz w:val="24"/>
-          <w:szCs w:val="24"/>
-        </w:rPr>
-      </w:pPr>
-    </w:p>
-    <w:p>
-      <w:pPr>
-        <w:pStyle w:val="Sinespaciado"/>
-        <w:tabs>
-          <w:tab w:val="left" w:pos="5670"/>
-        </w:tabs>
-        <w:spacing w:line="276" w:lineRule="auto"/>
-        <w:rPr>
-          <w:rFonts w:ascii="Arial" w:hAnsi="Arial" w:cs="Arial"/>
-          <w:sz w:val="24"/>
-          <w:szCs w:val="24"/>
-        </w:rPr>
-      </w:pPr>
-      <w:r>
-        <w:rPr>
-          <w:rFonts w:ascii="Arial" w:hAnsi="Arial" w:cs="Arial"/>
-          <w:sz w:val="24"/>
-          <w:szCs w:val="24"/>
-        </w:rPr>
         <w:t>Programador 7:</w:t>
+      </w:r>
+    </w:p>
+    <w:p>
+      <w:pPr>
+        <w:pStyle w:val="Ttulo1"/>
+        <w:shd w:val="clear" w:color="auto" w:fill="FFFFFF"/>
+        <w:spacing w:before="0" w:beforeAutospacing="0" w:after="0" w:afterAutospacing="0" w:line="240" w:lineRule="atLeast"/>
+        <w:jc w:val="both"/>
+        <w:textAlignment w:val="baseline"/>
+        <w:rPr>
+          <w:b w:val="0"/>
+          <w:bCs w:val="0"/>
+          <w:sz w:val="24"/>
+          <w:szCs w:val="24"/>
+        </w:rPr>
+      </w:pPr>
+      <w:r>
+        <w:rPr>
+          <w:b w:val="0"/>
+          <w:bCs w:val="0"/>
+          <w:sz w:val="24"/>
+          <w:szCs w:val="24"/>
+        </w:rPr>
+        <w:t xml:space="preserve">Juan Ariel Chuc López 2019527: Modelo cliente y </w:t>
+      </w:r>
+      <w:proofErr w:type="spellStart"/>
+      <w:r>
+        <w:rPr>
+          <w:b w:val="0"/>
+          <w:bCs w:val="0"/>
+          <w:sz w:val="24"/>
+          <w:szCs w:val="24"/>
+        </w:rPr>
+        <w:t>clienteDAO</w:t>
+      </w:r>
+      <w:proofErr w:type="spellEnd"/>
+      <w:r>
+        <w:rPr>
+          <w:b w:val="0"/>
+          <w:bCs w:val="0"/>
+          <w:sz w:val="24"/>
+          <w:szCs w:val="24"/>
+        </w:rPr>
+        <w:t>.</w:t>
+      </w:r>
+    </w:p>
+    <w:p>
+      <w:pPr>
+        <w:pStyle w:val="Ttulo1"/>
+        <w:shd w:val="clear" w:color="auto" w:fill="FFFFFF"/>
+        <w:spacing w:before="0" w:beforeAutospacing="0" w:after="0" w:afterAutospacing="0" w:line="240" w:lineRule="atLeast"/>
+        <w:jc w:val="both"/>
+        <w:textAlignment w:val="baseline"/>
+        <w:rPr>
+          <w:b w:val="0"/>
+          <w:bCs w:val="0"/>
+          <w:sz w:val="24"/>
+          <w:szCs w:val="24"/>
+        </w:rPr>
+      </w:pPr>
+    </w:p>
+    <w:p>
+      <w:pPr>
+        <w:pStyle w:val="Ttulo1"/>
+        <w:shd w:val="clear" w:color="auto" w:fill="FFFFFF"/>
+        <w:spacing w:before="0" w:beforeAutospacing="0" w:after="0" w:afterAutospacing="0" w:line="240" w:lineRule="atLeast"/>
+        <w:jc w:val="both"/>
+        <w:textAlignment w:val="baseline"/>
+        <w:rPr>
+          <w:sz w:val="24"/>
+          <w:szCs w:val="24"/>
+        </w:rPr>
+      </w:pPr>
+      <w:r>
+        <w:rPr>
+          <w:sz w:val="24"/>
+          <w:szCs w:val="24"/>
+        </w:rPr>
+        <w:t>Programador 8:</w:t>
+      </w:r>
+    </w:p>
+    <w:p>
+      <w:pPr>
+        <w:pStyle w:val="Ttulo1"/>
+        <w:shd w:val="clear" w:color="auto" w:fill="FFFFFF"/>
+        <w:spacing w:before="0" w:beforeAutospacing="0" w:after="0" w:afterAutospacing="0" w:line="240" w:lineRule="atLeast"/>
+        <w:jc w:val="both"/>
+        <w:textAlignment w:val="baseline"/>
+        <w:rPr>
+          <w:b w:val="0"/>
+          <w:bCs w:val="0"/>
+          <w:sz w:val="24"/>
+          <w:szCs w:val="24"/>
+        </w:rPr>
+      </w:pPr>
+      <w:r>
+        <w:rPr>
+          <w:b w:val="0"/>
+          <w:bCs w:val="0"/>
+          <w:sz w:val="24"/>
+          <w:szCs w:val="24"/>
+        </w:rPr>
+        <w:t xml:space="preserve">Carlos Alberto Escobar Hernández 2017353: Modelo Empleado y </w:t>
+      </w:r>
+      <w:proofErr w:type="spellStart"/>
+      <w:r>
+        <w:rPr>
+          <w:b w:val="0"/>
+          <w:bCs w:val="0"/>
+          <w:sz w:val="24"/>
+          <w:szCs w:val="24"/>
+        </w:rPr>
+        <w:t>Empleado</w:t>
+      </w:r>
+      <w:r>
+        <w:rPr>
+          <w:b w:val="0"/>
+          <w:bCs w:val="0"/>
+          <w:sz w:val="24"/>
+          <w:szCs w:val="24"/>
+        </w:rPr>
+        <w:t>DAO</w:t>
+      </w:r>
+      <w:proofErr w:type="spellEnd"/>
+      <w:r>
+        <w:rPr>
+          <w:b w:val="0"/>
+          <w:bCs w:val="0"/>
+          <w:sz w:val="24"/>
+          <w:szCs w:val="24"/>
+        </w:rPr>
+        <w:t>.</w:t>
+      </w:r>
+    </w:p>
+    <w:p>
+      <w:pPr>
+        <w:pStyle w:val="Ttulo1"/>
+        <w:shd w:val="clear" w:color="auto" w:fill="FFFFFF"/>
+        <w:spacing w:before="0" w:beforeAutospacing="0" w:after="0" w:afterAutospacing="0" w:line="240" w:lineRule="atLeast"/>
+        <w:jc w:val="both"/>
+        <w:textAlignment w:val="baseline"/>
+        <w:rPr>
+          <w:b w:val="0"/>
+          <w:bCs w:val="0"/>
+          <w:sz w:val="24"/>
+          <w:szCs w:val="24"/>
+        </w:rPr>
+      </w:pPr>
+    </w:p>
+    <w:p>
+      <w:pPr>
+        <w:pStyle w:val="Ttulo1"/>
+        <w:shd w:val="clear" w:color="auto" w:fill="FFFFFF"/>
+        <w:spacing w:before="0" w:beforeAutospacing="0" w:after="0" w:afterAutospacing="0" w:line="240" w:lineRule="atLeast"/>
+        <w:jc w:val="both"/>
+        <w:textAlignment w:val="baseline"/>
+        <w:rPr>
+          <w:sz w:val="24"/>
+          <w:szCs w:val="24"/>
+        </w:rPr>
+      </w:pPr>
+      <w:r>
+        <w:rPr>
+          <w:sz w:val="24"/>
+          <w:szCs w:val="24"/>
+        </w:rPr>
+        <w:t>Programador 9:</w:t>
+      </w:r>
+    </w:p>
+    <w:p>
+      <w:pPr>
+        <w:pStyle w:val="Ttulo1"/>
+        <w:shd w:val="clear" w:color="auto" w:fill="FFFFFF"/>
+        <w:spacing w:before="0" w:beforeAutospacing="0" w:after="0" w:afterAutospacing="0" w:line="240" w:lineRule="atLeast"/>
+        <w:jc w:val="both"/>
+        <w:textAlignment w:val="baseline"/>
+        <w:rPr>
+          <w:b w:val="0"/>
+          <w:bCs w:val="0"/>
+          <w:sz w:val="24"/>
+          <w:szCs w:val="24"/>
+        </w:rPr>
+      </w:pPr>
+      <w:r>
+        <w:rPr>
+          <w:b w:val="0"/>
+          <w:bCs w:val="0"/>
+          <w:sz w:val="24"/>
+          <w:szCs w:val="24"/>
+        </w:rPr>
+        <w:t xml:space="preserve">Osman Emanuel de León García </w:t>
+      </w:r>
+      <w:r>
+        <w:rPr>
+          <w:b w:val="0"/>
+          <w:bCs w:val="0"/>
+          <w:sz w:val="24"/>
+          <w:szCs w:val="24"/>
+        </w:rPr>
+        <w:t>2017043:</w:t>
+      </w:r>
+      <w:r>
+        <w:rPr>
+          <w:b w:val="0"/>
+          <w:bCs w:val="0"/>
+          <w:sz w:val="24"/>
+          <w:szCs w:val="24"/>
+        </w:rPr>
+        <w:t xml:space="preserve"> Modelo Venta</w:t>
+      </w:r>
+      <w:r>
+        <w:rPr>
+          <w:b w:val="0"/>
+          <w:bCs w:val="0"/>
+          <w:sz w:val="24"/>
+          <w:szCs w:val="24"/>
+        </w:rPr>
+        <w:t>.</w:t>
+      </w:r>
+    </w:p>
+    <w:p>
+      <w:pPr>
+        <w:pStyle w:val="Ttulo1"/>
+        <w:shd w:val="clear" w:color="auto" w:fill="FFFFFF"/>
+        <w:spacing w:before="0" w:beforeAutospacing="0" w:after="0" w:afterAutospacing="0" w:line="240" w:lineRule="atLeast"/>
+        <w:jc w:val="both"/>
+        <w:textAlignment w:val="baseline"/>
+        <w:rPr>
+          <w:b w:val="0"/>
+          <w:bCs w:val="0"/>
+          <w:sz w:val="24"/>
+          <w:szCs w:val="24"/>
+        </w:rPr>
+      </w:pPr>
+    </w:p>
+    <w:p>
+      <w:pPr>
+        <w:pStyle w:val="Ttulo1"/>
+        <w:shd w:val="clear" w:color="auto" w:fill="FFFFFF"/>
+        <w:spacing w:before="0" w:beforeAutospacing="0" w:after="0" w:afterAutospacing="0" w:line="240" w:lineRule="atLeast"/>
+        <w:jc w:val="both"/>
+        <w:textAlignment w:val="baseline"/>
+        <w:rPr>
+          <w:sz w:val="24"/>
+          <w:szCs w:val="24"/>
+        </w:rPr>
+      </w:pPr>
+      <w:r>
+        <w:rPr>
+          <w:sz w:val="24"/>
+          <w:szCs w:val="24"/>
+        </w:rPr>
+        <w:t xml:space="preserve">Programador 10: </w:t>
+      </w:r>
+    </w:p>
+    <w:p>
+      <w:pPr>
+        <w:pStyle w:val="Ttulo1"/>
+        <w:shd w:val="clear" w:color="auto" w:fill="FFFFFF"/>
+        <w:spacing w:before="0" w:beforeAutospacing="0" w:after="0" w:afterAutospacing="0" w:line="240" w:lineRule="atLeast"/>
+        <w:jc w:val="both"/>
+        <w:textAlignment w:val="baseline"/>
+        <w:rPr>
+          <w:b w:val="0"/>
+          <w:bCs w:val="0"/>
+          <w:sz w:val="24"/>
+          <w:szCs w:val="24"/>
+        </w:rPr>
+      </w:pPr>
+      <w:r>
+        <w:rPr>
+          <w:b w:val="0"/>
+          <w:bCs w:val="0"/>
+          <w:sz w:val="24"/>
+          <w:szCs w:val="24"/>
+        </w:rPr>
+        <w:t xml:space="preserve">Byron Estuardo Figueroa Vega 2020308: Modelo Producto y </w:t>
+      </w:r>
+      <w:proofErr w:type="spellStart"/>
+      <w:r>
+        <w:rPr>
+          <w:b w:val="0"/>
+          <w:bCs w:val="0"/>
+          <w:sz w:val="24"/>
+          <w:szCs w:val="24"/>
+        </w:rPr>
+        <w:t>ProductoDAO</w:t>
+      </w:r>
+      <w:proofErr w:type="spellEnd"/>
+      <w:r>
+        <w:rPr>
+          <w:b w:val="0"/>
+          <w:bCs w:val="0"/>
+          <w:sz w:val="24"/>
+          <w:szCs w:val="24"/>
+        </w:rPr>
+        <w:t>.</w:t>
       </w:r>
     </w:p>
     <w:p>
@@ -1118,25 +1549,26 @@
           <w:szCs w:val="24"/>
         </w:rPr>
       </w:pPr>
-      <w:r>
-        <w:rPr>
-          <w:rFonts w:ascii="Arial" w:hAnsi="Arial" w:cs="Arial"/>
-          <w:b w:val="0"/>
-          <w:bCs w:val="0"/>
-          <w:sz w:val="24"/>
-          <w:szCs w:val="24"/>
-        </w:rPr>
-        <w:t xml:space="preserve">Juan Ariel Chuc López </w:t>
-      </w:r>
-      <w:r>
-        <w:rPr>
-          <w:rFonts w:ascii="Arial" w:hAnsi="Arial" w:cs="Arial"/>
-          <w:b w:val="0"/>
-          <w:bCs w:val="0"/>
-          <w:sz w:val="24"/>
-          <w:szCs w:val="24"/>
-        </w:rPr>
-        <w:t>2019527: Modelo cliente y clienteDAO</w:t>
+    </w:p>
+    <w:p>
+      <w:pPr>
+        <w:rPr>
+          <w:rFonts w:ascii="Arial" w:eastAsia="Times New Roman" w:hAnsi="Arial" w:cs="Arial"/>
+          <w:kern w:val="36"/>
+          <w:sz w:val="24"/>
+          <w:szCs w:val="24"/>
+          <w:lang w:eastAsia="es-GT"/>
+        </w:rPr>
+      </w:pPr>
+      <w:r>
+        <w:rPr>
+          <w:rFonts w:ascii="Arial" w:hAnsi="Arial" w:cs="Arial"/>
+          <w:b/>
+          <w:bCs/>
+          <w:sz w:val="24"/>
+          <w:szCs w:val="24"/>
+        </w:rPr>
+        <w:br w:type="page"/>
       </w:r>
     </w:p>
     <w:p>
@@ -1146,13 +1578,18 @@
         <w:spacing w:before="0" w:beforeAutospacing="0" w:after="0" w:afterAutospacing="0" w:line="240" w:lineRule="atLeast"/>
         <w:textAlignment w:val="baseline"/>
         <w:rPr>
-          <w:rFonts w:ascii="Arial" w:hAnsi="Arial" w:cs="Arial"/>
-          <w:b w:val="0"/>
-          <w:bCs w:val="0"/>
-          <w:sz w:val="24"/>
-          <w:szCs w:val="24"/>
-        </w:rPr>
-      </w:pPr>
+          <w:sz w:val="24"/>
+          <w:szCs w:val="24"/>
+        </w:rPr>
+      </w:pPr>
+      <w:r>
+        <w:rPr>
+          <w:sz w:val="24"/>
+          <w:szCs w:val="24"/>
+        </w:rPr>
+        <w:lastRenderedPageBreak/>
+        <w:t>Orden En Trello</w:t>
+      </w:r>
     </w:p>
     <w:p>
       <w:pPr>
@@ -1170,13 +1607,139 @@
       </w:pPr>
       <w:r>
         <w:rPr>
-          <w:rFonts w:ascii="Arial" w:hAnsi="Arial" w:cs="Arial"/>
-          <w:b w:val="0"/>
-          <w:bCs w:val="0"/>
-          <w:sz w:val="24"/>
-          <w:szCs w:val="24"/>
-        </w:rPr>
-        <w:t>Programador 8:</w:t>
+          <w:noProof/>
+        </w:rPr>
+        <w:drawing>
+          <wp:anchor distT="0" distB="0" distL="114300" distR="114300" simplePos="0" relativeHeight="251657216" behindDoc="1" locked="0" layoutInCell="1" allowOverlap="1" wp14:anchorId="17F9BF74">
+            <wp:simplePos x="0" y="0"/>
+            <wp:positionH relativeFrom="column">
+              <wp:posOffset>-765810</wp:posOffset>
+            </wp:positionH>
+            <wp:positionV relativeFrom="paragraph">
+              <wp:posOffset>181610</wp:posOffset>
+            </wp:positionV>
+            <wp:extent cx="7165340" cy="1838325"/>
+            <wp:effectExtent l="0" t="0" r="0" b="0"/>
+            <wp:wrapTight wrapText="bothSides">
+              <wp:wrapPolygon edited="0">
+                <wp:start x="0" y="0"/>
+                <wp:lineTo x="0" y="21488"/>
+                <wp:lineTo x="21535" y="21488"/>
+                <wp:lineTo x="21535" y="0"/>
+                <wp:lineTo x="0" y="0"/>
+              </wp:wrapPolygon>
+            </wp:wrapTight>
+            <wp:docPr id="1" name="Imagen 1"/>
+            <wp:cNvGraphicFramePr>
+              <a:graphicFrameLocks xmlns:a="http://schemas.openxmlformats.org/drawingml/2006/main" noChangeAspect="1"/>
+            </wp:cNvGraphicFramePr>
+            <a:graphic xmlns:a="http://schemas.openxmlformats.org/drawingml/2006/main">
+              <a:graphicData uri="http://schemas.openxmlformats.org/drawingml/2006/picture">
+                <pic:pic xmlns:pic="http://schemas.openxmlformats.org/drawingml/2006/picture">
+                  <pic:nvPicPr>
+                    <pic:cNvPr id="1" name=""/>
+                    <pic:cNvPicPr/>
+                  </pic:nvPicPr>
+                  <pic:blipFill>
+                    <a:blip r:embed="rId5">
+                      <a:extLst>
+                        <a:ext uri="{28A0092B-C50C-407E-A947-70E740481C1C}">
+                          <a14:useLocalDpi xmlns:a14="http://schemas.microsoft.com/office/drawing/2010/main" val="0"/>
+                        </a:ext>
+                      </a:extLst>
+                    </a:blip>
+                    <a:stretch>
+                      <a:fillRect/>
+                    </a:stretch>
+                  </pic:blipFill>
+                  <pic:spPr>
+                    <a:xfrm>
+                      <a:off x="0" y="0"/>
+                      <a:ext cx="7165340" cy="1838325"/>
+                    </a:xfrm>
+                    <a:prstGeom prst="rect">
+                      <a:avLst/>
+                    </a:prstGeom>
+                  </pic:spPr>
+                </pic:pic>
+              </a:graphicData>
+            </a:graphic>
+            <wp14:sizeRelH relativeFrom="margin">
+              <wp14:pctWidth>0</wp14:pctWidth>
+            </wp14:sizeRelH>
+            <wp14:sizeRelV relativeFrom="margin">
+              <wp14:pctHeight>0</wp14:pctHeight>
+            </wp14:sizeRelV>
+          </wp:anchor>
+        </w:drawing>
+      </w:r>
+      <w:r>
+        <w:rPr>
+          <w:noProof/>
+        </w:rPr>
+        <w:drawing>
+          <wp:anchor distT="0" distB="0" distL="114300" distR="114300" simplePos="0" relativeHeight="251669504" behindDoc="1" locked="0" layoutInCell="1" allowOverlap="1" wp14:anchorId="1FD357A9">
+            <wp:simplePos x="0" y="0"/>
+            <wp:positionH relativeFrom="column">
+              <wp:posOffset>-775335</wp:posOffset>
+            </wp:positionH>
+            <wp:positionV relativeFrom="paragraph">
+              <wp:posOffset>2268220</wp:posOffset>
+            </wp:positionV>
+            <wp:extent cx="7157085" cy="1447800"/>
+            <wp:effectExtent l="0" t="0" r="0" b="0"/>
+            <wp:wrapTight wrapText="bothSides">
+              <wp:wrapPolygon edited="0">
+                <wp:start x="0" y="0"/>
+                <wp:lineTo x="0" y="21316"/>
+                <wp:lineTo x="21560" y="21316"/>
+                <wp:lineTo x="21560" y="0"/>
+                <wp:lineTo x="0" y="0"/>
+              </wp:wrapPolygon>
+            </wp:wrapTight>
+            <wp:docPr id="3" name="Imagen 3"/>
+            <wp:cNvGraphicFramePr>
+              <a:graphicFrameLocks xmlns:a="http://schemas.openxmlformats.org/drawingml/2006/main" noChangeAspect="1"/>
+            </wp:cNvGraphicFramePr>
+            <a:graphic xmlns:a="http://schemas.openxmlformats.org/drawingml/2006/main">
+              <a:graphicData uri="http://schemas.openxmlformats.org/drawingml/2006/picture">
+                <pic:pic xmlns:pic="http://schemas.openxmlformats.org/drawingml/2006/picture">
+                  <pic:nvPicPr>
+                    <pic:cNvPr id="1" name=""/>
+                    <pic:cNvPicPr/>
+                  </pic:nvPicPr>
+                  <pic:blipFill>
+                    <a:blip r:embed="rId6">
+                      <a:extLst>
+                        <a:ext uri="{28A0092B-C50C-407E-A947-70E740481C1C}">
+                          <a14:useLocalDpi xmlns:a14="http://schemas.microsoft.com/office/drawing/2010/main" val="0"/>
+                        </a:ext>
+                      </a:extLst>
+                    </a:blip>
+                    <a:stretch>
+                      <a:fillRect/>
+                    </a:stretch>
+                  </pic:blipFill>
+                  <pic:spPr>
+                    <a:xfrm>
+                      <a:off x="0" y="0"/>
+                      <a:ext cx="7157085" cy="1447800"/>
+                    </a:xfrm>
+                    <a:prstGeom prst="rect">
+                      <a:avLst/>
+                    </a:prstGeom>
+                  </pic:spPr>
+                </pic:pic>
+              </a:graphicData>
+            </a:graphic>
+            <wp14:sizeRelH relativeFrom="margin">
+              <wp14:pctWidth>0</wp14:pctWidth>
+            </wp14:sizeRelH>
+            <wp14:sizeRelV relativeFrom="margin">
+              <wp14:pctHeight>0</wp14:pctHeight>
+            </wp14:sizeRelV>
+          </wp:anchor>
+        </w:drawing>
       </w:r>
     </w:p>
     <w:p>
@@ -1193,158 +1756,6 @@
           <w:szCs w:val="24"/>
         </w:rPr>
       </w:pPr>
-      <w:r>
-        <w:rPr>
-          <w:rFonts w:ascii="Arial" w:hAnsi="Arial" w:cs="Arial"/>
-          <w:b w:val="0"/>
-          <w:bCs w:val="0"/>
-          <w:sz w:val="24"/>
-          <w:szCs w:val="24"/>
-        </w:rPr>
-        <w:t>Carlos Alberto Escobar Hernández 2017353: Modelo Empleado y Empleado Dao.</w:t>
-      </w:r>
-    </w:p>
-    <w:p>
-      <w:pPr>
-        <w:pStyle w:val="Ttulo1"/>
-        <w:shd w:val="clear" w:color="auto" w:fill="FFFFFF"/>
-        <w:spacing w:before="0" w:beforeAutospacing="0" w:after="0" w:afterAutospacing="0" w:line="240" w:lineRule="atLeast"/>
-        <w:textAlignment w:val="baseline"/>
-        <w:rPr>
-          <w:rFonts w:ascii="Arial" w:hAnsi="Arial" w:cs="Arial"/>
-          <w:b w:val="0"/>
-          <w:bCs w:val="0"/>
-          <w:sz w:val="24"/>
-          <w:szCs w:val="24"/>
-        </w:rPr>
-      </w:pPr>
-    </w:p>
-    <w:p>
-      <w:pPr>
-        <w:pStyle w:val="Ttulo1"/>
-        <w:shd w:val="clear" w:color="auto" w:fill="FFFFFF"/>
-        <w:spacing w:before="0" w:beforeAutospacing="0" w:after="0" w:afterAutospacing="0" w:line="240" w:lineRule="atLeast"/>
-        <w:textAlignment w:val="baseline"/>
-        <w:rPr>
-          <w:rFonts w:ascii="Arial" w:hAnsi="Arial" w:cs="Arial"/>
-          <w:b w:val="0"/>
-          <w:bCs w:val="0"/>
-          <w:sz w:val="24"/>
-          <w:szCs w:val="24"/>
-        </w:rPr>
-      </w:pPr>
-      <w:r>
-        <w:rPr>
-          <w:rFonts w:ascii="Arial" w:hAnsi="Arial" w:cs="Arial"/>
-          <w:b w:val="0"/>
-          <w:bCs w:val="0"/>
-          <w:sz w:val="24"/>
-          <w:szCs w:val="24"/>
-        </w:rPr>
-        <w:t>Programador 9:</w:t>
-      </w:r>
-    </w:p>
-    <w:p>
-      <w:pPr>
-        <w:pStyle w:val="Ttulo1"/>
-        <w:shd w:val="clear" w:color="auto" w:fill="FFFFFF"/>
-        <w:spacing w:before="0" w:beforeAutospacing="0" w:after="0" w:afterAutospacing="0" w:line="240" w:lineRule="atLeast"/>
-        <w:textAlignment w:val="baseline"/>
-        <w:rPr>
-          <w:rFonts w:ascii="Arial" w:hAnsi="Arial" w:cs="Arial"/>
-          <w:b w:val="0"/>
-          <w:bCs w:val="0"/>
-          <w:sz w:val="24"/>
-          <w:szCs w:val="24"/>
-        </w:rPr>
-      </w:pPr>
-      <w:r>
-        <w:rPr>
-          <w:rFonts w:ascii="Arial" w:hAnsi="Arial" w:cs="Arial"/>
-          <w:b w:val="0"/>
-          <w:bCs w:val="0"/>
-          <w:sz w:val="24"/>
-          <w:szCs w:val="24"/>
-        </w:rPr>
-        <w:t xml:space="preserve">Osman Emanuel de León García 2017043 : Modelo </w:t>
-      </w:r>
-      <w:bookmarkStart w:id="0" w:name="_GoBack"/>
-      <w:bookmarkEnd w:id="0"/>
-      <w:r>
-        <w:rPr>
-          <w:rFonts w:ascii="Arial" w:hAnsi="Arial" w:cs="Arial"/>
-          <w:b w:val="0"/>
-          <w:bCs w:val="0"/>
-          <w:sz w:val="24"/>
-          <w:szCs w:val="24"/>
-        </w:rPr>
-        <w:t>Venta</w:t>
-      </w:r>
-    </w:p>
-    <w:p>
-      <w:pPr>
-        <w:pStyle w:val="Ttulo1"/>
-        <w:shd w:val="clear" w:color="auto" w:fill="FFFFFF"/>
-        <w:spacing w:before="0" w:beforeAutospacing="0" w:after="0" w:afterAutospacing="0" w:line="240" w:lineRule="atLeast"/>
-        <w:textAlignment w:val="baseline"/>
-        <w:rPr>
-          <w:rFonts w:ascii="Arial" w:hAnsi="Arial" w:cs="Arial"/>
-          <w:b w:val="0"/>
-          <w:bCs w:val="0"/>
-          <w:sz w:val="24"/>
-          <w:szCs w:val="24"/>
-        </w:rPr>
-      </w:pPr>
-    </w:p>
-    <w:p>
-      <w:pPr>
-        <w:pStyle w:val="Ttulo1"/>
-        <w:shd w:val="clear" w:color="auto" w:fill="FFFFFF"/>
-        <w:spacing w:before="0" w:beforeAutospacing="0" w:after="0" w:afterAutospacing="0" w:line="240" w:lineRule="atLeast"/>
-        <w:textAlignment w:val="baseline"/>
-        <w:rPr>
-          <w:rFonts w:ascii="Arial" w:hAnsi="Arial" w:cs="Arial"/>
-          <w:b w:val="0"/>
-          <w:bCs w:val="0"/>
-          <w:sz w:val="24"/>
-          <w:szCs w:val="24"/>
-        </w:rPr>
-      </w:pPr>
-      <w:r>
-        <w:rPr>
-          <w:rFonts w:ascii="Arial" w:hAnsi="Arial" w:cs="Arial"/>
-          <w:b w:val="0"/>
-          <w:bCs w:val="0"/>
-          <w:sz w:val="24"/>
-          <w:szCs w:val="24"/>
-        </w:rPr>
-        <w:t xml:space="preserve">Programador 10: </w:t>
-      </w:r>
-    </w:p>
-    <w:p>
-      <w:pPr>
-        <w:pStyle w:val="Ttulo1"/>
-        <w:shd w:val="clear" w:color="auto" w:fill="FFFFFF"/>
-        <w:spacing w:before="0" w:beforeAutospacing="0" w:after="0" w:afterAutospacing="0" w:line="240" w:lineRule="atLeast"/>
-        <w:textAlignment w:val="baseline"/>
-        <w:rPr>
-          <w:rFonts w:ascii="Arial" w:hAnsi="Arial" w:cs="Arial"/>
-          <w:b w:val="0"/>
-          <w:bCs w:val="0"/>
-          <w:sz w:val="24"/>
-          <w:szCs w:val="24"/>
-        </w:rPr>
-      </w:pPr>
-      <w:r>
-        <w:rPr>
-          <w:rFonts w:ascii="Arial" w:hAnsi="Arial" w:cs="Arial"/>
-          <w:b w:val="0"/>
-          <w:bCs w:val="0"/>
-          <w:sz w:val="24"/>
-          <w:szCs w:val="24"/>
-        </w:rPr>
-        <w:t>Byron Estuardo Figueroa Vega 2020308: Modelo Producto y Producto DAO.</w:t>
-      </w:r>
     </w:p>
     <w:sectPr>
       <w:pgSz w:w="12240" w:h="15840"/>
@@ -1363,7 +1774,7 @@
 </file>
 
 <file path=word/styles.xml><?xml version="1.0" encoding="utf-8"?>
-<w:styles xmlns:r="http://schemas.openxmlformats.org/officeDocument/2006/relationships" xmlns:w="http://schemas.openxmlformats.org/wordprocessingml/2006/main">
+<w:styles xmlns:mc="http://schemas.openxmlformats.org/markup-compatibility/2006" xmlns:r="http://schemas.openxmlformats.org/officeDocument/2006/relationships" xmlns:w="http://schemas.openxmlformats.org/wordprocessingml/2006/main" xmlns:w14="http://schemas.microsoft.com/office/word/2010/wordml" xmlns:w15="http://schemas.microsoft.com/office/word/2012/wordml" xmlns:w16cid="http://schemas.microsoft.com/office/word/2016/wordml/cid" xmlns:w16se="http://schemas.microsoft.com/office/word/2015/wordml/symex" mc:Ignorable="w14 w15 w16se w16cid">
   <w:docDefaults>
     <w:rPrDefault>
       <w:rPr>
@@ -1379,144 +1790,383 @@
       </w:pPr>
     </w:pPrDefault>
   </w:docDefaults>
-  <w:latentStyles w:defLockedState="0" w:defUIPriority="99" w:defSemiHidden="1" w:defUnhideWhenUsed="1" w:defQFormat="0" w:count="267">
-    <w:lsdException w:name="Normal" w:semiHidden="0" w:uiPriority="0" w:unhideWhenUsed="0" w:qFormat="1"/>
-    <w:lsdException w:name="heading 1" w:semiHidden="0" w:uiPriority="9" w:unhideWhenUsed="0" w:qFormat="1"/>
-    <w:lsdException w:name="heading 2" w:uiPriority="9" w:qFormat="1"/>
-    <w:lsdException w:name="heading 3" w:uiPriority="9" w:qFormat="1"/>
-    <w:lsdException w:name="heading 4" w:uiPriority="9" w:qFormat="1"/>
-    <w:lsdException w:name="heading 5" w:uiPriority="9" w:qFormat="1"/>
-    <w:lsdException w:name="heading 6" w:uiPriority="9" w:qFormat="1"/>
-    <w:lsdException w:name="heading 7" w:uiPriority="9" w:qFormat="1"/>
-    <w:lsdException w:name="heading 8" w:uiPriority="9" w:qFormat="1"/>
-    <w:lsdException w:name="heading 9" w:uiPriority="9" w:qFormat="1"/>
-    <w:lsdException w:name="toc 1" w:uiPriority="39"/>
-    <w:lsdException w:name="toc 2" w:uiPriority="39"/>
-    <w:lsdException w:name="toc 3" w:uiPriority="39"/>
-    <w:lsdException w:name="toc 4" w:uiPriority="39"/>
-    <w:lsdException w:name="toc 5" w:uiPriority="39"/>
-    <w:lsdException w:name="toc 6" w:uiPriority="39"/>
-    <w:lsdException w:name="toc 7" w:uiPriority="39"/>
-    <w:lsdException w:name="toc 8" w:uiPriority="39"/>
-    <w:lsdException w:name="toc 9" w:uiPriority="39"/>
-    <w:lsdException w:name="caption" w:uiPriority="35" w:qFormat="1"/>
-    <w:lsdException w:name="Title" w:semiHidden="0" w:uiPriority="10" w:unhideWhenUsed="0" w:qFormat="1"/>
-    <w:lsdException w:name="Default Paragraph Font" w:uiPriority="1"/>
-    <w:lsdException w:name="Subtitle" w:semiHidden="0" w:uiPriority="11" w:unhideWhenUsed="0" w:qFormat="1"/>
-    <w:lsdException w:name="Strong" w:semiHidden="0" w:uiPriority="22" w:unhideWhenUsed="0" w:qFormat="1"/>
-    <w:lsdException w:name="Emphasis" w:semiHidden="0" w:uiPriority="20" w:unhideWhenUsed="0" w:qFormat="1"/>
-    <w:lsdException w:name="Table Grid" w:semiHidden="0" w:uiPriority="39" w:unhideWhenUsed="0"/>
-    <w:lsdException w:name="Placeholder Text" w:unhideWhenUsed="0"/>
-    <w:lsdException w:name="No Spacing" w:semiHidden="0" w:uiPriority="1" w:unhideWhenUsed="0" w:qFormat="1"/>
-    <w:lsdException w:name="Light Shading" w:semiHidden="0" w:uiPriority="60" w:unhideWhenUsed="0"/>
-    <w:lsdException w:name="Light List" w:semiHidden="0" w:uiPriority="61" w:unhideWhenUsed="0"/>
-    <w:lsdException w:name="Light Grid" w:semiHidden="0" w:uiPriority="62" w:unhideWhenUsed="0"/>
-    <w:lsdException w:name="Medium Shading 1" w:semiHidden="0" w:uiPriority="63" w:unhideWhenUsed="0"/>
-    <w:lsdException w:name="Medium Shading 2" w:semiHidden="0" w:uiPriority="64" w:unhideWhenUsed="0"/>
-    <w:lsdException w:name="Medium List 1" w:semiHidden="0" w:uiPriority="65" w:unhideWhenUsed="0"/>
-    <w:lsdException w:name="Medium List 2" w:semiHidden="0" w:uiPriority="66" w:unhideWhenUsed="0"/>
-    <w:lsdException w:name="Medium Grid 1" w:semiHidden="0" w:uiPriority="67" w:unhideWhenUsed="0"/>
-    <w:lsdException w:name="Medium Grid 2" w:semiHidden="0" w:uiPriority="68" w:unhideWhenUsed="0"/>
-    <w:lsdException w:name="Medium Grid 3" w:semiHidden="0" w:uiPriority="69" w:unhideWhenUsed="0"/>
-    <w:lsdException w:name="Dark List" w:semiHidden="0" w:uiPriority="70" w:unhideWhenUsed="0"/>
-    <w:lsdException w:name="Colorful Shading" w:semiHidden="0" w:uiPriority="71" w:unhideWhenUsed="0"/>
-    <w:lsdException w:name="Colorful List" w:semiHidden="0" w:uiPriority="72" w:unhideWhenUsed="0"/>
-    <w:lsdException w:name="Colorful Grid" w:semiHidden="0" w:uiPriority="73" w:unhideWhenUsed="0"/>
-    <w:lsdException w:name="Light Shading Accent 1" w:semiHidden="0" w:uiPriority="60" w:unhideWhenUsed="0"/>
-    <w:lsdException w:name="Light List Accent 1" w:semiHidden="0" w:uiPriority="61" w:unhideWhenUsed="0"/>
-    <w:lsdException w:name="Light Grid Accent 1" w:semiHidden="0" w:uiPriority="62" w:unhideWhenUsed="0"/>
-    <w:lsdException w:name="Medium Shading 1 Accent 1" w:semiHidden="0" w:uiPriority="63" w:unhideWhenUsed="0"/>
-    <w:lsdException w:name="Medium Shading 2 Accent 1" w:semiHidden="0" w:uiPriority="64" w:unhideWhenUsed="0"/>
-    <w:lsdException w:name="Medium List 1 Accent 1" w:semiHidden="0" w:uiPriority="65" w:unhideWhenUsed="0"/>
-    <w:lsdException w:name="Revision" w:unhideWhenUsed="0"/>
-    <w:lsdException w:name="List Paragraph" w:semiHidden="0" w:uiPriority="34" w:unhideWhenUsed="0" w:qFormat="1"/>
-    <w:lsdException w:name="Quote" w:semiHidden="0" w:uiPriority="29" w:unhideWhenUsed="0" w:qFormat="1"/>
-    <w:lsdException w:name="Intense Quote" w:semiHidden="0" w:uiPriority="30" w:unhideWhenUsed="0" w:qFormat="1"/>
-    <w:lsdException w:name="Medium List 2 Accent 1" w:semiHidden="0" w:uiPriority="66" w:unhideWhenUsed="0"/>
-    <w:lsdException w:name="Medium Grid 1 Accent 1" w:semiHidden="0" w:uiPriority="67" w:unhideWhenUsed="0"/>
-    <w:lsdException w:name="Medium Grid 2 Accent 1" w:semiHidden="0" w:uiPriority="68" w:unhideWhenUsed="0"/>
-    <w:lsdException w:name="Medium Grid 3 Accent 1" w:semiHidden="0" w:uiPriority="69" w:unhideWhenUsed="0"/>
-    <w:lsdException w:name="Dark List Accent 1" w:semiHidden="0" w:uiPriority="70" w:unhideWhenUsed="0"/>
-    <w:lsdException w:name="Colorful Shading Accent 1" w:semiHidden="0" w:uiPriority="71" w:unhideWhenUsed="0"/>
-    <w:lsdException w:name="Colorful List Accent 1" w:semiHidden="0" w:uiPriority="72" w:unhideWhenUsed="0"/>
-    <w:lsdException w:name="Colorful Grid Accent 1" w:semiHidden="0" w:uiPriority="73" w:unhideWhenUsed="0"/>
-    <w:lsdException w:name="Light Shading Accent 2" w:semiHidden="0" w:uiPriority="60" w:unhideWhenUsed="0"/>
-    <w:lsdException w:name="Light List Accent 2" w:semiHidden="0" w:uiPriority="61" w:unhideWhenUsed="0"/>
-    <w:lsdException w:name="Light Grid Accent 2" w:semiHidden="0" w:uiPriority="62" w:unhideWhenUsed="0"/>
-    <w:lsdException w:name="Medium Shading 1 Accent 2" w:semiHidden="0" w:uiPriority="63" w:unhideWhenUsed="0"/>
-    <w:lsdException w:name="Medium Shading 2 Accent 2" w:semiHidden="0" w:uiPriority="64" w:unhideWhenUsed="0"/>
-    <w:lsdException w:name="Medium List 1 Accent 2" w:semiHidden="0" w:uiPriority="65" w:unhideWhenUsed="0"/>
-    <w:lsdException w:name="Medium List 2 Accent 2" w:semiHidden="0" w:uiPriority="66" w:unhideWhenUsed="0"/>
-    <w:lsdException w:name="Medium Grid 1 Accent 2" w:semiHidden="0" w:uiPriority="67" w:unhideWhenUsed="0"/>
-    <w:lsdException w:name="Medium Grid 2 Accent 2" w:semiHidden="0" w:uiPriority="68" w:unhideWhenUsed="0"/>
-    <w:lsdException w:name="Medium Grid 3 Accent 2" w:semiHidden="0" w:uiPriority="69" w:unhideWhenUsed="0"/>
-    <w:lsdException w:name="Dark List Accent 2" w:semiHidden="0" w:uiPriority="70" w:unhideWhenUsed="0"/>
-    <w:lsdException w:name="Colorful Shading Accent 2" w:semiHidden="0" w:uiPriority="71" w:unhideWhenUsed="0"/>
-    <w:lsdException w:name="Colorful List Accent 2" w:semiHidden="0" w:uiPriority="72" w:unhideWhenUsed="0"/>
-    <w:lsdException w:name="Colorful Grid Accent 2" w:semiHidden="0" w:uiPriority="73" w:unhideWhenUsed="0"/>
-    <w:lsdException w:name="Light Shading Accent 3" w:semiHidden="0" w:uiPriority="60" w:unhideWhenUsed="0"/>
-    <w:lsdException w:name="Light List Accent 3" w:semiHidden="0" w:uiPriority="61" w:unhideWhenUsed="0"/>
-    <w:lsdException w:name="Light Grid Accent 3" w:semiHidden="0" w:uiPriority="62" w:unhideWhenUsed="0"/>
-    <w:lsdException w:name="Medium Shading 1 Accent 3" w:semiHidden="0" w:uiPriority="63" w:unhideWhenUsed="0"/>
-    <w:lsdException w:name="Medium Shading 2 Accent 3" w:semiHidden="0" w:uiPriority="64" w:unhideWhenUsed="0"/>
-    <w:lsdException w:name="Medium List 1 Accent 3" w:semiHidden="0" w:uiPriority="65" w:unhideWhenUsed="0"/>
-    <w:lsdException w:name="Medium List 2 Accent 3" w:semiHidden="0" w:uiPriority="66" w:unhideWhenUsed="0"/>
-    <w:lsdException w:name="Medium Grid 1 Accent 3" w:semiHidden="0" w:uiPriority="67" w:unhideWhenUsed="0"/>
-    <w:lsdException w:name="Medium Grid 2 Accent 3" w:semiHidden="0" w:uiPriority="68" w:unhideWhenUsed="0"/>
-    <w:lsdException w:name="Medium Grid 3 Accent 3" w:semiHidden="0" w:uiPriority="69" w:unhideWhenUsed="0"/>
-    <w:lsdException w:name="Dark List Accent 3" w:semiHidden="0" w:uiPriority="70" w:unhideWhenUsed="0"/>
-    <w:lsdException w:name="Colorful Shading Accent 3" w:semiHidden="0" w:uiPriority="71" w:unhideWhenUsed="0"/>
-    <w:lsdException w:name="Colorful List Accent 3" w:semiHidden="0" w:uiPriority="72" w:unhideWhenUsed="0"/>
-    <w:lsdException w:name="Colorful Grid Accent 3" w:semiHidden="0" w:uiPriority="73" w:unhideWhenUsed="0"/>
-    <w:lsdException w:name="Light Shading Accent 4" w:semiHidden="0" w:uiPriority="60" w:unhideWhenUsed="0"/>
-    <w:lsdException w:name="Light List Accent 4" w:semiHidden="0" w:uiPriority="61" w:unhideWhenUsed="0"/>
-    <w:lsdException w:name="Light Grid Accent 4" w:semiHidden="0" w:uiPriority="62" w:unhideWhenUsed="0"/>
-    <w:lsdException w:name="Medium Shading 1 Accent 4" w:semiHidden="0" w:uiPriority="63" w:unhideWhenUsed="0"/>
-    <w:lsdException w:name="Medium Shading 2 Accent 4" w:semiHidden="0" w:uiPriority="64" w:unhideWhenUsed="0"/>
-    <w:lsdException w:name="Medium List 1 Accent 4" w:semiHidden="0" w:uiPriority="65" w:unhideWhenUsed="0"/>
-    <w:lsdException w:name="Medium List 2 Accent 4" w:semiHidden="0" w:uiPriority="66" w:unhideWhenUsed="0"/>
-    <w:lsdException w:name="Medium Grid 1 Accent 4" w:semiHidden="0" w:uiPriority="67" w:unhideWhenUsed="0"/>
-    <w:lsdException w:name="Medium Grid 2 Accent 4" w:semiHidden="0" w:uiPriority="68" w:unhideWhenUsed="0"/>
-    <w:lsdException w:name="Medium Grid 3 Accent 4" w:semiHidden="0" w:uiPriority="69" w:unhideWhenUsed="0"/>
-    <w:lsdException w:name="Dark List Accent 4" w:semiHidden="0" w:uiPriority="70" w:unhideWhenUsed="0"/>
-    <w:lsdException w:name="Colorful Shading Accent 4" w:semiHidden="0" w:uiPriority="71" w:unhideWhenUsed="0"/>
-    <w:lsdException w:name="Colorful List Accent 4" w:semiHidden="0" w:uiPriority="72" w:unhideWhenUsed="0"/>
-    <w:lsdException w:name="Colorful Grid Accent 4" w:semiHidden="0" w:uiPriority="73" w:unhideWhenUsed="0"/>
-    <w:lsdException w:name="Light Shading Accent 5" w:semiHidden="0" w:uiPriority="60" w:unhideWhenUsed="0"/>
-    <w:lsdException w:name="Light List Accent 5" w:semiHidden="0" w:uiPriority="61" w:unhideWhenUsed="0"/>
-    <w:lsdException w:name="Light Grid Accent 5" w:semiHidden="0" w:uiPriority="62" w:unhideWhenUsed="0"/>
-    <w:lsdException w:name="Medium Shading 1 Accent 5" w:semiHidden="0" w:uiPriority="63" w:unhideWhenUsed="0"/>
-    <w:lsdException w:name="Medium Shading 2 Accent 5" w:semiHidden="0" w:uiPriority="64" w:unhideWhenUsed="0"/>
-    <w:lsdException w:name="Medium List 1 Accent 5" w:semiHidden="0" w:uiPriority="65" w:unhideWhenUsed="0"/>
-    <w:lsdException w:name="Medium List 2 Accent 5" w:semiHidden="0" w:uiPriority="66" w:unhideWhenUsed="0"/>
-    <w:lsdException w:name="Medium Grid 1 Accent 5" w:semiHidden="0" w:uiPriority="67" w:unhideWhenUsed="0"/>
-    <w:lsdException w:name="Medium Grid 2 Accent 5" w:semiHidden="0" w:uiPriority="68" w:unhideWhenUsed="0"/>
-    <w:lsdException w:name="Medium Grid 3 Accent 5" w:semiHidden="0" w:uiPriority="69" w:unhideWhenUsed="0"/>
-    <w:lsdException w:name="Dark List Accent 5" w:semiHidden="0" w:uiPriority="70" w:unhideWhenUsed="0"/>
-    <w:lsdException w:name="Colorful Shading Accent 5" w:semiHidden="0" w:uiPriority="71" w:unhideWhenUsed="0"/>
-    <w:lsdException w:name="Colorful List Accent 5" w:semiHidden="0" w:uiPriority="72" w:unhideWhenUsed="0"/>
-    <w:lsdException w:name="Colorful Grid Accent 5" w:semiHidden="0" w:uiPriority="73" w:unhideWhenUsed="0"/>
-    <w:lsdException w:name="Light Shading Accent 6" w:semiHidden="0" w:uiPriority="60" w:unhideWhenUsed="0"/>
-    <w:lsdException w:name="Light List Accent 6" w:semiHidden="0" w:uiPriority="61" w:unhideWhenUsed="0"/>
-    <w:lsdException w:name="Light Grid Accent 6" w:semiHidden="0" w:uiPriority="62" w:unhideWhenUsed="0"/>
-    <w:lsdException w:name="Medium Shading 1 Accent 6" w:semiHidden="0" w:uiPriority="63" w:unhideWhenUsed="0"/>
-    <w:lsdException w:name="Medium Shading 2 Accent 6" w:semiHidden="0" w:uiPriority="64" w:unhideWhenUsed="0"/>
-    <w:lsdException w:name="Medium List 1 Accent 6" w:semiHidden="0" w:uiPriority="65" w:unhideWhenUsed="0"/>
-    <w:lsdException w:name="Medium List 2 Accent 6" w:semiHidden="0" w:uiPriority="66" w:unhideWhenUsed="0"/>
-    <w:lsdException w:name="Medium Grid 1 Accent 6" w:semiHidden="0" w:uiPriority="67" w:unhideWhenUsed="0"/>
-    <w:lsdException w:name="Medium Grid 2 Accent 6" w:semiHidden="0" w:uiPriority="68" w:unhideWhenUsed="0"/>
-    <w:lsdException w:name="Medium Grid 3 Accent 6" w:semiHidden="0" w:uiPriority="69" w:unhideWhenUsed="0"/>
-    <w:lsdException w:name="Dark List Accent 6" w:semiHidden="0" w:uiPriority="70" w:unhideWhenUsed="0"/>
-    <w:lsdException w:name="Colorful Shading Accent 6" w:semiHidden="0" w:uiPriority="71" w:unhideWhenUsed="0"/>
-    <w:lsdException w:name="Colorful List Accent 6" w:semiHidden="0" w:uiPriority="72" w:unhideWhenUsed="0"/>
-    <w:lsdException w:name="Colorful Grid Accent 6" w:semiHidden="0" w:uiPriority="73" w:unhideWhenUsed="0"/>
-    <w:lsdException w:name="Subtle Emphasis" w:semiHidden="0" w:uiPriority="19" w:unhideWhenUsed="0" w:qFormat="1"/>
-    <w:lsdException w:name="Intense Emphasis" w:semiHidden="0" w:uiPriority="21" w:unhideWhenUsed="0" w:qFormat="1"/>
-    <w:lsdException w:name="Subtle Reference" w:semiHidden="0" w:uiPriority="31" w:unhideWhenUsed="0" w:qFormat="1"/>
-    <w:lsdException w:name="Intense Reference" w:semiHidden="0" w:uiPriority="32" w:unhideWhenUsed="0" w:qFormat="1"/>
-    <w:lsdException w:name="Book Title" w:semiHidden="0" w:uiPriority="33" w:unhideWhenUsed="0" w:qFormat="1"/>
-    <w:lsdException w:name="Bibliography" w:uiPriority="37"/>
-    <w:lsdException w:name="TOC Heading" w:uiPriority="39" w:qFormat="1"/>
+  <w:latentStyles w:defLockedState="0" w:defUIPriority="99" w:defSemiHidden="0" w:defUnhideWhenUsed="0" w:defQFormat="0" w:count="376">
+    <w:lsdException w:name="Normal" w:uiPriority="0" w:qFormat="1"/>
+    <w:lsdException w:name="heading 1" w:uiPriority="9" w:qFormat="1"/>
+    <w:lsdException w:name="heading 2" w:semiHidden="1" w:uiPriority="9" w:unhideWhenUsed="1" w:qFormat="1"/>
+    <w:lsdException w:name="heading 3" w:semiHidden="1" w:uiPriority="9" w:unhideWhenUsed="1" w:qFormat="1"/>
+    <w:lsdException w:name="heading 4" w:semiHidden="1" w:uiPriority="9" w:unhideWhenUsed="1" w:qFormat="1"/>
+    <w:lsdException w:name="heading 5" w:semiHidden="1" w:uiPriority="9" w:unhideWhenUsed="1" w:qFormat="1"/>
+    <w:lsdException w:name="heading 6" w:semiHidden="1" w:uiPriority="9" w:unhideWhenUsed="1" w:qFormat="1"/>
+    <w:lsdException w:name="heading 7" w:semiHidden="1" w:uiPriority="9" w:unhideWhenUsed="1" w:qFormat="1"/>
+    <w:lsdException w:name="heading 8" w:semiHidden="1" w:uiPriority="9" w:unhideWhenUsed="1" w:qFormat="1"/>
+    <w:lsdException w:name="heading 9" w:semiHidden="1" w:uiPriority="9" w:unhideWhenUsed="1" w:qFormat="1"/>
+    <w:lsdException w:name="index 1" w:semiHidden="1" w:unhideWhenUsed="1"/>
+    <w:lsdException w:name="index 2" w:semiHidden="1" w:unhideWhenUsed="1"/>
+    <w:lsdException w:name="index 3" w:semiHidden="1" w:unhideWhenUsed="1"/>
+    <w:lsdException w:name="index 4" w:semiHidden="1" w:unhideWhenUsed="1"/>
+    <w:lsdException w:name="index 5" w:semiHidden="1" w:unhideWhenUsed="1"/>
+    <w:lsdException w:name="index 6" w:semiHidden="1" w:unhideWhenUsed="1"/>
+    <w:lsdException w:name="index 7" w:semiHidden="1" w:unhideWhenUsed="1"/>
+    <w:lsdException w:name="index 8" w:semiHidden="1" w:unhideWhenUsed="1"/>
+    <w:lsdException w:name="index 9" w:semiHidden="1" w:unhideWhenUsed="1"/>
+    <w:lsdException w:name="toc 1" w:semiHidden="1" w:uiPriority="39" w:unhideWhenUsed="1"/>
+    <w:lsdException w:name="toc 2" w:semiHidden="1" w:uiPriority="39" w:unhideWhenUsed="1"/>
+    <w:lsdException w:name="toc 3" w:semiHidden="1" w:uiPriority="39" w:unhideWhenUsed="1"/>
+    <w:lsdException w:name="toc 4" w:semiHidden="1" w:uiPriority="39" w:unhideWhenUsed="1"/>
+    <w:lsdException w:name="toc 5" w:semiHidden="1" w:uiPriority="39" w:unhideWhenUsed="1"/>
+    <w:lsdException w:name="toc 6" w:semiHidden="1" w:uiPriority="39" w:unhideWhenUsed="1"/>
+    <w:lsdException w:name="toc 7" w:semiHidden="1" w:uiPriority="39" w:unhideWhenUsed="1"/>
+    <w:lsdException w:name="toc 8" w:semiHidden="1" w:uiPriority="39" w:unhideWhenUsed="1"/>
+    <w:lsdException w:name="toc 9" w:semiHidden="1" w:uiPriority="39" w:unhideWhenUsed="1"/>
+    <w:lsdException w:name="Normal Indent" w:semiHidden="1" w:unhideWhenUsed="1"/>
+    <w:lsdException w:name="footnote text" w:semiHidden="1" w:unhideWhenUsed="1"/>
+    <w:lsdException w:name="annotation text" w:semiHidden="1" w:unhideWhenUsed="1"/>
+    <w:lsdException w:name="header" w:semiHidden="1" w:unhideWhenUsed="1"/>
+    <w:lsdException w:name="footer" w:semiHidden="1" w:unhideWhenUsed="1"/>
+    <w:lsdException w:name="index heading" w:semiHidden="1" w:unhideWhenUsed="1"/>
+    <w:lsdException w:name="caption" w:semiHidden="1" w:uiPriority="35" w:unhideWhenUsed="1" w:qFormat="1"/>
+    <w:lsdException w:name="table of figures" w:semiHidden="1" w:unhideWhenUsed="1"/>
+    <w:lsdException w:name="envelope address" w:semiHidden="1" w:unhideWhenUsed="1"/>
+    <w:lsdException w:name="envelope return" w:semiHidden="1" w:unhideWhenUsed="1"/>
+    <w:lsdException w:name="footnote reference" w:semiHidden="1" w:unhideWhenUsed="1"/>
+    <w:lsdException w:name="annotation reference" w:semiHidden="1" w:unhideWhenUsed="1"/>
+    <w:lsdException w:name="line number" w:semiHidden="1" w:unhideWhenUsed="1"/>
+    <w:lsdException w:name="page number" w:semiHidden="1" w:unhideWhenUsed="1"/>
+    <w:lsdException w:name="endnote reference" w:semiHidden="1" w:unhideWhenUsed="1"/>
+    <w:lsdException w:name="endnote text" w:semiHidden="1" w:unhideWhenUsed="1"/>
+    <w:lsdException w:name="table of authorities" w:semiHidden="1" w:unhideWhenUsed="1"/>
+    <w:lsdException w:name="macro" w:semiHidden="1" w:unhideWhenUsed="1"/>
+    <w:lsdException w:name="toa heading" w:semiHidden="1" w:unhideWhenUsed="1"/>
+    <w:lsdException w:name="List" w:semiHidden="1" w:unhideWhenUsed="1"/>
+    <w:lsdException w:name="List Bullet" w:semiHidden="1" w:unhideWhenUsed="1"/>
+    <w:lsdException w:name="List Number" w:semiHidden="1" w:unhideWhenUsed="1"/>
+    <w:lsdException w:name="List 2" w:semiHidden="1" w:unhideWhenUsed="1"/>
+    <w:lsdException w:name="List 3" w:semiHidden="1" w:unhideWhenUsed="1"/>
+    <w:lsdException w:name="List 4" w:semiHidden="1" w:unhideWhenUsed="1"/>
+    <w:lsdException w:name="List 5" w:semiHidden="1" w:unhideWhenUsed="1"/>
+    <w:lsdException w:name="List Bullet 2" w:semiHidden="1" w:unhideWhenUsed="1"/>
+    <w:lsdException w:name="List Bullet 3" w:semiHidden="1" w:unhideWhenUsed="1"/>
+    <w:lsdException w:name="List Bullet 4" w:semiHidden="1" w:unhideWhenUsed="1"/>
+    <w:lsdException w:name="List Bullet 5" w:semiHidden="1" w:unhideWhenUsed="1"/>
+    <w:lsdException w:name="List Number 2" w:semiHidden="1" w:unhideWhenUsed="1"/>
+    <w:lsdException w:name="List Number 3" w:semiHidden="1" w:unhideWhenUsed="1"/>
+    <w:lsdException w:name="List Number 4" w:semiHidden="1" w:unhideWhenUsed="1"/>
+    <w:lsdException w:name="List Number 5" w:semiHidden="1" w:unhideWhenUsed="1"/>
+    <w:lsdException w:name="Title" w:uiPriority="10" w:qFormat="1"/>
+    <w:lsdException w:name="Closing" w:semiHidden="1" w:unhideWhenUsed="1"/>
+    <w:lsdException w:name="Signature" w:semiHidden="1" w:unhideWhenUsed="1"/>
+    <w:lsdException w:name="Default Paragraph Font" w:semiHidden="1" w:uiPriority="1" w:unhideWhenUsed="1"/>
+    <w:lsdException w:name="Body Text" w:semiHidden="1" w:unhideWhenUsed="1"/>
+    <w:lsdException w:name="Body Text Indent" w:semiHidden="1" w:unhideWhenUsed="1"/>
+    <w:lsdException w:name="List Continue" w:semiHidden="1" w:unhideWhenUsed="1"/>
+    <w:lsdException w:name="List Continue 2" w:semiHidden="1" w:unhideWhenUsed="1"/>
+    <w:lsdException w:name="List Continue 3" w:semiHidden="1" w:unhideWhenUsed="1"/>
+    <w:lsdException w:name="List Continue 4" w:semiHidden="1" w:unhideWhenUsed="1"/>
+    <w:lsdException w:name="List Continue 5" w:semiHidden="1" w:unhideWhenUsed="1"/>
+    <w:lsdException w:name="Message Header" w:semiHidden="1" w:unhideWhenUsed="1"/>
+    <w:lsdException w:name="Subtitle" w:uiPriority="11" w:qFormat="1"/>
+    <w:lsdException w:name="Salutation" w:semiHidden="1" w:unhideWhenUsed="1"/>
+    <w:lsdException w:name="Date" w:semiHidden="1" w:unhideWhenUsed="1"/>
+    <w:lsdException w:name="Body Text First Indent" w:semiHidden="1" w:unhideWhenUsed="1"/>
+    <w:lsdException w:name="Body Text First Indent 2" w:semiHidden="1" w:unhideWhenUsed="1"/>
+    <w:lsdException w:name="Note Heading" w:semiHidden="1" w:unhideWhenUsed="1"/>
+    <w:lsdException w:name="Body Text 2" w:semiHidden="1" w:unhideWhenUsed="1"/>
+    <w:lsdException w:name="Body Text 3" w:semiHidden="1" w:unhideWhenUsed="1"/>
+    <w:lsdException w:name="Body Text Indent 2" w:semiHidden="1" w:unhideWhenUsed="1"/>
+    <w:lsdException w:name="Body Text Indent 3" w:semiHidden="1" w:unhideWhenUsed="1"/>
+    <w:lsdException w:name="Block Text" w:semiHidden="1" w:unhideWhenUsed="1"/>
+    <w:lsdException w:name="Hyperlink" w:semiHidden="1" w:unhideWhenUsed="1"/>
+    <w:lsdException w:name="FollowedHyperlink" w:semiHidden="1" w:unhideWhenUsed="1"/>
+    <w:lsdException w:name="Strong" w:uiPriority="22" w:qFormat="1"/>
+    <w:lsdException w:name="Emphasis" w:uiPriority="20" w:qFormat="1"/>
+    <w:lsdException w:name="Document Map" w:semiHidden="1" w:unhideWhenUsed="1"/>
+    <w:lsdException w:name="Plain Text" w:semiHidden="1" w:unhideWhenUsed="1"/>
+    <w:lsdException w:name="E-mail Signature" w:semiHidden="1" w:unhideWhenUsed="1"/>
+    <w:lsdException w:name="HTML Top of Form" w:semiHidden="1" w:unhideWhenUsed="1"/>
+    <w:lsdException w:name="HTML Bottom of Form" w:semiHidden="1" w:unhideWhenUsed="1"/>
+    <w:lsdException w:name="Normal (Web)" w:semiHidden="1" w:unhideWhenUsed="1"/>
+    <w:lsdException w:name="HTML Acronym" w:semiHidden="1" w:unhideWhenUsed="1"/>
+    <w:lsdException w:name="HTML Address" w:semiHidden="1" w:unhideWhenUsed="1"/>
+    <w:lsdException w:name="HTML Cite" w:semiHidden="1" w:unhideWhenUsed="1"/>
+    <w:lsdException w:name="HTML Code" w:semiHidden="1" w:unhideWhenUsed="1"/>
+    <w:lsdException w:name="HTML Definition" w:semiHidden="1" w:unhideWhenUsed="1"/>
+    <w:lsdException w:name="HTML Keyboard" w:semiHidden="1" w:unhideWhenUsed="1"/>
+    <w:lsdException w:name="HTML Preformatted" w:semiHidden="1" w:unhideWhenUsed="1"/>
+    <w:lsdException w:name="HTML Sample" w:semiHidden="1" w:unhideWhenUsed="1"/>
+    <w:lsdException w:name="HTML Typewriter" w:semiHidden="1" w:unhideWhenUsed="1"/>
+    <w:lsdException w:name="HTML Variable" w:semiHidden="1" w:unhideWhenUsed="1"/>
+    <w:lsdException w:name="Normal Table" w:semiHidden="1" w:unhideWhenUsed="1"/>
+    <w:lsdException w:name="annotation subject" w:semiHidden="1" w:unhideWhenUsed="1"/>
+    <w:lsdException w:name="No List" w:semiHidden="1" w:unhideWhenUsed="1"/>
+    <w:lsdException w:name="Outline List 1" w:semiHidden="1" w:unhideWhenUsed="1"/>
+    <w:lsdException w:name="Outline List 2" w:semiHidden="1" w:unhideWhenUsed="1"/>
+    <w:lsdException w:name="Outline List 3" w:semiHidden="1" w:unhideWhenUsed="1"/>
+    <w:lsdException w:name="Table Simple 1" w:semiHidden="1" w:unhideWhenUsed="1"/>
+    <w:lsdException w:name="Table Simple 2" w:semiHidden="1" w:unhideWhenUsed="1"/>
+    <w:lsdException w:name="Table Simple 3" w:semiHidden="1" w:unhideWhenUsed="1"/>
+    <w:lsdException w:name="Table Classic 1" w:semiHidden="1" w:unhideWhenUsed="1"/>
+    <w:lsdException w:name="Table Classic 2" w:semiHidden="1" w:unhideWhenUsed="1"/>
+    <w:lsdException w:name="Table Classic 3" w:semiHidden="1" w:unhideWhenUsed="1"/>
+    <w:lsdException w:name="Table Classic 4" w:semiHidden="1" w:unhideWhenUsed="1"/>
+    <w:lsdException w:name="Table Colorful 1" w:semiHidden="1" w:unhideWhenUsed="1"/>
+    <w:lsdException w:name="Table Colorful 2" w:semiHidden="1" w:unhideWhenUsed="1"/>
+    <w:lsdException w:name="Table Colorful 3" w:semiHidden="1" w:unhideWhenUsed="1"/>
+    <w:lsdException w:name="Table Columns 1" w:semiHidden="1" w:unhideWhenUsed="1"/>
+    <w:lsdException w:name="Table Columns 2" w:semiHidden="1" w:unhideWhenUsed="1"/>
+    <w:lsdException w:name="Table Columns 3" w:semiHidden="1" w:unhideWhenUsed="1"/>
+    <w:lsdException w:name="Table Columns 4" w:semiHidden="1" w:unhideWhenUsed="1"/>
+    <w:lsdException w:name="Table Columns 5" w:semiHidden="1" w:unhideWhenUsed="1"/>
+    <w:lsdException w:name="Table Grid 1" w:semiHidden="1" w:unhideWhenUsed="1"/>
+    <w:lsdException w:name="Table Grid 2" w:semiHidden="1" w:unhideWhenUsed="1"/>
+    <w:lsdException w:name="Table Grid 3" w:semiHidden="1" w:unhideWhenUsed="1"/>
+    <w:lsdException w:name="Table Grid 4" w:semiHidden="1" w:unhideWhenUsed="1"/>
+    <w:lsdException w:name="Table Grid 5" w:semiHidden="1" w:unhideWhenUsed="1"/>
+    <w:lsdException w:name="Table Grid 6" w:semiHidden="1" w:unhideWhenUsed="1"/>
+    <w:lsdException w:name="Table Grid 7" w:semiHidden="1" w:unhideWhenUsed="1"/>
+    <w:lsdException w:name="Table Grid 8" w:semiHidden="1" w:unhideWhenUsed="1"/>
+    <w:lsdException w:name="Table List 1" w:semiHidden="1" w:unhideWhenUsed="1"/>
+    <w:lsdException w:name="Table List 2" w:semiHidden="1" w:unhideWhenUsed="1"/>
+    <w:lsdException w:name="Table List 3" w:semiHidden="1" w:unhideWhenUsed="1"/>
+    <w:lsdException w:name="Table List 4" w:semiHidden="1" w:unhideWhenUsed="1"/>
+    <w:lsdException w:name="Table List 5" w:semiHidden="1" w:unhideWhenUsed="1"/>
+    <w:lsdException w:name="Table List 6" w:semiHidden="1" w:unhideWhenUsed="1"/>
+    <w:lsdException w:name="Table List 7" w:semiHidden="1" w:unhideWhenUsed="1"/>
+    <w:lsdException w:name="Table List 8" w:semiHidden="1" w:unhideWhenUsed="1"/>
+    <w:lsdException w:name="Table 3D effects 1" w:semiHidden="1" w:unhideWhenUsed="1"/>
+    <w:lsdException w:name="Table 3D effects 2" w:semiHidden="1" w:unhideWhenUsed="1"/>
+    <w:lsdException w:name="Table 3D effects 3" w:semiHidden="1" w:unhideWhenUsed="1"/>
+    <w:lsdException w:name="Table Contemporary" w:semiHidden="1" w:unhideWhenUsed="1"/>
+    <w:lsdException w:name="Table Elegant" w:semiHidden="1" w:unhideWhenUsed="1"/>
+    <w:lsdException w:name="Table Professional" w:semiHidden="1" w:unhideWhenUsed="1"/>
+    <w:lsdException w:name="Table Subtle 1" w:semiHidden="1" w:unhideWhenUsed="1"/>
+    <w:lsdException w:name="Table Subtle 2" w:semiHidden="1" w:unhideWhenUsed="1"/>
+    <w:lsdException w:name="Table Web 1" w:semiHidden="1" w:unhideWhenUsed="1"/>
+    <w:lsdException w:name="Table Web 2" w:semiHidden="1" w:unhideWhenUsed="1"/>
+    <w:lsdException w:name="Table Web 3" w:semiHidden="1" w:unhideWhenUsed="1"/>
+    <w:lsdException w:name="Balloon Text" w:semiHidden="1" w:unhideWhenUsed="1"/>
+    <w:lsdException w:name="Table Grid" w:semiHidden="1" w:uiPriority="39" w:unhideWhenUsed="1"/>
+    <w:lsdException w:name="Table Theme" w:semiHidden="1" w:unhideWhenUsed="1"/>
+    <w:lsdException w:name="Placeholder Text" w:semiHidden="1"/>
+    <w:lsdException w:name="No Spacing" w:uiPriority="1" w:qFormat="1"/>
+    <w:lsdException w:name="Light Shading" w:uiPriority="60"/>
+    <w:lsdException w:name="Light List" w:uiPriority="61"/>
+    <w:lsdException w:name="Light Grid" w:uiPriority="62"/>
+    <w:lsdException w:name="Medium Shading 1" w:uiPriority="63"/>
+    <w:lsdException w:name="Medium Shading 2" w:uiPriority="64"/>
+    <w:lsdException w:name="Medium List 1" w:uiPriority="65"/>
+    <w:lsdException w:name="Medium List 2" w:uiPriority="66"/>
+    <w:lsdException w:name="Medium Grid 1" w:uiPriority="67"/>
+    <w:lsdException w:name="Medium Grid 2" w:uiPriority="68"/>
+    <w:lsdException w:name="Medium Grid 3" w:uiPriority="69"/>
+    <w:lsdException w:name="Dark List" w:uiPriority="70"/>
+    <w:lsdException w:name="Colorful Shading" w:uiPriority="71"/>
+    <w:lsdException w:name="Colorful List" w:uiPriority="72"/>
+    <w:lsdException w:name="Colorful Grid" w:uiPriority="73"/>
+    <w:lsdException w:name="Light Shading Accent 1" w:uiPriority="60"/>
+    <w:lsdException w:name="Light List Accent 1" w:uiPriority="61"/>
+    <w:lsdException w:name="Light Grid Accent 1" w:uiPriority="62"/>
+    <w:lsdException w:name="Medium Shading 1 Accent 1" w:uiPriority="63"/>
+    <w:lsdException w:name="Medium Shading 2 Accent 1" w:uiPriority="64"/>
+    <w:lsdException w:name="Medium List 1 Accent 1" w:uiPriority="65"/>
+    <w:lsdException w:name="Revision" w:semiHidden="1"/>
+    <w:lsdException w:name="List Paragraph" w:uiPriority="34" w:qFormat="1"/>
+    <w:lsdException w:name="Quote" w:uiPriority="29" w:qFormat="1"/>
+    <w:lsdException w:name="Intense Quote" w:uiPriority="30" w:qFormat="1"/>
+    <w:lsdException w:name="Medium List 2 Accent 1" w:uiPriority="66"/>
+    <w:lsdException w:name="Medium Grid 1 Accent 1" w:uiPriority="67"/>
+    <w:lsdException w:name="Medium Grid 2 Accent 1" w:uiPriority="68"/>
+    <w:lsdException w:name="Medium Grid 3 Accent 1" w:uiPriority="69"/>
+    <w:lsdException w:name="Dark List Accent 1" w:uiPriority="70"/>
+    <w:lsdException w:name="Colorful Shading Accent 1" w:uiPriority="71"/>
+    <w:lsdException w:name="Colorful List Accent 1" w:uiPriority="72"/>
+    <w:lsdException w:name="Colorful Grid Accent 1" w:uiPriority="73"/>
+    <w:lsdException w:name="Light Shading Accent 2" w:uiPriority="60"/>
+    <w:lsdException w:name="Light List Accent 2" w:uiPriority="61"/>
+    <w:lsdException w:name="Light Grid Accent 2" w:uiPriority="62"/>
+    <w:lsdException w:name="Medium Shading 1 Accent 2" w:uiPriority="63"/>
+    <w:lsdException w:name="Medium Shading 2 Accent 2" w:uiPriority="64"/>
+    <w:lsdException w:name="Medium List 1 Accent 2" w:uiPriority="65"/>
+    <w:lsdException w:name="Medium List 2 Accent 2" w:uiPriority="66"/>
+    <w:lsdException w:name="Medium Grid 1 Accent 2" w:uiPriority="67"/>
+    <w:lsdException w:name="Medium Grid 2 Accent 2" w:uiPriority="68"/>
+    <w:lsdException w:name="Medium Grid 3 Accent 2" w:uiPriority="69"/>
+    <w:lsdException w:name="Dark List Accent 2" w:uiPriority="70"/>
+    <w:lsdException w:name="Colorful Shading Accent 2" w:uiPriority="71"/>
+    <w:lsdException w:name="Colorful List Accent 2" w:uiPriority="72"/>
+    <w:lsdException w:name="Colorful Grid Accent 2" w:uiPriority="73"/>
+    <w:lsdException w:name="Light Shading Accent 3" w:uiPriority="60"/>
+    <w:lsdException w:name="Light List Accent 3" w:uiPriority="61"/>
+    <w:lsdException w:name="Light Grid Accent 3" w:uiPriority="62"/>
+    <w:lsdException w:name="Medium Shading 1 Accent 3" w:uiPriority="63"/>
+    <w:lsdException w:name="Medium Shading 2 Accent 3" w:uiPriority="64"/>
+    <w:lsdException w:name="Medium List 1 Accent 3" w:uiPriority="65"/>
+    <w:lsdException w:name="Medium List 2 Accent 3" w:uiPriority="66"/>
+    <w:lsdException w:name="Medium Grid 1 Accent 3" w:uiPriority="67"/>
+    <w:lsdException w:name="Medium Grid 2 Accent 3" w:uiPriority="68"/>
+    <w:lsdException w:name="Medium Grid 3 Accent 3" w:uiPriority="69"/>
+    <w:lsdException w:name="Dark List Accent 3" w:uiPriority="70"/>
+    <w:lsdException w:name="Colorful Shading Accent 3" w:uiPriority="71"/>
+    <w:lsdException w:name="Colorful List Accent 3" w:uiPriority="72"/>
+    <w:lsdException w:name="Colorful Grid Accent 3" w:uiPriority="73"/>
+    <w:lsdException w:name="Light Shading Accent 4" w:uiPriority="60"/>
+    <w:lsdException w:name="Light List Accent 4" w:uiPriority="61"/>
+    <w:lsdException w:name="Light Grid Accent 4" w:uiPriority="62"/>
+    <w:lsdException w:name="Medium Shading 1 Accent 4" w:uiPriority="63"/>
+    <w:lsdException w:name="Medium Shading 2 Accent 4" w:uiPriority="64"/>
+    <w:lsdException w:name="Medium List 1 Accent 4" w:uiPriority="65"/>
+    <w:lsdException w:name="Medium List 2 Accent 4" w:uiPriority="66"/>
+    <w:lsdException w:name="Medium Grid 1 Accent 4" w:uiPriority="67"/>
+    <w:lsdException w:name="Medium Grid 2 Accent 4" w:uiPriority="68"/>
+    <w:lsdException w:name="Medium Grid 3 Accent 4" w:uiPriority="69"/>
+    <w:lsdException w:name="Dark List Accent 4" w:uiPriority="70"/>
+    <w:lsdException w:name="Colorful Shading Accent 4" w:uiPriority="71"/>
+    <w:lsdException w:name="Colorful List Accent 4" w:uiPriority="72"/>
+    <w:lsdException w:name="Colorful Grid Accent 4" w:uiPriority="73"/>
+    <w:lsdException w:name="Light Shading Accent 5" w:uiPriority="60"/>
+    <w:lsdException w:name="Light List Accent 5" w:uiPriority="61"/>
+    <w:lsdException w:name="Light Grid Accent 5" w:uiPriority="62"/>
+    <w:lsdException w:name="Medium Shading 1 Accent 5" w:uiPriority="63"/>
+    <w:lsdException w:name="Medium Shading 2 Accent 5" w:uiPriority="64"/>
+    <w:lsdException w:name="Medium List 1 Accent 5" w:uiPriority="65"/>
+    <w:lsdException w:name="Medium List 2 Accent 5" w:uiPriority="66"/>
+    <w:lsdException w:name="Medium Grid 1 Accent 5" w:uiPriority="67"/>
+    <w:lsdException w:name="Medium Grid 2 Accent 5" w:uiPriority="68"/>
+    <w:lsdException w:name="Medium Grid 3 Accent 5" w:uiPriority="69"/>
+    <w:lsdException w:name="Dark List Accent 5" w:uiPriority="70"/>
+    <w:lsdException w:name="Colorful Shading Accent 5" w:uiPriority="71"/>
+    <w:lsdException w:name="Colorful List Accent 5" w:uiPriority="72"/>
+    <w:lsdException w:name="Colorful Grid Accent 5" w:uiPriority="73"/>
+    <w:lsdException w:name="Light Shading Accent 6" w:uiPriority="60"/>
+    <w:lsdException w:name="Light List Accent 6" w:uiPriority="61"/>
+    <w:lsdException w:name="Light Grid Accent 6" w:uiPriority="62"/>
+    <w:lsdException w:name="Medium Shading 1 Accent 6" w:uiPriority="63"/>
+    <w:lsdException w:name="Medium Shading 2 Accent 6" w:uiPriority="64"/>
+    <w:lsdException w:name="Medium List 1 Accent 6" w:uiPriority="65"/>
+    <w:lsdException w:name="Medium List 2 Accent 6" w:uiPriority="66"/>
+    <w:lsdException w:name="Medium Grid 1 Accent 6" w:uiPriority="67"/>
+    <w:lsdException w:name="Medium Grid 2 Accent 6" w:uiPriority="68"/>
+    <w:lsdException w:name="Medium Grid 3 Accent 6" w:uiPriority="69"/>
+    <w:lsdException w:name="Dark List Accent 6" w:uiPriority="70"/>
+    <w:lsdException w:name="Colorful Shading Accent 6" w:uiPriority="71"/>
+    <w:lsdException w:name="Colorful List Accent 6" w:uiPriority="72"/>
+    <w:lsdException w:name="Colorful Grid Accent 6" w:uiPriority="73"/>
+    <w:lsdException w:name="Subtle Emphasis" w:uiPriority="19" w:qFormat="1"/>
+    <w:lsdException w:name="Intense Emphasis" w:uiPriority="21" w:qFormat="1"/>
+    <w:lsdException w:name="Subtle Reference" w:uiPriority="31" w:qFormat="1"/>
+    <w:lsdException w:name="Intense Reference" w:uiPriority="32" w:qFormat="1"/>
+    <w:lsdException w:name="Book Title" w:uiPriority="33" w:qFormat="1"/>
+    <w:lsdException w:name="Bibliography" w:semiHidden="1" w:uiPriority="37" w:unhideWhenUsed="1"/>
+    <w:lsdException w:name="TOC Heading" w:semiHidden="1" w:uiPriority="39" w:unhideWhenUsed="1" w:qFormat="1"/>
+    <w:lsdException w:name="Plain Table 1" w:uiPriority="41"/>
+    <w:lsdException w:name="Plain Table 2" w:uiPriority="42"/>
+    <w:lsdException w:name="Plain Table 3" w:uiPriority="43"/>
+    <w:lsdException w:name="Plain Table 4" w:uiPriority="44"/>
+    <w:lsdException w:name="Plain Table 5" w:uiPriority="45"/>
+    <w:lsdException w:name="Grid Table Light" w:uiPriority="40"/>
+    <w:lsdException w:name="Grid Table 1 Light" w:uiPriority="46"/>
+    <w:lsdException w:name="Grid Table 2" w:uiPriority="47"/>
+    <w:lsdException w:name="Grid Table 3" w:uiPriority="48"/>
+    <w:lsdException w:name="Grid Table 4" w:uiPriority="49"/>
+    <w:lsdException w:name="Grid Table 5 Dark" w:uiPriority="50"/>
+    <w:lsdException w:name="Grid Table 6 Colorful" w:uiPriority="51"/>
+    <w:lsdException w:name="Grid Table 7 Colorful" w:uiPriority="52"/>
+    <w:lsdException w:name="Grid Table 1 Light Accent 1" w:uiPriority="46"/>
+    <w:lsdException w:name="Grid Table 2 Accent 1" w:uiPriority="47"/>
+    <w:lsdException w:name="Grid Table 3 Accent 1" w:uiPriority="48"/>
+    <w:lsdException w:name="Grid Table 4 Accent 1" w:uiPriority="49"/>
+    <w:lsdException w:name="Grid Table 5 Dark Accent 1" w:uiPriority="50"/>
+    <w:lsdException w:name="Grid Table 6 Colorful Accent 1" w:uiPriority="51"/>
+    <w:lsdException w:name="Grid Table 7 Colorful Accent 1" w:uiPriority="52"/>
+    <w:lsdException w:name="Grid Table 1 Light Accent 2" w:uiPriority="46"/>
+    <w:lsdException w:name="Grid Table 2 Accent 2" w:uiPriority="47"/>
+    <w:lsdException w:name="Grid Table 3 Accent 2" w:uiPriority="48"/>
+    <w:lsdException w:name="Grid Table 4 Accent 2" w:uiPriority="49"/>
+    <w:lsdException w:name="Grid Table 5 Dark Accent 2" w:uiPriority="50"/>
+    <w:lsdException w:name="Grid Table 6 Colorful Accent 2" w:uiPriority="51"/>
+    <w:lsdException w:name="Grid Table 7 Colorful Accent 2" w:uiPriority="52"/>
+    <w:lsdException w:name="Grid Table 1 Light Accent 3" w:uiPriority="46"/>
+    <w:lsdException w:name="Grid Table 2 Accent 3" w:uiPriority="47"/>
+    <w:lsdException w:name="Grid Table 3 Accent 3" w:uiPriority="48"/>
+    <w:lsdException w:name="Grid Table 4 Accent 3" w:uiPriority="49"/>
+    <w:lsdException w:name="Grid Table 5 Dark Accent 3" w:uiPriority="50"/>
+    <w:lsdException w:name="Grid Table 6 Colorful Accent 3" w:uiPriority="51"/>
+    <w:lsdException w:name="Grid Table 7 Colorful Accent 3" w:uiPriority="52"/>
+    <w:lsdException w:name="Grid Table 1 Light Accent 4" w:uiPriority="46"/>
+    <w:lsdException w:name="Grid Table 2 Accent 4" w:uiPriority="47"/>
+    <w:lsdException w:name="Grid Table 3 Accent 4" w:uiPriority="48"/>
+    <w:lsdException w:name="Grid Table 4 Accent 4" w:uiPriority="49"/>
+    <w:lsdException w:name="Grid Table 5 Dark Accent 4" w:uiPriority="50"/>
+    <w:lsdException w:name="Grid Table 6 Colorful Accent 4" w:uiPriority="51"/>
+    <w:lsdException w:name="Grid Table 7 Colorful Accent 4" w:uiPriority="52"/>
+    <w:lsdException w:name="Grid Table 1 Light Accent 5" w:uiPriority="46"/>
+    <w:lsdException w:name="Grid Table 2 Accent 5" w:uiPriority="47"/>
+    <w:lsdException w:name="Grid Table 3 Accent 5" w:uiPriority="48"/>
+    <w:lsdException w:name="Grid Table 4 Accent 5" w:uiPriority="49"/>
+    <w:lsdException w:name="Grid Table 5 Dark Accent 5" w:uiPriority="50"/>
+    <w:lsdException w:name="Grid Table 6 Colorful Accent 5" w:uiPriority="51"/>
+    <w:lsdException w:name="Grid Table 7 Colorful Accent 5" w:uiPriority="52"/>
+    <w:lsdException w:name="Grid Table 1 Light Accent 6" w:uiPriority="46"/>
+    <w:lsdException w:name="Grid Table 2 Accent 6" w:uiPriority="47"/>
+    <w:lsdException w:name="Grid Table 3 Accent 6" w:uiPriority="48"/>
+    <w:lsdException w:name="Grid Table 4 Accent 6" w:uiPriority="49"/>
+    <w:lsdException w:name="Grid Table 5 Dark Accent 6" w:uiPriority="50"/>
+    <w:lsdException w:name="Grid Table 6 Colorful Accent 6" w:uiPriority="51"/>
+    <w:lsdException w:name="Grid Table 7 Colorful Accent 6" w:uiPriority="52"/>
+    <w:lsdException w:name="List Table 1 Light" w:uiPriority="46"/>
+    <w:lsdException w:name="List Table 2" w:uiPriority="47"/>
+    <w:lsdException w:name="List Table 3" w:uiPriority="48"/>
+    <w:lsdException w:name="List Table 4" w:uiPriority="49"/>
+    <w:lsdException w:name="List Table 5 Dark" w:uiPriority="50"/>
+    <w:lsdException w:name="List Table 6 Colorful" w:uiPriority="51"/>
+    <w:lsdException w:name="List Table 7 Colorful" w:uiPriority="52"/>
+    <w:lsdException w:name="List Table 1 Light Accent 1" w:uiPriority="46"/>
+    <w:lsdException w:name="List Table 2 Accent 1" w:uiPriority="47"/>
+    <w:lsdException w:name="List Table 3 Accent 1" w:uiPriority="48"/>
+    <w:lsdException w:name="List Table 4 Accent 1" w:uiPriority="49"/>
+    <w:lsdException w:name="List Table 5 Dark Accent 1" w:uiPriority="50"/>
+    <w:lsdException w:name="List Table 6 Colorful Accent 1" w:uiPriority="51"/>
+    <w:lsdException w:name="List Table 7 Colorful Accent 1" w:uiPriority="52"/>
+    <w:lsdException w:name="List Table 1 Light Accent 2" w:uiPriority="46"/>
+    <w:lsdException w:name="List Table 2 Accent 2" w:uiPriority="47"/>
+    <w:lsdException w:name="List Table 3 Accent 2" w:uiPriority="48"/>
+    <w:lsdException w:name="List Table 4 Accent 2" w:uiPriority="49"/>
+    <w:lsdException w:name="List Table 5 Dark Accent 2" w:uiPriority="50"/>
+    <w:lsdException w:name="List Table 6 Colorful Accent 2" w:uiPriority="51"/>
+    <w:lsdException w:name="List Table 7 Colorful Accent 2" w:uiPriority="52"/>
+    <w:lsdException w:name="List Table 1 Light Accent 3" w:uiPriority="46"/>
+    <w:lsdException w:name="List Table 2 Accent 3" w:uiPriority="47"/>
+    <w:lsdException w:name="List Table 3 Accent 3" w:uiPriority="48"/>
+    <w:lsdException w:name="List Table 4 Accent 3" w:uiPriority="49"/>
+    <w:lsdException w:name="List Table 5 Dark Accent 3" w:uiPriority="50"/>
+    <w:lsdException w:name="List Table 6 Colorful Accent 3" w:uiPriority="51"/>
+    <w:lsdException w:name="List Table 7 Colorful Accent 3" w:uiPriority="52"/>
+    <w:lsdException w:name="List Table 1 Light Accent 4" w:uiPriority="46"/>
+    <w:lsdException w:name="List Table 2 Accent 4" w:uiPriority="47"/>
+    <w:lsdException w:name="List Table 3 Accent 4" w:uiPriority="48"/>
+    <w:lsdException w:name="List Table 4 Accent 4" w:uiPriority="49"/>
+    <w:lsdException w:name="List Table 5 Dark Accent 4" w:uiPriority="50"/>
+    <w:lsdException w:name="List Table 6 Colorful Accent 4" w:uiPriority="51"/>
+    <w:lsdException w:name="List Table 7 Colorful Accent 4" w:uiPriority="52"/>
+    <w:lsdException w:name="List Table 1 Light Accent 5" w:uiPriority="46"/>
+    <w:lsdException w:name="List Table 2 Accent 5" w:uiPriority="47"/>
+    <w:lsdException w:name="List Table 3 Accent 5" w:uiPriority="48"/>
+    <w:lsdException w:name="List Table 4 Accent 5" w:uiPriority="49"/>
+    <w:lsdException w:name="List Table 5 Dark Accent 5" w:uiPriority="50"/>
+    <w:lsdException w:name="List Table 6 Colorful Accent 5" w:uiPriority="51"/>
+    <w:lsdException w:name="List Table 7 Colorful Accent 5" w:uiPriority="52"/>
+    <w:lsdException w:name="List Table 1 Light Accent 6" w:uiPriority="46"/>
+    <w:lsdException w:name="List Table 2 Accent 6" w:uiPriority="47"/>
+    <w:lsdException w:name="List Table 3 Accent 6" w:uiPriority="48"/>
+    <w:lsdException w:name="List Table 4 Accent 6" w:uiPriority="49"/>
+    <w:lsdException w:name="List Table 5 Dark Accent 6" w:uiPriority="50"/>
+    <w:lsdException w:name="List Table 6 Colorful Accent 6" w:uiPriority="51"/>
+    <w:lsdException w:name="List Table 7 Colorful Accent 6" w:uiPriority="52"/>
+    <w:lsdException w:name="Mention" w:semiHidden="1" w:unhideWhenUsed="1"/>
+    <w:lsdException w:name="Smart Hyperlink" w:semiHidden="1" w:unhideWhenUsed="1"/>
+    <w:lsdException w:name="Hashtag" w:semiHidden="1" w:unhideWhenUsed="1"/>
+    <w:lsdException w:name="Unresolved Mention" w:semiHidden="1" w:unhideWhenUsed="1"/>
+    <w:lsdException w:name="Smart Link" w:semiHidden="1" w:unhideWhenUsed="1"/>
   </w:latentStyles>
   <w:style w:type="paragraph" w:default="1" w:styleId="Normal">
     <w:name w:val="Normal"/>
@@ -1558,7 +2208,6 @@
     <w:uiPriority w:val="99"/>
     <w:semiHidden/>
     <w:unhideWhenUsed/>
-    <w:qFormat/>
     <w:tblPr>
       <w:tblInd w:w="0" w:type="dxa"/>
       <w:tblCellMar>
@@ -1638,10 +2287,10 @@
   <a:themeElements>
     <a:clrScheme name="Office">
       <a:dk1>
-        <a:sysClr val="windowText" lastClr="000000"/>
+        <a:sysClr val="windowText" lastClr="383838"/>
       </a:dk1>
       <a:lt1>
-        <a:sysClr val="window" lastClr="FFFFFF"/>
+        <a:sysClr val="window" lastClr="F9F9F9"/>
       </a:lt1>
       <a:dk2>
         <a:srgbClr val="44546A"/>
@@ -1922,7 +2571,7 @@
   <a:extraClrSchemeLst/>
   <a:extLst>
     <a:ext uri="{05A4C25C-085E-4340-85A3-A5531E510DB2}">
-      <thm15:themeFamily xmlns:thm15="http://schemas.microsoft.com/office/thememl/2012/main" xmlns="" name="Office Theme" id="{62F939B6-93AF-4DB8-9C6B-D6C7DFDC589F}" vid="{4A3C46E8-61CC-4603-A589-7422A47A8E4A}"/>
+      <thm15:themeFamily xmlns:thm15="http://schemas.microsoft.com/office/thememl/2012/main" name="Office Theme" id="{62F939B6-93AF-4DB8-9C6B-D6C7DFDC589F}" vid="{4A3C46E8-61CC-4603-A589-7422A47A8E4A}"/>
     </a:ext>
   </a:extLst>
 </a:theme>

</xml_diff>